<commit_message>
Ainda se mantem o erro no teste 02
</commit_message>
<xml_diff>
--- a/Testes/81628_YuriMoreiraVillanova.docx
+++ b/Testes/81628_YuriMoreiraVillanova.docx
@@ -3,7 +3,6 @@
 <w:document xmlns:wpc="http://schemas.microsoft.com/office/word/2010/wordprocessingCanvas" xmlns:cx="http://schemas.microsoft.com/office/drawing/2014/chartex" xmlns:cx1="http://schemas.microsoft.com/office/drawing/2015/9/8/chartex" xmlns:cx2="http://schemas.microsoft.com/office/drawing/2015/10/21/chartex" xmlns:cx3="http://schemas.microsoft.com/office/drawing/2016/5/9/chartex" xmlns:cx4="http://schemas.microsoft.com/office/drawing/2016/5/10/chartex" xmlns:cx5="http://schemas.microsoft.com/office/drawing/2016/5/11/chartex" xmlns:cx6="http://schemas.microsoft.com/office/drawing/2016/5/12/chartex" xmlns:cx7="http://schemas.microsoft.com/office/drawing/2016/5/13/chartex" xmlns:cx8="http://schemas.microsoft.com/office/drawing/2016/5/14/chartex" xmlns:mc="http://schemas.openxmlformats.org/markup-compatibility/2006" xmlns:aink="http://schemas.microsoft.com/office/drawing/2016/ink" xmlns:am3d="http://schemas.microsoft.com/office/drawing/2017/model3d" xmlns:o="urn:schemas-microsoft-com:office:office" xmlns:r="http://schemas.openxmlformats.org/officeDocument/2006/relationships" xmlns:m="http://schemas.openxmlformats.org/officeDocument/2006/math" xmlns:v="urn:schemas-microsoft-com:vml" xmlns:wp14="http://schemas.microsoft.com/office/word/2010/wordprocessingDrawing" xmlns:wp="http://schemas.openxmlformats.org/drawingml/2006/wordprocessingDrawing" xmlns:w10="urn:schemas-microsoft-com:office:word" xmlns:w="http://schemas.openxmlformats.org/wordprocessingml/2006/main" xmlns:w14="http://schemas.microsoft.com/office/word/2010/wordml" xmlns:w15="http://schemas.microsoft.com/office/word/2012/wordml" xmlns:w16cid="http://schemas.microsoft.com/office/word/2016/wordml/cid" xmlns:w16se="http://schemas.microsoft.com/office/word/2015/wordml/symex" xmlns:wpg="http://schemas.microsoft.com/office/word/2010/wordprocessingGroup" xmlns:wpi="http://schemas.microsoft.com/office/word/2010/wordprocessingInk" xmlns:wne="http://schemas.microsoft.com/office/word/2006/wordml" xmlns:wps="http://schemas.microsoft.com/office/word/2010/wordprocessingShape" mc:Ignorable="w14 w15 w16se w16cid wp14">
   <w:body>
     <w:p>
-      <w:bookmarkStart w:id="0" w:name="_GoBack"/>
       <w:r>
         <w:t>CLASSE JAVA</w:t>
       </w:r>
@@ -1668,10 +1667,7 @@
         <w:t>JUNIT</w:t>
       </w:r>
       <w:r>
-        <w:t xml:space="preserve"> </w:t>
-      </w:r>
-      <w:r>
-        <w:t>ORIGINAL</w:t>
+        <w:t xml:space="preserve"> ORIGINAL</w:t>
       </w:r>
       <w:r>
         <w:t>:</w:t>
@@ -1939,18 +1935,25 @@
           <w:rFonts w:ascii="Consolas" w:hAnsi="Consolas" w:cs="Consolas"/>
           <w:sz w:val="20"/>
           <w:szCs w:val="20"/>
-          <w:lang w:val="en-US"/>
-        </w:rPr>
-      </w:pPr>
-      <w:r>
-        <w:rPr>
-          <w:rFonts w:ascii="Consolas" w:hAnsi="Consolas" w:cs="Consolas"/>
-          <w:color w:val="000000"/>
-          <w:sz w:val="20"/>
-          <w:szCs w:val="20"/>
-          <w:lang w:val="en-US"/>
-        </w:rPr>
-        <w:tab/>
+        </w:rPr>
+      </w:pPr>
+      <w:r>
+        <w:rPr>
+          <w:rFonts w:ascii="Consolas" w:hAnsi="Consolas" w:cs="Consolas"/>
+          <w:color w:val="000000"/>
+          <w:sz w:val="20"/>
+          <w:szCs w:val="20"/>
+          <w:lang w:val="en-US"/>
+        </w:rPr>
+        <w:tab/>
+      </w:r>
+      <w:r>
+        <w:rPr>
+          <w:rFonts w:ascii="Consolas" w:hAnsi="Consolas" w:cs="Consolas"/>
+          <w:color w:val="000000"/>
+          <w:sz w:val="20"/>
+          <w:szCs w:val="20"/>
+        </w:rPr>
         <w:t>}</w:t>
       </w:r>
     </w:p>
@@ -1964,85 +1967,2438 @@
           <w:rFonts w:ascii="Consolas" w:hAnsi="Consolas" w:cs="Consolas"/>
           <w:sz w:val="20"/>
           <w:szCs w:val="20"/>
-          <w:lang w:val="en-US"/>
-        </w:rPr>
-      </w:pPr>
-    </w:p>
-    <w:p>
-      <w:pPr>
-        <w:autoSpaceDE w:val="0"/>
-        <w:autoSpaceDN w:val="0"/>
-        <w:adjustRightInd w:val="0"/>
-        <w:spacing w:after="0" w:line="240" w:lineRule="auto"/>
-        <w:rPr>
-          <w:rFonts w:ascii="Consolas" w:hAnsi="Consolas" w:cs="Consolas"/>
-          <w:sz w:val="20"/>
-          <w:szCs w:val="20"/>
-          <w:lang w:val="en-US"/>
-        </w:rPr>
-      </w:pPr>
-      <w:r>
-        <w:rPr>
-          <w:rFonts w:ascii="Consolas" w:hAnsi="Consolas" w:cs="Consolas"/>
-          <w:color w:val="000000"/>
-          <w:sz w:val="20"/>
-          <w:szCs w:val="20"/>
-          <w:lang w:val="en-US"/>
+        </w:rPr>
+      </w:pPr>
+    </w:p>
+    <w:p>
+      <w:pPr>
+        <w:autoSpaceDE w:val="0"/>
+        <w:autoSpaceDN w:val="0"/>
+        <w:adjustRightInd w:val="0"/>
+        <w:spacing w:after="0" w:line="240" w:lineRule="auto"/>
+        <w:rPr>
+          <w:rFonts w:ascii="Consolas" w:hAnsi="Consolas" w:cs="Consolas"/>
+          <w:sz w:val="20"/>
+          <w:szCs w:val="20"/>
+        </w:rPr>
+      </w:pPr>
+      <w:r>
+        <w:rPr>
+          <w:rFonts w:ascii="Consolas" w:hAnsi="Consolas" w:cs="Consolas"/>
+          <w:color w:val="000000"/>
+          <w:sz w:val="20"/>
+          <w:szCs w:val="20"/>
         </w:rPr>
         <w:t>}</w:t>
-      </w:r>
-    </w:p>
-    <w:p>
-      <w:pPr>
-        <w:rPr>
-          <w:lang w:val="en-US"/>
-        </w:rPr>
-      </w:pPr>
-    </w:p>
-    <w:p>
-      <w:pPr>
-        <w:rPr>
-          <w:lang w:val="en-US"/>
-        </w:rPr>
-      </w:pPr>
-    </w:p>
-    <w:p>
-      <w:r>
-        <w:t>OBS.</w:t>
-      </w:r>
-      <w:r>
-        <w:t xml:space="preserve">: </w:t>
-      </w:r>
-      <w:r>
-        <w:t>Não consegui rodar a</w:t>
-      </w:r>
-      <w:r>
-        <w:t xml:space="preserve"> JUNIT, pois a classe </w:t>
-      </w:r>
-      <w:proofErr w:type="spellStart"/>
-      <w:r>
-        <w:rPr>
-          <w:rFonts w:ascii="Consolas" w:hAnsi="Consolas" w:cs="Consolas"/>
-          <w:color w:val="000000"/>
-          <w:sz w:val="20"/>
-          <w:szCs w:val="20"/>
-        </w:rPr>
-        <w:t>JulgamentoPrisioneiro</w:t>
-      </w:r>
-      <w:proofErr w:type="spellEnd"/>
-      <w:r>
-        <w:rPr>
-          <w:rFonts w:ascii="Consolas" w:hAnsi="Consolas" w:cs="Consolas"/>
-          <w:color w:val="000000"/>
-          <w:sz w:val="20"/>
-          <w:szCs w:val="20"/>
-        </w:rPr>
-        <w:t xml:space="preserve"> está quebrada.</w:t>
       </w:r>
     </w:p>
     <w:p/>
     <w:p/>
-    <w:bookmarkEnd w:id="0"/>
+    <w:p>
+      <w:r>
+        <w:t>OBS.</w:t>
+      </w:r>
+      <w:r>
+        <w:t xml:space="preserve">: </w:t>
+      </w:r>
+      <w:r>
+        <w:t>Não consegui rodar a</w:t>
+      </w:r>
+      <w:r>
+        <w:t xml:space="preserve"> JUNIT, pois a classe </w:t>
+      </w:r>
+      <w:proofErr w:type="spellStart"/>
+      <w:r>
+        <w:rPr>
+          <w:rFonts w:ascii="Consolas" w:hAnsi="Consolas" w:cs="Consolas"/>
+          <w:color w:val="000000"/>
+          <w:sz w:val="20"/>
+          <w:szCs w:val="20"/>
+        </w:rPr>
+        <w:t>JulgamentoPrisioneiro</w:t>
+      </w:r>
+      <w:proofErr w:type="spellEnd"/>
+      <w:r>
+        <w:rPr>
+          <w:rFonts w:ascii="Consolas" w:hAnsi="Consolas" w:cs="Consolas"/>
+          <w:color w:val="000000"/>
+          <w:sz w:val="20"/>
+          <w:szCs w:val="20"/>
+        </w:rPr>
+        <w:t xml:space="preserve"> está quebrada.</w:t>
+      </w:r>
+    </w:p>
+    <w:p/>
+    <w:p/>
+    <w:p/>
+    <w:p/>
+    <w:p/>
+    <w:p/>
+    <w:p/>
+    <w:p/>
+    <w:p/>
+    <w:p>
+      <w:r>
+        <w:lastRenderedPageBreak/>
+        <w:t>TESTE 2</w:t>
+      </w:r>
+    </w:p>
+    <w:p>
+      <w:r>
+        <w:t>CLASSE JAVA:</w:t>
+      </w:r>
+    </w:p>
+    <w:p>
+      <w:pPr>
+        <w:autoSpaceDE w:val="0"/>
+        <w:autoSpaceDN w:val="0"/>
+        <w:adjustRightInd w:val="0"/>
+        <w:spacing w:after="0" w:line="240" w:lineRule="auto"/>
+        <w:rPr>
+          <w:rFonts w:ascii="Consolas" w:hAnsi="Consolas" w:cs="Consolas"/>
+          <w:sz w:val="20"/>
+          <w:szCs w:val="20"/>
+        </w:rPr>
+      </w:pPr>
+      <w:proofErr w:type="spellStart"/>
+      <w:r>
+        <w:rPr>
+          <w:rFonts w:ascii="Consolas" w:hAnsi="Consolas" w:cs="Consolas"/>
+          <w:b/>
+          <w:bCs/>
+          <w:color w:val="7F0055"/>
+          <w:sz w:val="20"/>
+          <w:szCs w:val="20"/>
+        </w:rPr>
+        <w:t>public</w:t>
+      </w:r>
+      <w:proofErr w:type="spellEnd"/>
+      <w:r>
+        <w:rPr>
+          <w:rFonts w:ascii="Consolas" w:hAnsi="Consolas" w:cs="Consolas"/>
+          <w:color w:val="000000"/>
+          <w:sz w:val="20"/>
+          <w:szCs w:val="20"/>
+        </w:rPr>
+        <w:t xml:space="preserve"> </w:t>
+      </w:r>
+      <w:proofErr w:type="spellStart"/>
+      <w:r>
+        <w:rPr>
+          <w:rFonts w:ascii="Consolas" w:hAnsi="Consolas" w:cs="Consolas"/>
+          <w:b/>
+          <w:bCs/>
+          <w:color w:val="7F0055"/>
+          <w:sz w:val="20"/>
+          <w:szCs w:val="20"/>
+        </w:rPr>
+        <w:t>class</w:t>
+      </w:r>
+      <w:proofErr w:type="spellEnd"/>
+      <w:r>
+        <w:rPr>
+          <w:rFonts w:ascii="Consolas" w:hAnsi="Consolas" w:cs="Consolas"/>
+          <w:color w:val="000000"/>
+          <w:sz w:val="20"/>
+          <w:szCs w:val="20"/>
+        </w:rPr>
+        <w:t xml:space="preserve"> </w:t>
+      </w:r>
+      <w:proofErr w:type="spellStart"/>
+      <w:r>
+        <w:rPr>
+          <w:rFonts w:ascii="Consolas" w:hAnsi="Consolas" w:cs="Consolas"/>
+          <w:color w:val="000000"/>
+          <w:sz w:val="20"/>
+          <w:szCs w:val="20"/>
+        </w:rPr>
+        <w:t>JulgamentoPrisioneiro</w:t>
+      </w:r>
+      <w:proofErr w:type="spellEnd"/>
+      <w:r>
+        <w:rPr>
+          <w:rFonts w:ascii="Consolas" w:hAnsi="Consolas" w:cs="Consolas"/>
+          <w:color w:val="000000"/>
+          <w:sz w:val="20"/>
+          <w:szCs w:val="20"/>
+        </w:rPr>
+        <w:t xml:space="preserve"> {</w:t>
+      </w:r>
+    </w:p>
+    <w:p>
+      <w:pPr>
+        <w:autoSpaceDE w:val="0"/>
+        <w:autoSpaceDN w:val="0"/>
+        <w:adjustRightInd w:val="0"/>
+        <w:spacing w:after="0" w:line="240" w:lineRule="auto"/>
+        <w:rPr>
+          <w:rFonts w:ascii="Consolas" w:hAnsi="Consolas" w:cs="Consolas"/>
+          <w:sz w:val="20"/>
+          <w:szCs w:val="20"/>
+        </w:rPr>
+      </w:pPr>
+      <w:r>
+        <w:rPr>
+          <w:rFonts w:ascii="Consolas" w:hAnsi="Consolas" w:cs="Consolas"/>
+          <w:color w:val="000000"/>
+          <w:sz w:val="20"/>
+          <w:szCs w:val="20"/>
+        </w:rPr>
+        <w:tab/>
+      </w:r>
+      <w:proofErr w:type="spellStart"/>
+      <w:r>
+        <w:rPr>
+          <w:rFonts w:ascii="Consolas" w:hAnsi="Consolas" w:cs="Consolas"/>
+          <w:b/>
+          <w:bCs/>
+          <w:color w:val="7F0055"/>
+          <w:sz w:val="20"/>
+          <w:szCs w:val="20"/>
+        </w:rPr>
+        <w:t>private</w:t>
+      </w:r>
+      <w:proofErr w:type="spellEnd"/>
+      <w:r>
+        <w:rPr>
+          <w:rFonts w:ascii="Consolas" w:hAnsi="Consolas" w:cs="Consolas"/>
+          <w:color w:val="000000"/>
+          <w:sz w:val="20"/>
+          <w:szCs w:val="20"/>
+        </w:rPr>
+        <w:t xml:space="preserve"> </w:t>
+      </w:r>
+      <w:proofErr w:type="spellStart"/>
+      <w:r>
+        <w:rPr>
+          <w:rFonts w:ascii="Consolas" w:hAnsi="Consolas" w:cs="Consolas"/>
+          <w:b/>
+          <w:bCs/>
+          <w:color w:val="7F0055"/>
+          <w:sz w:val="20"/>
+          <w:szCs w:val="20"/>
+        </w:rPr>
+        <w:t>int</w:t>
+      </w:r>
+      <w:proofErr w:type="spellEnd"/>
+      <w:r>
+        <w:rPr>
+          <w:rFonts w:ascii="Consolas" w:hAnsi="Consolas" w:cs="Consolas"/>
+          <w:color w:val="000000"/>
+          <w:sz w:val="20"/>
+          <w:szCs w:val="20"/>
+        </w:rPr>
+        <w:t xml:space="preserve"> </w:t>
+      </w:r>
+      <w:r>
+        <w:rPr>
+          <w:rFonts w:ascii="Consolas" w:hAnsi="Consolas" w:cs="Consolas"/>
+          <w:color w:val="0000C0"/>
+          <w:sz w:val="20"/>
+          <w:szCs w:val="20"/>
+        </w:rPr>
+        <w:t>PENA_INOCENCIA</w:t>
+      </w:r>
+      <w:r>
+        <w:rPr>
+          <w:rFonts w:ascii="Consolas" w:hAnsi="Consolas" w:cs="Consolas"/>
+          <w:color w:val="000000"/>
+          <w:sz w:val="20"/>
+          <w:szCs w:val="20"/>
+        </w:rPr>
+        <w:t xml:space="preserve"> = 10;</w:t>
+      </w:r>
+    </w:p>
+    <w:p>
+      <w:pPr>
+        <w:autoSpaceDE w:val="0"/>
+        <w:autoSpaceDN w:val="0"/>
+        <w:adjustRightInd w:val="0"/>
+        <w:spacing w:after="0" w:line="240" w:lineRule="auto"/>
+        <w:rPr>
+          <w:rFonts w:ascii="Consolas" w:hAnsi="Consolas" w:cs="Consolas"/>
+          <w:sz w:val="20"/>
+          <w:szCs w:val="20"/>
+        </w:rPr>
+      </w:pPr>
+      <w:r>
+        <w:rPr>
+          <w:rFonts w:ascii="Consolas" w:hAnsi="Consolas" w:cs="Consolas"/>
+          <w:color w:val="000000"/>
+          <w:sz w:val="20"/>
+          <w:szCs w:val="20"/>
+        </w:rPr>
+        <w:tab/>
+      </w:r>
+      <w:proofErr w:type="spellStart"/>
+      <w:r>
+        <w:rPr>
+          <w:rFonts w:ascii="Consolas" w:hAnsi="Consolas" w:cs="Consolas"/>
+          <w:b/>
+          <w:bCs/>
+          <w:color w:val="7F0055"/>
+          <w:sz w:val="20"/>
+          <w:szCs w:val="20"/>
+        </w:rPr>
+        <w:t>private</w:t>
+      </w:r>
+      <w:proofErr w:type="spellEnd"/>
+      <w:r>
+        <w:rPr>
+          <w:rFonts w:ascii="Consolas" w:hAnsi="Consolas" w:cs="Consolas"/>
+          <w:color w:val="000000"/>
+          <w:sz w:val="20"/>
+          <w:szCs w:val="20"/>
+        </w:rPr>
+        <w:t xml:space="preserve"> </w:t>
+      </w:r>
+      <w:proofErr w:type="spellStart"/>
+      <w:r>
+        <w:rPr>
+          <w:rFonts w:ascii="Consolas" w:hAnsi="Consolas" w:cs="Consolas"/>
+          <w:b/>
+          <w:bCs/>
+          <w:color w:val="7F0055"/>
+          <w:sz w:val="20"/>
+          <w:szCs w:val="20"/>
+        </w:rPr>
+        <w:t>int</w:t>
+      </w:r>
+      <w:proofErr w:type="spellEnd"/>
+      <w:r>
+        <w:rPr>
+          <w:rFonts w:ascii="Consolas" w:hAnsi="Consolas" w:cs="Consolas"/>
+          <w:color w:val="000000"/>
+          <w:sz w:val="20"/>
+          <w:szCs w:val="20"/>
+        </w:rPr>
+        <w:t xml:space="preserve"> </w:t>
+      </w:r>
+      <w:r>
+        <w:rPr>
+          <w:rFonts w:ascii="Consolas" w:hAnsi="Consolas" w:cs="Consolas"/>
+          <w:color w:val="0000C0"/>
+          <w:sz w:val="20"/>
+          <w:szCs w:val="20"/>
+          <w:shd w:val="clear" w:color="auto" w:fill="F0D8A8"/>
+        </w:rPr>
+        <w:t>PENA_CONDENACAO_MUTUA</w:t>
+      </w:r>
+      <w:r>
+        <w:rPr>
+          <w:rFonts w:ascii="Consolas" w:hAnsi="Consolas" w:cs="Consolas"/>
+          <w:color w:val="000000"/>
+          <w:sz w:val="20"/>
+          <w:szCs w:val="20"/>
+        </w:rPr>
+        <w:t xml:space="preserve"> = 15;</w:t>
+      </w:r>
+    </w:p>
+    <w:p>
+      <w:pPr>
+        <w:autoSpaceDE w:val="0"/>
+        <w:autoSpaceDN w:val="0"/>
+        <w:adjustRightInd w:val="0"/>
+        <w:spacing w:after="0" w:line="240" w:lineRule="auto"/>
+        <w:rPr>
+          <w:rFonts w:ascii="Consolas" w:hAnsi="Consolas" w:cs="Consolas"/>
+          <w:sz w:val="20"/>
+          <w:szCs w:val="20"/>
+        </w:rPr>
+      </w:pPr>
+      <w:r>
+        <w:rPr>
+          <w:rFonts w:ascii="Consolas" w:hAnsi="Consolas" w:cs="Consolas"/>
+          <w:color w:val="000000"/>
+          <w:sz w:val="20"/>
+          <w:szCs w:val="20"/>
+        </w:rPr>
+        <w:tab/>
+      </w:r>
+      <w:proofErr w:type="spellStart"/>
+      <w:r>
+        <w:rPr>
+          <w:rFonts w:ascii="Consolas" w:hAnsi="Consolas" w:cs="Consolas"/>
+          <w:b/>
+          <w:bCs/>
+          <w:color w:val="7F0055"/>
+          <w:sz w:val="20"/>
+          <w:szCs w:val="20"/>
+        </w:rPr>
+        <w:t>private</w:t>
+      </w:r>
+      <w:proofErr w:type="spellEnd"/>
+      <w:r>
+        <w:rPr>
+          <w:rFonts w:ascii="Consolas" w:hAnsi="Consolas" w:cs="Consolas"/>
+          <w:color w:val="000000"/>
+          <w:sz w:val="20"/>
+          <w:szCs w:val="20"/>
+        </w:rPr>
+        <w:t xml:space="preserve"> </w:t>
+      </w:r>
+      <w:proofErr w:type="spellStart"/>
+      <w:r>
+        <w:rPr>
+          <w:rFonts w:ascii="Consolas" w:hAnsi="Consolas" w:cs="Consolas"/>
+          <w:b/>
+          <w:bCs/>
+          <w:color w:val="7F0055"/>
+          <w:sz w:val="20"/>
+          <w:szCs w:val="20"/>
+        </w:rPr>
+        <w:t>int</w:t>
+      </w:r>
+      <w:proofErr w:type="spellEnd"/>
+      <w:r>
+        <w:rPr>
+          <w:rFonts w:ascii="Consolas" w:hAnsi="Consolas" w:cs="Consolas"/>
+          <w:color w:val="000000"/>
+          <w:sz w:val="20"/>
+          <w:szCs w:val="20"/>
+        </w:rPr>
+        <w:t xml:space="preserve"> </w:t>
+      </w:r>
+      <w:r>
+        <w:rPr>
+          <w:rFonts w:ascii="Consolas" w:hAnsi="Consolas" w:cs="Consolas"/>
+          <w:color w:val="0000C0"/>
+          <w:sz w:val="20"/>
+          <w:szCs w:val="20"/>
+        </w:rPr>
+        <w:t>PENA_CONDENACAO_INDIVIDUAL</w:t>
+      </w:r>
+      <w:r>
+        <w:rPr>
+          <w:rFonts w:ascii="Consolas" w:hAnsi="Consolas" w:cs="Consolas"/>
+          <w:color w:val="000000"/>
+          <w:sz w:val="20"/>
+          <w:szCs w:val="20"/>
+        </w:rPr>
+        <w:t xml:space="preserve"> = 10;</w:t>
+      </w:r>
+    </w:p>
+    <w:p>
+      <w:pPr>
+        <w:autoSpaceDE w:val="0"/>
+        <w:autoSpaceDN w:val="0"/>
+        <w:adjustRightInd w:val="0"/>
+        <w:spacing w:after="0" w:line="240" w:lineRule="auto"/>
+        <w:rPr>
+          <w:rFonts w:ascii="Consolas" w:hAnsi="Consolas" w:cs="Consolas"/>
+          <w:sz w:val="20"/>
+          <w:szCs w:val="20"/>
+        </w:rPr>
+      </w:pPr>
+      <w:r>
+        <w:rPr>
+          <w:rFonts w:ascii="Consolas" w:hAnsi="Consolas" w:cs="Consolas"/>
+          <w:color w:val="000000"/>
+          <w:sz w:val="20"/>
+          <w:szCs w:val="20"/>
+        </w:rPr>
+        <w:tab/>
+      </w:r>
+      <w:proofErr w:type="spellStart"/>
+      <w:r>
+        <w:rPr>
+          <w:rFonts w:ascii="Consolas" w:hAnsi="Consolas" w:cs="Consolas"/>
+          <w:b/>
+          <w:bCs/>
+          <w:color w:val="7F0055"/>
+          <w:sz w:val="20"/>
+          <w:szCs w:val="20"/>
+        </w:rPr>
+        <w:t>private</w:t>
+      </w:r>
+      <w:proofErr w:type="spellEnd"/>
+      <w:r>
+        <w:rPr>
+          <w:rFonts w:ascii="Consolas" w:hAnsi="Consolas" w:cs="Consolas"/>
+          <w:color w:val="000000"/>
+          <w:sz w:val="20"/>
+          <w:szCs w:val="20"/>
+        </w:rPr>
+        <w:t xml:space="preserve"> </w:t>
+      </w:r>
+      <w:proofErr w:type="spellStart"/>
+      <w:r>
+        <w:rPr>
+          <w:rFonts w:ascii="Consolas" w:hAnsi="Consolas" w:cs="Consolas"/>
+          <w:b/>
+          <w:bCs/>
+          <w:color w:val="7F0055"/>
+          <w:sz w:val="20"/>
+          <w:szCs w:val="20"/>
+        </w:rPr>
+        <w:t>int</w:t>
+      </w:r>
+      <w:proofErr w:type="spellEnd"/>
+      <w:r>
+        <w:rPr>
+          <w:rFonts w:ascii="Consolas" w:hAnsi="Consolas" w:cs="Consolas"/>
+          <w:color w:val="000000"/>
+          <w:sz w:val="20"/>
+          <w:szCs w:val="20"/>
+        </w:rPr>
+        <w:t xml:space="preserve"> </w:t>
+      </w:r>
+      <w:r>
+        <w:rPr>
+          <w:rFonts w:ascii="Consolas" w:hAnsi="Consolas" w:cs="Consolas"/>
+          <w:color w:val="0000C0"/>
+          <w:sz w:val="20"/>
+          <w:szCs w:val="20"/>
+        </w:rPr>
+        <w:t>PENA_CONDENACAO_CUMPLICES</w:t>
+      </w:r>
+      <w:r>
+        <w:rPr>
+          <w:rFonts w:ascii="Consolas" w:hAnsi="Consolas" w:cs="Consolas"/>
+          <w:color w:val="000000"/>
+          <w:sz w:val="20"/>
+          <w:szCs w:val="20"/>
+        </w:rPr>
+        <w:t xml:space="preserve"> = 11;</w:t>
+      </w:r>
+    </w:p>
+    <w:p>
+      <w:pPr>
+        <w:autoSpaceDE w:val="0"/>
+        <w:autoSpaceDN w:val="0"/>
+        <w:adjustRightInd w:val="0"/>
+        <w:spacing w:after="0" w:line="240" w:lineRule="auto"/>
+        <w:rPr>
+          <w:rFonts w:ascii="Consolas" w:hAnsi="Consolas" w:cs="Consolas"/>
+          <w:sz w:val="20"/>
+          <w:szCs w:val="20"/>
+        </w:rPr>
+      </w:pPr>
+    </w:p>
+    <w:p>
+      <w:pPr>
+        <w:autoSpaceDE w:val="0"/>
+        <w:autoSpaceDN w:val="0"/>
+        <w:adjustRightInd w:val="0"/>
+        <w:spacing w:after="0" w:line="240" w:lineRule="auto"/>
+        <w:rPr>
+          <w:rFonts w:ascii="Consolas" w:hAnsi="Consolas" w:cs="Consolas"/>
+          <w:sz w:val="20"/>
+          <w:szCs w:val="20"/>
+        </w:rPr>
+      </w:pPr>
+      <w:r>
+        <w:rPr>
+          <w:rFonts w:ascii="Consolas" w:hAnsi="Consolas" w:cs="Consolas"/>
+          <w:color w:val="000000"/>
+          <w:sz w:val="20"/>
+          <w:szCs w:val="20"/>
+        </w:rPr>
+        <w:tab/>
+      </w:r>
+      <w:proofErr w:type="spellStart"/>
+      <w:r>
+        <w:rPr>
+          <w:rFonts w:ascii="Consolas" w:hAnsi="Consolas" w:cs="Consolas"/>
+          <w:b/>
+          <w:bCs/>
+          <w:color w:val="7F0055"/>
+          <w:sz w:val="20"/>
+          <w:szCs w:val="20"/>
+        </w:rPr>
+        <w:t>public</w:t>
+      </w:r>
+      <w:proofErr w:type="spellEnd"/>
+      <w:r>
+        <w:rPr>
+          <w:rFonts w:ascii="Consolas" w:hAnsi="Consolas" w:cs="Consolas"/>
+          <w:color w:val="000000"/>
+          <w:sz w:val="20"/>
+          <w:szCs w:val="20"/>
+        </w:rPr>
+        <w:t xml:space="preserve"> </w:t>
+      </w:r>
+      <w:proofErr w:type="spellStart"/>
+      <w:r>
+        <w:rPr>
+          <w:rFonts w:ascii="Consolas" w:hAnsi="Consolas" w:cs="Consolas"/>
+          <w:b/>
+          <w:bCs/>
+          <w:color w:val="7F0055"/>
+          <w:sz w:val="20"/>
+          <w:szCs w:val="20"/>
+        </w:rPr>
+        <w:t>int</w:t>
+      </w:r>
+      <w:proofErr w:type="spellEnd"/>
+      <w:r>
+        <w:rPr>
+          <w:rFonts w:ascii="Consolas" w:hAnsi="Consolas" w:cs="Consolas"/>
+          <w:color w:val="000000"/>
+          <w:sz w:val="20"/>
+          <w:szCs w:val="20"/>
+        </w:rPr>
+        <w:t xml:space="preserve"> </w:t>
+      </w:r>
+      <w:proofErr w:type="spellStart"/>
+      <w:proofErr w:type="gramStart"/>
+      <w:r>
+        <w:rPr>
+          <w:rFonts w:ascii="Consolas" w:hAnsi="Consolas" w:cs="Consolas"/>
+          <w:color w:val="000000"/>
+          <w:sz w:val="20"/>
+          <w:szCs w:val="20"/>
+          <w:u w:val="single"/>
+        </w:rPr>
+        <w:t>calculaPena</w:t>
+      </w:r>
+      <w:proofErr w:type="spellEnd"/>
+      <w:r>
+        <w:rPr>
+          <w:rFonts w:ascii="Consolas" w:hAnsi="Consolas" w:cs="Consolas"/>
+          <w:color w:val="000000"/>
+          <w:sz w:val="20"/>
+          <w:szCs w:val="20"/>
+          <w:u w:val="single"/>
+        </w:rPr>
+        <w:t>(</w:t>
+      </w:r>
+      <w:proofErr w:type="gramEnd"/>
+      <w:r>
+        <w:rPr>
+          <w:rFonts w:ascii="Consolas" w:hAnsi="Consolas" w:cs="Consolas"/>
+          <w:color w:val="000000"/>
+          <w:sz w:val="20"/>
+          <w:szCs w:val="20"/>
+          <w:u w:val="single"/>
+        </w:rPr>
+        <w:t xml:space="preserve">Resposta </w:t>
+      </w:r>
+      <w:proofErr w:type="spellStart"/>
+      <w:r>
+        <w:rPr>
+          <w:rFonts w:ascii="Consolas" w:hAnsi="Consolas" w:cs="Consolas"/>
+          <w:color w:val="6A3E3E"/>
+          <w:sz w:val="20"/>
+          <w:szCs w:val="20"/>
+          <w:u w:val="single"/>
+        </w:rPr>
+        <w:t>respostaPrisioneiroA</w:t>
+      </w:r>
+      <w:proofErr w:type="spellEnd"/>
+      <w:r>
+        <w:rPr>
+          <w:rFonts w:ascii="Consolas" w:hAnsi="Consolas" w:cs="Consolas"/>
+          <w:color w:val="000000"/>
+          <w:sz w:val="20"/>
+          <w:szCs w:val="20"/>
+          <w:u w:val="single"/>
+        </w:rPr>
+        <w:t xml:space="preserve">, Resposta </w:t>
+      </w:r>
+      <w:proofErr w:type="spellStart"/>
+      <w:r>
+        <w:rPr>
+          <w:rFonts w:ascii="Consolas" w:hAnsi="Consolas" w:cs="Consolas"/>
+          <w:color w:val="6A3E3E"/>
+          <w:sz w:val="20"/>
+          <w:szCs w:val="20"/>
+          <w:u w:val="single"/>
+        </w:rPr>
+        <w:t>respostaPrisioneiroB</w:t>
+      </w:r>
+      <w:proofErr w:type="spellEnd"/>
+      <w:r>
+        <w:rPr>
+          <w:rFonts w:ascii="Consolas" w:hAnsi="Consolas" w:cs="Consolas"/>
+          <w:color w:val="000000"/>
+          <w:sz w:val="20"/>
+          <w:szCs w:val="20"/>
+          <w:u w:val="single"/>
+        </w:rPr>
+        <w:t>)</w:t>
+      </w:r>
+      <w:r>
+        <w:rPr>
+          <w:rFonts w:ascii="Consolas" w:hAnsi="Consolas" w:cs="Consolas"/>
+          <w:color w:val="000000"/>
+          <w:sz w:val="20"/>
+          <w:szCs w:val="20"/>
+        </w:rPr>
+        <w:t xml:space="preserve"> {</w:t>
+      </w:r>
+    </w:p>
+    <w:p>
+      <w:pPr>
+        <w:autoSpaceDE w:val="0"/>
+        <w:autoSpaceDN w:val="0"/>
+        <w:adjustRightInd w:val="0"/>
+        <w:spacing w:after="0" w:line="240" w:lineRule="auto"/>
+        <w:rPr>
+          <w:rFonts w:ascii="Consolas" w:hAnsi="Consolas" w:cs="Consolas"/>
+          <w:sz w:val="20"/>
+          <w:szCs w:val="20"/>
+        </w:rPr>
+      </w:pPr>
+      <w:r>
+        <w:rPr>
+          <w:rFonts w:ascii="Consolas" w:hAnsi="Consolas" w:cs="Consolas"/>
+          <w:color w:val="000000"/>
+          <w:sz w:val="20"/>
+          <w:szCs w:val="20"/>
+        </w:rPr>
+        <w:tab/>
+      </w:r>
+      <w:r>
+        <w:rPr>
+          <w:rFonts w:ascii="Consolas" w:hAnsi="Consolas" w:cs="Consolas"/>
+          <w:color w:val="000000"/>
+          <w:sz w:val="20"/>
+          <w:szCs w:val="20"/>
+        </w:rPr>
+        <w:tab/>
+      </w:r>
+      <w:proofErr w:type="spellStart"/>
+      <w:r>
+        <w:rPr>
+          <w:rFonts w:ascii="Consolas" w:hAnsi="Consolas" w:cs="Consolas"/>
+          <w:b/>
+          <w:bCs/>
+          <w:color w:val="7F0055"/>
+          <w:sz w:val="20"/>
+          <w:szCs w:val="20"/>
+        </w:rPr>
+        <w:t>if</w:t>
+      </w:r>
+      <w:proofErr w:type="spellEnd"/>
+      <w:r>
+        <w:rPr>
+          <w:rFonts w:ascii="Consolas" w:hAnsi="Consolas" w:cs="Consolas"/>
+          <w:color w:val="000000"/>
+          <w:sz w:val="20"/>
+          <w:szCs w:val="20"/>
+        </w:rPr>
+        <w:t xml:space="preserve"> (</w:t>
+      </w:r>
+      <w:proofErr w:type="spellStart"/>
+      <w:r>
+        <w:rPr>
+          <w:rFonts w:ascii="Consolas" w:hAnsi="Consolas" w:cs="Consolas"/>
+          <w:color w:val="6A3E3E"/>
+          <w:sz w:val="20"/>
+          <w:szCs w:val="20"/>
+        </w:rPr>
+        <w:t>respostaPrisioneiroA</w:t>
+      </w:r>
+      <w:proofErr w:type="spellEnd"/>
+      <w:r>
+        <w:rPr>
+          <w:rFonts w:ascii="Consolas" w:hAnsi="Consolas" w:cs="Consolas"/>
+          <w:color w:val="000000"/>
+          <w:sz w:val="20"/>
+          <w:szCs w:val="20"/>
+        </w:rPr>
+        <w:t xml:space="preserve"> == </w:t>
+      </w:r>
+      <w:proofErr w:type="spellStart"/>
+      <w:r>
+        <w:rPr>
+          <w:rFonts w:ascii="Consolas" w:hAnsi="Consolas" w:cs="Consolas"/>
+          <w:color w:val="000000"/>
+          <w:sz w:val="20"/>
+          <w:szCs w:val="20"/>
+        </w:rPr>
+        <w:t>Resposta.</w:t>
+      </w:r>
+      <w:r>
+        <w:rPr>
+          <w:rFonts w:ascii="Consolas" w:hAnsi="Consolas" w:cs="Consolas"/>
+          <w:b/>
+          <w:bCs/>
+          <w:i/>
+          <w:iCs/>
+          <w:color w:val="0000C0"/>
+          <w:sz w:val="20"/>
+          <w:szCs w:val="20"/>
+        </w:rPr>
+        <w:t>DELACAO</w:t>
+      </w:r>
+      <w:proofErr w:type="spellEnd"/>
+      <w:r>
+        <w:rPr>
+          <w:rFonts w:ascii="Consolas" w:hAnsi="Consolas" w:cs="Consolas"/>
+          <w:color w:val="000000"/>
+          <w:sz w:val="20"/>
+          <w:szCs w:val="20"/>
+        </w:rPr>
+        <w:t>) {</w:t>
+      </w:r>
+    </w:p>
+    <w:p>
+      <w:pPr>
+        <w:autoSpaceDE w:val="0"/>
+        <w:autoSpaceDN w:val="0"/>
+        <w:adjustRightInd w:val="0"/>
+        <w:spacing w:after="0" w:line="240" w:lineRule="auto"/>
+        <w:rPr>
+          <w:rFonts w:ascii="Consolas" w:hAnsi="Consolas" w:cs="Consolas"/>
+          <w:sz w:val="20"/>
+          <w:szCs w:val="20"/>
+        </w:rPr>
+      </w:pPr>
+      <w:r>
+        <w:rPr>
+          <w:rFonts w:ascii="Consolas" w:hAnsi="Consolas" w:cs="Consolas"/>
+          <w:color w:val="000000"/>
+          <w:sz w:val="20"/>
+          <w:szCs w:val="20"/>
+        </w:rPr>
+        <w:tab/>
+      </w:r>
+      <w:r>
+        <w:rPr>
+          <w:rFonts w:ascii="Consolas" w:hAnsi="Consolas" w:cs="Consolas"/>
+          <w:color w:val="000000"/>
+          <w:sz w:val="20"/>
+          <w:szCs w:val="20"/>
+        </w:rPr>
+        <w:tab/>
+      </w:r>
+      <w:r>
+        <w:rPr>
+          <w:rFonts w:ascii="Consolas" w:hAnsi="Consolas" w:cs="Consolas"/>
+          <w:color w:val="000000"/>
+          <w:sz w:val="20"/>
+          <w:szCs w:val="20"/>
+        </w:rPr>
+        <w:tab/>
+      </w:r>
+      <w:proofErr w:type="spellStart"/>
+      <w:r>
+        <w:rPr>
+          <w:rFonts w:ascii="Consolas" w:hAnsi="Consolas" w:cs="Consolas"/>
+          <w:b/>
+          <w:bCs/>
+          <w:color w:val="7F0055"/>
+          <w:sz w:val="20"/>
+          <w:szCs w:val="20"/>
+        </w:rPr>
+        <w:t>if</w:t>
+      </w:r>
+      <w:proofErr w:type="spellEnd"/>
+      <w:r>
+        <w:rPr>
+          <w:rFonts w:ascii="Consolas" w:hAnsi="Consolas" w:cs="Consolas"/>
+          <w:color w:val="000000"/>
+          <w:sz w:val="20"/>
+          <w:szCs w:val="20"/>
+        </w:rPr>
+        <w:t xml:space="preserve"> (</w:t>
+      </w:r>
+      <w:proofErr w:type="spellStart"/>
+      <w:r>
+        <w:rPr>
+          <w:rFonts w:ascii="Consolas" w:hAnsi="Consolas" w:cs="Consolas"/>
+          <w:color w:val="6A3E3E"/>
+          <w:sz w:val="20"/>
+          <w:szCs w:val="20"/>
+        </w:rPr>
+        <w:t>respostaPrisioneiroB</w:t>
+      </w:r>
+      <w:proofErr w:type="spellEnd"/>
+      <w:r>
+        <w:rPr>
+          <w:rFonts w:ascii="Consolas" w:hAnsi="Consolas" w:cs="Consolas"/>
+          <w:color w:val="000000"/>
+          <w:sz w:val="20"/>
+          <w:szCs w:val="20"/>
+        </w:rPr>
+        <w:t xml:space="preserve"> == </w:t>
+      </w:r>
+      <w:proofErr w:type="spellStart"/>
+      <w:r>
+        <w:rPr>
+          <w:rFonts w:ascii="Consolas" w:hAnsi="Consolas" w:cs="Consolas"/>
+          <w:color w:val="000000"/>
+          <w:sz w:val="20"/>
+          <w:szCs w:val="20"/>
+        </w:rPr>
+        <w:t>Resposta.</w:t>
+      </w:r>
+      <w:r>
+        <w:rPr>
+          <w:rFonts w:ascii="Consolas" w:hAnsi="Consolas" w:cs="Consolas"/>
+          <w:b/>
+          <w:bCs/>
+          <w:i/>
+          <w:iCs/>
+          <w:color w:val="0000C0"/>
+          <w:sz w:val="20"/>
+          <w:szCs w:val="20"/>
+        </w:rPr>
+        <w:t>DELACAO</w:t>
+      </w:r>
+      <w:proofErr w:type="spellEnd"/>
+      <w:r>
+        <w:rPr>
+          <w:rFonts w:ascii="Consolas" w:hAnsi="Consolas" w:cs="Consolas"/>
+          <w:color w:val="000000"/>
+          <w:sz w:val="20"/>
+          <w:szCs w:val="20"/>
+        </w:rPr>
+        <w:t>) {</w:t>
+      </w:r>
+    </w:p>
+    <w:p>
+      <w:pPr>
+        <w:autoSpaceDE w:val="0"/>
+        <w:autoSpaceDN w:val="0"/>
+        <w:adjustRightInd w:val="0"/>
+        <w:spacing w:after="0" w:line="240" w:lineRule="auto"/>
+        <w:rPr>
+          <w:rFonts w:ascii="Consolas" w:hAnsi="Consolas" w:cs="Consolas"/>
+          <w:sz w:val="20"/>
+          <w:szCs w:val="20"/>
+        </w:rPr>
+      </w:pPr>
+      <w:r>
+        <w:rPr>
+          <w:rFonts w:ascii="Consolas" w:hAnsi="Consolas" w:cs="Consolas"/>
+          <w:color w:val="000000"/>
+          <w:sz w:val="20"/>
+          <w:szCs w:val="20"/>
+        </w:rPr>
+        <w:tab/>
+      </w:r>
+      <w:r>
+        <w:rPr>
+          <w:rFonts w:ascii="Consolas" w:hAnsi="Consolas" w:cs="Consolas"/>
+          <w:color w:val="000000"/>
+          <w:sz w:val="20"/>
+          <w:szCs w:val="20"/>
+        </w:rPr>
+        <w:tab/>
+      </w:r>
+      <w:r>
+        <w:rPr>
+          <w:rFonts w:ascii="Consolas" w:hAnsi="Consolas" w:cs="Consolas"/>
+          <w:color w:val="000000"/>
+          <w:sz w:val="20"/>
+          <w:szCs w:val="20"/>
+        </w:rPr>
+        <w:tab/>
+      </w:r>
+      <w:r>
+        <w:rPr>
+          <w:rFonts w:ascii="Consolas" w:hAnsi="Consolas" w:cs="Consolas"/>
+          <w:color w:val="000000"/>
+          <w:sz w:val="20"/>
+          <w:szCs w:val="20"/>
+        </w:rPr>
+        <w:tab/>
+      </w:r>
+      <w:proofErr w:type="spellStart"/>
+      <w:r>
+        <w:rPr>
+          <w:rFonts w:ascii="Consolas" w:hAnsi="Consolas" w:cs="Consolas"/>
+          <w:b/>
+          <w:bCs/>
+          <w:color w:val="7F0055"/>
+          <w:sz w:val="20"/>
+          <w:szCs w:val="20"/>
+        </w:rPr>
+        <w:t>return</w:t>
+      </w:r>
+      <w:proofErr w:type="spellEnd"/>
+      <w:r>
+        <w:rPr>
+          <w:rFonts w:ascii="Consolas" w:hAnsi="Consolas" w:cs="Consolas"/>
+          <w:color w:val="000000"/>
+          <w:sz w:val="20"/>
+          <w:szCs w:val="20"/>
+        </w:rPr>
+        <w:t xml:space="preserve"> </w:t>
+      </w:r>
+      <w:r>
+        <w:rPr>
+          <w:rFonts w:ascii="Consolas" w:hAnsi="Consolas" w:cs="Consolas"/>
+          <w:color w:val="0000C0"/>
+          <w:sz w:val="20"/>
+          <w:szCs w:val="20"/>
+          <w:shd w:val="clear" w:color="auto" w:fill="D4D4D4"/>
+        </w:rPr>
+        <w:t>PENA_CONDENACAO_MUTUA</w:t>
+      </w:r>
+      <w:r>
+        <w:rPr>
+          <w:rFonts w:ascii="Consolas" w:hAnsi="Consolas" w:cs="Consolas"/>
+          <w:color w:val="000000"/>
+          <w:sz w:val="20"/>
+          <w:szCs w:val="20"/>
+        </w:rPr>
+        <w:t>;</w:t>
+      </w:r>
+    </w:p>
+    <w:p>
+      <w:pPr>
+        <w:autoSpaceDE w:val="0"/>
+        <w:autoSpaceDN w:val="0"/>
+        <w:adjustRightInd w:val="0"/>
+        <w:spacing w:after="0" w:line="240" w:lineRule="auto"/>
+        <w:rPr>
+          <w:rFonts w:ascii="Consolas" w:hAnsi="Consolas" w:cs="Consolas"/>
+          <w:sz w:val="20"/>
+          <w:szCs w:val="20"/>
+          <w:lang w:val="en-US"/>
+        </w:rPr>
+      </w:pPr>
+      <w:r>
+        <w:rPr>
+          <w:rFonts w:ascii="Consolas" w:hAnsi="Consolas" w:cs="Consolas"/>
+          <w:color w:val="000000"/>
+          <w:sz w:val="20"/>
+          <w:szCs w:val="20"/>
+        </w:rPr>
+        <w:tab/>
+      </w:r>
+      <w:r>
+        <w:rPr>
+          <w:rFonts w:ascii="Consolas" w:hAnsi="Consolas" w:cs="Consolas"/>
+          <w:color w:val="000000"/>
+          <w:sz w:val="20"/>
+          <w:szCs w:val="20"/>
+        </w:rPr>
+        <w:tab/>
+      </w:r>
+      <w:r>
+        <w:rPr>
+          <w:rFonts w:ascii="Consolas" w:hAnsi="Consolas" w:cs="Consolas"/>
+          <w:color w:val="000000"/>
+          <w:sz w:val="20"/>
+          <w:szCs w:val="20"/>
+        </w:rPr>
+        <w:tab/>
+      </w:r>
+      <w:r>
+        <w:rPr>
+          <w:rFonts w:ascii="Consolas" w:hAnsi="Consolas" w:cs="Consolas"/>
+          <w:color w:val="000000"/>
+          <w:sz w:val="20"/>
+          <w:szCs w:val="20"/>
+          <w:lang w:val="en-US"/>
+        </w:rPr>
+        <w:t xml:space="preserve">} </w:t>
+      </w:r>
+      <w:r>
+        <w:rPr>
+          <w:rFonts w:ascii="Consolas" w:hAnsi="Consolas" w:cs="Consolas"/>
+          <w:b/>
+          <w:bCs/>
+          <w:color w:val="7F0055"/>
+          <w:sz w:val="20"/>
+          <w:szCs w:val="20"/>
+          <w:lang w:val="en-US"/>
+        </w:rPr>
+        <w:t>else</w:t>
+      </w:r>
+      <w:r>
+        <w:rPr>
+          <w:rFonts w:ascii="Consolas" w:hAnsi="Consolas" w:cs="Consolas"/>
+          <w:color w:val="000000"/>
+          <w:sz w:val="20"/>
+          <w:szCs w:val="20"/>
+          <w:lang w:val="en-US"/>
+        </w:rPr>
+        <w:t xml:space="preserve"> {</w:t>
+      </w:r>
+    </w:p>
+    <w:p>
+      <w:pPr>
+        <w:autoSpaceDE w:val="0"/>
+        <w:autoSpaceDN w:val="0"/>
+        <w:adjustRightInd w:val="0"/>
+        <w:spacing w:after="0" w:line="240" w:lineRule="auto"/>
+        <w:rPr>
+          <w:rFonts w:ascii="Consolas" w:hAnsi="Consolas" w:cs="Consolas"/>
+          <w:sz w:val="20"/>
+          <w:szCs w:val="20"/>
+          <w:lang w:val="en-US"/>
+        </w:rPr>
+      </w:pPr>
+      <w:r>
+        <w:rPr>
+          <w:rFonts w:ascii="Consolas" w:hAnsi="Consolas" w:cs="Consolas"/>
+          <w:color w:val="000000"/>
+          <w:sz w:val="20"/>
+          <w:szCs w:val="20"/>
+          <w:lang w:val="en-US"/>
+        </w:rPr>
+        <w:tab/>
+      </w:r>
+      <w:r>
+        <w:rPr>
+          <w:rFonts w:ascii="Consolas" w:hAnsi="Consolas" w:cs="Consolas"/>
+          <w:color w:val="000000"/>
+          <w:sz w:val="20"/>
+          <w:szCs w:val="20"/>
+          <w:lang w:val="en-US"/>
+        </w:rPr>
+        <w:tab/>
+      </w:r>
+      <w:r>
+        <w:rPr>
+          <w:rFonts w:ascii="Consolas" w:hAnsi="Consolas" w:cs="Consolas"/>
+          <w:color w:val="000000"/>
+          <w:sz w:val="20"/>
+          <w:szCs w:val="20"/>
+          <w:lang w:val="en-US"/>
+        </w:rPr>
+        <w:tab/>
+      </w:r>
+      <w:r>
+        <w:rPr>
+          <w:rFonts w:ascii="Consolas" w:hAnsi="Consolas" w:cs="Consolas"/>
+          <w:color w:val="000000"/>
+          <w:sz w:val="20"/>
+          <w:szCs w:val="20"/>
+          <w:lang w:val="en-US"/>
+        </w:rPr>
+        <w:tab/>
+      </w:r>
+      <w:r>
+        <w:rPr>
+          <w:rFonts w:ascii="Consolas" w:hAnsi="Consolas" w:cs="Consolas"/>
+          <w:b/>
+          <w:bCs/>
+          <w:color w:val="7F0055"/>
+          <w:sz w:val="20"/>
+          <w:szCs w:val="20"/>
+          <w:lang w:val="en-US"/>
+        </w:rPr>
+        <w:t>return</w:t>
+      </w:r>
+      <w:r>
+        <w:rPr>
+          <w:rFonts w:ascii="Consolas" w:hAnsi="Consolas" w:cs="Consolas"/>
+          <w:color w:val="000000"/>
+          <w:sz w:val="20"/>
+          <w:szCs w:val="20"/>
+          <w:lang w:val="en-US"/>
+        </w:rPr>
+        <w:t xml:space="preserve"> </w:t>
+      </w:r>
+      <w:r>
+        <w:rPr>
+          <w:rFonts w:ascii="Consolas" w:hAnsi="Consolas" w:cs="Consolas"/>
+          <w:color w:val="0000C0"/>
+          <w:sz w:val="20"/>
+          <w:szCs w:val="20"/>
+          <w:lang w:val="en-US"/>
+        </w:rPr>
+        <w:t>PENA_INOCENCIA</w:t>
+      </w:r>
+      <w:r>
+        <w:rPr>
+          <w:rFonts w:ascii="Consolas" w:hAnsi="Consolas" w:cs="Consolas"/>
+          <w:color w:val="000000"/>
+          <w:sz w:val="20"/>
+          <w:szCs w:val="20"/>
+          <w:lang w:val="en-US"/>
+        </w:rPr>
+        <w:t>;</w:t>
+      </w:r>
+    </w:p>
+    <w:p>
+      <w:pPr>
+        <w:autoSpaceDE w:val="0"/>
+        <w:autoSpaceDN w:val="0"/>
+        <w:adjustRightInd w:val="0"/>
+        <w:spacing w:after="0" w:line="240" w:lineRule="auto"/>
+        <w:rPr>
+          <w:rFonts w:ascii="Consolas" w:hAnsi="Consolas" w:cs="Consolas"/>
+          <w:sz w:val="20"/>
+          <w:szCs w:val="20"/>
+          <w:lang w:val="en-US"/>
+        </w:rPr>
+      </w:pPr>
+      <w:r>
+        <w:rPr>
+          <w:rFonts w:ascii="Consolas" w:hAnsi="Consolas" w:cs="Consolas"/>
+          <w:color w:val="000000"/>
+          <w:sz w:val="20"/>
+          <w:szCs w:val="20"/>
+          <w:lang w:val="en-US"/>
+        </w:rPr>
+        <w:tab/>
+      </w:r>
+      <w:r>
+        <w:rPr>
+          <w:rFonts w:ascii="Consolas" w:hAnsi="Consolas" w:cs="Consolas"/>
+          <w:color w:val="000000"/>
+          <w:sz w:val="20"/>
+          <w:szCs w:val="20"/>
+          <w:lang w:val="en-US"/>
+        </w:rPr>
+        <w:tab/>
+      </w:r>
+      <w:r>
+        <w:rPr>
+          <w:rFonts w:ascii="Consolas" w:hAnsi="Consolas" w:cs="Consolas"/>
+          <w:color w:val="000000"/>
+          <w:sz w:val="20"/>
+          <w:szCs w:val="20"/>
+          <w:lang w:val="en-US"/>
+        </w:rPr>
+        <w:tab/>
+        <w:t>}</w:t>
+      </w:r>
+    </w:p>
+    <w:p>
+      <w:pPr>
+        <w:autoSpaceDE w:val="0"/>
+        <w:autoSpaceDN w:val="0"/>
+        <w:adjustRightInd w:val="0"/>
+        <w:spacing w:after="0" w:line="240" w:lineRule="auto"/>
+        <w:rPr>
+          <w:rFonts w:ascii="Consolas" w:hAnsi="Consolas" w:cs="Consolas"/>
+          <w:sz w:val="20"/>
+          <w:szCs w:val="20"/>
+          <w:lang w:val="en-US"/>
+        </w:rPr>
+      </w:pPr>
+      <w:r>
+        <w:rPr>
+          <w:rFonts w:ascii="Consolas" w:hAnsi="Consolas" w:cs="Consolas"/>
+          <w:color w:val="000000"/>
+          <w:sz w:val="20"/>
+          <w:szCs w:val="20"/>
+          <w:lang w:val="en-US"/>
+        </w:rPr>
+        <w:tab/>
+      </w:r>
+      <w:r>
+        <w:rPr>
+          <w:rFonts w:ascii="Consolas" w:hAnsi="Consolas" w:cs="Consolas"/>
+          <w:color w:val="000000"/>
+          <w:sz w:val="20"/>
+          <w:szCs w:val="20"/>
+          <w:lang w:val="en-US"/>
+        </w:rPr>
+        <w:tab/>
+        <w:t xml:space="preserve">} </w:t>
+      </w:r>
+      <w:r>
+        <w:rPr>
+          <w:rFonts w:ascii="Consolas" w:hAnsi="Consolas" w:cs="Consolas"/>
+          <w:b/>
+          <w:bCs/>
+          <w:color w:val="7F0055"/>
+          <w:sz w:val="20"/>
+          <w:szCs w:val="20"/>
+          <w:lang w:val="en-US"/>
+        </w:rPr>
+        <w:t>else</w:t>
+      </w:r>
+      <w:r>
+        <w:rPr>
+          <w:rFonts w:ascii="Consolas" w:hAnsi="Consolas" w:cs="Consolas"/>
+          <w:color w:val="000000"/>
+          <w:sz w:val="20"/>
+          <w:szCs w:val="20"/>
+          <w:lang w:val="en-US"/>
+        </w:rPr>
+        <w:t xml:space="preserve"> {</w:t>
+      </w:r>
+    </w:p>
+    <w:p>
+      <w:pPr>
+        <w:autoSpaceDE w:val="0"/>
+        <w:autoSpaceDN w:val="0"/>
+        <w:adjustRightInd w:val="0"/>
+        <w:spacing w:after="0" w:line="240" w:lineRule="auto"/>
+        <w:rPr>
+          <w:rFonts w:ascii="Consolas" w:hAnsi="Consolas" w:cs="Consolas"/>
+          <w:sz w:val="20"/>
+          <w:szCs w:val="20"/>
+        </w:rPr>
+      </w:pPr>
+      <w:r>
+        <w:rPr>
+          <w:rFonts w:ascii="Consolas" w:hAnsi="Consolas" w:cs="Consolas"/>
+          <w:color w:val="000000"/>
+          <w:sz w:val="20"/>
+          <w:szCs w:val="20"/>
+          <w:lang w:val="en-US"/>
+        </w:rPr>
+        <w:tab/>
+      </w:r>
+      <w:r>
+        <w:rPr>
+          <w:rFonts w:ascii="Consolas" w:hAnsi="Consolas" w:cs="Consolas"/>
+          <w:color w:val="000000"/>
+          <w:sz w:val="20"/>
+          <w:szCs w:val="20"/>
+          <w:lang w:val="en-US"/>
+        </w:rPr>
+        <w:tab/>
+      </w:r>
+      <w:r>
+        <w:rPr>
+          <w:rFonts w:ascii="Consolas" w:hAnsi="Consolas" w:cs="Consolas"/>
+          <w:color w:val="000000"/>
+          <w:sz w:val="20"/>
+          <w:szCs w:val="20"/>
+          <w:lang w:val="en-US"/>
+        </w:rPr>
+        <w:tab/>
+      </w:r>
+      <w:proofErr w:type="spellStart"/>
+      <w:r>
+        <w:rPr>
+          <w:rFonts w:ascii="Consolas" w:hAnsi="Consolas" w:cs="Consolas"/>
+          <w:b/>
+          <w:bCs/>
+          <w:color w:val="7F0055"/>
+          <w:sz w:val="20"/>
+          <w:szCs w:val="20"/>
+        </w:rPr>
+        <w:t>if</w:t>
+      </w:r>
+      <w:proofErr w:type="spellEnd"/>
+      <w:r>
+        <w:rPr>
+          <w:rFonts w:ascii="Consolas" w:hAnsi="Consolas" w:cs="Consolas"/>
+          <w:color w:val="000000"/>
+          <w:sz w:val="20"/>
+          <w:szCs w:val="20"/>
+        </w:rPr>
+        <w:t xml:space="preserve"> (</w:t>
+      </w:r>
+      <w:proofErr w:type="spellStart"/>
+      <w:r>
+        <w:rPr>
+          <w:rFonts w:ascii="Consolas" w:hAnsi="Consolas" w:cs="Consolas"/>
+          <w:color w:val="6A3E3E"/>
+          <w:sz w:val="20"/>
+          <w:szCs w:val="20"/>
+        </w:rPr>
+        <w:t>respostaPrisioneiroB</w:t>
+      </w:r>
+      <w:proofErr w:type="spellEnd"/>
+      <w:r>
+        <w:rPr>
+          <w:rFonts w:ascii="Consolas" w:hAnsi="Consolas" w:cs="Consolas"/>
+          <w:color w:val="000000"/>
+          <w:sz w:val="20"/>
+          <w:szCs w:val="20"/>
+        </w:rPr>
+        <w:t xml:space="preserve"> == </w:t>
+      </w:r>
+      <w:proofErr w:type="spellStart"/>
+      <w:r>
+        <w:rPr>
+          <w:rFonts w:ascii="Consolas" w:hAnsi="Consolas" w:cs="Consolas"/>
+          <w:color w:val="000000"/>
+          <w:sz w:val="20"/>
+          <w:szCs w:val="20"/>
+        </w:rPr>
+        <w:t>Resposta.</w:t>
+      </w:r>
+      <w:r>
+        <w:rPr>
+          <w:rFonts w:ascii="Consolas" w:hAnsi="Consolas" w:cs="Consolas"/>
+          <w:b/>
+          <w:bCs/>
+          <w:i/>
+          <w:iCs/>
+          <w:color w:val="0000C0"/>
+          <w:sz w:val="20"/>
+          <w:szCs w:val="20"/>
+        </w:rPr>
+        <w:t>DELACAO</w:t>
+      </w:r>
+      <w:proofErr w:type="spellEnd"/>
+      <w:r>
+        <w:rPr>
+          <w:rFonts w:ascii="Consolas" w:hAnsi="Consolas" w:cs="Consolas"/>
+          <w:color w:val="000000"/>
+          <w:sz w:val="20"/>
+          <w:szCs w:val="20"/>
+        </w:rPr>
+        <w:t>) {</w:t>
+      </w:r>
+    </w:p>
+    <w:p>
+      <w:pPr>
+        <w:autoSpaceDE w:val="0"/>
+        <w:autoSpaceDN w:val="0"/>
+        <w:adjustRightInd w:val="0"/>
+        <w:spacing w:after="0" w:line="240" w:lineRule="auto"/>
+        <w:rPr>
+          <w:rFonts w:ascii="Consolas" w:hAnsi="Consolas" w:cs="Consolas"/>
+          <w:sz w:val="20"/>
+          <w:szCs w:val="20"/>
+        </w:rPr>
+      </w:pPr>
+      <w:r>
+        <w:rPr>
+          <w:rFonts w:ascii="Consolas" w:hAnsi="Consolas" w:cs="Consolas"/>
+          <w:color w:val="000000"/>
+          <w:sz w:val="20"/>
+          <w:szCs w:val="20"/>
+        </w:rPr>
+        <w:tab/>
+      </w:r>
+      <w:r>
+        <w:rPr>
+          <w:rFonts w:ascii="Consolas" w:hAnsi="Consolas" w:cs="Consolas"/>
+          <w:color w:val="000000"/>
+          <w:sz w:val="20"/>
+          <w:szCs w:val="20"/>
+        </w:rPr>
+        <w:tab/>
+      </w:r>
+      <w:r>
+        <w:rPr>
+          <w:rFonts w:ascii="Consolas" w:hAnsi="Consolas" w:cs="Consolas"/>
+          <w:color w:val="000000"/>
+          <w:sz w:val="20"/>
+          <w:szCs w:val="20"/>
+        </w:rPr>
+        <w:tab/>
+      </w:r>
+      <w:r>
+        <w:rPr>
+          <w:rFonts w:ascii="Consolas" w:hAnsi="Consolas" w:cs="Consolas"/>
+          <w:color w:val="000000"/>
+          <w:sz w:val="20"/>
+          <w:szCs w:val="20"/>
+        </w:rPr>
+        <w:tab/>
+      </w:r>
+      <w:proofErr w:type="spellStart"/>
+      <w:r>
+        <w:rPr>
+          <w:rFonts w:ascii="Consolas" w:hAnsi="Consolas" w:cs="Consolas"/>
+          <w:b/>
+          <w:bCs/>
+          <w:color w:val="7F0055"/>
+          <w:sz w:val="20"/>
+          <w:szCs w:val="20"/>
+        </w:rPr>
+        <w:t>return</w:t>
+      </w:r>
+      <w:proofErr w:type="spellEnd"/>
+      <w:r>
+        <w:rPr>
+          <w:rFonts w:ascii="Consolas" w:hAnsi="Consolas" w:cs="Consolas"/>
+          <w:color w:val="000000"/>
+          <w:sz w:val="20"/>
+          <w:szCs w:val="20"/>
+        </w:rPr>
+        <w:t xml:space="preserve"> </w:t>
+      </w:r>
+      <w:r>
+        <w:rPr>
+          <w:rFonts w:ascii="Consolas" w:hAnsi="Consolas" w:cs="Consolas"/>
+          <w:color w:val="0000C0"/>
+          <w:sz w:val="20"/>
+          <w:szCs w:val="20"/>
+        </w:rPr>
+        <w:t>PENA_CONDENACAO_INDIVIDUAL</w:t>
+      </w:r>
+      <w:r>
+        <w:rPr>
+          <w:rFonts w:ascii="Consolas" w:hAnsi="Consolas" w:cs="Consolas"/>
+          <w:color w:val="000000"/>
+          <w:sz w:val="20"/>
+          <w:szCs w:val="20"/>
+        </w:rPr>
+        <w:t>;</w:t>
+      </w:r>
+    </w:p>
+    <w:p>
+      <w:pPr>
+        <w:autoSpaceDE w:val="0"/>
+        <w:autoSpaceDN w:val="0"/>
+        <w:adjustRightInd w:val="0"/>
+        <w:spacing w:after="0" w:line="240" w:lineRule="auto"/>
+        <w:rPr>
+          <w:rFonts w:ascii="Consolas" w:hAnsi="Consolas" w:cs="Consolas"/>
+          <w:sz w:val="20"/>
+          <w:szCs w:val="20"/>
+        </w:rPr>
+      </w:pPr>
+      <w:r>
+        <w:rPr>
+          <w:rFonts w:ascii="Consolas" w:hAnsi="Consolas" w:cs="Consolas"/>
+          <w:color w:val="000000"/>
+          <w:sz w:val="20"/>
+          <w:szCs w:val="20"/>
+        </w:rPr>
+        <w:tab/>
+      </w:r>
+      <w:r>
+        <w:rPr>
+          <w:rFonts w:ascii="Consolas" w:hAnsi="Consolas" w:cs="Consolas"/>
+          <w:color w:val="000000"/>
+          <w:sz w:val="20"/>
+          <w:szCs w:val="20"/>
+        </w:rPr>
+        <w:tab/>
+      </w:r>
+      <w:r>
+        <w:rPr>
+          <w:rFonts w:ascii="Consolas" w:hAnsi="Consolas" w:cs="Consolas"/>
+          <w:color w:val="000000"/>
+          <w:sz w:val="20"/>
+          <w:szCs w:val="20"/>
+        </w:rPr>
+        <w:tab/>
+      </w:r>
+      <w:r>
+        <w:rPr>
+          <w:rFonts w:ascii="Consolas" w:hAnsi="Consolas" w:cs="Consolas"/>
+          <w:color w:val="000000"/>
+          <w:sz w:val="20"/>
+          <w:szCs w:val="20"/>
+        </w:rPr>
+        <w:tab/>
+      </w:r>
+      <w:proofErr w:type="spellStart"/>
+      <w:r>
+        <w:rPr>
+          <w:rFonts w:ascii="Consolas" w:hAnsi="Consolas" w:cs="Consolas"/>
+          <w:b/>
+          <w:bCs/>
+          <w:color w:val="7F0055"/>
+          <w:sz w:val="20"/>
+          <w:szCs w:val="20"/>
+          <w:u w:val="single"/>
+        </w:rPr>
+        <w:t>return</w:t>
+      </w:r>
+      <w:proofErr w:type="spellEnd"/>
+      <w:r>
+        <w:rPr>
+          <w:rFonts w:ascii="Consolas" w:hAnsi="Consolas" w:cs="Consolas"/>
+          <w:color w:val="000000"/>
+          <w:sz w:val="20"/>
+          <w:szCs w:val="20"/>
+          <w:u w:val="single"/>
+        </w:rPr>
+        <w:t xml:space="preserve"> </w:t>
+      </w:r>
+      <w:r>
+        <w:rPr>
+          <w:rFonts w:ascii="Consolas" w:hAnsi="Consolas" w:cs="Consolas"/>
+          <w:color w:val="0000C0"/>
+          <w:sz w:val="20"/>
+          <w:szCs w:val="20"/>
+          <w:u w:val="single"/>
+        </w:rPr>
+        <w:t>PENA_CONDENACAO_CUMPLICES</w:t>
+      </w:r>
+      <w:r>
+        <w:rPr>
+          <w:rFonts w:ascii="Consolas" w:hAnsi="Consolas" w:cs="Consolas"/>
+          <w:color w:val="000000"/>
+          <w:sz w:val="20"/>
+          <w:szCs w:val="20"/>
+          <w:u w:val="single"/>
+        </w:rPr>
+        <w:t>;</w:t>
+      </w:r>
+    </w:p>
+    <w:p>
+      <w:pPr>
+        <w:autoSpaceDE w:val="0"/>
+        <w:autoSpaceDN w:val="0"/>
+        <w:adjustRightInd w:val="0"/>
+        <w:spacing w:after="0" w:line="240" w:lineRule="auto"/>
+        <w:rPr>
+          <w:rFonts w:ascii="Consolas" w:hAnsi="Consolas" w:cs="Consolas"/>
+          <w:sz w:val="20"/>
+          <w:szCs w:val="20"/>
+        </w:rPr>
+      </w:pPr>
+      <w:r>
+        <w:rPr>
+          <w:rFonts w:ascii="Consolas" w:hAnsi="Consolas" w:cs="Consolas"/>
+          <w:color w:val="000000"/>
+          <w:sz w:val="20"/>
+          <w:szCs w:val="20"/>
+        </w:rPr>
+        <w:tab/>
+      </w:r>
+      <w:r>
+        <w:rPr>
+          <w:rFonts w:ascii="Consolas" w:hAnsi="Consolas" w:cs="Consolas"/>
+          <w:color w:val="000000"/>
+          <w:sz w:val="20"/>
+          <w:szCs w:val="20"/>
+        </w:rPr>
+        <w:tab/>
+      </w:r>
+      <w:r>
+        <w:rPr>
+          <w:rFonts w:ascii="Consolas" w:hAnsi="Consolas" w:cs="Consolas"/>
+          <w:color w:val="000000"/>
+          <w:sz w:val="20"/>
+          <w:szCs w:val="20"/>
+        </w:rPr>
+        <w:tab/>
+        <w:t>}</w:t>
+      </w:r>
+    </w:p>
+    <w:p>
+      <w:pPr>
+        <w:autoSpaceDE w:val="0"/>
+        <w:autoSpaceDN w:val="0"/>
+        <w:adjustRightInd w:val="0"/>
+        <w:spacing w:after="0" w:line="240" w:lineRule="auto"/>
+        <w:rPr>
+          <w:rFonts w:ascii="Consolas" w:hAnsi="Consolas" w:cs="Consolas"/>
+          <w:sz w:val="20"/>
+          <w:szCs w:val="20"/>
+        </w:rPr>
+      </w:pPr>
+      <w:r>
+        <w:rPr>
+          <w:rFonts w:ascii="Consolas" w:hAnsi="Consolas" w:cs="Consolas"/>
+          <w:color w:val="000000"/>
+          <w:sz w:val="20"/>
+          <w:szCs w:val="20"/>
+        </w:rPr>
+        <w:tab/>
+      </w:r>
+      <w:r>
+        <w:rPr>
+          <w:rFonts w:ascii="Consolas" w:hAnsi="Consolas" w:cs="Consolas"/>
+          <w:color w:val="000000"/>
+          <w:sz w:val="20"/>
+          <w:szCs w:val="20"/>
+        </w:rPr>
+        <w:tab/>
+        <w:t>}</w:t>
+      </w:r>
+    </w:p>
+    <w:p>
+      <w:pPr>
+        <w:autoSpaceDE w:val="0"/>
+        <w:autoSpaceDN w:val="0"/>
+        <w:adjustRightInd w:val="0"/>
+        <w:spacing w:after="0" w:line="240" w:lineRule="auto"/>
+        <w:rPr>
+          <w:rFonts w:ascii="Consolas" w:hAnsi="Consolas" w:cs="Consolas"/>
+          <w:sz w:val="20"/>
+          <w:szCs w:val="20"/>
+        </w:rPr>
+      </w:pPr>
+      <w:r>
+        <w:rPr>
+          <w:rFonts w:ascii="Consolas" w:hAnsi="Consolas" w:cs="Consolas"/>
+          <w:color w:val="000000"/>
+          <w:sz w:val="20"/>
+          <w:szCs w:val="20"/>
+        </w:rPr>
+        <w:tab/>
+        <w:t>}</w:t>
+      </w:r>
+    </w:p>
+    <w:p>
+      <w:r>
+        <w:rPr>
+          <w:rFonts w:ascii="Consolas" w:hAnsi="Consolas" w:cs="Consolas"/>
+          <w:color w:val="000000"/>
+          <w:sz w:val="20"/>
+          <w:szCs w:val="20"/>
+        </w:rPr>
+        <w:t>}</w:t>
+      </w:r>
+    </w:p>
+    <w:p>
+      <w:r>
+        <w:t>JUNIT:</w:t>
+      </w:r>
+    </w:p>
+    <w:p>
+      <w:pPr>
+        <w:autoSpaceDE w:val="0"/>
+        <w:autoSpaceDN w:val="0"/>
+        <w:adjustRightInd w:val="0"/>
+        <w:spacing w:after="0" w:line="240" w:lineRule="auto"/>
+        <w:rPr>
+          <w:rFonts w:ascii="Consolas" w:hAnsi="Consolas" w:cs="Consolas"/>
+          <w:sz w:val="20"/>
+          <w:szCs w:val="20"/>
+        </w:rPr>
+      </w:pPr>
+      <w:proofErr w:type="spellStart"/>
+      <w:r>
+        <w:rPr>
+          <w:rFonts w:ascii="Consolas" w:hAnsi="Consolas" w:cs="Consolas"/>
+          <w:b/>
+          <w:bCs/>
+          <w:color w:val="7F0055"/>
+          <w:sz w:val="20"/>
+          <w:szCs w:val="20"/>
+        </w:rPr>
+        <w:t>class</w:t>
+      </w:r>
+      <w:proofErr w:type="spellEnd"/>
+      <w:r>
+        <w:rPr>
+          <w:rFonts w:ascii="Consolas" w:hAnsi="Consolas" w:cs="Consolas"/>
+          <w:color w:val="000000"/>
+          <w:sz w:val="20"/>
+          <w:szCs w:val="20"/>
+        </w:rPr>
+        <w:t xml:space="preserve"> </w:t>
+      </w:r>
+      <w:proofErr w:type="spellStart"/>
+      <w:r>
+        <w:rPr>
+          <w:rFonts w:ascii="Consolas" w:hAnsi="Consolas" w:cs="Consolas"/>
+          <w:color w:val="000000"/>
+          <w:sz w:val="20"/>
+          <w:szCs w:val="20"/>
+        </w:rPr>
+        <w:t>JulgamentoPrisioneiroTest</w:t>
+      </w:r>
+      <w:proofErr w:type="spellEnd"/>
+      <w:r>
+        <w:rPr>
+          <w:rFonts w:ascii="Consolas" w:hAnsi="Consolas" w:cs="Consolas"/>
+          <w:color w:val="000000"/>
+          <w:sz w:val="20"/>
+          <w:szCs w:val="20"/>
+        </w:rPr>
+        <w:t xml:space="preserve"> {</w:t>
+      </w:r>
+    </w:p>
+    <w:p>
+      <w:pPr>
+        <w:autoSpaceDE w:val="0"/>
+        <w:autoSpaceDN w:val="0"/>
+        <w:adjustRightInd w:val="0"/>
+        <w:spacing w:after="0" w:line="240" w:lineRule="auto"/>
+        <w:rPr>
+          <w:rFonts w:ascii="Consolas" w:hAnsi="Consolas" w:cs="Consolas"/>
+          <w:sz w:val="20"/>
+          <w:szCs w:val="20"/>
+        </w:rPr>
+      </w:pPr>
+      <w:r>
+        <w:rPr>
+          <w:rFonts w:ascii="Consolas" w:hAnsi="Consolas" w:cs="Consolas"/>
+          <w:color w:val="000000"/>
+          <w:sz w:val="20"/>
+          <w:szCs w:val="20"/>
+        </w:rPr>
+        <w:tab/>
+      </w:r>
+      <w:r>
+        <w:rPr>
+          <w:rFonts w:ascii="Consolas" w:hAnsi="Consolas" w:cs="Consolas"/>
+          <w:color w:val="646464"/>
+          <w:sz w:val="20"/>
+          <w:szCs w:val="20"/>
+        </w:rPr>
+        <w:t>@Test</w:t>
+      </w:r>
+    </w:p>
+    <w:p>
+      <w:pPr>
+        <w:autoSpaceDE w:val="0"/>
+        <w:autoSpaceDN w:val="0"/>
+        <w:adjustRightInd w:val="0"/>
+        <w:spacing w:after="0" w:line="240" w:lineRule="auto"/>
+        <w:rPr>
+          <w:rFonts w:ascii="Consolas" w:hAnsi="Consolas" w:cs="Consolas"/>
+          <w:sz w:val="20"/>
+          <w:szCs w:val="20"/>
+        </w:rPr>
+      </w:pPr>
+      <w:r>
+        <w:rPr>
+          <w:rFonts w:ascii="Consolas" w:hAnsi="Consolas" w:cs="Consolas"/>
+          <w:color w:val="000000"/>
+          <w:sz w:val="20"/>
+          <w:szCs w:val="20"/>
+        </w:rPr>
+        <w:tab/>
+      </w:r>
+      <w:proofErr w:type="spellStart"/>
+      <w:r>
+        <w:rPr>
+          <w:rFonts w:ascii="Consolas" w:hAnsi="Consolas" w:cs="Consolas"/>
+          <w:b/>
+          <w:bCs/>
+          <w:color w:val="7F0055"/>
+          <w:sz w:val="20"/>
+          <w:szCs w:val="20"/>
+        </w:rPr>
+        <w:t>void</w:t>
+      </w:r>
+      <w:proofErr w:type="spellEnd"/>
+      <w:r>
+        <w:rPr>
+          <w:rFonts w:ascii="Consolas" w:hAnsi="Consolas" w:cs="Consolas"/>
+          <w:color w:val="000000"/>
+          <w:sz w:val="20"/>
+          <w:szCs w:val="20"/>
+        </w:rPr>
+        <w:t xml:space="preserve"> </w:t>
+      </w:r>
+      <w:proofErr w:type="spellStart"/>
+      <w:proofErr w:type="gramStart"/>
+      <w:r>
+        <w:rPr>
+          <w:rFonts w:ascii="Consolas" w:hAnsi="Consolas" w:cs="Consolas"/>
+          <w:color w:val="000000"/>
+          <w:sz w:val="20"/>
+          <w:szCs w:val="20"/>
+        </w:rPr>
+        <w:t>test</w:t>
+      </w:r>
+      <w:proofErr w:type="spellEnd"/>
+      <w:r>
+        <w:rPr>
+          <w:rFonts w:ascii="Consolas" w:hAnsi="Consolas" w:cs="Consolas"/>
+          <w:color w:val="000000"/>
+          <w:sz w:val="20"/>
+          <w:szCs w:val="20"/>
+        </w:rPr>
+        <w:t>(</w:t>
+      </w:r>
+      <w:proofErr w:type="gramEnd"/>
+      <w:r>
+        <w:rPr>
+          <w:rFonts w:ascii="Consolas" w:hAnsi="Consolas" w:cs="Consolas"/>
+          <w:color w:val="000000"/>
+          <w:sz w:val="20"/>
+          <w:szCs w:val="20"/>
+        </w:rPr>
+        <w:t>) {</w:t>
+      </w:r>
+    </w:p>
+    <w:p>
+      <w:pPr>
+        <w:autoSpaceDE w:val="0"/>
+        <w:autoSpaceDN w:val="0"/>
+        <w:adjustRightInd w:val="0"/>
+        <w:spacing w:after="0" w:line="240" w:lineRule="auto"/>
+        <w:rPr>
+          <w:rFonts w:ascii="Consolas" w:hAnsi="Consolas" w:cs="Consolas"/>
+          <w:sz w:val="20"/>
+          <w:szCs w:val="20"/>
+        </w:rPr>
+      </w:pPr>
+      <w:r>
+        <w:rPr>
+          <w:rFonts w:ascii="Consolas" w:hAnsi="Consolas" w:cs="Consolas"/>
+          <w:color w:val="000000"/>
+          <w:sz w:val="20"/>
+          <w:szCs w:val="20"/>
+        </w:rPr>
+        <w:tab/>
+      </w:r>
+      <w:r>
+        <w:rPr>
+          <w:rFonts w:ascii="Consolas" w:hAnsi="Consolas" w:cs="Consolas"/>
+          <w:color w:val="000000"/>
+          <w:sz w:val="20"/>
+          <w:szCs w:val="20"/>
+        </w:rPr>
+        <w:tab/>
+      </w:r>
+      <w:proofErr w:type="spellStart"/>
+      <w:r>
+        <w:rPr>
+          <w:rFonts w:ascii="Consolas" w:hAnsi="Consolas" w:cs="Consolas"/>
+          <w:color w:val="000000"/>
+          <w:sz w:val="20"/>
+          <w:szCs w:val="20"/>
+        </w:rPr>
+        <w:t>JulgamentoPrisioneiro</w:t>
+      </w:r>
+      <w:proofErr w:type="spellEnd"/>
+      <w:r>
+        <w:rPr>
+          <w:rFonts w:ascii="Consolas" w:hAnsi="Consolas" w:cs="Consolas"/>
+          <w:color w:val="000000"/>
+          <w:sz w:val="20"/>
+          <w:szCs w:val="20"/>
+        </w:rPr>
+        <w:t xml:space="preserve"> </w:t>
+      </w:r>
+      <w:proofErr w:type="spellStart"/>
+      <w:r>
+        <w:rPr>
+          <w:rFonts w:ascii="Consolas" w:hAnsi="Consolas" w:cs="Consolas"/>
+          <w:color w:val="6A3E3E"/>
+          <w:sz w:val="20"/>
+          <w:szCs w:val="20"/>
+        </w:rPr>
+        <w:t>julgamentoPrisioneiro</w:t>
+      </w:r>
+      <w:proofErr w:type="spellEnd"/>
+      <w:r>
+        <w:rPr>
+          <w:rFonts w:ascii="Consolas" w:hAnsi="Consolas" w:cs="Consolas"/>
+          <w:color w:val="000000"/>
+          <w:sz w:val="20"/>
+          <w:szCs w:val="20"/>
+        </w:rPr>
+        <w:t xml:space="preserve"> = </w:t>
+      </w:r>
+      <w:r>
+        <w:rPr>
+          <w:rFonts w:ascii="Consolas" w:hAnsi="Consolas" w:cs="Consolas"/>
+          <w:b/>
+          <w:bCs/>
+          <w:color w:val="7F0055"/>
+          <w:sz w:val="20"/>
+          <w:szCs w:val="20"/>
+        </w:rPr>
+        <w:t>new</w:t>
+      </w:r>
+      <w:r>
+        <w:rPr>
+          <w:rFonts w:ascii="Consolas" w:hAnsi="Consolas" w:cs="Consolas"/>
+          <w:color w:val="000000"/>
+          <w:sz w:val="20"/>
+          <w:szCs w:val="20"/>
+        </w:rPr>
+        <w:t xml:space="preserve"> </w:t>
+      </w:r>
+      <w:proofErr w:type="spellStart"/>
+      <w:proofErr w:type="gramStart"/>
+      <w:r>
+        <w:rPr>
+          <w:rFonts w:ascii="Consolas" w:hAnsi="Consolas" w:cs="Consolas"/>
+          <w:color w:val="000000"/>
+          <w:sz w:val="20"/>
+          <w:szCs w:val="20"/>
+        </w:rPr>
+        <w:t>JulgamentoPrisioneiro</w:t>
+      </w:r>
+      <w:proofErr w:type="spellEnd"/>
+      <w:r>
+        <w:rPr>
+          <w:rFonts w:ascii="Consolas" w:hAnsi="Consolas" w:cs="Consolas"/>
+          <w:color w:val="000000"/>
+          <w:sz w:val="20"/>
+          <w:szCs w:val="20"/>
+        </w:rPr>
+        <w:t>(</w:t>
+      </w:r>
+      <w:proofErr w:type="gramEnd"/>
+      <w:r>
+        <w:rPr>
+          <w:rFonts w:ascii="Consolas" w:hAnsi="Consolas" w:cs="Consolas"/>
+          <w:color w:val="000000"/>
+          <w:sz w:val="20"/>
+          <w:szCs w:val="20"/>
+        </w:rPr>
+        <w:t>);</w:t>
+      </w:r>
+    </w:p>
+    <w:p>
+      <w:pPr>
+        <w:autoSpaceDE w:val="0"/>
+        <w:autoSpaceDN w:val="0"/>
+        <w:adjustRightInd w:val="0"/>
+        <w:spacing w:after="0" w:line="240" w:lineRule="auto"/>
+        <w:rPr>
+          <w:rFonts w:ascii="Consolas" w:hAnsi="Consolas" w:cs="Consolas"/>
+          <w:sz w:val="20"/>
+          <w:szCs w:val="20"/>
+        </w:rPr>
+      </w:pPr>
+    </w:p>
+    <w:p>
+      <w:pPr>
+        <w:autoSpaceDE w:val="0"/>
+        <w:autoSpaceDN w:val="0"/>
+        <w:adjustRightInd w:val="0"/>
+        <w:spacing w:after="0" w:line="240" w:lineRule="auto"/>
+        <w:rPr>
+          <w:rFonts w:ascii="Consolas" w:hAnsi="Consolas" w:cs="Consolas"/>
+          <w:sz w:val="20"/>
+          <w:szCs w:val="20"/>
+        </w:rPr>
+      </w:pPr>
+      <w:r>
+        <w:rPr>
+          <w:rFonts w:ascii="Consolas" w:hAnsi="Consolas" w:cs="Consolas"/>
+          <w:color w:val="000000"/>
+          <w:sz w:val="20"/>
+          <w:szCs w:val="20"/>
+        </w:rPr>
+        <w:tab/>
+      </w:r>
+      <w:r>
+        <w:rPr>
+          <w:rFonts w:ascii="Consolas" w:hAnsi="Consolas" w:cs="Consolas"/>
+          <w:color w:val="000000"/>
+          <w:sz w:val="20"/>
+          <w:szCs w:val="20"/>
+        </w:rPr>
+        <w:tab/>
+        <w:t xml:space="preserve">Resposta </w:t>
+      </w:r>
+      <w:proofErr w:type="spellStart"/>
+      <w:r>
+        <w:rPr>
+          <w:rFonts w:ascii="Consolas" w:hAnsi="Consolas" w:cs="Consolas"/>
+          <w:color w:val="6A3E3E"/>
+          <w:sz w:val="20"/>
+          <w:szCs w:val="20"/>
+        </w:rPr>
+        <w:t>ra</w:t>
+      </w:r>
+      <w:proofErr w:type="spellEnd"/>
+      <w:r>
+        <w:rPr>
+          <w:rFonts w:ascii="Consolas" w:hAnsi="Consolas" w:cs="Consolas"/>
+          <w:color w:val="000000"/>
+          <w:sz w:val="20"/>
+          <w:szCs w:val="20"/>
+        </w:rPr>
+        <w:t xml:space="preserve"> = </w:t>
+      </w:r>
+      <w:proofErr w:type="spellStart"/>
+      <w:r>
+        <w:rPr>
+          <w:rFonts w:ascii="Consolas" w:hAnsi="Consolas" w:cs="Consolas"/>
+          <w:color w:val="000000"/>
+          <w:sz w:val="20"/>
+          <w:szCs w:val="20"/>
+        </w:rPr>
+        <w:t>Resposta.</w:t>
+      </w:r>
+      <w:r>
+        <w:rPr>
+          <w:rFonts w:ascii="Consolas" w:hAnsi="Consolas" w:cs="Consolas"/>
+          <w:b/>
+          <w:bCs/>
+          <w:i/>
+          <w:iCs/>
+          <w:color w:val="0000C0"/>
+          <w:sz w:val="20"/>
+          <w:szCs w:val="20"/>
+        </w:rPr>
+        <w:t>DELACAO</w:t>
+      </w:r>
+      <w:proofErr w:type="spellEnd"/>
+      <w:r>
+        <w:rPr>
+          <w:rFonts w:ascii="Consolas" w:hAnsi="Consolas" w:cs="Consolas"/>
+          <w:color w:val="000000"/>
+          <w:sz w:val="20"/>
+          <w:szCs w:val="20"/>
+        </w:rPr>
+        <w:t>;</w:t>
+      </w:r>
+    </w:p>
+    <w:p>
+      <w:pPr>
+        <w:autoSpaceDE w:val="0"/>
+        <w:autoSpaceDN w:val="0"/>
+        <w:adjustRightInd w:val="0"/>
+        <w:spacing w:after="0" w:line="240" w:lineRule="auto"/>
+        <w:rPr>
+          <w:rFonts w:ascii="Consolas" w:hAnsi="Consolas" w:cs="Consolas"/>
+          <w:sz w:val="20"/>
+          <w:szCs w:val="20"/>
+        </w:rPr>
+      </w:pPr>
+      <w:r>
+        <w:rPr>
+          <w:rFonts w:ascii="Consolas" w:hAnsi="Consolas" w:cs="Consolas"/>
+          <w:color w:val="000000"/>
+          <w:sz w:val="20"/>
+          <w:szCs w:val="20"/>
+        </w:rPr>
+        <w:tab/>
+      </w:r>
+      <w:r>
+        <w:rPr>
+          <w:rFonts w:ascii="Consolas" w:hAnsi="Consolas" w:cs="Consolas"/>
+          <w:color w:val="000000"/>
+          <w:sz w:val="20"/>
+          <w:szCs w:val="20"/>
+        </w:rPr>
+        <w:tab/>
+        <w:t xml:space="preserve">Resposta </w:t>
+      </w:r>
+      <w:proofErr w:type="spellStart"/>
+      <w:r>
+        <w:rPr>
+          <w:rFonts w:ascii="Consolas" w:hAnsi="Consolas" w:cs="Consolas"/>
+          <w:color w:val="6A3E3E"/>
+          <w:sz w:val="20"/>
+          <w:szCs w:val="20"/>
+        </w:rPr>
+        <w:t>rb</w:t>
+      </w:r>
+      <w:proofErr w:type="spellEnd"/>
+      <w:r>
+        <w:rPr>
+          <w:rFonts w:ascii="Consolas" w:hAnsi="Consolas" w:cs="Consolas"/>
+          <w:color w:val="000000"/>
+          <w:sz w:val="20"/>
+          <w:szCs w:val="20"/>
+        </w:rPr>
+        <w:t xml:space="preserve"> = </w:t>
+      </w:r>
+      <w:proofErr w:type="spellStart"/>
+      <w:r>
+        <w:rPr>
+          <w:rFonts w:ascii="Consolas" w:hAnsi="Consolas" w:cs="Consolas"/>
+          <w:color w:val="000000"/>
+          <w:sz w:val="20"/>
+          <w:szCs w:val="20"/>
+        </w:rPr>
+        <w:t>Resposta.</w:t>
+      </w:r>
+      <w:r>
+        <w:rPr>
+          <w:rFonts w:ascii="Consolas" w:hAnsi="Consolas" w:cs="Consolas"/>
+          <w:b/>
+          <w:bCs/>
+          <w:i/>
+          <w:iCs/>
+          <w:color w:val="0000C0"/>
+          <w:sz w:val="20"/>
+          <w:szCs w:val="20"/>
+        </w:rPr>
+        <w:t>DELACAO</w:t>
+      </w:r>
+      <w:proofErr w:type="spellEnd"/>
+      <w:r>
+        <w:rPr>
+          <w:rFonts w:ascii="Consolas" w:hAnsi="Consolas" w:cs="Consolas"/>
+          <w:color w:val="000000"/>
+          <w:sz w:val="20"/>
+          <w:szCs w:val="20"/>
+        </w:rPr>
+        <w:t>;</w:t>
+      </w:r>
+    </w:p>
+    <w:p>
+      <w:pPr>
+        <w:autoSpaceDE w:val="0"/>
+        <w:autoSpaceDN w:val="0"/>
+        <w:adjustRightInd w:val="0"/>
+        <w:spacing w:after="0" w:line="240" w:lineRule="auto"/>
+        <w:rPr>
+          <w:rFonts w:ascii="Consolas" w:hAnsi="Consolas" w:cs="Consolas"/>
+          <w:sz w:val="20"/>
+          <w:szCs w:val="20"/>
+        </w:rPr>
+      </w:pPr>
+    </w:p>
+    <w:p>
+      <w:pPr>
+        <w:autoSpaceDE w:val="0"/>
+        <w:autoSpaceDN w:val="0"/>
+        <w:adjustRightInd w:val="0"/>
+        <w:spacing w:after="0" w:line="240" w:lineRule="auto"/>
+        <w:rPr>
+          <w:rFonts w:ascii="Consolas" w:hAnsi="Consolas" w:cs="Consolas"/>
+          <w:sz w:val="20"/>
+          <w:szCs w:val="20"/>
+        </w:rPr>
+      </w:pPr>
+      <w:r>
+        <w:rPr>
+          <w:rFonts w:ascii="Consolas" w:hAnsi="Consolas" w:cs="Consolas"/>
+          <w:color w:val="000000"/>
+          <w:sz w:val="20"/>
+          <w:szCs w:val="20"/>
+        </w:rPr>
+        <w:tab/>
+      </w:r>
+      <w:r>
+        <w:rPr>
+          <w:rFonts w:ascii="Consolas" w:hAnsi="Consolas" w:cs="Consolas"/>
+          <w:color w:val="000000"/>
+          <w:sz w:val="20"/>
+          <w:szCs w:val="20"/>
+        </w:rPr>
+        <w:tab/>
+      </w:r>
+      <w:proofErr w:type="spellStart"/>
+      <w:proofErr w:type="gramStart"/>
+      <w:r>
+        <w:rPr>
+          <w:rFonts w:ascii="Consolas" w:hAnsi="Consolas" w:cs="Consolas"/>
+          <w:i/>
+          <w:iCs/>
+          <w:color w:val="000000"/>
+          <w:sz w:val="20"/>
+          <w:szCs w:val="20"/>
+        </w:rPr>
+        <w:t>assertEquals</w:t>
+      </w:r>
+      <w:proofErr w:type="spellEnd"/>
+      <w:r>
+        <w:rPr>
+          <w:rFonts w:ascii="Consolas" w:hAnsi="Consolas" w:cs="Consolas"/>
+          <w:color w:val="000000"/>
+          <w:sz w:val="20"/>
+          <w:szCs w:val="20"/>
+        </w:rPr>
+        <w:t>(</w:t>
+      </w:r>
+      <w:proofErr w:type="gramEnd"/>
+      <w:r>
+        <w:rPr>
+          <w:rFonts w:ascii="Consolas" w:hAnsi="Consolas" w:cs="Consolas"/>
+          <w:color w:val="000000"/>
+          <w:sz w:val="20"/>
+          <w:szCs w:val="20"/>
+        </w:rPr>
+        <w:t xml:space="preserve">15, </w:t>
+      </w:r>
+      <w:proofErr w:type="spellStart"/>
+      <w:r>
+        <w:rPr>
+          <w:rFonts w:ascii="Consolas" w:hAnsi="Consolas" w:cs="Consolas"/>
+          <w:color w:val="6A3E3E"/>
+          <w:sz w:val="20"/>
+          <w:szCs w:val="20"/>
+        </w:rPr>
+        <w:t>julgamentoPrisioneiro</w:t>
+      </w:r>
+      <w:r>
+        <w:rPr>
+          <w:rFonts w:ascii="Consolas" w:hAnsi="Consolas" w:cs="Consolas"/>
+          <w:color w:val="000000"/>
+          <w:sz w:val="20"/>
+          <w:szCs w:val="20"/>
+        </w:rPr>
+        <w:t>.calculaPena</w:t>
+      </w:r>
+      <w:proofErr w:type="spellEnd"/>
+      <w:r>
+        <w:rPr>
+          <w:rFonts w:ascii="Consolas" w:hAnsi="Consolas" w:cs="Consolas"/>
+          <w:color w:val="000000"/>
+          <w:sz w:val="20"/>
+          <w:szCs w:val="20"/>
+        </w:rPr>
+        <w:t>(</w:t>
+      </w:r>
+      <w:proofErr w:type="spellStart"/>
+      <w:r>
+        <w:rPr>
+          <w:rFonts w:ascii="Consolas" w:hAnsi="Consolas" w:cs="Consolas"/>
+          <w:color w:val="6A3E3E"/>
+          <w:sz w:val="20"/>
+          <w:szCs w:val="20"/>
+        </w:rPr>
+        <w:t>ra</w:t>
+      </w:r>
+      <w:proofErr w:type="spellEnd"/>
+      <w:r>
+        <w:rPr>
+          <w:rFonts w:ascii="Consolas" w:hAnsi="Consolas" w:cs="Consolas"/>
+          <w:color w:val="000000"/>
+          <w:sz w:val="20"/>
+          <w:szCs w:val="20"/>
+        </w:rPr>
+        <w:t xml:space="preserve">, </w:t>
+      </w:r>
+      <w:proofErr w:type="spellStart"/>
+      <w:r>
+        <w:rPr>
+          <w:rFonts w:ascii="Consolas" w:hAnsi="Consolas" w:cs="Consolas"/>
+          <w:color w:val="6A3E3E"/>
+          <w:sz w:val="20"/>
+          <w:szCs w:val="20"/>
+        </w:rPr>
+        <w:t>rb</w:t>
+      </w:r>
+      <w:proofErr w:type="spellEnd"/>
+      <w:r>
+        <w:rPr>
+          <w:rFonts w:ascii="Consolas" w:hAnsi="Consolas" w:cs="Consolas"/>
+          <w:color w:val="000000"/>
+          <w:sz w:val="20"/>
+          <w:szCs w:val="20"/>
+        </w:rPr>
+        <w:t>));</w:t>
+      </w:r>
+    </w:p>
+    <w:p>
+      <w:pPr>
+        <w:autoSpaceDE w:val="0"/>
+        <w:autoSpaceDN w:val="0"/>
+        <w:adjustRightInd w:val="0"/>
+        <w:spacing w:after="0" w:line="240" w:lineRule="auto"/>
+        <w:rPr>
+          <w:rFonts w:ascii="Consolas" w:hAnsi="Consolas" w:cs="Consolas"/>
+          <w:sz w:val="20"/>
+          <w:szCs w:val="20"/>
+        </w:rPr>
+      </w:pPr>
+      <w:r>
+        <w:rPr>
+          <w:rFonts w:ascii="Consolas" w:hAnsi="Consolas" w:cs="Consolas"/>
+          <w:color w:val="000000"/>
+          <w:sz w:val="20"/>
+          <w:szCs w:val="20"/>
+        </w:rPr>
+        <w:tab/>
+        <w:t>}</w:t>
+      </w:r>
+    </w:p>
+    <w:p>
+      <w:r>
+        <w:rPr>
+          <w:rFonts w:ascii="Consolas" w:hAnsi="Consolas" w:cs="Consolas"/>
+          <w:color w:val="000000"/>
+          <w:sz w:val="20"/>
+          <w:szCs w:val="20"/>
+        </w:rPr>
+        <w:t>}</w:t>
+      </w:r>
+    </w:p>
+    <w:p>
+      <w:r>
+        <w:t>OBS.:</w:t>
+      </w:r>
+      <w:r>
+        <w:t xml:space="preserve"> </w:t>
+      </w:r>
+    </w:p>
+    <w:p>
+      <w:pPr>
+        <w:pStyle w:val="ListParagraph"/>
+        <w:numPr>
+          <w:ilvl w:val="0"/>
+          <w:numId w:val="1"/>
+        </w:numPr>
+        <w:rPr>
+          <w:rFonts w:ascii="Consolas" w:hAnsi="Consolas" w:cs="Consolas"/>
+          <w:color w:val="000000"/>
+          <w:sz w:val="20"/>
+          <w:szCs w:val="20"/>
+        </w:rPr>
+      </w:pPr>
+      <w:r>
+        <w:t xml:space="preserve">Montei a JUNIT, mas ainda obtenho erro ao rodar o método </w:t>
+      </w:r>
+      <w:proofErr w:type="spellStart"/>
+      <w:r>
+        <w:rPr>
+          <w:rFonts w:ascii="Consolas" w:hAnsi="Consolas" w:cs="Consolas"/>
+          <w:color w:val="000000"/>
+          <w:sz w:val="20"/>
+          <w:szCs w:val="20"/>
+        </w:rPr>
+        <w:t>calculaPena</w:t>
+      </w:r>
+      <w:proofErr w:type="spellEnd"/>
+      <w:r>
+        <w:rPr>
+          <w:rFonts w:ascii="Consolas" w:hAnsi="Consolas" w:cs="Consolas"/>
+          <w:color w:val="000000"/>
+          <w:sz w:val="20"/>
+          <w:szCs w:val="20"/>
+        </w:rPr>
+        <w:t>.</w:t>
+      </w:r>
+    </w:p>
+    <w:p>
+      <w:pPr>
+        <w:pStyle w:val="ListParagraph"/>
+        <w:numPr>
+          <w:ilvl w:val="0"/>
+          <w:numId w:val="1"/>
+        </w:numPr>
+        <w:rPr>
+          <w:rFonts w:ascii="Consolas" w:hAnsi="Consolas" w:cs="Consolas"/>
+          <w:color w:val="000000"/>
+          <w:sz w:val="20"/>
+          <w:szCs w:val="20"/>
+        </w:rPr>
+      </w:pPr>
+      <w:r>
+        <w:rPr>
+          <w:rFonts w:ascii="Consolas" w:hAnsi="Consolas" w:cs="Consolas"/>
+          <w:color w:val="000000"/>
+          <w:sz w:val="20"/>
+          <w:szCs w:val="20"/>
+        </w:rPr>
+        <w:t xml:space="preserve">Criei a </w:t>
+      </w:r>
+      <w:proofErr w:type="spellStart"/>
+      <w:r>
+        <w:rPr>
+          <w:rFonts w:ascii="Consolas" w:hAnsi="Consolas" w:cs="Consolas"/>
+          <w:color w:val="000000"/>
+          <w:sz w:val="20"/>
+          <w:szCs w:val="20"/>
+        </w:rPr>
+        <w:t>enum</w:t>
+      </w:r>
+      <w:proofErr w:type="spellEnd"/>
+      <w:r>
+        <w:rPr>
+          <w:rFonts w:ascii="Consolas" w:hAnsi="Consolas" w:cs="Consolas"/>
+          <w:color w:val="000000"/>
+          <w:sz w:val="20"/>
+          <w:szCs w:val="20"/>
+        </w:rPr>
+        <w:t xml:space="preserve"> </w:t>
+      </w:r>
+      <w:proofErr w:type="spellStart"/>
+      <w:r>
+        <w:rPr>
+          <w:rFonts w:ascii="Consolas" w:hAnsi="Consolas" w:cs="Consolas"/>
+          <w:color w:val="000000"/>
+          <w:sz w:val="20"/>
+          <w:szCs w:val="20"/>
+        </w:rPr>
+        <w:t>class</w:t>
+      </w:r>
+      <w:proofErr w:type="spellEnd"/>
+      <w:r>
+        <w:rPr>
+          <w:rFonts w:ascii="Consolas" w:hAnsi="Consolas" w:cs="Consolas"/>
+          <w:color w:val="000000"/>
+          <w:sz w:val="20"/>
+          <w:szCs w:val="20"/>
+        </w:rPr>
+        <w:t xml:space="preserve"> Resposta e alguns erros sumiram. </w:t>
+      </w:r>
+    </w:p>
+    <w:p>
+      <w:pPr>
+        <w:rPr>
+          <w:rFonts w:ascii="Consolas" w:hAnsi="Consolas" w:cs="Consolas"/>
+          <w:color w:val="000000"/>
+          <w:sz w:val="20"/>
+          <w:szCs w:val="20"/>
+        </w:rPr>
+      </w:pPr>
+      <w:r>
+        <w:rPr>
+          <w:rFonts w:ascii="Consolas" w:hAnsi="Consolas" w:cs="Consolas"/>
+          <w:color w:val="000000"/>
+          <w:sz w:val="20"/>
+          <w:szCs w:val="20"/>
+        </w:rPr>
+        <w:t>Ainda tenho resposta negativa no teste.</w:t>
+      </w:r>
+      <w:bookmarkStart w:id="0" w:name="_GoBack"/>
+      <w:bookmarkEnd w:id="0"/>
+    </w:p>
     <w:p/>
     <w:sectPr>
       <w:pgSz w:w="11906" w:h="16838"/>
@@ -2052,6 +4408,100 @@
     </w:sectPr>
   </w:body>
 </w:document>
+</file>
+
+<file path=word/numbering.xml><?xml version="1.0" encoding="utf-8"?>
+<w:numbering xmlns:wpc="http://schemas.microsoft.com/office/word/2010/wordprocessingCanvas" xmlns:cx="http://schemas.microsoft.com/office/drawing/2014/chartex" xmlns:cx1="http://schemas.microsoft.com/office/drawing/2015/9/8/chartex" xmlns:cx2="http://schemas.microsoft.com/office/drawing/2015/10/21/chartex" xmlns:cx3="http://schemas.microsoft.com/office/drawing/2016/5/9/chartex" xmlns:cx4="http://schemas.microsoft.com/office/drawing/2016/5/10/chartex" xmlns:cx5="http://schemas.microsoft.com/office/drawing/2016/5/11/chartex" xmlns:cx6="http://schemas.microsoft.com/office/drawing/2016/5/12/chartex" xmlns:cx7="http://schemas.microsoft.com/office/drawing/2016/5/13/chartex" xmlns:cx8="http://schemas.microsoft.com/office/drawing/2016/5/14/chartex" xmlns:mc="http://schemas.openxmlformats.org/markup-compatibility/2006" xmlns:aink="http://schemas.microsoft.com/office/drawing/2016/ink" xmlns:am3d="http://schemas.microsoft.com/office/drawing/2017/model3d" xmlns:o="urn:schemas-microsoft-com:office:office" xmlns:r="http://schemas.openxmlformats.org/officeDocument/2006/relationships" xmlns:m="http://schemas.openxmlformats.org/officeDocument/2006/math" xmlns:v="urn:schemas-microsoft-com:vml" xmlns:wp14="http://schemas.microsoft.com/office/word/2010/wordprocessingDrawing" xmlns:wp="http://schemas.openxmlformats.org/drawingml/2006/wordprocessingDrawing" xmlns:w10="urn:schemas-microsoft-com:office:word" xmlns:w="http://schemas.openxmlformats.org/wordprocessingml/2006/main" xmlns:w14="http://schemas.microsoft.com/office/word/2010/wordml" xmlns:w15="http://schemas.microsoft.com/office/word/2012/wordml" xmlns:w16cid="http://schemas.microsoft.com/office/word/2016/wordml/cid" xmlns:w16se="http://schemas.microsoft.com/office/word/2015/wordml/symex" xmlns:wpg="http://schemas.microsoft.com/office/word/2010/wordprocessingGroup" xmlns:wpi="http://schemas.microsoft.com/office/word/2010/wordprocessingInk" xmlns:wne="http://schemas.microsoft.com/office/word/2006/wordml" xmlns:wps="http://schemas.microsoft.com/office/word/2010/wordprocessingShape" mc:Ignorable="w14 w15 w16se w16cid wp14">
+  <w:abstractNum w:abstractNumId="0" w15:restartNumberingAfterBreak="0">
+    <w:nsid w:val="235366C6"/>
+    <w:multiLevelType w:val="hybridMultilevel"/>
+    <w:tmpl w:val="FE7C6CB0"/>
+    <w:lvl w:ilvl="0" w:tplc="0416000F">
+      <w:start w:val="1"/>
+      <w:numFmt w:val="decimal"/>
+      <w:lvlText w:val="%1."/>
+      <w:lvlJc w:val="left"/>
+      <w:pPr>
+        <w:ind w:left="720" w:hanging="360"/>
+      </w:pPr>
+    </w:lvl>
+    <w:lvl w:ilvl="1" w:tplc="04160019" w:tentative="1">
+      <w:start w:val="1"/>
+      <w:numFmt w:val="lowerLetter"/>
+      <w:lvlText w:val="%2."/>
+      <w:lvlJc w:val="left"/>
+      <w:pPr>
+        <w:ind w:left="1440" w:hanging="360"/>
+      </w:pPr>
+    </w:lvl>
+    <w:lvl w:ilvl="2" w:tplc="0416001B" w:tentative="1">
+      <w:start w:val="1"/>
+      <w:numFmt w:val="lowerRoman"/>
+      <w:lvlText w:val="%3."/>
+      <w:lvlJc w:val="right"/>
+      <w:pPr>
+        <w:ind w:left="2160" w:hanging="180"/>
+      </w:pPr>
+    </w:lvl>
+    <w:lvl w:ilvl="3" w:tplc="0416000F" w:tentative="1">
+      <w:start w:val="1"/>
+      <w:numFmt w:val="decimal"/>
+      <w:lvlText w:val="%4."/>
+      <w:lvlJc w:val="left"/>
+      <w:pPr>
+        <w:ind w:left="2880" w:hanging="360"/>
+      </w:pPr>
+    </w:lvl>
+    <w:lvl w:ilvl="4" w:tplc="04160019" w:tentative="1">
+      <w:start w:val="1"/>
+      <w:numFmt w:val="lowerLetter"/>
+      <w:lvlText w:val="%5."/>
+      <w:lvlJc w:val="left"/>
+      <w:pPr>
+        <w:ind w:left="3600" w:hanging="360"/>
+      </w:pPr>
+    </w:lvl>
+    <w:lvl w:ilvl="5" w:tplc="0416001B" w:tentative="1">
+      <w:start w:val="1"/>
+      <w:numFmt w:val="lowerRoman"/>
+      <w:lvlText w:val="%6."/>
+      <w:lvlJc w:val="right"/>
+      <w:pPr>
+        <w:ind w:left="4320" w:hanging="180"/>
+      </w:pPr>
+    </w:lvl>
+    <w:lvl w:ilvl="6" w:tplc="0416000F" w:tentative="1">
+      <w:start w:val="1"/>
+      <w:numFmt w:val="decimal"/>
+      <w:lvlText w:val="%7."/>
+      <w:lvlJc w:val="left"/>
+      <w:pPr>
+        <w:ind w:left="5040" w:hanging="360"/>
+      </w:pPr>
+    </w:lvl>
+    <w:lvl w:ilvl="7" w:tplc="04160019" w:tentative="1">
+      <w:start w:val="1"/>
+      <w:numFmt w:val="lowerLetter"/>
+      <w:lvlText w:val="%8."/>
+      <w:lvlJc w:val="left"/>
+      <w:pPr>
+        <w:ind w:left="5760" w:hanging="360"/>
+      </w:pPr>
+    </w:lvl>
+    <w:lvl w:ilvl="8" w:tplc="0416001B" w:tentative="1">
+      <w:start w:val="1"/>
+      <w:numFmt w:val="lowerRoman"/>
+      <w:lvlText w:val="%9."/>
+      <w:lvlJc w:val="right"/>
+      <w:pPr>
+        <w:ind w:left="6480" w:hanging="180"/>
+      </w:pPr>
+    </w:lvl>
+  </w:abstractNum>
+  <w:num w:numId="1">
+    <w:abstractNumId w:val="0"/>
+  </w:num>
+</w:numbering>
 </file>
 
 <file path=word/styles.xml><?xml version="1.0" encoding="utf-8"?>
@@ -2451,6 +4901,7 @@
   <w:style w:type="paragraph" w:default="1" w:styleId="Normal">
     <w:name w:val="Normal"/>
     <w:qFormat/>
+    <w:rsid w:val="00134A7A"/>
   </w:style>
   <w:style w:type="character" w:default="1" w:styleId="DefaultParagraphFont">
     <w:name w:val="Default Paragraph Font"/>
@@ -2478,6 +4929,17 @@
     <w:uiPriority w:val="99"/>
     <w:semiHidden/>
     <w:unhideWhenUsed/>
+  </w:style>
+  <w:style w:type="paragraph" w:styleId="ListParagraph">
+    <w:name w:val="List Paragraph"/>
+    <w:basedOn w:val="Normal"/>
+    <w:uiPriority w:val="34"/>
+    <w:qFormat/>
+    <w:rsid w:val="00134A7A"/>
+    <w:pPr>
+      <w:ind w:left="720"/>
+      <w:contextualSpacing/>
+    </w:pPr>
   </w:style>
 </w:styles>
 </file>

</xml_diff>

<commit_message>
Ainda obtenho erro no teste da JUNIT no teste 03
</commit_message>
<xml_diff>
--- a/Testes/81628_YuriMoreiraVillanova.docx
+++ b/Testes/81628_YuriMoreiraVillanova.docx
@@ -4396,10 +4396,2285 @@
         </w:rPr>
         <w:t>Ainda tenho resposta negativa no teste.</w:t>
       </w:r>
+    </w:p>
+    <w:p/>
+    <w:p/>
+    <w:p/>
+    <w:p/>
+    <w:p/>
+    <w:p/>
+    <w:p>
+      <w:r>
+        <w:lastRenderedPageBreak/>
+        <w:t xml:space="preserve">TESTE </w:t>
+      </w:r>
+      <w:r>
+        <w:t>3</w:t>
+      </w:r>
+    </w:p>
+    <w:p>
+      <w:r>
+        <w:t>CLASSE JAVA:</w:t>
+      </w:r>
+    </w:p>
+    <w:p>
+      <w:pPr>
+        <w:autoSpaceDE w:val="0"/>
+        <w:autoSpaceDN w:val="0"/>
+        <w:adjustRightInd w:val="0"/>
+        <w:spacing w:after="0" w:line="240" w:lineRule="auto"/>
+        <w:rPr>
+          <w:rFonts w:ascii="Consolas" w:hAnsi="Consolas" w:cs="Consolas"/>
+          <w:sz w:val="20"/>
+          <w:szCs w:val="20"/>
+        </w:rPr>
+      </w:pPr>
+      <w:proofErr w:type="spellStart"/>
+      <w:r>
+        <w:rPr>
+          <w:rFonts w:ascii="Consolas" w:hAnsi="Consolas" w:cs="Consolas"/>
+          <w:b/>
+          <w:bCs/>
+          <w:color w:val="7F0055"/>
+          <w:sz w:val="20"/>
+          <w:szCs w:val="20"/>
+        </w:rPr>
+        <w:t>public</w:t>
+      </w:r>
+      <w:proofErr w:type="spellEnd"/>
+      <w:r>
+        <w:rPr>
+          <w:rFonts w:ascii="Consolas" w:hAnsi="Consolas" w:cs="Consolas"/>
+          <w:color w:val="000000"/>
+          <w:sz w:val="20"/>
+          <w:szCs w:val="20"/>
+        </w:rPr>
+        <w:t xml:space="preserve"> </w:t>
+      </w:r>
+      <w:proofErr w:type="spellStart"/>
+      <w:r>
+        <w:rPr>
+          <w:rFonts w:ascii="Consolas" w:hAnsi="Consolas" w:cs="Consolas"/>
+          <w:b/>
+          <w:bCs/>
+          <w:color w:val="7F0055"/>
+          <w:sz w:val="20"/>
+          <w:szCs w:val="20"/>
+        </w:rPr>
+        <w:t>class</w:t>
+      </w:r>
+      <w:proofErr w:type="spellEnd"/>
+      <w:r>
+        <w:rPr>
+          <w:rFonts w:ascii="Consolas" w:hAnsi="Consolas" w:cs="Consolas"/>
+          <w:color w:val="000000"/>
+          <w:sz w:val="20"/>
+          <w:szCs w:val="20"/>
+        </w:rPr>
+        <w:t xml:space="preserve"> </w:t>
+      </w:r>
+      <w:proofErr w:type="spellStart"/>
+      <w:r>
+        <w:rPr>
+          <w:rFonts w:ascii="Consolas" w:hAnsi="Consolas" w:cs="Consolas"/>
+          <w:color w:val="000000"/>
+          <w:sz w:val="20"/>
+          <w:szCs w:val="20"/>
+        </w:rPr>
+        <w:t>JulgamentoPrisioneiro</w:t>
+      </w:r>
+      <w:proofErr w:type="spellEnd"/>
+      <w:r>
+        <w:rPr>
+          <w:rFonts w:ascii="Consolas" w:hAnsi="Consolas" w:cs="Consolas"/>
+          <w:color w:val="000000"/>
+          <w:sz w:val="20"/>
+          <w:szCs w:val="20"/>
+        </w:rPr>
+        <w:t xml:space="preserve"> {</w:t>
+      </w:r>
+    </w:p>
+    <w:p>
+      <w:pPr>
+        <w:autoSpaceDE w:val="0"/>
+        <w:autoSpaceDN w:val="0"/>
+        <w:adjustRightInd w:val="0"/>
+        <w:spacing w:after="0" w:line="240" w:lineRule="auto"/>
+        <w:rPr>
+          <w:rFonts w:ascii="Consolas" w:hAnsi="Consolas" w:cs="Consolas"/>
+          <w:sz w:val="20"/>
+          <w:szCs w:val="20"/>
+        </w:rPr>
+      </w:pPr>
+      <w:r>
+        <w:rPr>
+          <w:rFonts w:ascii="Consolas" w:hAnsi="Consolas" w:cs="Consolas"/>
+          <w:color w:val="000000"/>
+          <w:sz w:val="20"/>
+          <w:szCs w:val="20"/>
+        </w:rPr>
+        <w:tab/>
+      </w:r>
+      <w:proofErr w:type="spellStart"/>
+      <w:r>
+        <w:rPr>
+          <w:rFonts w:ascii="Consolas" w:hAnsi="Consolas" w:cs="Consolas"/>
+          <w:b/>
+          <w:bCs/>
+          <w:color w:val="7F0055"/>
+          <w:sz w:val="20"/>
+          <w:szCs w:val="20"/>
+        </w:rPr>
+        <w:t>private</w:t>
+      </w:r>
+      <w:proofErr w:type="spellEnd"/>
+      <w:r>
+        <w:rPr>
+          <w:rFonts w:ascii="Consolas" w:hAnsi="Consolas" w:cs="Consolas"/>
+          <w:color w:val="000000"/>
+          <w:sz w:val="20"/>
+          <w:szCs w:val="20"/>
+        </w:rPr>
+        <w:t xml:space="preserve"> </w:t>
+      </w:r>
+      <w:proofErr w:type="spellStart"/>
+      <w:r>
+        <w:rPr>
+          <w:rFonts w:ascii="Consolas" w:hAnsi="Consolas" w:cs="Consolas"/>
+          <w:b/>
+          <w:bCs/>
+          <w:color w:val="7F0055"/>
+          <w:sz w:val="20"/>
+          <w:szCs w:val="20"/>
+        </w:rPr>
+        <w:t>int</w:t>
+      </w:r>
+      <w:proofErr w:type="spellEnd"/>
+      <w:r>
+        <w:rPr>
+          <w:rFonts w:ascii="Consolas" w:hAnsi="Consolas" w:cs="Consolas"/>
+          <w:color w:val="000000"/>
+          <w:sz w:val="20"/>
+          <w:szCs w:val="20"/>
+        </w:rPr>
+        <w:t xml:space="preserve"> </w:t>
+      </w:r>
+      <w:r>
+        <w:rPr>
+          <w:rFonts w:ascii="Consolas" w:hAnsi="Consolas" w:cs="Consolas"/>
+          <w:color w:val="0000C0"/>
+          <w:sz w:val="20"/>
+          <w:szCs w:val="20"/>
+        </w:rPr>
+        <w:t>PENA_INOCENCIA</w:t>
+      </w:r>
+      <w:r>
+        <w:rPr>
+          <w:rFonts w:ascii="Consolas" w:hAnsi="Consolas" w:cs="Consolas"/>
+          <w:color w:val="000000"/>
+          <w:sz w:val="20"/>
+          <w:szCs w:val="20"/>
+        </w:rPr>
+        <w:t xml:space="preserve"> = 10;</w:t>
+      </w:r>
+    </w:p>
+    <w:p>
+      <w:pPr>
+        <w:autoSpaceDE w:val="0"/>
+        <w:autoSpaceDN w:val="0"/>
+        <w:adjustRightInd w:val="0"/>
+        <w:spacing w:after="0" w:line="240" w:lineRule="auto"/>
+        <w:rPr>
+          <w:rFonts w:ascii="Consolas" w:hAnsi="Consolas" w:cs="Consolas"/>
+          <w:sz w:val="20"/>
+          <w:szCs w:val="20"/>
+        </w:rPr>
+      </w:pPr>
+      <w:r>
+        <w:rPr>
+          <w:rFonts w:ascii="Consolas" w:hAnsi="Consolas" w:cs="Consolas"/>
+          <w:color w:val="000000"/>
+          <w:sz w:val="20"/>
+          <w:szCs w:val="20"/>
+        </w:rPr>
+        <w:tab/>
+      </w:r>
+      <w:proofErr w:type="spellStart"/>
+      <w:r>
+        <w:rPr>
+          <w:rFonts w:ascii="Consolas" w:hAnsi="Consolas" w:cs="Consolas"/>
+          <w:b/>
+          <w:bCs/>
+          <w:color w:val="7F0055"/>
+          <w:sz w:val="20"/>
+          <w:szCs w:val="20"/>
+        </w:rPr>
+        <w:t>private</w:t>
+      </w:r>
+      <w:proofErr w:type="spellEnd"/>
+      <w:r>
+        <w:rPr>
+          <w:rFonts w:ascii="Consolas" w:hAnsi="Consolas" w:cs="Consolas"/>
+          <w:color w:val="000000"/>
+          <w:sz w:val="20"/>
+          <w:szCs w:val="20"/>
+        </w:rPr>
+        <w:t xml:space="preserve"> </w:t>
+      </w:r>
+      <w:proofErr w:type="spellStart"/>
+      <w:r>
+        <w:rPr>
+          <w:rFonts w:ascii="Consolas" w:hAnsi="Consolas" w:cs="Consolas"/>
+          <w:b/>
+          <w:bCs/>
+          <w:color w:val="7F0055"/>
+          <w:sz w:val="20"/>
+          <w:szCs w:val="20"/>
+        </w:rPr>
+        <w:t>int</w:t>
+      </w:r>
+      <w:proofErr w:type="spellEnd"/>
+      <w:r>
+        <w:rPr>
+          <w:rFonts w:ascii="Consolas" w:hAnsi="Consolas" w:cs="Consolas"/>
+          <w:color w:val="000000"/>
+          <w:sz w:val="20"/>
+          <w:szCs w:val="20"/>
+        </w:rPr>
+        <w:t xml:space="preserve"> </w:t>
+      </w:r>
+      <w:r>
+        <w:rPr>
+          <w:rFonts w:ascii="Consolas" w:hAnsi="Consolas" w:cs="Consolas"/>
+          <w:color w:val="0000C0"/>
+          <w:sz w:val="20"/>
+          <w:szCs w:val="20"/>
+        </w:rPr>
+        <w:t>PENA_CONDENACAO_MUTUA</w:t>
+      </w:r>
+      <w:r>
+        <w:rPr>
+          <w:rFonts w:ascii="Consolas" w:hAnsi="Consolas" w:cs="Consolas"/>
+          <w:color w:val="000000"/>
+          <w:sz w:val="20"/>
+          <w:szCs w:val="20"/>
+        </w:rPr>
+        <w:t xml:space="preserve"> = 15;</w:t>
+      </w:r>
+    </w:p>
+    <w:p>
+      <w:pPr>
+        <w:autoSpaceDE w:val="0"/>
+        <w:autoSpaceDN w:val="0"/>
+        <w:adjustRightInd w:val="0"/>
+        <w:spacing w:after="0" w:line="240" w:lineRule="auto"/>
+        <w:rPr>
+          <w:rFonts w:ascii="Consolas" w:hAnsi="Consolas" w:cs="Consolas"/>
+          <w:sz w:val="20"/>
+          <w:szCs w:val="20"/>
+        </w:rPr>
+      </w:pPr>
+      <w:r>
+        <w:rPr>
+          <w:rFonts w:ascii="Consolas" w:hAnsi="Consolas" w:cs="Consolas"/>
+          <w:color w:val="000000"/>
+          <w:sz w:val="20"/>
+          <w:szCs w:val="20"/>
+        </w:rPr>
+        <w:tab/>
+      </w:r>
+      <w:proofErr w:type="spellStart"/>
+      <w:r>
+        <w:rPr>
+          <w:rFonts w:ascii="Consolas" w:hAnsi="Consolas" w:cs="Consolas"/>
+          <w:b/>
+          <w:bCs/>
+          <w:color w:val="7F0055"/>
+          <w:sz w:val="20"/>
+          <w:szCs w:val="20"/>
+        </w:rPr>
+        <w:t>private</w:t>
+      </w:r>
+      <w:proofErr w:type="spellEnd"/>
+      <w:r>
+        <w:rPr>
+          <w:rFonts w:ascii="Consolas" w:hAnsi="Consolas" w:cs="Consolas"/>
+          <w:color w:val="000000"/>
+          <w:sz w:val="20"/>
+          <w:szCs w:val="20"/>
+        </w:rPr>
+        <w:t xml:space="preserve"> </w:t>
+      </w:r>
+      <w:proofErr w:type="spellStart"/>
+      <w:r>
+        <w:rPr>
+          <w:rFonts w:ascii="Consolas" w:hAnsi="Consolas" w:cs="Consolas"/>
+          <w:b/>
+          <w:bCs/>
+          <w:color w:val="7F0055"/>
+          <w:sz w:val="20"/>
+          <w:szCs w:val="20"/>
+        </w:rPr>
+        <w:t>int</w:t>
+      </w:r>
+      <w:proofErr w:type="spellEnd"/>
+      <w:r>
+        <w:rPr>
+          <w:rFonts w:ascii="Consolas" w:hAnsi="Consolas" w:cs="Consolas"/>
+          <w:color w:val="000000"/>
+          <w:sz w:val="20"/>
+          <w:szCs w:val="20"/>
+        </w:rPr>
+        <w:t xml:space="preserve"> </w:t>
+      </w:r>
+      <w:r>
+        <w:rPr>
+          <w:rFonts w:ascii="Consolas" w:hAnsi="Consolas" w:cs="Consolas"/>
+          <w:color w:val="0000C0"/>
+          <w:sz w:val="20"/>
+          <w:szCs w:val="20"/>
+        </w:rPr>
+        <w:t>PENA_CONDENACAO_INDIVIDUAL</w:t>
+      </w:r>
+      <w:r>
+        <w:rPr>
+          <w:rFonts w:ascii="Consolas" w:hAnsi="Consolas" w:cs="Consolas"/>
+          <w:color w:val="000000"/>
+          <w:sz w:val="20"/>
+          <w:szCs w:val="20"/>
+        </w:rPr>
+        <w:t xml:space="preserve"> = 10;</w:t>
+      </w:r>
+    </w:p>
+    <w:p>
+      <w:pPr>
+        <w:autoSpaceDE w:val="0"/>
+        <w:autoSpaceDN w:val="0"/>
+        <w:adjustRightInd w:val="0"/>
+        <w:spacing w:after="0" w:line="240" w:lineRule="auto"/>
+        <w:rPr>
+          <w:rFonts w:ascii="Consolas" w:hAnsi="Consolas" w:cs="Consolas"/>
+          <w:sz w:val="20"/>
+          <w:szCs w:val="20"/>
+        </w:rPr>
+      </w:pPr>
+      <w:r>
+        <w:rPr>
+          <w:rFonts w:ascii="Consolas" w:hAnsi="Consolas" w:cs="Consolas"/>
+          <w:color w:val="000000"/>
+          <w:sz w:val="20"/>
+          <w:szCs w:val="20"/>
+        </w:rPr>
+        <w:tab/>
+      </w:r>
+      <w:proofErr w:type="spellStart"/>
+      <w:r>
+        <w:rPr>
+          <w:rFonts w:ascii="Consolas" w:hAnsi="Consolas" w:cs="Consolas"/>
+          <w:b/>
+          <w:bCs/>
+          <w:color w:val="7F0055"/>
+          <w:sz w:val="20"/>
+          <w:szCs w:val="20"/>
+        </w:rPr>
+        <w:t>private</w:t>
+      </w:r>
+      <w:proofErr w:type="spellEnd"/>
+      <w:r>
+        <w:rPr>
+          <w:rFonts w:ascii="Consolas" w:hAnsi="Consolas" w:cs="Consolas"/>
+          <w:color w:val="000000"/>
+          <w:sz w:val="20"/>
+          <w:szCs w:val="20"/>
+        </w:rPr>
+        <w:t xml:space="preserve"> </w:t>
+      </w:r>
+      <w:proofErr w:type="spellStart"/>
+      <w:r>
+        <w:rPr>
+          <w:rFonts w:ascii="Consolas" w:hAnsi="Consolas" w:cs="Consolas"/>
+          <w:b/>
+          <w:bCs/>
+          <w:color w:val="7F0055"/>
+          <w:sz w:val="20"/>
+          <w:szCs w:val="20"/>
+        </w:rPr>
+        <w:t>int</w:t>
+      </w:r>
+      <w:proofErr w:type="spellEnd"/>
+      <w:r>
+        <w:rPr>
+          <w:rFonts w:ascii="Consolas" w:hAnsi="Consolas" w:cs="Consolas"/>
+          <w:color w:val="000000"/>
+          <w:sz w:val="20"/>
+          <w:szCs w:val="20"/>
+        </w:rPr>
+        <w:t xml:space="preserve"> </w:t>
+      </w:r>
+      <w:r>
+        <w:rPr>
+          <w:rFonts w:ascii="Consolas" w:hAnsi="Consolas" w:cs="Consolas"/>
+          <w:color w:val="0000C0"/>
+          <w:sz w:val="20"/>
+          <w:szCs w:val="20"/>
+          <w:u w:val="single"/>
+        </w:rPr>
+        <w:t>PENA_CONDENACAO_CUMPLICES</w:t>
+      </w:r>
+      <w:r>
+        <w:rPr>
+          <w:rFonts w:ascii="Consolas" w:hAnsi="Consolas" w:cs="Consolas"/>
+          <w:color w:val="000000"/>
+          <w:sz w:val="20"/>
+          <w:szCs w:val="20"/>
+        </w:rPr>
+        <w:t xml:space="preserve"> = 11;</w:t>
+      </w:r>
+    </w:p>
+    <w:p>
+      <w:pPr>
+        <w:autoSpaceDE w:val="0"/>
+        <w:autoSpaceDN w:val="0"/>
+        <w:adjustRightInd w:val="0"/>
+        <w:spacing w:after="0" w:line="240" w:lineRule="auto"/>
+        <w:rPr>
+          <w:rFonts w:ascii="Consolas" w:hAnsi="Consolas" w:cs="Consolas"/>
+          <w:sz w:val="20"/>
+          <w:szCs w:val="20"/>
+        </w:rPr>
+      </w:pPr>
+    </w:p>
+    <w:p>
+      <w:pPr>
+        <w:autoSpaceDE w:val="0"/>
+        <w:autoSpaceDN w:val="0"/>
+        <w:adjustRightInd w:val="0"/>
+        <w:spacing w:after="0" w:line="240" w:lineRule="auto"/>
+        <w:rPr>
+          <w:rFonts w:ascii="Consolas" w:hAnsi="Consolas" w:cs="Consolas"/>
+          <w:sz w:val="20"/>
+          <w:szCs w:val="20"/>
+        </w:rPr>
+      </w:pPr>
+      <w:r>
+        <w:rPr>
+          <w:rFonts w:ascii="Consolas" w:hAnsi="Consolas" w:cs="Consolas"/>
+          <w:color w:val="000000"/>
+          <w:sz w:val="20"/>
+          <w:szCs w:val="20"/>
+        </w:rPr>
+        <w:tab/>
+      </w:r>
+      <w:proofErr w:type="spellStart"/>
+      <w:r>
+        <w:rPr>
+          <w:rFonts w:ascii="Consolas" w:hAnsi="Consolas" w:cs="Consolas"/>
+          <w:b/>
+          <w:bCs/>
+          <w:color w:val="7F0055"/>
+          <w:sz w:val="20"/>
+          <w:szCs w:val="20"/>
+        </w:rPr>
+        <w:t>public</w:t>
+      </w:r>
+      <w:proofErr w:type="spellEnd"/>
+      <w:r>
+        <w:rPr>
+          <w:rFonts w:ascii="Consolas" w:hAnsi="Consolas" w:cs="Consolas"/>
+          <w:color w:val="000000"/>
+          <w:sz w:val="20"/>
+          <w:szCs w:val="20"/>
+        </w:rPr>
+        <w:t xml:space="preserve"> </w:t>
+      </w:r>
+      <w:proofErr w:type="spellStart"/>
+      <w:r>
+        <w:rPr>
+          <w:rFonts w:ascii="Consolas" w:hAnsi="Consolas" w:cs="Consolas"/>
+          <w:b/>
+          <w:bCs/>
+          <w:color w:val="7F0055"/>
+          <w:sz w:val="20"/>
+          <w:szCs w:val="20"/>
+        </w:rPr>
+        <w:t>int</w:t>
+      </w:r>
+      <w:proofErr w:type="spellEnd"/>
+      <w:r>
+        <w:rPr>
+          <w:rFonts w:ascii="Consolas" w:hAnsi="Consolas" w:cs="Consolas"/>
+          <w:color w:val="000000"/>
+          <w:sz w:val="20"/>
+          <w:szCs w:val="20"/>
+        </w:rPr>
+        <w:t xml:space="preserve"> </w:t>
+      </w:r>
+      <w:proofErr w:type="spellStart"/>
+      <w:proofErr w:type="gramStart"/>
+      <w:r>
+        <w:rPr>
+          <w:rFonts w:ascii="Consolas" w:hAnsi="Consolas" w:cs="Consolas"/>
+          <w:color w:val="000000"/>
+          <w:sz w:val="20"/>
+          <w:szCs w:val="20"/>
+          <w:u w:val="single"/>
+        </w:rPr>
+        <w:t>calculaPena</w:t>
+      </w:r>
+      <w:proofErr w:type="spellEnd"/>
+      <w:r>
+        <w:rPr>
+          <w:rFonts w:ascii="Consolas" w:hAnsi="Consolas" w:cs="Consolas"/>
+          <w:color w:val="000000"/>
+          <w:sz w:val="20"/>
+          <w:szCs w:val="20"/>
+          <w:u w:val="single"/>
+        </w:rPr>
+        <w:t>(</w:t>
+      </w:r>
+      <w:proofErr w:type="gramEnd"/>
+      <w:r>
+        <w:rPr>
+          <w:rFonts w:ascii="Consolas" w:hAnsi="Consolas" w:cs="Consolas"/>
+          <w:color w:val="000000"/>
+          <w:sz w:val="20"/>
+          <w:szCs w:val="20"/>
+          <w:u w:val="single"/>
+        </w:rPr>
+        <w:t xml:space="preserve">Resposta </w:t>
+      </w:r>
+      <w:proofErr w:type="spellStart"/>
+      <w:r>
+        <w:rPr>
+          <w:rFonts w:ascii="Consolas" w:hAnsi="Consolas" w:cs="Consolas"/>
+          <w:color w:val="6A3E3E"/>
+          <w:sz w:val="20"/>
+          <w:szCs w:val="20"/>
+          <w:u w:val="single"/>
+        </w:rPr>
+        <w:t>respostaPrisioneiroA</w:t>
+      </w:r>
+      <w:proofErr w:type="spellEnd"/>
+      <w:r>
+        <w:rPr>
+          <w:rFonts w:ascii="Consolas" w:hAnsi="Consolas" w:cs="Consolas"/>
+          <w:color w:val="000000"/>
+          <w:sz w:val="20"/>
+          <w:szCs w:val="20"/>
+          <w:u w:val="single"/>
+        </w:rPr>
+        <w:t xml:space="preserve">, Resposta </w:t>
+      </w:r>
+      <w:proofErr w:type="spellStart"/>
+      <w:r>
+        <w:rPr>
+          <w:rFonts w:ascii="Consolas" w:hAnsi="Consolas" w:cs="Consolas"/>
+          <w:color w:val="6A3E3E"/>
+          <w:sz w:val="20"/>
+          <w:szCs w:val="20"/>
+          <w:u w:val="single"/>
+        </w:rPr>
+        <w:t>respostaPrisioneiroB</w:t>
+      </w:r>
+      <w:proofErr w:type="spellEnd"/>
+      <w:r>
+        <w:rPr>
+          <w:rFonts w:ascii="Consolas" w:hAnsi="Consolas" w:cs="Consolas"/>
+          <w:color w:val="000000"/>
+          <w:sz w:val="20"/>
+          <w:szCs w:val="20"/>
+          <w:u w:val="single"/>
+        </w:rPr>
+        <w:t>)</w:t>
+      </w:r>
+      <w:r>
+        <w:rPr>
+          <w:rFonts w:ascii="Consolas" w:hAnsi="Consolas" w:cs="Consolas"/>
+          <w:color w:val="000000"/>
+          <w:sz w:val="20"/>
+          <w:szCs w:val="20"/>
+        </w:rPr>
+        <w:t xml:space="preserve"> {</w:t>
+      </w:r>
+    </w:p>
+    <w:p>
+      <w:pPr>
+        <w:autoSpaceDE w:val="0"/>
+        <w:autoSpaceDN w:val="0"/>
+        <w:adjustRightInd w:val="0"/>
+        <w:spacing w:after="0" w:line="240" w:lineRule="auto"/>
+        <w:rPr>
+          <w:rFonts w:ascii="Consolas" w:hAnsi="Consolas" w:cs="Consolas"/>
+          <w:sz w:val="20"/>
+          <w:szCs w:val="20"/>
+        </w:rPr>
+      </w:pPr>
+      <w:r>
+        <w:rPr>
+          <w:rFonts w:ascii="Consolas" w:hAnsi="Consolas" w:cs="Consolas"/>
+          <w:color w:val="000000"/>
+          <w:sz w:val="20"/>
+          <w:szCs w:val="20"/>
+        </w:rPr>
+        <w:tab/>
+      </w:r>
+      <w:r>
+        <w:rPr>
+          <w:rFonts w:ascii="Consolas" w:hAnsi="Consolas" w:cs="Consolas"/>
+          <w:color w:val="000000"/>
+          <w:sz w:val="20"/>
+          <w:szCs w:val="20"/>
+        </w:rPr>
+        <w:tab/>
+      </w:r>
+      <w:proofErr w:type="spellStart"/>
+      <w:r>
+        <w:rPr>
+          <w:rFonts w:ascii="Consolas" w:hAnsi="Consolas" w:cs="Consolas"/>
+          <w:b/>
+          <w:bCs/>
+          <w:color w:val="7F0055"/>
+          <w:sz w:val="20"/>
+          <w:szCs w:val="20"/>
+        </w:rPr>
+        <w:t>if</w:t>
+      </w:r>
+      <w:proofErr w:type="spellEnd"/>
+      <w:r>
+        <w:rPr>
+          <w:rFonts w:ascii="Consolas" w:hAnsi="Consolas" w:cs="Consolas"/>
+          <w:color w:val="000000"/>
+          <w:sz w:val="20"/>
+          <w:szCs w:val="20"/>
+        </w:rPr>
+        <w:t xml:space="preserve"> (</w:t>
+      </w:r>
+      <w:proofErr w:type="spellStart"/>
+      <w:r>
+        <w:rPr>
+          <w:rFonts w:ascii="Consolas" w:hAnsi="Consolas" w:cs="Consolas"/>
+          <w:color w:val="6A3E3E"/>
+          <w:sz w:val="20"/>
+          <w:szCs w:val="20"/>
+        </w:rPr>
+        <w:t>respostaPrisioneiroA</w:t>
+      </w:r>
+      <w:proofErr w:type="spellEnd"/>
+      <w:r>
+        <w:rPr>
+          <w:rFonts w:ascii="Consolas" w:hAnsi="Consolas" w:cs="Consolas"/>
+          <w:color w:val="000000"/>
+          <w:sz w:val="20"/>
+          <w:szCs w:val="20"/>
+        </w:rPr>
+        <w:t xml:space="preserve"> == </w:t>
+      </w:r>
+      <w:proofErr w:type="spellStart"/>
+      <w:r>
+        <w:rPr>
+          <w:rFonts w:ascii="Consolas" w:hAnsi="Consolas" w:cs="Consolas"/>
+          <w:color w:val="000000"/>
+          <w:sz w:val="20"/>
+          <w:szCs w:val="20"/>
+        </w:rPr>
+        <w:t>Resposta.</w:t>
+      </w:r>
+      <w:r>
+        <w:rPr>
+          <w:rFonts w:ascii="Consolas" w:hAnsi="Consolas" w:cs="Consolas"/>
+          <w:b/>
+          <w:bCs/>
+          <w:i/>
+          <w:iCs/>
+          <w:color w:val="0000C0"/>
+          <w:sz w:val="20"/>
+          <w:szCs w:val="20"/>
+        </w:rPr>
+        <w:t>DELACAO</w:t>
+      </w:r>
+      <w:proofErr w:type="spellEnd"/>
+      <w:r>
+        <w:rPr>
+          <w:rFonts w:ascii="Consolas" w:hAnsi="Consolas" w:cs="Consolas"/>
+          <w:color w:val="000000"/>
+          <w:sz w:val="20"/>
+          <w:szCs w:val="20"/>
+        </w:rPr>
+        <w:t>) {</w:t>
+      </w:r>
+    </w:p>
+    <w:p>
+      <w:pPr>
+        <w:autoSpaceDE w:val="0"/>
+        <w:autoSpaceDN w:val="0"/>
+        <w:adjustRightInd w:val="0"/>
+        <w:spacing w:after="0" w:line="240" w:lineRule="auto"/>
+        <w:rPr>
+          <w:rFonts w:ascii="Consolas" w:hAnsi="Consolas" w:cs="Consolas"/>
+          <w:sz w:val="20"/>
+          <w:szCs w:val="20"/>
+        </w:rPr>
+      </w:pPr>
+      <w:r>
+        <w:rPr>
+          <w:rFonts w:ascii="Consolas" w:hAnsi="Consolas" w:cs="Consolas"/>
+          <w:color w:val="000000"/>
+          <w:sz w:val="20"/>
+          <w:szCs w:val="20"/>
+        </w:rPr>
+        <w:tab/>
+      </w:r>
+      <w:r>
+        <w:rPr>
+          <w:rFonts w:ascii="Consolas" w:hAnsi="Consolas" w:cs="Consolas"/>
+          <w:color w:val="000000"/>
+          <w:sz w:val="20"/>
+          <w:szCs w:val="20"/>
+        </w:rPr>
+        <w:tab/>
+      </w:r>
+      <w:r>
+        <w:rPr>
+          <w:rFonts w:ascii="Consolas" w:hAnsi="Consolas" w:cs="Consolas"/>
+          <w:color w:val="000000"/>
+          <w:sz w:val="20"/>
+          <w:szCs w:val="20"/>
+        </w:rPr>
+        <w:tab/>
+      </w:r>
+      <w:proofErr w:type="spellStart"/>
+      <w:r>
+        <w:rPr>
+          <w:rFonts w:ascii="Consolas" w:hAnsi="Consolas" w:cs="Consolas"/>
+          <w:b/>
+          <w:bCs/>
+          <w:color w:val="7F0055"/>
+          <w:sz w:val="20"/>
+          <w:szCs w:val="20"/>
+        </w:rPr>
+        <w:t>if</w:t>
+      </w:r>
+      <w:proofErr w:type="spellEnd"/>
+      <w:r>
+        <w:rPr>
+          <w:rFonts w:ascii="Consolas" w:hAnsi="Consolas" w:cs="Consolas"/>
+          <w:color w:val="000000"/>
+          <w:sz w:val="20"/>
+          <w:szCs w:val="20"/>
+        </w:rPr>
+        <w:t xml:space="preserve"> (</w:t>
+      </w:r>
+      <w:proofErr w:type="spellStart"/>
+      <w:r>
+        <w:rPr>
+          <w:rFonts w:ascii="Consolas" w:hAnsi="Consolas" w:cs="Consolas"/>
+          <w:color w:val="6A3E3E"/>
+          <w:sz w:val="20"/>
+          <w:szCs w:val="20"/>
+        </w:rPr>
+        <w:t>respostaPrisioneiroB</w:t>
+      </w:r>
+      <w:proofErr w:type="spellEnd"/>
+      <w:r>
+        <w:rPr>
+          <w:rFonts w:ascii="Consolas" w:hAnsi="Consolas" w:cs="Consolas"/>
+          <w:color w:val="000000"/>
+          <w:sz w:val="20"/>
+          <w:szCs w:val="20"/>
+        </w:rPr>
+        <w:t xml:space="preserve"> == </w:t>
+      </w:r>
+      <w:proofErr w:type="spellStart"/>
+      <w:r>
+        <w:rPr>
+          <w:rFonts w:ascii="Consolas" w:hAnsi="Consolas" w:cs="Consolas"/>
+          <w:color w:val="000000"/>
+          <w:sz w:val="20"/>
+          <w:szCs w:val="20"/>
+        </w:rPr>
+        <w:t>Resposta.</w:t>
+      </w:r>
+      <w:r>
+        <w:rPr>
+          <w:rFonts w:ascii="Consolas" w:hAnsi="Consolas" w:cs="Consolas"/>
+          <w:b/>
+          <w:bCs/>
+          <w:i/>
+          <w:iCs/>
+          <w:color w:val="0000C0"/>
+          <w:sz w:val="20"/>
+          <w:szCs w:val="20"/>
+        </w:rPr>
+        <w:t>DELACAO</w:t>
+      </w:r>
+      <w:proofErr w:type="spellEnd"/>
+      <w:r>
+        <w:rPr>
+          <w:rFonts w:ascii="Consolas" w:hAnsi="Consolas" w:cs="Consolas"/>
+          <w:color w:val="000000"/>
+          <w:sz w:val="20"/>
+          <w:szCs w:val="20"/>
+        </w:rPr>
+        <w:t>) {</w:t>
+      </w:r>
+    </w:p>
+    <w:p>
+      <w:pPr>
+        <w:autoSpaceDE w:val="0"/>
+        <w:autoSpaceDN w:val="0"/>
+        <w:adjustRightInd w:val="0"/>
+        <w:spacing w:after="0" w:line="240" w:lineRule="auto"/>
+        <w:rPr>
+          <w:rFonts w:ascii="Consolas" w:hAnsi="Consolas" w:cs="Consolas"/>
+          <w:sz w:val="20"/>
+          <w:szCs w:val="20"/>
+        </w:rPr>
+      </w:pPr>
+      <w:r>
+        <w:rPr>
+          <w:rFonts w:ascii="Consolas" w:hAnsi="Consolas" w:cs="Consolas"/>
+          <w:color w:val="000000"/>
+          <w:sz w:val="20"/>
+          <w:szCs w:val="20"/>
+        </w:rPr>
+        <w:tab/>
+      </w:r>
+      <w:r>
+        <w:rPr>
+          <w:rFonts w:ascii="Consolas" w:hAnsi="Consolas" w:cs="Consolas"/>
+          <w:color w:val="000000"/>
+          <w:sz w:val="20"/>
+          <w:szCs w:val="20"/>
+        </w:rPr>
+        <w:tab/>
+      </w:r>
+      <w:r>
+        <w:rPr>
+          <w:rFonts w:ascii="Consolas" w:hAnsi="Consolas" w:cs="Consolas"/>
+          <w:color w:val="000000"/>
+          <w:sz w:val="20"/>
+          <w:szCs w:val="20"/>
+        </w:rPr>
+        <w:tab/>
+      </w:r>
+      <w:r>
+        <w:rPr>
+          <w:rFonts w:ascii="Consolas" w:hAnsi="Consolas" w:cs="Consolas"/>
+          <w:color w:val="000000"/>
+          <w:sz w:val="20"/>
+          <w:szCs w:val="20"/>
+        </w:rPr>
+        <w:tab/>
+      </w:r>
+      <w:proofErr w:type="spellStart"/>
+      <w:r>
+        <w:rPr>
+          <w:rFonts w:ascii="Consolas" w:hAnsi="Consolas" w:cs="Consolas"/>
+          <w:b/>
+          <w:bCs/>
+          <w:color w:val="7F0055"/>
+          <w:sz w:val="20"/>
+          <w:szCs w:val="20"/>
+        </w:rPr>
+        <w:t>return</w:t>
+      </w:r>
+      <w:proofErr w:type="spellEnd"/>
+      <w:r>
+        <w:rPr>
+          <w:rFonts w:ascii="Consolas" w:hAnsi="Consolas" w:cs="Consolas"/>
+          <w:color w:val="000000"/>
+          <w:sz w:val="20"/>
+          <w:szCs w:val="20"/>
+        </w:rPr>
+        <w:t xml:space="preserve"> </w:t>
+      </w:r>
+      <w:r>
+        <w:rPr>
+          <w:rFonts w:ascii="Consolas" w:hAnsi="Consolas" w:cs="Consolas"/>
+          <w:color w:val="0000C0"/>
+          <w:sz w:val="20"/>
+          <w:szCs w:val="20"/>
+        </w:rPr>
+        <w:t>PENA_CONDENACAO_MUTUA</w:t>
+      </w:r>
+      <w:r>
+        <w:rPr>
+          <w:rFonts w:ascii="Consolas" w:hAnsi="Consolas" w:cs="Consolas"/>
+          <w:color w:val="000000"/>
+          <w:sz w:val="20"/>
+          <w:szCs w:val="20"/>
+        </w:rPr>
+        <w:t>;</w:t>
+      </w:r>
+    </w:p>
+    <w:p>
+      <w:pPr>
+        <w:autoSpaceDE w:val="0"/>
+        <w:autoSpaceDN w:val="0"/>
+        <w:adjustRightInd w:val="0"/>
+        <w:spacing w:after="0" w:line="240" w:lineRule="auto"/>
+        <w:rPr>
+          <w:rFonts w:ascii="Consolas" w:hAnsi="Consolas" w:cs="Consolas"/>
+          <w:sz w:val="20"/>
+          <w:szCs w:val="20"/>
+          <w:lang w:val="en-US"/>
+        </w:rPr>
+      </w:pPr>
+      <w:r>
+        <w:rPr>
+          <w:rFonts w:ascii="Consolas" w:hAnsi="Consolas" w:cs="Consolas"/>
+          <w:color w:val="000000"/>
+          <w:sz w:val="20"/>
+          <w:szCs w:val="20"/>
+        </w:rPr>
+        <w:tab/>
+      </w:r>
+      <w:r>
+        <w:rPr>
+          <w:rFonts w:ascii="Consolas" w:hAnsi="Consolas" w:cs="Consolas"/>
+          <w:color w:val="000000"/>
+          <w:sz w:val="20"/>
+          <w:szCs w:val="20"/>
+        </w:rPr>
+        <w:tab/>
+      </w:r>
+      <w:r>
+        <w:rPr>
+          <w:rFonts w:ascii="Consolas" w:hAnsi="Consolas" w:cs="Consolas"/>
+          <w:color w:val="000000"/>
+          <w:sz w:val="20"/>
+          <w:szCs w:val="20"/>
+        </w:rPr>
+        <w:tab/>
+      </w:r>
+      <w:r>
+        <w:rPr>
+          <w:rFonts w:ascii="Consolas" w:hAnsi="Consolas" w:cs="Consolas"/>
+          <w:color w:val="000000"/>
+          <w:sz w:val="20"/>
+          <w:szCs w:val="20"/>
+          <w:lang w:val="en-US"/>
+        </w:rPr>
+        <w:t xml:space="preserve">} </w:t>
+      </w:r>
+      <w:r>
+        <w:rPr>
+          <w:rFonts w:ascii="Consolas" w:hAnsi="Consolas" w:cs="Consolas"/>
+          <w:b/>
+          <w:bCs/>
+          <w:color w:val="7F0055"/>
+          <w:sz w:val="20"/>
+          <w:szCs w:val="20"/>
+          <w:lang w:val="en-US"/>
+        </w:rPr>
+        <w:t>else</w:t>
+      </w:r>
+      <w:r>
+        <w:rPr>
+          <w:rFonts w:ascii="Consolas" w:hAnsi="Consolas" w:cs="Consolas"/>
+          <w:color w:val="000000"/>
+          <w:sz w:val="20"/>
+          <w:szCs w:val="20"/>
+          <w:lang w:val="en-US"/>
+        </w:rPr>
+        <w:t xml:space="preserve"> {</w:t>
+      </w:r>
+    </w:p>
+    <w:p>
+      <w:pPr>
+        <w:autoSpaceDE w:val="0"/>
+        <w:autoSpaceDN w:val="0"/>
+        <w:adjustRightInd w:val="0"/>
+        <w:spacing w:after="0" w:line="240" w:lineRule="auto"/>
+        <w:rPr>
+          <w:rFonts w:ascii="Consolas" w:hAnsi="Consolas" w:cs="Consolas"/>
+          <w:sz w:val="20"/>
+          <w:szCs w:val="20"/>
+          <w:lang w:val="en-US"/>
+        </w:rPr>
+      </w:pPr>
+      <w:r>
+        <w:rPr>
+          <w:rFonts w:ascii="Consolas" w:hAnsi="Consolas" w:cs="Consolas"/>
+          <w:color w:val="000000"/>
+          <w:sz w:val="20"/>
+          <w:szCs w:val="20"/>
+          <w:lang w:val="en-US"/>
+        </w:rPr>
+        <w:tab/>
+      </w:r>
+      <w:r>
+        <w:rPr>
+          <w:rFonts w:ascii="Consolas" w:hAnsi="Consolas" w:cs="Consolas"/>
+          <w:color w:val="000000"/>
+          <w:sz w:val="20"/>
+          <w:szCs w:val="20"/>
+          <w:lang w:val="en-US"/>
+        </w:rPr>
+        <w:tab/>
+      </w:r>
+      <w:r>
+        <w:rPr>
+          <w:rFonts w:ascii="Consolas" w:hAnsi="Consolas" w:cs="Consolas"/>
+          <w:color w:val="000000"/>
+          <w:sz w:val="20"/>
+          <w:szCs w:val="20"/>
+          <w:lang w:val="en-US"/>
+        </w:rPr>
+        <w:tab/>
+      </w:r>
+      <w:r>
+        <w:rPr>
+          <w:rFonts w:ascii="Consolas" w:hAnsi="Consolas" w:cs="Consolas"/>
+          <w:color w:val="000000"/>
+          <w:sz w:val="20"/>
+          <w:szCs w:val="20"/>
+          <w:lang w:val="en-US"/>
+        </w:rPr>
+        <w:tab/>
+      </w:r>
+      <w:r>
+        <w:rPr>
+          <w:rFonts w:ascii="Consolas" w:hAnsi="Consolas" w:cs="Consolas"/>
+          <w:b/>
+          <w:bCs/>
+          <w:color w:val="7F0055"/>
+          <w:sz w:val="20"/>
+          <w:szCs w:val="20"/>
+          <w:lang w:val="en-US"/>
+        </w:rPr>
+        <w:t>return</w:t>
+      </w:r>
+      <w:r>
+        <w:rPr>
+          <w:rFonts w:ascii="Consolas" w:hAnsi="Consolas" w:cs="Consolas"/>
+          <w:color w:val="000000"/>
+          <w:sz w:val="20"/>
+          <w:szCs w:val="20"/>
+          <w:lang w:val="en-US"/>
+        </w:rPr>
+        <w:t xml:space="preserve"> </w:t>
+      </w:r>
+      <w:r>
+        <w:rPr>
+          <w:rFonts w:ascii="Consolas" w:hAnsi="Consolas" w:cs="Consolas"/>
+          <w:color w:val="0000C0"/>
+          <w:sz w:val="20"/>
+          <w:szCs w:val="20"/>
+          <w:lang w:val="en-US"/>
+        </w:rPr>
+        <w:t>PENA_INOCENCIA</w:t>
+      </w:r>
+      <w:r>
+        <w:rPr>
+          <w:rFonts w:ascii="Consolas" w:hAnsi="Consolas" w:cs="Consolas"/>
+          <w:color w:val="000000"/>
+          <w:sz w:val="20"/>
+          <w:szCs w:val="20"/>
+          <w:lang w:val="en-US"/>
+        </w:rPr>
+        <w:t>;</w:t>
+      </w:r>
+    </w:p>
+    <w:p>
+      <w:pPr>
+        <w:autoSpaceDE w:val="0"/>
+        <w:autoSpaceDN w:val="0"/>
+        <w:adjustRightInd w:val="0"/>
+        <w:spacing w:after="0" w:line="240" w:lineRule="auto"/>
+        <w:rPr>
+          <w:rFonts w:ascii="Consolas" w:hAnsi="Consolas" w:cs="Consolas"/>
+          <w:sz w:val="20"/>
+          <w:szCs w:val="20"/>
+          <w:lang w:val="en-US"/>
+        </w:rPr>
+      </w:pPr>
+      <w:r>
+        <w:rPr>
+          <w:rFonts w:ascii="Consolas" w:hAnsi="Consolas" w:cs="Consolas"/>
+          <w:color w:val="000000"/>
+          <w:sz w:val="20"/>
+          <w:szCs w:val="20"/>
+          <w:lang w:val="en-US"/>
+        </w:rPr>
+        <w:tab/>
+      </w:r>
+      <w:r>
+        <w:rPr>
+          <w:rFonts w:ascii="Consolas" w:hAnsi="Consolas" w:cs="Consolas"/>
+          <w:color w:val="000000"/>
+          <w:sz w:val="20"/>
+          <w:szCs w:val="20"/>
+          <w:lang w:val="en-US"/>
+        </w:rPr>
+        <w:tab/>
+      </w:r>
+      <w:r>
+        <w:rPr>
+          <w:rFonts w:ascii="Consolas" w:hAnsi="Consolas" w:cs="Consolas"/>
+          <w:color w:val="000000"/>
+          <w:sz w:val="20"/>
+          <w:szCs w:val="20"/>
+          <w:lang w:val="en-US"/>
+        </w:rPr>
+        <w:tab/>
+        <w:t>}</w:t>
+      </w:r>
+    </w:p>
+    <w:p>
+      <w:pPr>
+        <w:autoSpaceDE w:val="0"/>
+        <w:autoSpaceDN w:val="0"/>
+        <w:adjustRightInd w:val="0"/>
+        <w:spacing w:after="0" w:line="240" w:lineRule="auto"/>
+        <w:rPr>
+          <w:rFonts w:ascii="Consolas" w:hAnsi="Consolas" w:cs="Consolas"/>
+          <w:sz w:val="20"/>
+          <w:szCs w:val="20"/>
+          <w:lang w:val="en-US"/>
+        </w:rPr>
+      </w:pPr>
+      <w:r>
+        <w:rPr>
+          <w:rFonts w:ascii="Consolas" w:hAnsi="Consolas" w:cs="Consolas"/>
+          <w:color w:val="000000"/>
+          <w:sz w:val="20"/>
+          <w:szCs w:val="20"/>
+          <w:lang w:val="en-US"/>
+        </w:rPr>
+        <w:tab/>
+      </w:r>
+      <w:r>
+        <w:rPr>
+          <w:rFonts w:ascii="Consolas" w:hAnsi="Consolas" w:cs="Consolas"/>
+          <w:color w:val="000000"/>
+          <w:sz w:val="20"/>
+          <w:szCs w:val="20"/>
+          <w:lang w:val="en-US"/>
+        </w:rPr>
+        <w:tab/>
+        <w:t xml:space="preserve">} </w:t>
+      </w:r>
+      <w:r>
+        <w:rPr>
+          <w:rFonts w:ascii="Consolas" w:hAnsi="Consolas" w:cs="Consolas"/>
+          <w:b/>
+          <w:bCs/>
+          <w:color w:val="7F0055"/>
+          <w:sz w:val="20"/>
+          <w:szCs w:val="20"/>
+          <w:lang w:val="en-US"/>
+        </w:rPr>
+        <w:t>else</w:t>
+      </w:r>
+      <w:r>
+        <w:rPr>
+          <w:rFonts w:ascii="Consolas" w:hAnsi="Consolas" w:cs="Consolas"/>
+          <w:color w:val="000000"/>
+          <w:sz w:val="20"/>
+          <w:szCs w:val="20"/>
+          <w:lang w:val="en-US"/>
+        </w:rPr>
+        <w:t xml:space="preserve"> {</w:t>
+      </w:r>
+    </w:p>
+    <w:p>
+      <w:pPr>
+        <w:autoSpaceDE w:val="0"/>
+        <w:autoSpaceDN w:val="0"/>
+        <w:adjustRightInd w:val="0"/>
+        <w:spacing w:after="0" w:line="240" w:lineRule="auto"/>
+        <w:rPr>
+          <w:rFonts w:ascii="Consolas" w:hAnsi="Consolas" w:cs="Consolas"/>
+          <w:sz w:val="20"/>
+          <w:szCs w:val="20"/>
+        </w:rPr>
+      </w:pPr>
+      <w:r>
+        <w:rPr>
+          <w:rFonts w:ascii="Consolas" w:hAnsi="Consolas" w:cs="Consolas"/>
+          <w:color w:val="000000"/>
+          <w:sz w:val="20"/>
+          <w:szCs w:val="20"/>
+          <w:lang w:val="en-US"/>
+        </w:rPr>
+        <w:tab/>
+      </w:r>
+      <w:r>
+        <w:rPr>
+          <w:rFonts w:ascii="Consolas" w:hAnsi="Consolas" w:cs="Consolas"/>
+          <w:color w:val="000000"/>
+          <w:sz w:val="20"/>
+          <w:szCs w:val="20"/>
+          <w:lang w:val="en-US"/>
+        </w:rPr>
+        <w:tab/>
+      </w:r>
+      <w:r>
+        <w:rPr>
+          <w:rFonts w:ascii="Consolas" w:hAnsi="Consolas" w:cs="Consolas"/>
+          <w:color w:val="000000"/>
+          <w:sz w:val="20"/>
+          <w:szCs w:val="20"/>
+          <w:lang w:val="en-US"/>
+        </w:rPr>
+        <w:tab/>
+      </w:r>
+      <w:proofErr w:type="spellStart"/>
+      <w:r>
+        <w:rPr>
+          <w:rFonts w:ascii="Consolas" w:hAnsi="Consolas" w:cs="Consolas"/>
+          <w:b/>
+          <w:bCs/>
+          <w:color w:val="7F0055"/>
+          <w:sz w:val="20"/>
+          <w:szCs w:val="20"/>
+        </w:rPr>
+        <w:t>if</w:t>
+      </w:r>
+      <w:proofErr w:type="spellEnd"/>
+      <w:r>
+        <w:rPr>
+          <w:rFonts w:ascii="Consolas" w:hAnsi="Consolas" w:cs="Consolas"/>
+          <w:color w:val="000000"/>
+          <w:sz w:val="20"/>
+          <w:szCs w:val="20"/>
+        </w:rPr>
+        <w:t xml:space="preserve"> (</w:t>
+      </w:r>
+      <w:proofErr w:type="spellStart"/>
+      <w:r>
+        <w:rPr>
+          <w:rFonts w:ascii="Consolas" w:hAnsi="Consolas" w:cs="Consolas"/>
+          <w:color w:val="6A3E3E"/>
+          <w:sz w:val="20"/>
+          <w:szCs w:val="20"/>
+        </w:rPr>
+        <w:t>respostaPrisioneiroB</w:t>
+      </w:r>
+      <w:proofErr w:type="spellEnd"/>
+      <w:r>
+        <w:rPr>
+          <w:rFonts w:ascii="Consolas" w:hAnsi="Consolas" w:cs="Consolas"/>
+          <w:color w:val="000000"/>
+          <w:sz w:val="20"/>
+          <w:szCs w:val="20"/>
+        </w:rPr>
+        <w:t xml:space="preserve"> == </w:t>
+      </w:r>
+      <w:proofErr w:type="spellStart"/>
+      <w:r>
+        <w:rPr>
+          <w:rFonts w:ascii="Consolas" w:hAnsi="Consolas" w:cs="Consolas"/>
+          <w:color w:val="000000"/>
+          <w:sz w:val="20"/>
+          <w:szCs w:val="20"/>
+        </w:rPr>
+        <w:t>Resposta.</w:t>
+      </w:r>
+      <w:r>
+        <w:rPr>
+          <w:rFonts w:ascii="Consolas" w:hAnsi="Consolas" w:cs="Consolas"/>
+          <w:b/>
+          <w:bCs/>
+          <w:i/>
+          <w:iCs/>
+          <w:color w:val="0000C0"/>
+          <w:sz w:val="20"/>
+          <w:szCs w:val="20"/>
+        </w:rPr>
+        <w:t>DELACAO</w:t>
+      </w:r>
+      <w:proofErr w:type="spellEnd"/>
+      <w:r>
+        <w:rPr>
+          <w:rFonts w:ascii="Consolas" w:hAnsi="Consolas" w:cs="Consolas"/>
+          <w:color w:val="000000"/>
+          <w:sz w:val="20"/>
+          <w:szCs w:val="20"/>
+        </w:rPr>
+        <w:t>) {</w:t>
+      </w:r>
+    </w:p>
+    <w:p>
+      <w:pPr>
+        <w:autoSpaceDE w:val="0"/>
+        <w:autoSpaceDN w:val="0"/>
+        <w:adjustRightInd w:val="0"/>
+        <w:spacing w:after="0" w:line="240" w:lineRule="auto"/>
+        <w:rPr>
+          <w:rFonts w:ascii="Consolas" w:hAnsi="Consolas" w:cs="Consolas"/>
+          <w:sz w:val="20"/>
+          <w:szCs w:val="20"/>
+        </w:rPr>
+      </w:pPr>
+      <w:r>
+        <w:rPr>
+          <w:rFonts w:ascii="Consolas" w:hAnsi="Consolas" w:cs="Consolas"/>
+          <w:color w:val="000000"/>
+          <w:sz w:val="20"/>
+          <w:szCs w:val="20"/>
+        </w:rPr>
+        <w:tab/>
+      </w:r>
+      <w:r>
+        <w:rPr>
+          <w:rFonts w:ascii="Consolas" w:hAnsi="Consolas" w:cs="Consolas"/>
+          <w:color w:val="000000"/>
+          <w:sz w:val="20"/>
+          <w:szCs w:val="20"/>
+        </w:rPr>
+        <w:tab/>
+      </w:r>
+      <w:r>
+        <w:rPr>
+          <w:rFonts w:ascii="Consolas" w:hAnsi="Consolas" w:cs="Consolas"/>
+          <w:color w:val="000000"/>
+          <w:sz w:val="20"/>
+          <w:szCs w:val="20"/>
+        </w:rPr>
+        <w:tab/>
+      </w:r>
+      <w:r>
+        <w:rPr>
+          <w:rFonts w:ascii="Consolas" w:hAnsi="Consolas" w:cs="Consolas"/>
+          <w:color w:val="000000"/>
+          <w:sz w:val="20"/>
+          <w:szCs w:val="20"/>
+        </w:rPr>
+        <w:tab/>
+      </w:r>
+      <w:proofErr w:type="spellStart"/>
+      <w:r>
+        <w:rPr>
+          <w:rFonts w:ascii="Consolas" w:hAnsi="Consolas" w:cs="Consolas"/>
+          <w:b/>
+          <w:bCs/>
+          <w:color w:val="7F0055"/>
+          <w:sz w:val="20"/>
+          <w:szCs w:val="20"/>
+        </w:rPr>
+        <w:t>return</w:t>
+      </w:r>
+      <w:proofErr w:type="spellEnd"/>
+      <w:r>
+        <w:rPr>
+          <w:rFonts w:ascii="Consolas" w:hAnsi="Consolas" w:cs="Consolas"/>
+          <w:color w:val="000000"/>
+          <w:sz w:val="20"/>
+          <w:szCs w:val="20"/>
+        </w:rPr>
+        <w:t xml:space="preserve"> </w:t>
+      </w:r>
+      <w:r>
+        <w:rPr>
+          <w:rFonts w:ascii="Consolas" w:hAnsi="Consolas" w:cs="Consolas"/>
+          <w:color w:val="0000C0"/>
+          <w:sz w:val="20"/>
+          <w:szCs w:val="20"/>
+        </w:rPr>
+        <w:t>PENA_CONDENACAO_INDIVIDUAL</w:t>
+      </w:r>
+      <w:r>
+        <w:rPr>
+          <w:rFonts w:ascii="Consolas" w:hAnsi="Consolas" w:cs="Consolas"/>
+          <w:color w:val="000000"/>
+          <w:sz w:val="20"/>
+          <w:szCs w:val="20"/>
+        </w:rPr>
+        <w:t>;</w:t>
+      </w:r>
+    </w:p>
+    <w:p>
+      <w:pPr>
+        <w:autoSpaceDE w:val="0"/>
+        <w:autoSpaceDN w:val="0"/>
+        <w:adjustRightInd w:val="0"/>
+        <w:spacing w:after="0" w:line="240" w:lineRule="auto"/>
+        <w:rPr>
+          <w:rFonts w:ascii="Consolas" w:hAnsi="Consolas" w:cs="Consolas"/>
+          <w:sz w:val="20"/>
+          <w:szCs w:val="20"/>
+        </w:rPr>
+      </w:pPr>
+      <w:r>
+        <w:rPr>
+          <w:rFonts w:ascii="Consolas" w:hAnsi="Consolas" w:cs="Consolas"/>
+          <w:color w:val="000000"/>
+          <w:sz w:val="20"/>
+          <w:szCs w:val="20"/>
+        </w:rPr>
+        <w:tab/>
+      </w:r>
+      <w:r>
+        <w:rPr>
+          <w:rFonts w:ascii="Consolas" w:hAnsi="Consolas" w:cs="Consolas"/>
+          <w:color w:val="000000"/>
+          <w:sz w:val="20"/>
+          <w:szCs w:val="20"/>
+        </w:rPr>
+        <w:tab/>
+      </w:r>
+      <w:r>
+        <w:rPr>
+          <w:rFonts w:ascii="Consolas" w:hAnsi="Consolas" w:cs="Consolas"/>
+          <w:color w:val="000000"/>
+          <w:sz w:val="20"/>
+          <w:szCs w:val="20"/>
+        </w:rPr>
+        <w:tab/>
+      </w:r>
+      <w:r>
+        <w:rPr>
+          <w:rFonts w:ascii="Consolas" w:hAnsi="Consolas" w:cs="Consolas"/>
+          <w:color w:val="000000"/>
+          <w:sz w:val="20"/>
+          <w:szCs w:val="20"/>
+        </w:rPr>
+        <w:tab/>
+      </w:r>
+      <w:r>
+        <w:rPr>
+          <w:rFonts w:ascii="Consolas" w:hAnsi="Consolas" w:cs="Consolas"/>
+          <w:color w:val="3F7F5F"/>
+          <w:sz w:val="20"/>
+          <w:szCs w:val="20"/>
+        </w:rPr>
+        <w:t xml:space="preserve">// </w:t>
+      </w:r>
+      <w:proofErr w:type="spellStart"/>
+      <w:r>
+        <w:rPr>
+          <w:rFonts w:ascii="Consolas" w:hAnsi="Consolas" w:cs="Consolas"/>
+          <w:color w:val="3F7F5F"/>
+          <w:sz w:val="20"/>
+          <w:szCs w:val="20"/>
+        </w:rPr>
+        <w:t>return</w:t>
+      </w:r>
+      <w:proofErr w:type="spellEnd"/>
+      <w:r>
+        <w:rPr>
+          <w:rFonts w:ascii="Consolas" w:hAnsi="Consolas" w:cs="Consolas"/>
+          <w:color w:val="3F7F5F"/>
+          <w:sz w:val="20"/>
+          <w:szCs w:val="20"/>
+        </w:rPr>
+        <w:t xml:space="preserve"> PENA_CONDENACAO_CUMPLICES;</w:t>
+      </w:r>
+    </w:p>
+    <w:p>
+      <w:pPr>
+        <w:autoSpaceDE w:val="0"/>
+        <w:autoSpaceDN w:val="0"/>
+        <w:adjustRightInd w:val="0"/>
+        <w:spacing w:after="0" w:line="240" w:lineRule="auto"/>
+        <w:rPr>
+          <w:rFonts w:ascii="Consolas" w:hAnsi="Consolas" w:cs="Consolas"/>
+          <w:sz w:val="20"/>
+          <w:szCs w:val="20"/>
+        </w:rPr>
+      </w:pPr>
+      <w:r>
+        <w:rPr>
+          <w:rFonts w:ascii="Consolas" w:hAnsi="Consolas" w:cs="Consolas"/>
+          <w:color w:val="000000"/>
+          <w:sz w:val="20"/>
+          <w:szCs w:val="20"/>
+        </w:rPr>
+        <w:tab/>
+      </w:r>
+      <w:r>
+        <w:rPr>
+          <w:rFonts w:ascii="Consolas" w:hAnsi="Consolas" w:cs="Consolas"/>
+          <w:color w:val="000000"/>
+          <w:sz w:val="20"/>
+          <w:szCs w:val="20"/>
+        </w:rPr>
+        <w:tab/>
+      </w:r>
+      <w:r>
+        <w:rPr>
+          <w:rFonts w:ascii="Consolas" w:hAnsi="Consolas" w:cs="Consolas"/>
+          <w:color w:val="000000"/>
+          <w:sz w:val="20"/>
+          <w:szCs w:val="20"/>
+        </w:rPr>
+        <w:tab/>
+        <w:t>}</w:t>
+      </w:r>
+    </w:p>
+    <w:p>
+      <w:pPr>
+        <w:autoSpaceDE w:val="0"/>
+        <w:autoSpaceDN w:val="0"/>
+        <w:adjustRightInd w:val="0"/>
+        <w:spacing w:after="0" w:line="240" w:lineRule="auto"/>
+        <w:rPr>
+          <w:rFonts w:ascii="Consolas" w:hAnsi="Consolas" w:cs="Consolas"/>
+          <w:sz w:val="20"/>
+          <w:szCs w:val="20"/>
+        </w:rPr>
+      </w:pPr>
+      <w:r>
+        <w:rPr>
+          <w:rFonts w:ascii="Consolas" w:hAnsi="Consolas" w:cs="Consolas"/>
+          <w:color w:val="000000"/>
+          <w:sz w:val="20"/>
+          <w:szCs w:val="20"/>
+        </w:rPr>
+        <w:tab/>
+      </w:r>
+      <w:r>
+        <w:rPr>
+          <w:rFonts w:ascii="Consolas" w:hAnsi="Consolas" w:cs="Consolas"/>
+          <w:color w:val="000000"/>
+          <w:sz w:val="20"/>
+          <w:szCs w:val="20"/>
+        </w:rPr>
+        <w:tab/>
+        <w:t>}</w:t>
+      </w:r>
+    </w:p>
+    <w:p>
+      <w:pPr>
+        <w:autoSpaceDE w:val="0"/>
+        <w:autoSpaceDN w:val="0"/>
+        <w:adjustRightInd w:val="0"/>
+        <w:spacing w:after="0" w:line="240" w:lineRule="auto"/>
+        <w:rPr>
+          <w:rFonts w:ascii="Consolas" w:hAnsi="Consolas" w:cs="Consolas"/>
+          <w:sz w:val="20"/>
+          <w:szCs w:val="20"/>
+        </w:rPr>
+      </w:pPr>
+      <w:r>
+        <w:rPr>
+          <w:rFonts w:ascii="Consolas" w:hAnsi="Consolas" w:cs="Consolas"/>
+          <w:color w:val="000000"/>
+          <w:sz w:val="20"/>
+          <w:szCs w:val="20"/>
+        </w:rPr>
+        <w:tab/>
+        <w:t>}</w:t>
+      </w:r>
+    </w:p>
+    <w:p>
+      <w:r>
+        <w:rPr>
+          <w:rFonts w:ascii="Consolas" w:hAnsi="Consolas" w:cs="Consolas"/>
+          <w:color w:val="000000"/>
+          <w:sz w:val="20"/>
+          <w:szCs w:val="20"/>
+        </w:rPr>
+        <w:t>}</w:t>
+      </w:r>
+    </w:p>
+    <w:p>
+      <w:r>
+        <w:t>JUNIT:</w:t>
+      </w:r>
+    </w:p>
+    <w:p>
+      <w:pPr>
+        <w:autoSpaceDE w:val="0"/>
+        <w:autoSpaceDN w:val="0"/>
+        <w:adjustRightInd w:val="0"/>
+        <w:spacing w:after="0" w:line="240" w:lineRule="auto"/>
+        <w:rPr>
+          <w:rFonts w:ascii="Consolas" w:hAnsi="Consolas" w:cs="Consolas"/>
+          <w:sz w:val="20"/>
+          <w:szCs w:val="20"/>
+          <w:lang w:val="en-US"/>
+        </w:rPr>
+      </w:pPr>
+      <w:r>
+        <w:rPr>
+          <w:rFonts w:ascii="Consolas" w:hAnsi="Consolas" w:cs="Consolas"/>
+          <w:b/>
+          <w:bCs/>
+          <w:color w:val="7F0055"/>
+          <w:sz w:val="20"/>
+          <w:szCs w:val="20"/>
+          <w:lang w:val="en-US"/>
+        </w:rPr>
+        <w:t>class</w:t>
+      </w:r>
+      <w:r>
+        <w:rPr>
+          <w:rFonts w:ascii="Consolas" w:hAnsi="Consolas" w:cs="Consolas"/>
+          <w:color w:val="000000"/>
+          <w:sz w:val="20"/>
+          <w:szCs w:val="20"/>
+          <w:lang w:val="en-US"/>
+        </w:rPr>
+        <w:t xml:space="preserve"> </w:t>
+      </w:r>
+      <w:proofErr w:type="spellStart"/>
+      <w:r>
+        <w:rPr>
+          <w:rFonts w:ascii="Consolas" w:hAnsi="Consolas" w:cs="Consolas"/>
+          <w:color w:val="000000"/>
+          <w:sz w:val="20"/>
+          <w:szCs w:val="20"/>
+          <w:lang w:val="en-US"/>
+        </w:rPr>
+        <w:t>JulgamentoPrisioneiroTest</w:t>
+      </w:r>
+      <w:proofErr w:type="spellEnd"/>
+      <w:r>
+        <w:rPr>
+          <w:rFonts w:ascii="Consolas" w:hAnsi="Consolas" w:cs="Consolas"/>
+          <w:color w:val="000000"/>
+          <w:sz w:val="20"/>
+          <w:szCs w:val="20"/>
+          <w:lang w:val="en-US"/>
+        </w:rPr>
+        <w:t xml:space="preserve"> {</w:t>
+      </w:r>
+    </w:p>
+    <w:p>
+      <w:pPr>
+        <w:autoSpaceDE w:val="0"/>
+        <w:autoSpaceDN w:val="0"/>
+        <w:adjustRightInd w:val="0"/>
+        <w:spacing w:after="0" w:line="240" w:lineRule="auto"/>
+        <w:rPr>
+          <w:rFonts w:ascii="Consolas" w:hAnsi="Consolas" w:cs="Consolas"/>
+          <w:sz w:val="20"/>
+          <w:szCs w:val="20"/>
+          <w:lang w:val="en-US"/>
+        </w:rPr>
+      </w:pPr>
+      <w:r>
+        <w:rPr>
+          <w:rFonts w:ascii="Consolas" w:hAnsi="Consolas" w:cs="Consolas"/>
+          <w:color w:val="000000"/>
+          <w:sz w:val="20"/>
+          <w:szCs w:val="20"/>
+          <w:lang w:val="en-US"/>
+        </w:rPr>
+        <w:tab/>
+      </w:r>
+      <w:r>
+        <w:rPr>
+          <w:rFonts w:ascii="Consolas" w:hAnsi="Consolas" w:cs="Consolas"/>
+          <w:color w:val="646464"/>
+          <w:sz w:val="20"/>
+          <w:szCs w:val="20"/>
+          <w:lang w:val="en-US"/>
+        </w:rPr>
+        <w:t>@Test</w:t>
+      </w:r>
+    </w:p>
+    <w:p>
+      <w:pPr>
+        <w:autoSpaceDE w:val="0"/>
+        <w:autoSpaceDN w:val="0"/>
+        <w:adjustRightInd w:val="0"/>
+        <w:spacing w:after="0" w:line="240" w:lineRule="auto"/>
+        <w:rPr>
+          <w:rFonts w:ascii="Consolas" w:hAnsi="Consolas" w:cs="Consolas"/>
+          <w:sz w:val="20"/>
+          <w:szCs w:val="20"/>
+          <w:lang w:val="en-US"/>
+        </w:rPr>
+      </w:pPr>
+      <w:r>
+        <w:rPr>
+          <w:rFonts w:ascii="Consolas" w:hAnsi="Consolas" w:cs="Consolas"/>
+          <w:color w:val="000000"/>
+          <w:sz w:val="20"/>
+          <w:szCs w:val="20"/>
+          <w:lang w:val="en-US"/>
+        </w:rPr>
+        <w:tab/>
+      </w:r>
+      <w:r>
+        <w:rPr>
+          <w:rFonts w:ascii="Consolas" w:hAnsi="Consolas" w:cs="Consolas"/>
+          <w:b/>
+          <w:bCs/>
+          <w:color w:val="7F0055"/>
+          <w:sz w:val="20"/>
+          <w:szCs w:val="20"/>
+          <w:lang w:val="en-US"/>
+        </w:rPr>
+        <w:t>void</w:t>
+      </w:r>
+      <w:r>
+        <w:rPr>
+          <w:rFonts w:ascii="Consolas" w:hAnsi="Consolas" w:cs="Consolas"/>
+          <w:color w:val="000000"/>
+          <w:sz w:val="20"/>
+          <w:szCs w:val="20"/>
+          <w:lang w:val="en-US"/>
+        </w:rPr>
+        <w:t xml:space="preserve"> </w:t>
+      </w:r>
+      <w:proofErr w:type="gramStart"/>
+      <w:r>
+        <w:rPr>
+          <w:rFonts w:ascii="Consolas" w:hAnsi="Consolas" w:cs="Consolas"/>
+          <w:color w:val="000000"/>
+          <w:sz w:val="20"/>
+          <w:szCs w:val="20"/>
+          <w:lang w:val="en-US"/>
+        </w:rPr>
+        <w:t>test(</w:t>
+      </w:r>
+      <w:proofErr w:type="gramEnd"/>
+      <w:r>
+        <w:rPr>
+          <w:rFonts w:ascii="Consolas" w:hAnsi="Consolas" w:cs="Consolas"/>
+          <w:color w:val="000000"/>
+          <w:sz w:val="20"/>
+          <w:szCs w:val="20"/>
+          <w:lang w:val="en-US"/>
+        </w:rPr>
+        <w:t>) {</w:t>
+      </w:r>
+    </w:p>
+    <w:p>
+      <w:pPr>
+        <w:autoSpaceDE w:val="0"/>
+        <w:autoSpaceDN w:val="0"/>
+        <w:adjustRightInd w:val="0"/>
+        <w:spacing w:after="0" w:line="240" w:lineRule="auto"/>
+        <w:rPr>
+          <w:rFonts w:ascii="Consolas" w:hAnsi="Consolas" w:cs="Consolas"/>
+          <w:sz w:val="20"/>
+          <w:szCs w:val="20"/>
+        </w:rPr>
+      </w:pPr>
+      <w:r>
+        <w:rPr>
+          <w:rFonts w:ascii="Consolas" w:hAnsi="Consolas" w:cs="Consolas"/>
+          <w:color w:val="000000"/>
+          <w:sz w:val="20"/>
+          <w:szCs w:val="20"/>
+          <w:lang w:val="en-US"/>
+        </w:rPr>
+        <w:tab/>
+      </w:r>
+      <w:r>
+        <w:rPr>
+          <w:rFonts w:ascii="Consolas" w:hAnsi="Consolas" w:cs="Consolas"/>
+          <w:color w:val="000000"/>
+          <w:sz w:val="20"/>
+          <w:szCs w:val="20"/>
+          <w:lang w:val="en-US"/>
+        </w:rPr>
+        <w:tab/>
+      </w:r>
+      <w:proofErr w:type="spellStart"/>
+      <w:r>
+        <w:rPr>
+          <w:rFonts w:ascii="Consolas" w:hAnsi="Consolas" w:cs="Consolas"/>
+          <w:color w:val="000000"/>
+          <w:sz w:val="20"/>
+          <w:szCs w:val="20"/>
+        </w:rPr>
+        <w:t>JulgamentoPrisioneiro</w:t>
+      </w:r>
+      <w:proofErr w:type="spellEnd"/>
+      <w:r>
+        <w:rPr>
+          <w:rFonts w:ascii="Consolas" w:hAnsi="Consolas" w:cs="Consolas"/>
+          <w:color w:val="000000"/>
+          <w:sz w:val="20"/>
+          <w:szCs w:val="20"/>
+        </w:rPr>
+        <w:t xml:space="preserve"> </w:t>
+      </w:r>
+      <w:proofErr w:type="spellStart"/>
+      <w:r>
+        <w:rPr>
+          <w:rFonts w:ascii="Consolas" w:hAnsi="Consolas" w:cs="Consolas"/>
+          <w:color w:val="6A3E3E"/>
+          <w:sz w:val="20"/>
+          <w:szCs w:val="20"/>
+        </w:rPr>
+        <w:t>julgamentoPrisioneiro</w:t>
+      </w:r>
+      <w:proofErr w:type="spellEnd"/>
+      <w:r>
+        <w:rPr>
+          <w:rFonts w:ascii="Consolas" w:hAnsi="Consolas" w:cs="Consolas"/>
+          <w:color w:val="000000"/>
+          <w:sz w:val="20"/>
+          <w:szCs w:val="20"/>
+        </w:rPr>
+        <w:t xml:space="preserve"> = </w:t>
+      </w:r>
+      <w:r>
+        <w:rPr>
+          <w:rFonts w:ascii="Consolas" w:hAnsi="Consolas" w:cs="Consolas"/>
+          <w:b/>
+          <w:bCs/>
+          <w:color w:val="7F0055"/>
+          <w:sz w:val="20"/>
+          <w:szCs w:val="20"/>
+        </w:rPr>
+        <w:t>new</w:t>
+      </w:r>
+      <w:r>
+        <w:rPr>
+          <w:rFonts w:ascii="Consolas" w:hAnsi="Consolas" w:cs="Consolas"/>
+          <w:color w:val="000000"/>
+          <w:sz w:val="20"/>
+          <w:szCs w:val="20"/>
+        </w:rPr>
+        <w:t xml:space="preserve"> </w:t>
+      </w:r>
+      <w:proofErr w:type="spellStart"/>
+      <w:proofErr w:type="gramStart"/>
+      <w:r>
+        <w:rPr>
+          <w:rFonts w:ascii="Consolas" w:hAnsi="Consolas" w:cs="Consolas"/>
+          <w:color w:val="000000"/>
+          <w:sz w:val="20"/>
+          <w:szCs w:val="20"/>
+        </w:rPr>
+        <w:t>JulgamentoPrisioneiro</w:t>
+      </w:r>
+      <w:proofErr w:type="spellEnd"/>
+      <w:r>
+        <w:rPr>
+          <w:rFonts w:ascii="Consolas" w:hAnsi="Consolas" w:cs="Consolas"/>
+          <w:color w:val="000000"/>
+          <w:sz w:val="20"/>
+          <w:szCs w:val="20"/>
+        </w:rPr>
+        <w:t>(</w:t>
+      </w:r>
+      <w:proofErr w:type="gramEnd"/>
+      <w:r>
+        <w:rPr>
+          <w:rFonts w:ascii="Consolas" w:hAnsi="Consolas" w:cs="Consolas"/>
+          <w:color w:val="000000"/>
+          <w:sz w:val="20"/>
+          <w:szCs w:val="20"/>
+        </w:rPr>
+        <w:t>);</w:t>
+      </w:r>
+    </w:p>
+    <w:p>
+      <w:pPr>
+        <w:autoSpaceDE w:val="0"/>
+        <w:autoSpaceDN w:val="0"/>
+        <w:adjustRightInd w:val="0"/>
+        <w:spacing w:after="0" w:line="240" w:lineRule="auto"/>
+        <w:rPr>
+          <w:rFonts w:ascii="Consolas" w:hAnsi="Consolas" w:cs="Consolas"/>
+          <w:sz w:val="20"/>
+          <w:szCs w:val="20"/>
+        </w:rPr>
+      </w:pPr>
+    </w:p>
+    <w:p>
+      <w:pPr>
+        <w:autoSpaceDE w:val="0"/>
+        <w:autoSpaceDN w:val="0"/>
+        <w:adjustRightInd w:val="0"/>
+        <w:spacing w:after="0" w:line="240" w:lineRule="auto"/>
+        <w:rPr>
+          <w:rFonts w:ascii="Consolas" w:hAnsi="Consolas" w:cs="Consolas"/>
+          <w:sz w:val="20"/>
+          <w:szCs w:val="20"/>
+        </w:rPr>
+      </w:pPr>
+      <w:r>
+        <w:rPr>
+          <w:rFonts w:ascii="Consolas" w:hAnsi="Consolas" w:cs="Consolas"/>
+          <w:color w:val="000000"/>
+          <w:sz w:val="20"/>
+          <w:szCs w:val="20"/>
+        </w:rPr>
+        <w:tab/>
+      </w:r>
+      <w:r>
+        <w:rPr>
+          <w:rFonts w:ascii="Consolas" w:hAnsi="Consolas" w:cs="Consolas"/>
+          <w:color w:val="000000"/>
+          <w:sz w:val="20"/>
+          <w:szCs w:val="20"/>
+        </w:rPr>
+        <w:tab/>
+        <w:t xml:space="preserve">Resposta </w:t>
+      </w:r>
+      <w:proofErr w:type="spellStart"/>
+      <w:r>
+        <w:rPr>
+          <w:rFonts w:ascii="Consolas" w:hAnsi="Consolas" w:cs="Consolas"/>
+          <w:color w:val="6A3E3E"/>
+          <w:sz w:val="20"/>
+          <w:szCs w:val="20"/>
+        </w:rPr>
+        <w:t>ra</w:t>
+      </w:r>
+      <w:proofErr w:type="spellEnd"/>
+      <w:r>
+        <w:rPr>
+          <w:rFonts w:ascii="Consolas" w:hAnsi="Consolas" w:cs="Consolas"/>
+          <w:color w:val="000000"/>
+          <w:sz w:val="20"/>
+          <w:szCs w:val="20"/>
+        </w:rPr>
+        <w:t xml:space="preserve"> = </w:t>
+      </w:r>
+      <w:proofErr w:type="spellStart"/>
+      <w:r>
+        <w:rPr>
+          <w:rFonts w:ascii="Consolas" w:hAnsi="Consolas" w:cs="Consolas"/>
+          <w:color w:val="000000"/>
+          <w:sz w:val="20"/>
+          <w:szCs w:val="20"/>
+        </w:rPr>
+        <w:t>Resposta.</w:t>
+      </w:r>
+      <w:r>
+        <w:rPr>
+          <w:rFonts w:ascii="Consolas" w:hAnsi="Consolas" w:cs="Consolas"/>
+          <w:b/>
+          <w:bCs/>
+          <w:i/>
+          <w:iCs/>
+          <w:color w:val="0000C0"/>
+          <w:sz w:val="20"/>
+          <w:szCs w:val="20"/>
+        </w:rPr>
+        <w:t>DELACAO</w:t>
+      </w:r>
+      <w:proofErr w:type="spellEnd"/>
+      <w:r>
+        <w:rPr>
+          <w:rFonts w:ascii="Consolas" w:hAnsi="Consolas" w:cs="Consolas"/>
+          <w:color w:val="000000"/>
+          <w:sz w:val="20"/>
+          <w:szCs w:val="20"/>
+        </w:rPr>
+        <w:t>;</w:t>
+      </w:r>
+    </w:p>
+    <w:p>
+      <w:pPr>
+        <w:autoSpaceDE w:val="0"/>
+        <w:autoSpaceDN w:val="0"/>
+        <w:adjustRightInd w:val="0"/>
+        <w:spacing w:after="0" w:line="240" w:lineRule="auto"/>
+        <w:rPr>
+          <w:rFonts w:ascii="Consolas" w:hAnsi="Consolas" w:cs="Consolas"/>
+          <w:sz w:val="20"/>
+          <w:szCs w:val="20"/>
+        </w:rPr>
+      </w:pPr>
+      <w:r>
+        <w:rPr>
+          <w:rFonts w:ascii="Consolas" w:hAnsi="Consolas" w:cs="Consolas"/>
+          <w:color w:val="000000"/>
+          <w:sz w:val="20"/>
+          <w:szCs w:val="20"/>
+        </w:rPr>
+        <w:tab/>
+      </w:r>
+      <w:r>
+        <w:rPr>
+          <w:rFonts w:ascii="Consolas" w:hAnsi="Consolas" w:cs="Consolas"/>
+          <w:color w:val="000000"/>
+          <w:sz w:val="20"/>
+          <w:szCs w:val="20"/>
+        </w:rPr>
+        <w:tab/>
+        <w:t xml:space="preserve">Resposta </w:t>
+      </w:r>
+      <w:proofErr w:type="spellStart"/>
+      <w:r>
+        <w:rPr>
+          <w:rFonts w:ascii="Consolas" w:hAnsi="Consolas" w:cs="Consolas"/>
+          <w:color w:val="6A3E3E"/>
+          <w:sz w:val="20"/>
+          <w:szCs w:val="20"/>
+        </w:rPr>
+        <w:t>rb</w:t>
+      </w:r>
+      <w:proofErr w:type="spellEnd"/>
+      <w:r>
+        <w:rPr>
+          <w:rFonts w:ascii="Consolas" w:hAnsi="Consolas" w:cs="Consolas"/>
+          <w:color w:val="000000"/>
+          <w:sz w:val="20"/>
+          <w:szCs w:val="20"/>
+        </w:rPr>
+        <w:t xml:space="preserve"> = </w:t>
+      </w:r>
+      <w:proofErr w:type="spellStart"/>
+      <w:r>
+        <w:rPr>
+          <w:rFonts w:ascii="Consolas" w:hAnsi="Consolas" w:cs="Consolas"/>
+          <w:color w:val="000000"/>
+          <w:sz w:val="20"/>
+          <w:szCs w:val="20"/>
+        </w:rPr>
+        <w:t>Resposta.</w:t>
+      </w:r>
+      <w:r>
+        <w:rPr>
+          <w:rFonts w:ascii="Consolas" w:hAnsi="Consolas" w:cs="Consolas"/>
+          <w:b/>
+          <w:bCs/>
+          <w:i/>
+          <w:iCs/>
+          <w:color w:val="0000C0"/>
+          <w:sz w:val="20"/>
+          <w:szCs w:val="20"/>
+        </w:rPr>
+        <w:t>DELACAO</w:t>
+      </w:r>
+      <w:proofErr w:type="spellEnd"/>
+      <w:r>
+        <w:rPr>
+          <w:rFonts w:ascii="Consolas" w:hAnsi="Consolas" w:cs="Consolas"/>
+          <w:color w:val="000000"/>
+          <w:sz w:val="20"/>
+          <w:szCs w:val="20"/>
+        </w:rPr>
+        <w:t>;</w:t>
+      </w:r>
+    </w:p>
+    <w:p>
+      <w:pPr>
+        <w:autoSpaceDE w:val="0"/>
+        <w:autoSpaceDN w:val="0"/>
+        <w:adjustRightInd w:val="0"/>
+        <w:spacing w:after="0" w:line="240" w:lineRule="auto"/>
+        <w:rPr>
+          <w:rFonts w:ascii="Consolas" w:hAnsi="Consolas" w:cs="Consolas"/>
+          <w:sz w:val="20"/>
+          <w:szCs w:val="20"/>
+        </w:rPr>
+      </w:pPr>
+    </w:p>
+    <w:p>
+      <w:pPr>
+        <w:autoSpaceDE w:val="0"/>
+        <w:autoSpaceDN w:val="0"/>
+        <w:adjustRightInd w:val="0"/>
+        <w:spacing w:after="0" w:line="240" w:lineRule="auto"/>
+        <w:rPr>
+          <w:rFonts w:ascii="Consolas" w:hAnsi="Consolas" w:cs="Consolas"/>
+          <w:sz w:val="20"/>
+          <w:szCs w:val="20"/>
+        </w:rPr>
+      </w:pPr>
+      <w:r>
+        <w:rPr>
+          <w:rFonts w:ascii="Consolas" w:hAnsi="Consolas" w:cs="Consolas"/>
+          <w:color w:val="000000"/>
+          <w:sz w:val="20"/>
+          <w:szCs w:val="20"/>
+        </w:rPr>
+        <w:tab/>
+      </w:r>
+      <w:r>
+        <w:rPr>
+          <w:rFonts w:ascii="Consolas" w:hAnsi="Consolas" w:cs="Consolas"/>
+          <w:color w:val="000000"/>
+          <w:sz w:val="20"/>
+          <w:szCs w:val="20"/>
+        </w:rPr>
+        <w:tab/>
+      </w:r>
+      <w:proofErr w:type="spellStart"/>
+      <w:proofErr w:type="gramStart"/>
+      <w:r>
+        <w:rPr>
+          <w:rFonts w:ascii="Consolas" w:hAnsi="Consolas" w:cs="Consolas"/>
+          <w:i/>
+          <w:iCs/>
+          <w:color w:val="000000"/>
+          <w:sz w:val="20"/>
+          <w:szCs w:val="20"/>
+        </w:rPr>
+        <w:t>assertEquals</w:t>
+      </w:r>
+      <w:proofErr w:type="spellEnd"/>
+      <w:r>
+        <w:rPr>
+          <w:rFonts w:ascii="Consolas" w:hAnsi="Consolas" w:cs="Consolas"/>
+          <w:color w:val="000000"/>
+          <w:sz w:val="20"/>
+          <w:szCs w:val="20"/>
+        </w:rPr>
+        <w:t>(</w:t>
+      </w:r>
+      <w:proofErr w:type="gramEnd"/>
+      <w:r>
+        <w:rPr>
+          <w:rFonts w:ascii="Consolas" w:hAnsi="Consolas" w:cs="Consolas"/>
+          <w:color w:val="000000"/>
+          <w:sz w:val="20"/>
+          <w:szCs w:val="20"/>
+        </w:rPr>
+        <w:t xml:space="preserve">15, </w:t>
+      </w:r>
+      <w:proofErr w:type="spellStart"/>
+      <w:r>
+        <w:rPr>
+          <w:rFonts w:ascii="Consolas" w:hAnsi="Consolas" w:cs="Consolas"/>
+          <w:color w:val="6A3E3E"/>
+          <w:sz w:val="20"/>
+          <w:szCs w:val="20"/>
+        </w:rPr>
+        <w:t>julgamentoPrisioneiro</w:t>
+      </w:r>
+      <w:r>
+        <w:rPr>
+          <w:rFonts w:ascii="Consolas" w:hAnsi="Consolas" w:cs="Consolas"/>
+          <w:color w:val="000000"/>
+          <w:sz w:val="20"/>
+          <w:szCs w:val="20"/>
+        </w:rPr>
+        <w:t>.calculaPena</w:t>
+      </w:r>
+      <w:proofErr w:type="spellEnd"/>
+      <w:r>
+        <w:rPr>
+          <w:rFonts w:ascii="Consolas" w:hAnsi="Consolas" w:cs="Consolas"/>
+          <w:color w:val="000000"/>
+          <w:sz w:val="20"/>
+          <w:szCs w:val="20"/>
+        </w:rPr>
+        <w:t>(</w:t>
+      </w:r>
+      <w:proofErr w:type="spellStart"/>
+      <w:r>
+        <w:rPr>
+          <w:rFonts w:ascii="Consolas" w:hAnsi="Consolas" w:cs="Consolas"/>
+          <w:color w:val="6A3E3E"/>
+          <w:sz w:val="20"/>
+          <w:szCs w:val="20"/>
+        </w:rPr>
+        <w:t>ra</w:t>
+      </w:r>
+      <w:proofErr w:type="spellEnd"/>
+      <w:r>
+        <w:rPr>
+          <w:rFonts w:ascii="Consolas" w:hAnsi="Consolas" w:cs="Consolas"/>
+          <w:color w:val="000000"/>
+          <w:sz w:val="20"/>
+          <w:szCs w:val="20"/>
+        </w:rPr>
+        <w:t xml:space="preserve">, </w:t>
+      </w:r>
+      <w:proofErr w:type="spellStart"/>
+      <w:r>
+        <w:rPr>
+          <w:rFonts w:ascii="Consolas" w:hAnsi="Consolas" w:cs="Consolas"/>
+          <w:color w:val="6A3E3E"/>
+          <w:sz w:val="20"/>
+          <w:szCs w:val="20"/>
+        </w:rPr>
+        <w:t>rb</w:t>
+      </w:r>
+      <w:proofErr w:type="spellEnd"/>
+      <w:r>
+        <w:rPr>
+          <w:rFonts w:ascii="Consolas" w:hAnsi="Consolas" w:cs="Consolas"/>
+          <w:color w:val="000000"/>
+          <w:sz w:val="20"/>
+          <w:szCs w:val="20"/>
+        </w:rPr>
+        <w:t>));</w:t>
+      </w:r>
+    </w:p>
+    <w:p>
+      <w:pPr>
+        <w:autoSpaceDE w:val="0"/>
+        <w:autoSpaceDN w:val="0"/>
+        <w:adjustRightInd w:val="0"/>
+        <w:spacing w:after="0" w:line="240" w:lineRule="auto"/>
+        <w:rPr>
+          <w:rFonts w:ascii="Consolas" w:hAnsi="Consolas" w:cs="Consolas"/>
+          <w:sz w:val="20"/>
+          <w:szCs w:val="20"/>
+        </w:rPr>
+      </w:pPr>
+      <w:r>
+        <w:rPr>
+          <w:rFonts w:ascii="Consolas" w:hAnsi="Consolas" w:cs="Consolas"/>
+          <w:color w:val="000000"/>
+          <w:sz w:val="20"/>
+          <w:szCs w:val="20"/>
+        </w:rPr>
+        <w:tab/>
+        <w:t>}</w:t>
+      </w:r>
+    </w:p>
+    <w:p>
+      <w:r>
+        <w:rPr>
+          <w:rFonts w:ascii="Consolas" w:hAnsi="Consolas" w:cs="Consolas"/>
+          <w:color w:val="000000"/>
+          <w:sz w:val="20"/>
+          <w:szCs w:val="20"/>
+        </w:rPr>
+        <w:t>}</w:t>
+      </w:r>
+    </w:p>
+    <w:p>
+      <w:r>
+        <w:t>OBS.:</w:t>
+      </w:r>
+    </w:p>
+    <w:p>
+      <w:pPr>
+        <w:pStyle w:val="ListParagraph"/>
+        <w:numPr>
+          <w:ilvl w:val="0"/>
+          <w:numId w:val="3"/>
+        </w:numPr>
+      </w:pPr>
+      <w:r>
+        <w:t xml:space="preserve">Comentei </w:t>
+      </w:r>
+      <w:r>
+        <w:t xml:space="preserve">o </w:t>
+      </w:r>
+      <w:proofErr w:type="spellStart"/>
+      <w:r>
+        <w:t>return</w:t>
+      </w:r>
+      <w:proofErr w:type="spellEnd"/>
+      <w:r>
+        <w:t xml:space="preserve"> PENA_CONDENACAO_CUMPLICES, pois não pode ter dois </w:t>
+      </w:r>
+      <w:proofErr w:type="spellStart"/>
+      <w:r>
+        <w:t>returns</w:t>
+      </w:r>
+      <w:proofErr w:type="spellEnd"/>
+      <w:r>
+        <w:t xml:space="preserve"> dentro de uma mesma condição.</w:t>
+      </w:r>
+    </w:p>
+    <w:p>
+      <w:pPr>
+        <w:pStyle w:val="ListParagraph"/>
+        <w:numPr>
+          <w:ilvl w:val="0"/>
+          <w:numId w:val="3"/>
+        </w:numPr>
+      </w:pPr>
       <w:bookmarkStart w:id="0" w:name="_GoBack"/>
+      <w:r>
+        <w:t xml:space="preserve">Ainda obtenho erro no teste da JUNIT </w:t>
+      </w:r>
+      <w:r>
+        <w:t>no teste 03</w:t>
+      </w:r>
       <w:bookmarkEnd w:id="0"/>
     </w:p>
-    <w:p/>
     <w:sectPr>
       <w:pgSz w:w="11906" w:h="16838"/>
       <w:pgMar w:top="1417" w:right="1701" w:bottom="1417" w:left="1701" w:header="708" w:footer="708" w:gutter="0"/>
@@ -4413,6 +6688,178 @@
 <file path=word/numbering.xml><?xml version="1.0" encoding="utf-8"?>
 <w:numbering xmlns:wpc="http://schemas.microsoft.com/office/word/2010/wordprocessingCanvas" xmlns:cx="http://schemas.microsoft.com/office/drawing/2014/chartex" xmlns:cx1="http://schemas.microsoft.com/office/drawing/2015/9/8/chartex" xmlns:cx2="http://schemas.microsoft.com/office/drawing/2015/10/21/chartex" xmlns:cx3="http://schemas.microsoft.com/office/drawing/2016/5/9/chartex" xmlns:cx4="http://schemas.microsoft.com/office/drawing/2016/5/10/chartex" xmlns:cx5="http://schemas.microsoft.com/office/drawing/2016/5/11/chartex" xmlns:cx6="http://schemas.microsoft.com/office/drawing/2016/5/12/chartex" xmlns:cx7="http://schemas.microsoft.com/office/drawing/2016/5/13/chartex" xmlns:cx8="http://schemas.microsoft.com/office/drawing/2016/5/14/chartex" xmlns:mc="http://schemas.openxmlformats.org/markup-compatibility/2006" xmlns:aink="http://schemas.microsoft.com/office/drawing/2016/ink" xmlns:am3d="http://schemas.microsoft.com/office/drawing/2017/model3d" xmlns:o="urn:schemas-microsoft-com:office:office" xmlns:r="http://schemas.openxmlformats.org/officeDocument/2006/relationships" xmlns:m="http://schemas.openxmlformats.org/officeDocument/2006/math" xmlns:v="urn:schemas-microsoft-com:vml" xmlns:wp14="http://schemas.microsoft.com/office/word/2010/wordprocessingDrawing" xmlns:wp="http://schemas.openxmlformats.org/drawingml/2006/wordprocessingDrawing" xmlns:w10="urn:schemas-microsoft-com:office:word" xmlns:w="http://schemas.openxmlformats.org/wordprocessingml/2006/main" xmlns:w14="http://schemas.microsoft.com/office/word/2010/wordml" xmlns:w15="http://schemas.microsoft.com/office/word/2012/wordml" xmlns:w16cid="http://schemas.microsoft.com/office/word/2016/wordml/cid" xmlns:w16se="http://schemas.microsoft.com/office/word/2015/wordml/symex" xmlns:wpg="http://schemas.microsoft.com/office/word/2010/wordprocessingGroup" xmlns:wpi="http://schemas.microsoft.com/office/word/2010/wordprocessingInk" xmlns:wne="http://schemas.microsoft.com/office/word/2006/wordml" xmlns:wps="http://schemas.microsoft.com/office/word/2010/wordprocessingShape" mc:Ignorable="w14 w15 w16se w16cid wp14">
   <w:abstractNum w:abstractNumId="0" w15:restartNumberingAfterBreak="0">
+    <w:nsid w:val="03481C91"/>
+    <w:multiLevelType w:val="hybridMultilevel"/>
+    <w:tmpl w:val="501A6492"/>
+    <w:lvl w:ilvl="0" w:tplc="0416000F">
+      <w:start w:val="1"/>
+      <w:numFmt w:val="decimal"/>
+      <w:lvlText w:val="%1."/>
+      <w:lvlJc w:val="left"/>
+      <w:pPr>
+        <w:ind w:left="1430" w:hanging="360"/>
+      </w:pPr>
+    </w:lvl>
+    <w:lvl w:ilvl="1" w:tplc="04160019" w:tentative="1">
+      <w:start w:val="1"/>
+      <w:numFmt w:val="lowerLetter"/>
+      <w:lvlText w:val="%2."/>
+      <w:lvlJc w:val="left"/>
+      <w:pPr>
+        <w:ind w:left="2150" w:hanging="360"/>
+      </w:pPr>
+    </w:lvl>
+    <w:lvl w:ilvl="2" w:tplc="0416001B" w:tentative="1">
+      <w:start w:val="1"/>
+      <w:numFmt w:val="lowerRoman"/>
+      <w:lvlText w:val="%3."/>
+      <w:lvlJc w:val="right"/>
+      <w:pPr>
+        <w:ind w:left="2870" w:hanging="180"/>
+      </w:pPr>
+    </w:lvl>
+    <w:lvl w:ilvl="3" w:tplc="0416000F" w:tentative="1">
+      <w:start w:val="1"/>
+      <w:numFmt w:val="decimal"/>
+      <w:lvlText w:val="%4."/>
+      <w:lvlJc w:val="left"/>
+      <w:pPr>
+        <w:ind w:left="3590" w:hanging="360"/>
+      </w:pPr>
+    </w:lvl>
+    <w:lvl w:ilvl="4" w:tplc="04160019" w:tentative="1">
+      <w:start w:val="1"/>
+      <w:numFmt w:val="lowerLetter"/>
+      <w:lvlText w:val="%5."/>
+      <w:lvlJc w:val="left"/>
+      <w:pPr>
+        <w:ind w:left="4310" w:hanging="360"/>
+      </w:pPr>
+    </w:lvl>
+    <w:lvl w:ilvl="5" w:tplc="0416001B" w:tentative="1">
+      <w:start w:val="1"/>
+      <w:numFmt w:val="lowerRoman"/>
+      <w:lvlText w:val="%6."/>
+      <w:lvlJc w:val="right"/>
+      <w:pPr>
+        <w:ind w:left="5030" w:hanging="180"/>
+      </w:pPr>
+    </w:lvl>
+    <w:lvl w:ilvl="6" w:tplc="0416000F" w:tentative="1">
+      <w:start w:val="1"/>
+      <w:numFmt w:val="decimal"/>
+      <w:lvlText w:val="%7."/>
+      <w:lvlJc w:val="left"/>
+      <w:pPr>
+        <w:ind w:left="5750" w:hanging="360"/>
+      </w:pPr>
+    </w:lvl>
+    <w:lvl w:ilvl="7" w:tplc="04160019" w:tentative="1">
+      <w:start w:val="1"/>
+      <w:numFmt w:val="lowerLetter"/>
+      <w:lvlText w:val="%8."/>
+      <w:lvlJc w:val="left"/>
+      <w:pPr>
+        <w:ind w:left="6470" w:hanging="360"/>
+      </w:pPr>
+    </w:lvl>
+    <w:lvl w:ilvl="8" w:tplc="0416001B" w:tentative="1">
+      <w:start w:val="1"/>
+      <w:numFmt w:val="lowerRoman"/>
+      <w:lvlText w:val="%9."/>
+      <w:lvlJc w:val="right"/>
+      <w:pPr>
+        <w:ind w:left="7190" w:hanging="180"/>
+      </w:pPr>
+    </w:lvl>
+  </w:abstractNum>
+  <w:abstractNum w:abstractNumId="1" w15:restartNumberingAfterBreak="0">
+    <w:nsid w:val="0BDE072C"/>
+    <w:multiLevelType w:val="hybridMultilevel"/>
+    <w:tmpl w:val="C02E5AC8"/>
+    <w:lvl w:ilvl="0" w:tplc="0416000F">
+      <w:start w:val="1"/>
+      <w:numFmt w:val="decimal"/>
+      <w:lvlText w:val="%1."/>
+      <w:lvlJc w:val="left"/>
+      <w:pPr>
+        <w:ind w:left="720" w:hanging="360"/>
+      </w:pPr>
+    </w:lvl>
+    <w:lvl w:ilvl="1" w:tplc="04160019" w:tentative="1">
+      <w:start w:val="1"/>
+      <w:numFmt w:val="lowerLetter"/>
+      <w:lvlText w:val="%2."/>
+      <w:lvlJc w:val="left"/>
+      <w:pPr>
+        <w:ind w:left="1440" w:hanging="360"/>
+      </w:pPr>
+    </w:lvl>
+    <w:lvl w:ilvl="2" w:tplc="0416001B" w:tentative="1">
+      <w:start w:val="1"/>
+      <w:numFmt w:val="lowerRoman"/>
+      <w:lvlText w:val="%3."/>
+      <w:lvlJc w:val="right"/>
+      <w:pPr>
+        <w:ind w:left="2160" w:hanging="180"/>
+      </w:pPr>
+    </w:lvl>
+    <w:lvl w:ilvl="3" w:tplc="0416000F" w:tentative="1">
+      <w:start w:val="1"/>
+      <w:numFmt w:val="decimal"/>
+      <w:lvlText w:val="%4."/>
+      <w:lvlJc w:val="left"/>
+      <w:pPr>
+        <w:ind w:left="2880" w:hanging="360"/>
+      </w:pPr>
+    </w:lvl>
+    <w:lvl w:ilvl="4" w:tplc="04160019" w:tentative="1">
+      <w:start w:val="1"/>
+      <w:numFmt w:val="lowerLetter"/>
+      <w:lvlText w:val="%5."/>
+      <w:lvlJc w:val="left"/>
+      <w:pPr>
+        <w:ind w:left="3600" w:hanging="360"/>
+      </w:pPr>
+    </w:lvl>
+    <w:lvl w:ilvl="5" w:tplc="0416001B" w:tentative="1">
+      <w:start w:val="1"/>
+      <w:numFmt w:val="lowerRoman"/>
+      <w:lvlText w:val="%6."/>
+      <w:lvlJc w:val="right"/>
+      <w:pPr>
+        <w:ind w:left="4320" w:hanging="180"/>
+      </w:pPr>
+    </w:lvl>
+    <w:lvl w:ilvl="6" w:tplc="0416000F" w:tentative="1">
+      <w:start w:val="1"/>
+      <w:numFmt w:val="decimal"/>
+      <w:lvlText w:val="%7."/>
+      <w:lvlJc w:val="left"/>
+      <w:pPr>
+        <w:ind w:left="5040" w:hanging="360"/>
+      </w:pPr>
+    </w:lvl>
+    <w:lvl w:ilvl="7" w:tplc="04160019" w:tentative="1">
+      <w:start w:val="1"/>
+      <w:numFmt w:val="lowerLetter"/>
+      <w:lvlText w:val="%8."/>
+      <w:lvlJc w:val="left"/>
+      <w:pPr>
+        <w:ind w:left="5760" w:hanging="360"/>
+      </w:pPr>
+    </w:lvl>
+    <w:lvl w:ilvl="8" w:tplc="0416001B" w:tentative="1">
+      <w:start w:val="1"/>
+      <w:numFmt w:val="lowerRoman"/>
+      <w:lvlText w:val="%9."/>
+      <w:lvlJc w:val="right"/>
+      <w:pPr>
+        <w:ind w:left="6480" w:hanging="180"/>
+      </w:pPr>
+    </w:lvl>
+  </w:abstractNum>
+  <w:abstractNum w:abstractNumId="2" w15:restartNumberingAfterBreak="0">
     <w:nsid w:val="235366C6"/>
     <w:multiLevelType w:val="hybridMultilevel"/>
     <w:tmpl w:val="FE7C6CB0"/>
@@ -4499,7 +6946,13 @@
     </w:lvl>
   </w:abstractNum>
   <w:num w:numId="1">
+    <w:abstractNumId w:val="2"/>
+  </w:num>
+  <w:num w:numId="2">
     <w:abstractNumId w:val="0"/>
+  </w:num>
+  <w:num w:numId="3">
+    <w:abstractNumId w:val="1"/>
   </w:num>
 </w:numbering>
 </file>

</xml_diff>

<commit_message>
O teste 04 foi executado com sucesso
</commit_message>
<xml_diff>
--- a/Testes/81628_YuriMoreiraVillanova.docx
+++ b/Testes/81628_YuriMoreiraVillanova.docx
@@ -6666,13 +6666,2349 @@
           <w:numId w:val="3"/>
         </w:numPr>
       </w:pPr>
+      <w:r>
+        <w:t xml:space="preserve">Ainda obtenho erro no teste da JUNIT </w:t>
+      </w:r>
+      <w:r>
+        <w:t>no teste 03</w:t>
+      </w:r>
+    </w:p>
+    <w:p/>
+    <w:p/>
+    <w:p/>
+    <w:p/>
+    <w:p/>
+    <w:p/>
+    <w:p>
+      <w:r>
+        <w:lastRenderedPageBreak/>
+        <w:t>TESTE 4</w:t>
+      </w:r>
+    </w:p>
+    <w:p>
+      <w:r>
+        <w:t xml:space="preserve">CLASSE JAVA </w:t>
+      </w:r>
+    </w:p>
+    <w:p>
+      <w:pPr>
+        <w:autoSpaceDE w:val="0"/>
+        <w:autoSpaceDN w:val="0"/>
+        <w:adjustRightInd w:val="0"/>
+        <w:spacing w:after="0" w:line="240" w:lineRule="auto"/>
+        <w:rPr>
+          <w:rFonts w:ascii="Consolas" w:hAnsi="Consolas" w:cs="Consolas"/>
+          <w:sz w:val="20"/>
+          <w:szCs w:val="20"/>
+        </w:rPr>
+      </w:pPr>
+      <w:proofErr w:type="spellStart"/>
+      <w:r>
+        <w:rPr>
+          <w:rFonts w:ascii="Consolas" w:hAnsi="Consolas" w:cs="Consolas"/>
+          <w:b/>
+          <w:bCs/>
+          <w:color w:val="7F0055"/>
+          <w:sz w:val="20"/>
+          <w:szCs w:val="20"/>
+        </w:rPr>
+        <w:t>public</w:t>
+      </w:r>
+      <w:proofErr w:type="spellEnd"/>
+      <w:r>
+        <w:rPr>
+          <w:rFonts w:ascii="Consolas" w:hAnsi="Consolas" w:cs="Consolas"/>
+          <w:color w:val="000000"/>
+          <w:sz w:val="20"/>
+          <w:szCs w:val="20"/>
+        </w:rPr>
+        <w:t xml:space="preserve"> </w:t>
+      </w:r>
+      <w:proofErr w:type="spellStart"/>
+      <w:r>
+        <w:rPr>
+          <w:rFonts w:ascii="Consolas" w:hAnsi="Consolas" w:cs="Consolas"/>
+          <w:b/>
+          <w:bCs/>
+          <w:color w:val="7F0055"/>
+          <w:sz w:val="20"/>
+          <w:szCs w:val="20"/>
+        </w:rPr>
+        <w:t>class</w:t>
+      </w:r>
+      <w:proofErr w:type="spellEnd"/>
+      <w:r>
+        <w:rPr>
+          <w:rFonts w:ascii="Consolas" w:hAnsi="Consolas" w:cs="Consolas"/>
+          <w:color w:val="000000"/>
+          <w:sz w:val="20"/>
+          <w:szCs w:val="20"/>
+        </w:rPr>
+        <w:t xml:space="preserve"> </w:t>
+      </w:r>
+      <w:proofErr w:type="spellStart"/>
+      <w:r>
+        <w:rPr>
+          <w:rFonts w:ascii="Consolas" w:hAnsi="Consolas" w:cs="Consolas"/>
+          <w:color w:val="000000"/>
+          <w:sz w:val="20"/>
+          <w:szCs w:val="20"/>
+        </w:rPr>
+        <w:t>JulgamentoPrisioneiro</w:t>
+      </w:r>
+      <w:proofErr w:type="spellEnd"/>
+      <w:r>
+        <w:rPr>
+          <w:rFonts w:ascii="Consolas" w:hAnsi="Consolas" w:cs="Consolas"/>
+          <w:color w:val="000000"/>
+          <w:sz w:val="20"/>
+          <w:szCs w:val="20"/>
+        </w:rPr>
+        <w:t xml:space="preserve"> {</w:t>
+      </w:r>
+    </w:p>
+    <w:p>
+      <w:pPr>
+        <w:autoSpaceDE w:val="0"/>
+        <w:autoSpaceDN w:val="0"/>
+        <w:adjustRightInd w:val="0"/>
+        <w:spacing w:after="0" w:line="240" w:lineRule="auto"/>
+        <w:rPr>
+          <w:rFonts w:ascii="Consolas" w:hAnsi="Consolas" w:cs="Consolas"/>
+          <w:sz w:val="20"/>
+          <w:szCs w:val="20"/>
+        </w:rPr>
+      </w:pPr>
+      <w:r>
+        <w:rPr>
+          <w:rFonts w:ascii="Consolas" w:hAnsi="Consolas" w:cs="Consolas"/>
+          <w:color w:val="000000"/>
+          <w:sz w:val="20"/>
+          <w:szCs w:val="20"/>
+        </w:rPr>
+        <w:tab/>
+      </w:r>
+      <w:proofErr w:type="spellStart"/>
+      <w:r>
+        <w:rPr>
+          <w:rFonts w:ascii="Consolas" w:hAnsi="Consolas" w:cs="Consolas"/>
+          <w:b/>
+          <w:bCs/>
+          <w:color w:val="7F0055"/>
+          <w:sz w:val="20"/>
+          <w:szCs w:val="20"/>
+        </w:rPr>
+        <w:t>private</w:t>
+      </w:r>
+      <w:proofErr w:type="spellEnd"/>
+      <w:r>
+        <w:rPr>
+          <w:rFonts w:ascii="Consolas" w:hAnsi="Consolas" w:cs="Consolas"/>
+          <w:color w:val="000000"/>
+          <w:sz w:val="20"/>
+          <w:szCs w:val="20"/>
+        </w:rPr>
+        <w:t xml:space="preserve"> </w:t>
+      </w:r>
+      <w:proofErr w:type="spellStart"/>
+      <w:r>
+        <w:rPr>
+          <w:rFonts w:ascii="Consolas" w:hAnsi="Consolas" w:cs="Consolas"/>
+          <w:b/>
+          <w:bCs/>
+          <w:color w:val="7F0055"/>
+          <w:sz w:val="20"/>
+          <w:szCs w:val="20"/>
+        </w:rPr>
+        <w:t>int</w:t>
+      </w:r>
+      <w:proofErr w:type="spellEnd"/>
+      <w:r>
+        <w:rPr>
+          <w:rFonts w:ascii="Consolas" w:hAnsi="Consolas" w:cs="Consolas"/>
+          <w:color w:val="000000"/>
+          <w:sz w:val="20"/>
+          <w:szCs w:val="20"/>
+        </w:rPr>
+        <w:t xml:space="preserve"> </w:t>
+      </w:r>
+      <w:r>
+        <w:rPr>
+          <w:rFonts w:ascii="Consolas" w:hAnsi="Consolas" w:cs="Consolas"/>
+          <w:color w:val="0000C0"/>
+          <w:sz w:val="20"/>
+          <w:szCs w:val="20"/>
+        </w:rPr>
+        <w:t>PENA_INOCENCIA</w:t>
+      </w:r>
+      <w:r>
+        <w:rPr>
+          <w:rFonts w:ascii="Consolas" w:hAnsi="Consolas" w:cs="Consolas"/>
+          <w:color w:val="000000"/>
+          <w:sz w:val="20"/>
+          <w:szCs w:val="20"/>
+        </w:rPr>
+        <w:t xml:space="preserve"> = 10;</w:t>
+      </w:r>
+    </w:p>
+    <w:p>
+      <w:pPr>
+        <w:autoSpaceDE w:val="0"/>
+        <w:autoSpaceDN w:val="0"/>
+        <w:adjustRightInd w:val="0"/>
+        <w:spacing w:after="0" w:line="240" w:lineRule="auto"/>
+        <w:rPr>
+          <w:rFonts w:ascii="Consolas" w:hAnsi="Consolas" w:cs="Consolas"/>
+          <w:sz w:val="20"/>
+          <w:szCs w:val="20"/>
+        </w:rPr>
+      </w:pPr>
+      <w:r>
+        <w:rPr>
+          <w:rFonts w:ascii="Consolas" w:hAnsi="Consolas" w:cs="Consolas"/>
+          <w:color w:val="000000"/>
+          <w:sz w:val="20"/>
+          <w:szCs w:val="20"/>
+        </w:rPr>
+        <w:tab/>
+      </w:r>
+      <w:proofErr w:type="spellStart"/>
+      <w:r>
+        <w:rPr>
+          <w:rFonts w:ascii="Consolas" w:hAnsi="Consolas" w:cs="Consolas"/>
+          <w:b/>
+          <w:bCs/>
+          <w:color w:val="7F0055"/>
+          <w:sz w:val="20"/>
+          <w:szCs w:val="20"/>
+        </w:rPr>
+        <w:t>private</w:t>
+      </w:r>
+      <w:proofErr w:type="spellEnd"/>
+      <w:r>
+        <w:rPr>
+          <w:rFonts w:ascii="Consolas" w:hAnsi="Consolas" w:cs="Consolas"/>
+          <w:color w:val="000000"/>
+          <w:sz w:val="20"/>
+          <w:szCs w:val="20"/>
+        </w:rPr>
+        <w:t xml:space="preserve"> </w:t>
+      </w:r>
+      <w:proofErr w:type="spellStart"/>
+      <w:r>
+        <w:rPr>
+          <w:rFonts w:ascii="Consolas" w:hAnsi="Consolas" w:cs="Consolas"/>
+          <w:b/>
+          <w:bCs/>
+          <w:color w:val="7F0055"/>
+          <w:sz w:val="20"/>
+          <w:szCs w:val="20"/>
+        </w:rPr>
+        <w:t>int</w:t>
+      </w:r>
+      <w:proofErr w:type="spellEnd"/>
+      <w:r>
+        <w:rPr>
+          <w:rFonts w:ascii="Consolas" w:hAnsi="Consolas" w:cs="Consolas"/>
+          <w:color w:val="000000"/>
+          <w:sz w:val="20"/>
+          <w:szCs w:val="20"/>
+        </w:rPr>
+        <w:t xml:space="preserve"> </w:t>
+      </w:r>
+      <w:r>
+        <w:rPr>
+          <w:rFonts w:ascii="Consolas" w:hAnsi="Consolas" w:cs="Consolas"/>
+          <w:color w:val="0000C0"/>
+          <w:sz w:val="20"/>
+          <w:szCs w:val="20"/>
+        </w:rPr>
+        <w:t>PENA_CONDENACAO_MUTUA</w:t>
+      </w:r>
+      <w:r>
+        <w:rPr>
+          <w:rFonts w:ascii="Consolas" w:hAnsi="Consolas" w:cs="Consolas"/>
+          <w:color w:val="000000"/>
+          <w:sz w:val="20"/>
+          <w:szCs w:val="20"/>
+        </w:rPr>
+        <w:t xml:space="preserve"> = 15;</w:t>
+      </w:r>
+    </w:p>
+    <w:p>
+      <w:pPr>
+        <w:autoSpaceDE w:val="0"/>
+        <w:autoSpaceDN w:val="0"/>
+        <w:adjustRightInd w:val="0"/>
+        <w:spacing w:after="0" w:line="240" w:lineRule="auto"/>
+        <w:rPr>
+          <w:rFonts w:ascii="Consolas" w:hAnsi="Consolas" w:cs="Consolas"/>
+          <w:sz w:val="20"/>
+          <w:szCs w:val="20"/>
+        </w:rPr>
+      </w:pPr>
+      <w:r>
+        <w:rPr>
+          <w:rFonts w:ascii="Consolas" w:hAnsi="Consolas" w:cs="Consolas"/>
+          <w:color w:val="000000"/>
+          <w:sz w:val="20"/>
+          <w:szCs w:val="20"/>
+        </w:rPr>
+        <w:tab/>
+      </w:r>
+      <w:proofErr w:type="spellStart"/>
+      <w:r>
+        <w:rPr>
+          <w:rFonts w:ascii="Consolas" w:hAnsi="Consolas" w:cs="Consolas"/>
+          <w:b/>
+          <w:bCs/>
+          <w:color w:val="7F0055"/>
+          <w:sz w:val="20"/>
+          <w:szCs w:val="20"/>
+        </w:rPr>
+        <w:t>private</w:t>
+      </w:r>
+      <w:proofErr w:type="spellEnd"/>
+      <w:r>
+        <w:rPr>
+          <w:rFonts w:ascii="Consolas" w:hAnsi="Consolas" w:cs="Consolas"/>
+          <w:color w:val="000000"/>
+          <w:sz w:val="20"/>
+          <w:szCs w:val="20"/>
+        </w:rPr>
+        <w:t xml:space="preserve"> </w:t>
+      </w:r>
+      <w:proofErr w:type="spellStart"/>
+      <w:r>
+        <w:rPr>
+          <w:rFonts w:ascii="Consolas" w:hAnsi="Consolas" w:cs="Consolas"/>
+          <w:b/>
+          <w:bCs/>
+          <w:color w:val="7F0055"/>
+          <w:sz w:val="20"/>
+          <w:szCs w:val="20"/>
+        </w:rPr>
+        <w:t>int</w:t>
+      </w:r>
+      <w:proofErr w:type="spellEnd"/>
+      <w:r>
+        <w:rPr>
+          <w:rFonts w:ascii="Consolas" w:hAnsi="Consolas" w:cs="Consolas"/>
+          <w:color w:val="000000"/>
+          <w:sz w:val="20"/>
+          <w:szCs w:val="20"/>
+        </w:rPr>
+        <w:t xml:space="preserve"> </w:t>
+      </w:r>
+      <w:r>
+        <w:rPr>
+          <w:rFonts w:ascii="Consolas" w:hAnsi="Consolas" w:cs="Consolas"/>
+          <w:color w:val="0000C0"/>
+          <w:sz w:val="20"/>
+          <w:szCs w:val="20"/>
+        </w:rPr>
+        <w:t>PENA_CONDENACAO_INDIVIDUAL</w:t>
+      </w:r>
+      <w:r>
+        <w:rPr>
+          <w:rFonts w:ascii="Consolas" w:hAnsi="Consolas" w:cs="Consolas"/>
+          <w:color w:val="000000"/>
+          <w:sz w:val="20"/>
+          <w:szCs w:val="20"/>
+        </w:rPr>
+        <w:t xml:space="preserve"> = 10;</w:t>
+      </w:r>
+    </w:p>
+    <w:p>
+      <w:pPr>
+        <w:autoSpaceDE w:val="0"/>
+        <w:autoSpaceDN w:val="0"/>
+        <w:adjustRightInd w:val="0"/>
+        <w:spacing w:after="0" w:line="240" w:lineRule="auto"/>
+        <w:rPr>
+          <w:rFonts w:ascii="Consolas" w:hAnsi="Consolas" w:cs="Consolas"/>
+          <w:sz w:val="20"/>
+          <w:szCs w:val="20"/>
+        </w:rPr>
+      </w:pPr>
+      <w:r>
+        <w:rPr>
+          <w:rFonts w:ascii="Consolas" w:hAnsi="Consolas" w:cs="Consolas"/>
+          <w:color w:val="000000"/>
+          <w:sz w:val="20"/>
+          <w:szCs w:val="20"/>
+        </w:rPr>
+        <w:tab/>
+      </w:r>
+      <w:proofErr w:type="spellStart"/>
+      <w:r>
+        <w:rPr>
+          <w:rFonts w:ascii="Consolas" w:hAnsi="Consolas" w:cs="Consolas"/>
+          <w:b/>
+          <w:bCs/>
+          <w:color w:val="7F0055"/>
+          <w:sz w:val="20"/>
+          <w:szCs w:val="20"/>
+        </w:rPr>
+        <w:t>private</w:t>
+      </w:r>
+      <w:proofErr w:type="spellEnd"/>
+      <w:r>
+        <w:rPr>
+          <w:rFonts w:ascii="Consolas" w:hAnsi="Consolas" w:cs="Consolas"/>
+          <w:color w:val="000000"/>
+          <w:sz w:val="20"/>
+          <w:szCs w:val="20"/>
+        </w:rPr>
+        <w:t xml:space="preserve"> </w:t>
+      </w:r>
+      <w:proofErr w:type="spellStart"/>
+      <w:r>
+        <w:rPr>
+          <w:rFonts w:ascii="Consolas" w:hAnsi="Consolas" w:cs="Consolas"/>
+          <w:b/>
+          <w:bCs/>
+          <w:color w:val="7F0055"/>
+          <w:sz w:val="20"/>
+          <w:szCs w:val="20"/>
+        </w:rPr>
+        <w:t>int</w:t>
+      </w:r>
+      <w:proofErr w:type="spellEnd"/>
+      <w:r>
+        <w:rPr>
+          <w:rFonts w:ascii="Consolas" w:hAnsi="Consolas" w:cs="Consolas"/>
+          <w:color w:val="000000"/>
+          <w:sz w:val="20"/>
+          <w:szCs w:val="20"/>
+        </w:rPr>
+        <w:t xml:space="preserve"> </w:t>
+      </w:r>
+      <w:r>
+        <w:rPr>
+          <w:rFonts w:ascii="Consolas" w:hAnsi="Consolas" w:cs="Consolas"/>
+          <w:color w:val="0000C0"/>
+          <w:sz w:val="20"/>
+          <w:szCs w:val="20"/>
+          <w:u w:val="single"/>
+        </w:rPr>
+        <w:t>PENA_CONDENACAO_CUMPLICES</w:t>
+      </w:r>
+      <w:r>
+        <w:rPr>
+          <w:rFonts w:ascii="Consolas" w:hAnsi="Consolas" w:cs="Consolas"/>
+          <w:color w:val="000000"/>
+          <w:sz w:val="20"/>
+          <w:szCs w:val="20"/>
+        </w:rPr>
+        <w:t xml:space="preserve"> = 11;</w:t>
+      </w:r>
+    </w:p>
+    <w:p>
+      <w:pPr>
+        <w:autoSpaceDE w:val="0"/>
+        <w:autoSpaceDN w:val="0"/>
+        <w:adjustRightInd w:val="0"/>
+        <w:spacing w:after="0" w:line="240" w:lineRule="auto"/>
+        <w:rPr>
+          <w:rFonts w:ascii="Consolas" w:hAnsi="Consolas" w:cs="Consolas"/>
+          <w:sz w:val="20"/>
+          <w:szCs w:val="20"/>
+        </w:rPr>
+      </w:pPr>
+    </w:p>
+    <w:p>
+      <w:pPr>
+        <w:autoSpaceDE w:val="0"/>
+        <w:autoSpaceDN w:val="0"/>
+        <w:adjustRightInd w:val="0"/>
+        <w:spacing w:after="0" w:line="240" w:lineRule="auto"/>
+        <w:rPr>
+          <w:rFonts w:ascii="Consolas" w:hAnsi="Consolas" w:cs="Consolas"/>
+          <w:sz w:val="20"/>
+          <w:szCs w:val="20"/>
+        </w:rPr>
+      </w:pPr>
+      <w:r>
+        <w:rPr>
+          <w:rFonts w:ascii="Consolas" w:hAnsi="Consolas" w:cs="Consolas"/>
+          <w:color w:val="000000"/>
+          <w:sz w:val="20"/>
+          <w:szCs w:val="20"/>
+        </w:rPr>
+        <w:tab/>
+      </w:r>
+      <w:proofErr w:type="spellStart"/>
+      <w:r>
+        <w:rPr>
+          <w:rFonts w:ascii="Consolas" w:hAnsi="Consolas" w:cs="Consolas"/>
+          <w:b/>
+          <w:bCs/>
+          <w:color w:val="7F0055"/>
+          <w:sz w:val="20"/>
+          <w:szCs w:val="20"/>
+        </w:rPr>
+        <w:t>public</w:t>
+      </w:r>
+      <w:proofErr w:type="spellEnd"/>
+      <w:r>
+        <w:rPr>
+          <w:rFonts w:ascii="Consolas" w:hAnsi="Consolas" w:cs="Consolas"/>
+          <w:color w:val="000000"/>
+          <w:sz w:val="20"/>
+          <w:szCs w:val="20"/>
+        </w:rPr>
+        <w:t xml:space="preserve"> </w:t>
+      </w:r>
+      <w:proofErr w:type="spellStart"/>
+      <w:r>
+        <w:rPr>
+          <w:rFonts w:ascii="Consolas" w:hAnsi="Consolas" w:cs="Consolas"/>
+          <w:b/>
+          <w:bCs/>
+          <w:color w:val="7F0055"/>
+          <w:sz w:val="20"/>
+          <w:szCs w:val="20"/>
+        </w:rPr>
+        <w:t>int</w:t>
+      </w:r>
+      <w:proofErr w:type="spellEnd"/>
+      <w:r>
+        <w:rPr>
+          <w:rFonts w:ascii="Consolas" w:hAnsi="Consolas" w:cs="Consolas"/>
+          <w:color w:val="000000"/>
+          <w:sz w:val="20"/>
+          <w:szCs w:val="20"/>
+        </w:rPr>
+        <w:t xml:space="preserve"> </w:t>
+      </w:r>
+      <w:proofErr w:type="spellStart"/>
+      <w:proofErr w:type="gramStart"/>
+      <w:r>
+        <w:rPr>
+          <w:rFonts w:ascii="Consolas" w:hAnsi="Consolas" w:cs="Consolas"/>
+          <w:color w:val="000000"/>
+          <w:sz w:val="20"/>
+          <w:szCs w:val="20"/>
+        </w:rPr>
+        <w:t>calculaPena</w:t>
+      </w:r>
+      <w:proofErr w:type="spellEnd"/>
+      <w:r>
+        <w:rPr>
+          <w:rFonts w:ascii="Consolas" w:hAnsi="Consolas" w:cs="Consolas"/>
+          <w:color w:val="000000"/>
+          <w:sz w:val="20"/>
+          <w:szCs w:val="20"/>
+        </w:rPr>
+        <w:t>(</w:t>
+      </w:r>
+      <w:proofErr w:type="gramEnd"/>
+      <w:r>
+        <w:rPr>
+          <w:rFonts w:ascii="Consolas" w:hAnsi="Consolas" w:cs="Consolas"/>
+          <w:color w:val="000000"/>
+          <w:sz w:val="20"/>
+          <w:szCs w:val="20"/>
+        </w:rPr>
+        <w:t xml:space="preserve">Resposta </w:t>
+      </w:r>
+      <w:proofErr w:type="spellStart"/>
+      <w:r>
+        <w:rPr>
+          <w:rFonts w:ascii="Consolas" w:hAnsi="Consolas" w:cs="Consolas"/>
+          <w:color w:val="6A3E3E"/>
+          <w:sz w:val="20"/>
+          <w:szCs w:val="20"/>
+        </w:rPr>
+        <w:t>respostaPrisioneiroA</w:t>
+      </w:r>
+      <w:proofErr w:type="spellEnd"/>
+      <w:r>
+        <w:rPr>
+          <w:rFonts w:ascii="Consolas" w:hAnsi="Consolas" w:cs="Consolas"/>
+          <w:color w:val="000000"/>
+          <w:sz w:val="20"/>
+          <w:szCs w:val="20"/>
+        </w:rPr>
+        <w:t xml:space="preserve">, Resposta </w:t>
+      </w:r>
+      <w:proofErr w:type="spellStart"/>
+      <w:r>
+        <w:rPr>
+          <w:rFonts w:ascii="Consolas" w:hAnsi="Consolas" w:cs="Consolas"/>
+          <w:color w:val="6A3E3E"/>
+          <w:sz w:val="20"/>
+          <w:szCs w:val="20"/>
+        </w:rPr>
+        <w:t>respostaPrisioneiroB</w:t>
+      </w:r>
+      <w:proofErr w:type="spellEnd"/>
+      <w:r>
+        <w:rPr>
+          <w:rFonts w:ascii="Consolas" w:hAnsi="Consolas" w:cs="Consolas"/>
+          <w:color w:val="000000"/>
+          <w:sz w:val="20"/>
+          <w:szCs w:val="20"/>
+        </w:rPr>
+        <w:t>) {</w:t>
+      </w:r>
+    </w:p>
+    <w:p>
+      <w:pPr>
+        <w:autoSpaceDE w:val="0"/>
+        <w:autoSpaceDN w:val="0"/>
+        <w:adjustRightInd w:val="0"/>
+        <w:spacing w:after="0" w:line="240" w:lineRule="auto"/>
+        <w:rPr>
+          <w:rFonts w:ascii="Consolas" w:hAnsi="Consolas" w:cs="Consolas"/>
+          <w:sz w:val="20"/>
+          <w:szCs w:val="20"/>
+        </w:rPr>
+      </w:pPr>
+      <w:r>
+        <w:rPr>
+          <w:rFonts w:ascii="Consolas" w:hAnsi="Consolas" w:cs="Consolas"/>
+          <w:color w:val="000000"/>
+          <w:sz w:val="20"/>
+          <w:szCs w:val="20"/>
+        </w:rPr>
+        <w:tab/>
+      </w:r>
+      <w:r>
+        <w:rPr>
+          <w:rFonts w:ascii="Consolas" w:hAnsi="Consolas" w:cs="Consolas"/>
+          <w:color w:val="000000"/>
+          <w:sz w:val="20"/>
+          <w:szCs w:val="20"/>
+        </w:rPr>
+        <w:tab/>
+      </w:r>
+      <w:proofErr w:type="spellStart"/>
+      <w:r>
+        <w:rPr>
+          <w:rFonts w:ascii="Consolas" w:hAnsi="Consolas" w:cs="Consolas"/>
+          <w:b/>
+          <w:bCs/>
+          <w:color w:val="7F0055"/>
+          <w:sz w:val="20"/>
+          <w:szCs w:val="20"/>
+        </w:rPr>
+        <w:t>if</w:t>
+      </w:r>
+      <w:proofErr w:type="spellEnd"/>
+      <w:r>
+        <w:rPr>
+          <w:rFonts w:ascii="Consolas" w:hAnsi="Consolas" w:cs="Consolas"/>
+          <w:color w:val="000000"/>
+          <w:sz w:val="20"/>
+          <w:szCs w:val="20"/>
+        </w:rPr>
+        <w:t xml:space="preserve"> (</w:t>
+      </w:r>
+      <w:proofErr w:type="spellStart"/>
+      <w:r>
+        <w:rPr>
+          <w:rFonts w:ascii="Consolas" w:hAnsi="Consolas" w:cs="Consolas"/>
+          <w:color w:val="6A3E3E"/>
+          <w:sz w:val="20"/>
+          <w:szCs w:val="20"/>
+        </w:rPr>
+        <w:t>respostaPrisioneiroA</w:t>
+      </w:r>
+      <w:proofErr w:type="spellEnd"/>
+      <w:r>
+        <w:rPr>
+          <w:rFonts w:ascii="Consolas" w:hAnsi="Consolas" w:cs="Consolas"/>
+          <w:color w:val="000000"/>
+          <w:sz w:val="20"/>
+          <w:szCs w:val="20"/>
+        </w:rPr>
+        <w:t xml:space="preserve"> == </w:t>
+      </w:r>
+      <w:proofErr w:type="spellStart"/>
+      <w:r>
+        <w:rPr>
+          <w:rFonts w:ascii="Consolas" w:hAnsi="Consolas" w:cs="Consolas"/>
+          <w:color w:val="000000"/>
+          <w:sz w:val="20"/>
+          <w:szCs w:val="20"/>
+        </w:rPr>
+        <w:t>Resposta.</w:t>
+      </w:r>
+      <w:r>
+        <w:rPr>
+          <w:rFonts w:ascii="Consolas" w:hAnsi="Consolas" w:cs="Consolas"/>
+          <w:b/>
+          <w:bCs/>
+          <w:i/>
+          <w:iCs/>
+          <w:color w:val="0000C0"/>
+          <w:sz w:val="20"/>
+          <w:szCs w:val="20"/>
+        </w:rPr>
+        <w:t>DELACAO</w:t>
+      </w:r>
+      <w:proofErr w:type="spellEnd"/>
+      <w:r>
+        <w:rPr>
+          <w:rFonts w:ascii="Consolas" w:hAnsi="Consolas" w:cs="Consolas"/>
+          <w:color w:val="000000"/>
+          <w:sz w:val="20"/>
+          <w:szCs w:val="20"/>
+        </w:rPr>
+        <w:t>) {</w:t>
+      </w:r>
+    </w:p>
+    <w:p>
+      <w:pPr>
+        <w:autoSpaceDE w:val="0"/>
+        <w:autoSpaceDN w:val="0"/>
+        <w:adjustRightInd w:val="0"/>
+        <w:spacing w:after="0" w:line="240" w:lineRule="auto"/>
+        <w:rPr>
+          <w:rFonts w:ascii="Consolas" w:hAnsi="Consolas" w:cs="Consolas"/>
+          <w:sz w:val="20"/>
+          <w:szCs w:val="20"/>
+        </w:rPr>
+      </w:pPr>
+      <w:r>
+        <w:rPr>
+          <w:rFonts w:ascii="Consolas" w:hAnsi="Consolas" w:cs="Consolas"/>
+          <w:color w:val="000000"/>
+          <w:sz w:val="20"/>
+          <w:szCs w:val="20"/>
+        </w:rPr>
+        <w:tab/>
+      </w:r>
+      <w:r>
+        <w:rPr>
+          <w:rFonts w:ascii="Consolas" w:hAnsi="Consolas" w:cs="Consolas"/>
+          <w:color w:val="000000"/>
+          <w:sz w:val="20"/>
+          <w:szCs w:val="20"/>
+        </w:rPr>
+        <w:tab/>
+      </w:r>
+      <w:r>
+        <w:rPr>
+          <w:rFonts w:ascii="Consolas" w:hAnsi="Consolas" w:cs="Consolas"/>
+          <w:color w:val="000000"/>
+          <w:sz w:val="20"/>
+          <w:szCs w:val="20"/>
+        </w:rPr>
+        <w:tab/>
+      </w:r>
+      <w:proofErr w:type="spellStart"/>
+      <w:r>
+        <w:rPr>
+          <w:rFonts w:ascii="Consolas" w:hAnsi="Consolas" w:cs="Consolas"/>
+          <w:b/>
+          <w:bCs/>
+          <w:color w:val="7F0055"/>
+          <w:sz w:val="20"/>
+          <w:szCs w:val="20"/>
+        </w:rPr>
+        <w:t>if</w:t>
+      </w:r>
+      <w:proofErr w:type="spellEnd"/>
+      <w:r>
+        <w:rPr>
+          <w:rFonts w:ascii="Consolas" w:hAnsi="Consolas" w:cs="Consolas"/>
+          <w:color w:val="000000"/>
+          <w:sz w:val="20"/>
+          <w:szCs w:val="20"/>
+        </w:rPr>
+        <w:t xml:space="preserve"> (</w:t>
+      </w:r>
+      <w:proofErr w:type="spellStart"/>
+      <w:r>
+        <w:rPr>
+          <w:rFonts w:ascii="Consolas" w:hAnsi="Consolas" w:cs="Consolas"/>
+          <w:color w:val="6A3E3E"/>
+          <w:sz w:val="20"/>
+          <w:szCs w:val="20"/>
+        </w:rPr>
+        <w:t>respostaPrisioneiroB</w:t>
+      </w:r>
+      <w:proofErr w:type="spellEnd"/>
+      <w:r>
+        <w:rPr>
+          <w:rFonts w:ascii="Consolas" w:hAnsi="Consolas" w:cs="Consolas"/>
+          <w:color w:val="000000"/>
+          <w:sz w:val="20"/>
+          <w:szCs w:val="20"/>
+        </w:rPr>
+        <w:t xml:space="preserve"> == </w:t>
+      </w:r>
+      <w:proofErr w:type="spellStart"/>
+      <w:r>
+        <w:rPr>
+          <w:rFonts w:ascii="Consolas" w:hAnsi="Consolas" w:cs="Consolas"/>
+          <w:color w:val="000000"/>
+          <w:sz w:val="20"/>
+          <w:szCs w:val="20"/>
+        </w:rPr>
+        <w:t>Resposta.</w:t>
+      </w:r>
+      <w:r>
+        <w:rPr>
+          <w:rFonts w:ascii="Consolas" w:hAnsi="Consolas" w:cs="Consolas"/>
+          <w:b/>
+          <w:bCs/>
+          <w:i/>
+          <w:iCs/>
+          <w:color w:val="0000C0"/>
+          <w:sz w:val="20"/>
+          <w:szCs w:val="20"/>
+        </w:rPr>
+        <w:t>DELACAO</w:t>
+      </w:r>
+      <w:proofErr w:type="spellEnd"/>
+      <w:r>
+        <w:rPr>
+          <w:rFonts w:ascii="Consolas" w:hAnsi="Consolas" w:cs="Consolas"/>
+          <w:color w:val="000000"/>
+          <w:sz w:val="20"/>
+          <w:szCs w:val="20"/>
+        </w:rPr>
+        <w:t>) {</w:t>
+      </w:r>
+    </w:p>
+    <w:p>
+      <w:pPr>
+        <w:autoSpaceDE w:val="0"/>
+        <w:autoSpaceDN w:val="0"/>
+        <w:adjustRightInd w:val="0"/>
+        <w:spacing w:after="0" w:line="240" w:lineRule="auto"/>
+        <w:rPr>
+          <w:rFonts w:ascii="Consolas" w:hAnsi="Consolas" w:cs="Consolas"/>
+          <w:sz w:val="20"/>
+          <w:szCs w:val="20"/>
+        </w:rPr>
+      </w:pPr>
+      <w:r>
+        <w:rPr>
+          <w:rFonts w:ascii="Consolas" w:hAnsi="Consolas" w:cs="Consolas"/>
+          <w:color w:val="000000"/>
+          <w:sz w:val="20"/>
+          <w:szCs w:val="20"/>
+        </w:rPr>
+        <w:tab/>
+      </w:r>
+      <w:r>
+        <w:rPr>
+          <w:rFonts w:ascii="Consolas" w:hAnsi="Consolas" w:cs="Consolas"/>
+          <w:color w:val="000000"/>
+          <w:sz w:val="20"/>
+          <w:szCs w:val="20"/>
+        </w:rPr>
+        <w:tab/>
+      </w:r>
+      <w:r>
+        <w:rPr>
+          <w:rFonts w:ascii="Consolas" w:hAnsi="Consolas" w:cs="Consolas"/>
+          <w:color w:val="000000"/>
+          <w:sz w:val="20"/>
+          <w:szCs w:val="20"/>
+        </w:rPr>
+        <w:tab/>
+      </w:r>
+      <w:r>
+        <w:rPr>
+          <w:rFonts w:ascii="Consolas" w:hAnsi="Consolas" w:cs="Consolas"/>
+          <w:color w:val="000000"/>
+          <w:sz w:val="20"/>
+          <w:szCs w:val="20"/>
+        </w:rPr>
+        <w:tab/>
+      </w:r>
+      <w:proofErr w:type="spellStart"/>
+      <w:r>
+        <w:rPr>
+          <w:rFonts w:ascii="Consolas" w:hAnsi="Consolas" w:cs="Consolas"/>
+          <w:b/>
+          <w:bCs/>
+          <w:color w:val="7F0055"/>
+          <w:sz w:val="20"/>
+          <w:szCs w:val="20"/>
+        </w:rPr>
+        <w:t>return</w:t>
+      </w:r>
+      <w:proofErr w:type="spellEnd"/>
+      <w:r>
+        <w:rPr>
+          <w:rFonts w:ascii="Consolas" w:hAnsi="Consolas" w:cs="Consolas"/>
+          <w:color w:val="000000"/>
+          <w:sz w:val="20"/>
+          <w:szCs w:val="20"/>
+        </w:rPr>
+        <w:t xml:space="preserve"> </w:t>
+      </w:r>
+      <w:r>
+        <w:rPr>
+          <w:rFonts w:ascii="Consolas" w:hAnsi="Consolas" w:cs="Consolas"/>
+          <w:color w:val="0000C0"/>
+          <w:sz w:val="20"/>
+          <w:szCs w:val="20"/>
+        </w:rPr>
+        <w:t>PENA_CONDENACAO_MUTUA</w:t>
+      </w:r>
+      <w:r>
+        <w:rPr>
+          <w:rFonts w:ascii="Consolas" w:hAnsi="Consolas" w:cs="Consolas"/>
+          <w:color w:val="000000"/>
+          <w:sz w:val="20"/>
+          <w:szCs w:val="20"/>
+        </w:rPr>
+        <w:t>;</w:t>
+      </w:r>
+    </w:p>
+    <w:p>
+      <w:pPr>
+        <w:autoSpaceDE w:val="0"/>
+        <w:autoSpaceDN w:val="0"/>
+        <w:adjustRightInd w:val="0"/>
+        <w:spacing w:after="0" w:line="240" w:lineRule="auto"/>
+        <w:rPr>
+          <w:rFonts w:ascii="Consolas" w:hAnsi="Consolas" w:cs="Consolas"/>
+          <w:sz w:val="20"/>
+          <w:szCs w:val="20"/>
+          <w:lang w:val="en-US"/>
+        </w:rPr>
+      </w:pPr>
+      <w:r>
+        <w:rPr>
+          <w:rFonts w:ascii="Consolas" w:hAnsi="Consolas" w:cs="Consolas"/>
+          <w:color w:val="000000"/>
+          <w:sz w:val="20"/>
+          <w:szCs w:val="20"/>
+        </w:rPr>
+        <w:tab/>
+      </w:r>
+      <w:r>
+        <w:rPr>
+          <w:rFonts w:ascii="Consolas" w:hAnsi="Consolas" w:cs="Consolas"/>
+          <w:color w:val="000000"/>
+          <w:sz w:val="20"/>
+          <w:szCs w:val="20"/>
+        </w:rPr>
+        <w:tab/>
+      </w:r>
+      <w:r>
+        <w:rPr>
+          <w:rFonts w:ascii="Consolas" w:hAnsi="Consolas" w:cs="Consolas"/>
+          <w:color w:val="000000"/>
+          <w:sz w:val="20"/>
+          <w:szCs w:val="20"/>
+        </w:rPr>
+        <w:tab/>
+      </w:r>
+      <w:r>
+        <w:rPr>
+          <w:rFonts w:ascii="Consolas" w:hAnsi="Consolas" w:cs="Consolas"/>
+          <w:color w:val="000000"/>
+          <w:sz w:val="20"/>
+          <w:szCs w:val="20"/>
+          <w:lang w:val="en-US"/>
+        </w:rPr>
+        <w:t xml:space="preserve">} </w:t>
+      </w:r>
+      <w:r>
+        <w:rPr>
+          <w:rFonts w:ascii="Consolas" w:hAnsi="Consolas" w:cs="Consolas"/>
+          <w:b/>
+          <w:bCs/>
+          <w:color w:val="7F0055"/>
+          <w:sz w:val="20"/>
+          <w:szCs w:val="20"/>
+          <w:lang w:val="en-US"/>
+        </w:rPr>
+        <w:t>else</w:t>
+      </w:r>
+      <w:r>
+        <w:rPr>
+          <w:rFonts w:ascii="Consolas" w:hAnsi="Consolas" w:cs="Consolas"/>
+          <w:color w:val="000000"/>
+          <w:sz w:val="20"/>
+          <w:szCs w:val="20"/>
+          <w:lang w:val="en-US"/>
+        </w:rPr>
+        <w:t xml:space="preserve"> {</w:t>
+      </w:r>
+    </w:p>
+    <w:p>
+      <w:pPr>
+        <w:autoSpaceDE w:val="0"/>
+        <w:autoSpaceDN w:val="0"/>
+        <w:adjustRightInd w:val="0"/>
+        <w:spacing w:after="0" w:line="240" w:lineRule="auto"/>
+        <w:rPr>
+          <w:rFonts w:ascii="Consolas" w:hAnsi="Consolas" w:cs="Consolas"/>
+          <w:sz w:val="20"/>
+          <w:szCs w:val="20"/>
+          <w:lang w:val="en-US"/>
+        </w:rPr>
+      </w:pPr>
+      <w:r>
+        <w:rPr>
+          <w:rFonts w:ascii="Consolas" w:hAnsi="Consolas" w:cs="Consolas"/>
+          <w:color w:val="000000"/>
+          <w:sz w:val="20"/>
+          <w:szCs w:val="20"/>
+          <w:lang w:val="en-US"/>
+        </w:rPr>
+        <w:tab/>
+      </w:r>
+      <w:r>
+        <w:rPr>
+          <w:rFonts w:ascii="Consolas" w:hAnsi="Consolas" w:cs="Consolas"/>
+          <w:color w:val="000000"/>
+          <w:sz w:val="20"/>
+          <w:szCs w:val="20"/>
+          <w:lang w:val="en-US"/>
+        </w:rPr>
+        <w:tab/>
+      </w:r>
+      <w:r>
+        <w:rPr>
+          <w:rFonts w:ascii="Consolas" w:hAnsi="Consolas" w:cs="Consolas"/>
+          <w:color w:val="000000"/>
+          <w:sz w:val="20"/>
+          <w:szCs w:val="20"/>
+          <w:lang w:val="en-US"/>
+        </w:rPr>
+        <w:tab/>
+      </w:r>
+      <w:r>
+        <w:rPr>
+          <w:rFonts w:ascii="Consolas" w:hAnsi="Consolas" w:cs="Consolas"/>
+          <w:color w:val="000000"/>
+          <w:sz w:val="20"/>
+          <w:szCs w:val="20"/>
+          <w:lang w:val="en-US"/>
+        </w:rPr>
+        <w:tab/>
+      </w:r>
+      <w:r>
+        <w:rPr>
+          <w:rFonts w:ascii="Consolas" w:hAnsi="Consolas" w:cs="Consolas"/>
+          <w:b/>
+          <w:bCs/>
+          <w:color w:val="7F0055"/>
+          <w:sz w:val="20"/>
+          <w:szCs w:val="20"/>
+          <w:lang w:val="en-US"/>
+        </w:rPr>
+        <w:t>return</w:t>
+      </w:r>
+      <w:r>
+        <w:rPr>
+          <w:rFonts w:ascii="Consolas" w:hAnsi="Consolas" w:cs="Consolas"/>
+          <w:color w:val="000000"/>
+          <w:sz w:val="20"/>
+          <w:szCs w:val="20"/>
+          <w:lang w:val="en-US"/>
+        </w:rPr>
+        <w:t xml:space="preserve"> </w:t>
+      </w:r>
+      <w:r>
+        <w:rPr>
+          <w:rFonts w:ascii="Consolas" w:hAnsi="Consolas" w:cs="Consolas"/>
+          <w:color w:val="0000C0"/>
+          <w:sz w:val="20"/>
+          <w:szCs w:val="20"/>
+          <w:lang w:val="en-US"/>
+        </w:rPr>
+        <w:t>PENA_INOCENCIA</w:t>
+      </w:r>
+      <w:r>
+        <w:rPr>
+          <w:rFonts w:ascii="Consolas" w:hAnsi="Consolas" w:cs="Consolas"/>
+          <w:color w:val="000000"/>
+          <w:sz w:val="20"/>
+          <w:szCs w:val="20"/>
+          <w:lang w:val="en-US"/>
+        </w:rPr>
+        <w:t>;</w:t>
+      </w:r>
+    </w:p>
+    <w:p>
+      <w:pPr>
+        <w:autoSpaceDE w:val="0"/>
+        <w:autoSpaceDN w:val="0"/>
+        <w:adjustRightInd w:val="0"/>
+        <w:spacing w:after="0" w:line="240" w:lineRule="auto"/>
+        <w:rPr>
+          <w:rFonts w:ascii="Consolas" w:hAnsi="Consolas" w:cs="Consolas"/>
+          <w:sz w:val="20"/>
+          <w:szCs w:val="20"/>
+          <w:lang w:val="en-US"/>
+        </w:rPr>
+      </w:pPr>
+      <w:r>
+        <w:rPr>
+          <w:rFonts w:ascii="Consolas" w:hAnsi="Consolas" w:cs="Consolas"/>
+          <w:color w:val="000000"/>
+          <w:sz w:val="20"/>
+          <w:szCs w:val="20"/>
+          <w:lang w:val="en-US"/>
+        </w:rPr>
+        <w:tab/>
+      </w:r>
+      <w:r>
+        <w:rPr>
+          <w:rFonts w:ascii="Consolas" w:hAnsi="Consolas" w:cs="Consolas"/>
+          <w:color w:val="000000"/>
+          <w:sz w:val="20"/>
+          <w:szCs w:val="20"/>
+          <w:lang w:val="en-US"/>
+        </w:rPr>
+        <w:tab/>
+      </w:r>
+      <w:r>
+        <w:rPr>
+          <w:rFonts w:ascii="Consolas" w:hAnsi="Consolas" w:cs="Consolas"/>
+          <w:color w:val="000000"/>
+          <w:sz w:val="20"/>
+          <w:szCs w:val="20"/>
+          <w:lang w:val="en-US"/>
+        </w:rPr>
+        <w:tab/>
+        <w:t>}</w:t>
+      </w:r>
+    </w:p>
+    <w:p>
+      <w:pPr>
+        <w:autoSpaceDE w:val="0"/>
+        <w:autoSpaceDN w:val="0"/>
+        <w:adjustRightInd w:val="0"/>
+        <w:spacing w:after="0" w:line="240" w:lineRule="auto"/>
+        <w:rPr>
+          <w:rFonts w:ascii="Consolas" w:hAnsi="Consolas" w:cs="Consolas"/>
+          <w:sz w:val="20"/>
+          <w:szCs w:val="20"/>
+          <w:lang w:val="en-US"/>
+        </w:rPr>
+      </w:pPr>
+      <w:r>
+        <w:rPr>
+          <w:rFonts w:ascii="Consolas" w:hAnsi="Consolas" w:cs="Consolas"/>
+          <w:color w:val="000000"/>
+          <w:sz w:val="20"/>
+          <w:szCs w:val="20"/>
+          <w:lang w:val="en-US"/>
+        </w:rPr>
+        <w:tab/>
+      </w:r>
+      <w:r>
+        <w:rPr>
+          <w:rFonts w:ascii="Consolas" w:hAnsi="Consolas" w:cs="Consolas"/>
+          <w:color w:val="000000"/>
+          <w:sz w:val="20"/>
+          <w:szCs w:val="20"/>
+          <w:lang w:val="en-US"/>
+        </w:rPr>
+        <w:tab/>
+        <w:t xml:space="preserve">} </w:t>
+      </w:r>
+      <w:r>
+        <w:rPr>
+          <w:rFonts w:ascii="Consolas" w:hAnsi="Consolas" w:cs="Consolas"/>
+          <w:b/>
+          <w:bCs/>
+          <w:color w:val="7F0055"/>
+          <w:sz w:val="20"/>
+          <w:szCs w:val="20"/>
+          <w:lang w:val="en-US"/>
+        </w:rPr>
+        <w:t>else</w:t>
+      </w:r>
+      <w:r>
+        <w:rPr>
+          <w:rFonts w:ascii="Consolas" w:hAnsi="Consolas" w:cs="Consolas"/>
+          <w:color w:val="000000"/>
+          <w:sz w:val="20"/>
+          <w:szCs w:val="20"/>
+          <w:lang w:val="en-US"/>
+        </w:rPr>
+        <w:t xml:space="preserve"> {</w:t>
+      </w:r>
+    </w:p>
+    <w:p>
+      <w:pPr>
+        <w:autoSpaceDE w:val="0"/>
+        <w:autoSpaceDN w:val="0"/>
+        <w:adjustRightInd w:val="0"/>
+        <w:spacing w:after="0" w:line="240" w:lineRule="auto"/>
+        <w:rPr>
+          <w:rFonts w:ascii="Consolas" w:hAnsi="Consolas" w:cs="Consolas"/>
+          <w:sz w:val="20"/>
+          <w:szCs w:val="20"/>
+        </w:rPr>
+      </w:pPr>
+      <w:r>
+        <w:rPr>
+          <w:rFonts w:ascii="Consolas" w:hAnsi="Consolas" w:cs="Consolas"/>
+          <w:color w:val="000000"/>
+          <w:sz w:val="20"/>
+          <w:szCs w:val="20"/>
+          <w:lang w:val="en-US"/>
+        </w:rPr>
+        <w:tab/>
+      </w:r>
+      <w:r>
+        <w:rPr>
+          <w:rFonts w:ascii="Consolas" w:hAnsi="Consolas" w:cs="Consolas"/>
+          <w:color w:val="000000"/>
+          <w:sz w:val="20"/>
+          <w:szCs w:val="20"/>
+          <w:lang w:val="en-US"/>
+        </w:rPr>
+        <w:tab/>
+      </w:r>
+      <w:r>
+        <w:rPr>
+          <w:rFonts w:ascii="Consolas" w:hAnsi="Consolas" w:cs="Consolas"/>
+          <w:color w:val="000000"/>
+          <w:sz w:val="20"/>
+          <w:szCs w:val="20"/>
+          <w:lang w:val="en-US"/>
+        </w:rPr>
+        <w:tab/>
+      </w:r>
+      <w:proofErr w:type="spellStart"/>
+      <w:r>
+        <w:rPr>
+          <w:rFonts w:ascii="Consolas" w:hAnsi="Consolas" w:cs="Consolas"/>
+          <w:b/>
+          <w:bCs/>
+          <w:color w:val="7F0055"/>
+          <w:sz w:val="20"/>
+          <w:szCs w:val="20"/>
+        </w:rPr>
+        <w:t>if</w:t>
+      </w:r>
+      <w:proofErr w:type="spellEnd"/>
+      <w:r>
+        <w:rPr>
+          <w:rFonts w:ascii="Consolas" w:hAnsi="Consolas" w:cs="Consolas"/>
+          <w:color w:val="000000"/>
+          <w:sz w:val="20"/>
+          <w:szCs w:val="20"/>
+        </w:rPr>
+        <w:t xml:space="preserve"> (</w:t>
+      </w:r>
+      <w:proofErr w:type="spellStart"/>
+      <w:r>
+        <w:rPr>
+          <w:rFonts w:ascii="Consolas" w:hAnsi="Consolas" w:cs="Consolas"/>
+          <w:color w:val="6A3E3E"/>
+          <w:sz w:val="20"/>
+          <w:szCs w:val="20"/>
+        </w:rPr>
+        <w:t>respostaPrisioneiroB</w:t>
+      </w:r>
+      <w:proofErr w:type="spellEnd"/>
+      <w:r>
+        <w:rPr>
+          <w:rFonts w:ascii="Consolas" w:hAnsi="Consolas" w:cs="Consolas"/>
+          <w:color w:val="000000"/>
+          <w:sz w:val="20"/>
+          <w:szCs w:val="20"/>
+        </w:rPr>
+        <w:t xml:space="preserve"> == </w:t>
+      </w:r>
+      <w:proofErr w:type="spellStart"/>
+      <w:r>
+        <w:rPr>
+          <w:rFonts w:ascii="Consolas" w:hAnsi="Consolas" w:cs="Consolas"/>
+          <w:color w:val="000000"/>
+          <w:sz w:val="20"/>
+          <w:szCs w:val="20"/>
+        </w:rPr>
+        <w:t>Resposta.</w:t>
+      </w:r>
+      <w:r>
+        <w:rPr>
+          <w:rFonts w:ascii="Consolas" w:hAnsi="Consolas" w:cs="Consolas"/>
+          <w:b/>
+          <w:bCs/>
+          <w:i/>
+          <w:iCs/>
+          <w:color w:val="0000C0"/>
+          <w:sz w:val="20"/>
+          <w:szCs w:val="20"/>
+        </w:rPr>
+        <w:t>DELACAO</w:t>
+      </w:r>
+      <w:proofErr w:type="spellEnd"/>
+      <w:r>
+        <w:rPr>
+          <w:rFonts w:ascii="Consolas" w:hAnsi="Consolas" w:cs="Consolas"/>
+          <w:color w:val="000000"/>
+          <w:sz w:val="20"/>
+          <w:szCs w:val="20"/>
+        </w:rPr>
+        <w:t>) {</w:t>
+      </w:r>
+    </w:p>
+    <w:p>
+      <w:pPr>
+        <w:autoSpaceDE w:val="0"/>
+        <w:autoSpaceDN w:val="0"/>
+        <w:adjustRightInd w:val="0"/>
+        <w:spacing w:after="0" w:line="240" w:lineRule="auto"/>
+        <w:rPr>
+          <w:rFonts w:ascii="Consolas" w:hAnsi="Consolas" w:cs="Consolas"/>
+          <w:sz w:val="20"/>
+          <w:szCs w:val="20"/>
+        </w:rPr>
+      </w:pPr>
+      <w:r>
+        <w:rPr>
+          <w:rFonts w:ascii="Consolas" w:hAnsi="Consolas" w:cs="Consolas"/>
+          <w:color w:val="000000"/>
+          <w:sz w:val="20"/>
+          <w:szCs w:val="20"/>
+        </w:rPr>
+        <w:tab/>
+      </w:r>
+      <w:r>
+        <w:rPr>
+          <w:rFonts w:ascii="Consolas" w:hAnsi="Consolas" w:cs="Consolas"/>
+          <w:color w:val="000000"/>
+          <w:sz w:val="20"/>
+          <w:szCs w:val="20"/>
+        </w:rPr>
+        <w:tab/>
+      </w:r>
+      <w:r>
+        <w:rPr>
+          <w:rFonts w:ascii="Consolas" w:hAnsi="Consolas" w:cs="Consolas"/>
+          <w:color w:val="000000"/>
+          <w:sz w:val="20"/>
+          <w:szCs w:val="20"/>
+        </w:rPr>
+        <w:tab/>
+      </w:r>
+      <w:r>
+        <w:rPr>
+          <w:rFonts w:ascii="Consolas" w:hAnsi="Consolas" w:cs="Consolas"/>
+          <w:color w:val="000000"/>
+          <w:sz w:val="20"/>
+          <w:szCs w:val="20"/>
+        </w:rPr>
+        <w:tab/>
+      </w:r>
+      <w:proofErr w:type="spellStart"/>
+      <w:r>
+        <w:rPr>
+          <w:rFonts w:ascii="Consolas" w:hAnsi="Consolas" w:cs="Consolas"/>
+          <w:b/>
+          <w:bCs/>
+          <w:color w:val="7F0055"/>
+          <w:sz w:val="20"/>
+          <w:szCs w:val="20"/>
+        </w:rPr>
+        <w:t>return</w:t>
+      </w:r>
+      <w:proofErr w:type="spellEnd"/>
+      <w:r>
+        <w:rPr>
+          <w:rFonts w:ascii="Consolas" w:hAnsi="Consolas" w:cs="Consolas"/>
+          <w:color w:val="000000"/>
+          <w:sz w:val="20"/>
+          <w:szCs w:val="20"/>
+        </w:rPr>
+        <w:t xml:space="preserve"> </w:t>
+      </w:r>
+      <w:r>
+        <w:rPr>
+          <w:rFonts w:ascii="Consolas" w:hAnsi="Consolas" w:cs="Consolas"/>
+          <w:color w:val="0000C0"/>
+          <w:sz w:val="20"/>
+          <w:szCs w:val="20"/>
+        </w:rPr>
+        <w:t>PENA_CONDENACAO_INDIVIDUAL</w:t>
+      </w:r>
+      <w:r>
+        <w:rPr>
+          <w:rFonts w:ascii="Consolas" w:hAnsi="Consolas" w:cs="Consolas"/>
+          <w:color w:val="000000"/>
+          <w:sz w:val="20"/>
+          <w:szCs w:val="20"/>
+        </w:rPr>
+        <w:t>;</w:t>
+      </w:r>
+    </w:p>
+    <w:p>
+      <w:pPr>
+        <w:autoSpaceDE w:val="0"/>
+        <w:autoSpaceDN w:val="0"/>
+        <w:adjustRightInd w:val="0"/>
+        <w:spacing w:after="0" w:line="240" w:lineRule="auto"/>
+        <w:rPr>
+          <w:rFonts w:ascii="Consolas" w:hAnsi="Consolas" w:cs="Consolas"/>
+          <w:sz w:val="20"/>
+          <w:szCs w:val="20"/>
+        </w:rPr>
+      </w:pPr>
+      <w:r>
+        <w:rPr>
+          <w:rFonts w:ascii="Consolas" w:hAnsi="Consolas" w:cs="Consolas"/>
+          <w:color w:val="000000"/>
+          <w:sz w:val="20"/>
+          <w:szCs w:val="20"/>
+        </w:rPr>
+        <w:tab/>
+      </w:r>
+      <w:r>
+        <w:rPr>
+          <w:rFonts w:ascii="Consolas" w:hAnsi="Consolas" w:cs="Consolas"/>
+          <w:color w:val="000000"/>
+          <w:sz w:val="20"/>
+          <w:szCs w:val="20"/>
+        </w:rPr>
+        <w:tab/>
+      </w:r>
+      <w:r>
+        <w:rPr>
+          <w:rFonts w:ascii="Consolas" w:hAnsi="Consolas" w:cs="Consolas"/>
+          <w:color w:val="000000"/>
+          <w:sz w:val="20"/>
+          <w:szCs w:val="20"/>
+        </w:rPr>
+        <w:tab/>
+      </w:r>
+      <w:r>
+        <w:rPr>
+          <w:rFonts w:ascii="Consolas" w:hAnsi="Consolas" w:cs="Consolas"/>
+          <w:color w:val="000000"/>
+          <w:sz w:val="20"/>
+          <w:szCs w:val="20"/>
+        </w:rPr>
+        <w:tab/>
+      </w:r>
+      <w:r>
+        <w:rPr>
+          <w:rFonts w:ascii="Consolas" w:hAnsi="Consolas" w:cs="Consolas"/>
+          <w:color w:val="3F7F5F"/>
+          <w:sz w:val="20"/>
+          <w:szCs w:val="20"/>
+        </w:rPr>
+        <w:t xml:space="preserve">// </w:t>
+      </w:r>
+      <w:proofErr w:type="spellStart"/>
+      <w:r>
+        <w:rPr>
+          <w:rFonts w:ascii="Consolas" w:hAnsi="Consolas" w:cs="Consolas"/>
+          <w:color w:val="3F7F5F"/>
+          <w:sz w:val="20"/>
+          <w:szCs w:val="20"/>
+        </w:rPr>
+        <w:t>return</w:t>
+      </w:r>
+      <w:proofErr w:type="spellEnd"/>
+      <w:r>
+        <w:rPr>
+          <w:rFonts w:ascii="Consolas" w:hAnsi="Consolas" w:cs="Consolas"/>
+          <w:color w:val="3F7F5F"/>
+          <w:sz w:val="20"/>
+          <w:szCs w:val="20"/>
+        </w:rPr>
+        <w:t xml:space="preserve"> PENA_CONDENACAO_CUMPLICES;</w:t>
+      </w:r>
+    </w:p>
+    <w:p>
+      <w:pPr>
+        <w:autoSpaceDE w:val="0"/>
+        <w:autoSpaceDN w:val="0"/>
+        <w:adjustRightInd w:val="0"/>
+        <w:spacing w:after="0" w:line="240" w:lineRule="auto"/>
+        <w:rPr>
+          <w:rFonts w:ascii="Consolas" w:hAnsi="Consolas" w:cs="Consolas"/>
+          <w:sz w:val="20"/>
+          <w:szCs w:val="20"/>
+        </w:rPr>
+      </w:pPr>
+      <w:r>
+        <w:rPr>
+          <w:rFonts w:ascii="Consolas" w:hAnsi="Consolas" w:cs="Consolas"/>
+          <w:color w:val="000000"/>
+          <w:sz w:val="20"/>
+          <w:szCs w:val="20"/>
+        </w:rPr>
+        <w:tab/>
+      </w:r>
+      <w:r>
+        <w:rPr>
+          <w:rFonts w:ascii="Consolas" w:hAnsi="Consolas" w:cs="Consolas"/>
+          <w:color w:val="000000"/>
+          <w:sz w:val="20"/>
+          <w:szCs w:val="20"/>
+        </w:rPr>
+        <w:tab/>
+      </w:r>
+      <w:r>
+        <w:rPr>
+          <w:rFonts w:ascii="Consolas" w:hAnsi="Consolas" w:cs="Consolas"/>
+          <w:color w:val="000000"/>
+          <w:sz w:val="20"/>
+          <w:szCs w:val="20"/>
+        </w:rPr>
+        <w:tab/>
+        <w:t>}</w:t>
+      </w:r>
+    </w:p>
+    <w:p>
+      <w:pPr>
+        <w:autoSpaceDE w:val="0"/>
+        <w:autoSpaceDN w:val="0"/>
+        <w:adjustRightInd w:val="0"/>
+        <w:spacing w:after="0" w:line="240" w:lineRule="auto"/>
+        <w:rPr>
+          <w:rFonts w:ascii="Consolas" w:hAnsi="Consolas" w:cs="Consolas"/>
+          <w:sz w:val="20"/>
+          <w:szCs w:val="20"/>
+        </w:rPr>
+      </w:pPr>
+      <w:r>
+        <w:rPr>
+          <w:rFonts w:ascii="Consolas" w:hAnsi="Consolas" w:cs="Consolas"/>
+          <w:color w:val="000000"/>
+          <w:sz w:val="20"/>
+          <w:szCs w:val="20"/>
+        </w:rPr>
+        <w:tab/>
+      </w:r>
+      <w:r>
+        <w:rPr>
+          <w:rFonts w:ascii="Consolas" w:hAnsi="Consolas" w:cs="Consolas"/>
+          <w:color w:val="000000"/>
+          <w:sz w:val="20"/>
+          <w:szCs w:val="20"/>
+        </w:rPr>
+        <w:tab/>
+        <w:t>}</w:t>
+      </w:r>
+    </w:p>
+    <w:p>
+      <w:pPr>
+        <w:autoSpaceDE w:val="0"/>
+        <w:autoSpaceDN w:val="0"/>
+        <w:adjustRightInd w:val="0"/>
+        <w:spacing w:after="0" w:line="240" w:lineRule="auto"/>
+        <w:rPr>
+          <w:rFonts w:ascii="Consolas" w:hAnsi="Consolas" w:cs="Consolas"/>
+          <w:sz w:val="20"/>
+          <w:szCs w:val="20"/>
+        </w:rPr>
+      </w:pPr>
+      <w:r>
+        <w:rPr>
+          <w:rFonts w:ascii="Consolas" w:hAnsi="Consolas" w:cs="Consolas"/>
+          <w:color w:val="000000"/>
+          <w:sz w:val="20"/>
+          <w:szCs w:val="20"/>
+        </w:rPr>
+        <w:tab/>
+      </w:r>
+      <w:r>
+        <w:rPr>
+          <w:rFonts w:ascii="Consolas" w:hAnsi="Consolas" w:cs="Consolas"/>
+          <w:color w:val="000000"/>
+          <w:sz w:val="20"/>
+          <w:szCs w:val="20"/>
+        </w:rPr>
+        <w:tab/>
+      </w:r>
+      <w:proofErr w:type="spellStart"/>
+      <w:r>
+        <w:rPr>
+          <w:rFonts w:ascii="Consolas" w:hAnsi="Consolas" w:cs="Consolas"/>
+          <w:b/>
+          <w:bCs/>
+          <w:color w:val="7F0055"/>
+          <w:sz w:val="20"/>
+          <w:szCs w:val="20"/>
+        </w:rPr>
+        <w:t>return</w:t>
+      </w:r>
+      <w:proofErr w:type="spellEnd"/>
+      <w:r>
+        <w:rPr>
+          <w:rFonts w:ascii="Consolas" w:hAnsi="Consolas" w:cs="Consolas"/>
+          <w:color w:val="000000"/>
+          <w:sz w:val="20"/>
+          <w:szCs w:val="20"/>
+        </w:rPr>
+        <w:t xml:space="preserve"> </w:t>
+      </w:r>
+      <w:r>
+        <w:rPr>
+          <w:rFonts w:ascii="Consolas" w:hAnsi="Consolas" w:cs="Consolas"/>
+          <w:color w:val="0000C0"/>
+          <w:sz w:val="20"/>
+          <w:szCs w:val="20"/>
+        </w:rPr>
+        <w:t>PENA_INOCENCIA</w:t>
+      </w:r>
+      <w:r>
+        <w:rPr>
+          <w:rFonts w:ascii="Consolas" w:hAnsi="Consolas" w:cs="Consolas"/>
+          <w:color w:val="000000"/>
+          <w:sz w:val="20"/>
+          <w:szCs w:val="20"/>
+        </w:rPr>
+        <w:t>;</w:t>
+      </w:r>
+    </w:p>
+    <w:p>
+      <w:pPr>
+        <w:autoSpaceDE w:val="0"/>
+        <w:autoSpaceDN w:val="0"/>
+        <w:adjustRightInd w:val="0"/>
+        <w:spacing w:after="0" w:line="240" w:lineRule="auto"/>
+        <w:rPr>
+          <w:rFonts w:ascii="Consolas" w:hAnsi="Consolas" w:cs="Consolas"/>
+          <w:sz w:val="20"/>
+          <w:szCs w:val="20"/>
+        </w:rPr>
+      </w:pPr>
+      <w:r>
+        <w:rPr>
+          <w:rFonts w:ascii="Consolas" w:hAnsi="Consolas" w:cs="Consolas"/>
+          <w:color w:val="000000"/>
+          <w:sz w:val="20"/>
+          <w:szCs w:val="20"/>
+        </w:rPr>
+        <w:tab/>
+        <w:t>}</w:t>
+      </w:r>
+    </w:p>
+    <w:p>
+      <w:pPr>
+        <w:autoSpaceDE w:val="0"/>
+        <w:autoSpaceDN w:val="0"/>
+        <w:adjustRightInd w:val="0"/>
+        <w:spacing w:after="0" w:line="240" w:lineRule="auto"/>
+        <w:rPr>
+          <w:rFonts w:ascii="Consolas" w:hAnsi="Consolas" w:cs="Consolas"/>
+          <w:sz w:val="20"/>
+          <w:szCs w:val="20"/>
+        </w:rPr>
+      </w:pPr>
+      <w:r>
+        <w:rPr>
+          <w:rFonts w:ascii="Consolas" w:hAnsi="Consolas" w:cs="Consolas"/>
+          <w:color w:val="000000"/>
+          <w:sz w:val="20"/>
+          <w:szCs w:val="20"/>
+        </w:rPr>
+        <w:tab/>
+      </w:r>
+    </w:p>
+    <w:p>
+      <w:r>
+        <w:rPr>
+          <w:rFonts w:ascii="Consolas" w:hAnsi="Consolas" w:cs="Consolas"/>
+          <w:color w:val="000000"/>
+          <w:sz w:val="20"/>
+          <w:szCs w:val="20"/>
+        </w:rPr>
+        <w:t>}</w:t>
+      </w:r>
+    </w:p>
+    <w:p>
+      <w:r>
+        <w:t xml:space="preserve">JUNIT </w:t>
+      </w:r>
+    </w:p>
+    <w:p>
+      <w:pPr>
+        <w:autoSpaceDE w:val="0"/>
+        <w:autoSpaceDN w:val="0"/>
+        <w:adjustRightInd w:val="0"/>
+        <w:spacing w:after="0" w:line="240" w:lineRule="auto"/>
+        <w:rPr>
+          <w:rFonts w:ascii="Consolas" w:hAnsi="Consolas" w:cs="Consolas"/>
+          <w:sz w:val="20"/>
+          <w:szCs w:val="20"/>
+          <w:lang w:val="en-US"/>
+        </w:rPr>
+      </w:pPr>
+      <w:r>
+        <w:rPr>
+          <w:rFonts w:ascii="Consolas" w:hAnsi="Consolas" w:cs="Consolas"/>
+          <w:b/>
+          <w:bCs/>
+          <w:color w:val="7F0055"/>
+          <w:sz w:val="20"/>
+          <w:szCs w:val="20"/>
+          <w:lang w:val="en-US"/>
+        </w:rPr>
+        <w:t>class</w:t>
+      </w:r>
+      <w:r>
+        <w:rPr>
+          <w:rFonts w:ascii="Consolas" w:hAnsi="Consolas" w:cs="Consolas"/>
+          <w:color w:val="000000"/>
+          <w:sz w:val="20"/>
+          <w:szCs w:val="20"/>
+          <w:lang w:val="en-US"/>
+        </w:rPr>
+        <w:t xml:space="preserve"> </w:t>
+      </w:r>
+      <w:proofErr w:type="spellStart"/>
+      <w:r>
+        <w:rPr>
+          <w:rFonts w:ascii="Consolas" w:hAnsi="Consolas" w:cs="Consolas"/>
+          <w:color w:val="000000"/>
+          <w:sz w:val="20"/>
+          <w:szCs w:val="20"/>
+          <w:lang w:val="en-US"/>
+        </w:rPr>
+        <w:t>JulgamentoPrisioneiroTest</w:t>
+      </w:r>
+      <w:proofErr w:type="spellEnd"/>
+      <w:r>
+        <w:rPr>
+          <w:rFonts w:ascii="Consolas" w:hAnsi="Consolas" w:cs="Consolas"/>
+          <w:color w:val="000000"/>
+          <w:sz w:val="20"/>
+          <w:szCs w:val="20"/>
+          <w:lang w:val="en-US"/>
+        </w:rPr>
+        <w:t xml:space="preserve"> {</w:t>
+      </w:r>
+    </w:p>
+    <w:p>
+      <w:pPr>
+        <w:autoSpaceDE w:val="0"/>
+        <w:autoSpaceDN w:val="0"/>
+        <w:adjustRightInd w:val="0"/>
+        <w:spacing w:after="0" w:line="240" w:lineRule="auto"/>
+        <w:rPr>
+          <w:rFonts w:ascii="Consolas" w:hAnsi="Consolas" w:cs="Consolas"/>
+          <w:sz w:val="20"/>
+          <w:szCs w:val="20"/>
+          <w:lang w:val="en-US"/>
+        </w:rPr>
+      </w:pPr>
+      <w:r>
+        <w:rPr>
+          <w:rFonts w:ascii="Consolas" w:hAnsi="Consolas" w:cs="Consolas"/>
+          <w:color w:val="000000"/>
+          <w:sz w:val="20"/>
+          <w:szCs w:val="20"/>
+          <w:lang w:val="en-US"/>
+        </w:rPr>
+        <w:tab/>
+      </w:r>
+      <w:r>
+        <w:rPr>
+          <w:rFonts w:ascii="Consolas" w:hAnsi="Consolas" w:cs="Consolas"/>
+          <w:color w:val="646464"/>
+          <w:sz w:val="20"/>
+          <w:szCs w:val="20"/>
+          <w:lang w:val="en-US"/>
+        </w:rPr>
+        <w:t>@Test</w:t>
+      </w:r>
+    </w:p>
+    <w:p>
+      <w:pPr>
+        <w:autoSpaceDE w:val="0"/>
+        <w:autoSpaceDN w:val="0"/>
+        <w:adjustRightInd w:val="0"/>
+        <w:spacing w:after="0" w:line="240" w:lineRule="auto"/>
+        <w:rPr>
+          <w:rFonts w:ascii="Consolas" w:hAnsi="Consolas" w:cs="Consolas"/>
+          <w:sz w:val="20"/>
+          <w:szCs w:val="20"/>
+          <w:lang w:val="en-US"/>
+        </w:rPr>
+      </w:pPr>
+      <w:r>
+        <w:rPr>
+          <w:rFonts w:ascii="Consolas" w:hAnsi="Consolas" w:cs="Consolas"/>
+          <w:color w:val="000000"/>
+          <w:sz w:val="20"/>
+          <w:szCs w:val="20"/>
+          <w:lang w:val="en-US"/>
+        </w:rPr>
+        <w:tab/>
+      </w:r>
+      <w:r>
+        <w:rPr>
+          <w:rFonts w:ascii="Consolas" w:hAnsi="Consolas" w:cs="Consolas"/>
+          <w:b/>
+          <w:bCs/>
+          <w:color w:val="7F0055"/>
+          <w:sz w:val="20"/>
+          <w:szCs w:val="20"/>
+          <w:lang w:val="en-US"/>
+        </w:rPr>
+        <w:t>void</w:t>
+      </w:r>
+      <w:r>
+        <w:rPr>
+          <w:rFonts w:ascii="Consolas" w:hAnsi="Consolas" w:cs="Consolas"/>
+          <w:color w:val="000000"/>
+          <w:sz w:val="20"/>
+          <w:szCs w:val="20"/>
+          <w:lang w:val="en-US"/>
+        </w:rPr>
+        <w:t xml:space="preserve"> </w:t>
+      </w:r>
+      <w:proofErr w:type="gramStart"/>
+      <w:r>
+        <w:rPr>
+          <w:rFonts w:ascii="Consolas" w:hAnsi="Consolas" w:cs="Consolas"/>
+          <w:color w:val="000000"/>
+          <w:sz w:val="20"/>
+          <w:szCs w:val="20"/>
+          <w:lang w:val="en-US"/>
+        </w:rPr>
+        <w:t>test(</w:t>
+      </w:r>
+      <w:proofErr w:type="gramEnd"/>
+      <w:r>
+        <w:rPr>
+          <w:rFonts w:ascii="Consolas" w:hAnsi="Consolas" w:cs="Consolas"/>
+          <w:color w:val="000000"/>
+          <w:sz w:val="20"/>
+          <w:szCs w:val="20"/>
+          <w:lang w:val="en-US"/>
+        </w:rPr>
+        <w:t>) {</w:t>
+      </w:r>
+    </w:p>
+    <w:p>
+      <w:pPr>
+        <w:autoSpaceDE w:val="0"/>
+        <w:autoSpaceDN w:val="0"/>
+        <w:adjustRightInd w:val="0"/>
+        <w:spacing w:after="0" w:line="240" w:lineRule="auto"/>
+        <w:rPr>
+          <w:rFonts w:ascii="Consolas" w:hAnsi="Consolas" w:cs="Consolas"/>
+          <w:sz w:val="20"/>
+          <w:szCs w:val="20"/>
+        </w:rPr>
+      </w:pPr>
+      <w:r>
+        <w:rPr>
+          <w:rFonts w:ascii="Consolas" w:hAnsi="Consolas" w:cs="Consolas"/>
+          <w:color w:val="000000"/>
+          <w:sz w:val="20"/>
+          <w:szCs w:val="20"/>
+          <w:lang w:val="en-US"/>
+        </w:rPr>
+        <w:tab/>
+      </w:r>
+      <w:r>
+        <w:rPr>
+          <w:rFonts w:ascii="Consolas" w:hAnsi="Consolas" w:cs="Consolas"/>
+          <w:color w:val="000000"/>
+          <w:sz w:val="20"/>
+          <w:szCs w:val="20"/>
+          <w:lang w:val="en-US"/>
+        </w:rPr>
+        <w:tab/>
+      </w:r>
+      <w:proofErr w:type="spellStart"/>
+      <w:r>
+        <w:rPr>
+          <w:rFonts w:ascii="Consolas" w:hAnsi="Consolas" w:cs="Consolas"/>
+          <w:color w:val="000000"/>
+          <w:sz w:val="20"/>
+          <w:szCs w:val="20"/>
+        </w:rPr>
+        <w:t>JulgamentoPrisioneiro</w:t>
+      </w:r>
+      <w:proofErr w:type="spellEnd"/>
+      <w:r>
+        <w:rPr>
+          <w:rFonts w:ascii="Consolas" w:hAnsi="Consolas" w:cs="Consolas"/>
+          <w:color w:val="000000"/>
+          <w:sz w:val="20"/>
+          <w:szCs w:val="20"/>
+        </w:rPr>
+        <w:t xml:space="preserve"> </w:t>
+      </w:r>
+      <w:proofErr w:type="spellStart"/>
+      <w:r>
+        <w:rPr>
+          <w:rFonts w:ascii="Consolas" w:hAnsi="Consolas" w:cs="Consolas"/>
+          <w:color w:val="6A3E3E"/>
+          <w:sz w:val="20"/>
+          <w:szCs w:val="20"/>
+        </w:rPr>
+        <w:t>julgamentoPrisioneiro</w:t>
+      </w:r>
+      <w:proofErr w:type="spellEnd"/>
+      <w:r>
+        <w:rPr>
+          <w:rFonts w:ascii="Consolas" w:hAnsi="Consolas" w:cs="Consolas"/>
+          <w:color w:val="000000"/>
+          <w:sz w:val="20"/>
+          <w:szCs w:val="20"/>
+        </w:rPr>
+        <w:t xml:space="preserve"> = </w:t>
+      </w:r>
+      <w:r>
+        <w:rPr>
+          <w:rFonts w:ascii="Consolas" w:hAnsi="Consolas" w:cs="Consolas"/>
+          <w:b/>
+          <w:bCs/>
+          <w:color w:val="7F0055"/>
+          <w:sz w:val="20"/>
+          <w:szCs w:val="20"/>
+        </w:rPr>
+        <w:t>new</w:t>
+      </w:r>
+      <w:r>
+        <w:rPr>
+          <w:rFonts w:ascii="Consolas" w:hAnsi="Consolas" w:cs="Consolas"/>
+          <w:color w:val="000000"/>
+          <w:sz w:val="20"/>
+          <w:szCs w:val="20"/>
+        </w:rPr>
+        <w:t xml:space="preserve"> </w:t>
+      </w:r>
+      <w:proofErr w:type="spellStart"/>
+      <w:proofErr w:type="gramStart"/>
+      <w:r>
+        <w:rPr>
+          <w:rFonts w:ascii="Consolas" w:hAnsi="Consolas" w:cs="Consolas"/>
+          <w:color w:val="000000"/>
+          <w:sz w:val="20"/>
+          <w:szCs w:val="20"/>
+        </w:rPr>
+        <w:t>JulgamentoPrisioneiro</w:t>
+      </w:r>
+      <w:proofErr w:type="spellEnd"/>
+      <w:r>
+        <w:rPr>
+          <w:rFonts w:ascii="Consolas" w:hAnsi="Consolas" w:cs="Consolas"/>
+          <w:color w:val="000000"/>
+          <w:sz w:val="20"/>
+          <w:szCs w:val="20"/>
+        </w:rPr>
+        <w:t>(</w:t>
+      </w:r>
+      <w:proofErr w:type="gramEnd"/>
+      <w:r>
+        <w:rPr>
+          <w:rFonts w:ascii="Consolas" w:hAnsi="Consolas" w:cs="Consolas"/>
+          <w:color w:val="000000"/>
+          <w:sz w:val="20"/>
+          <w:szCs w:val="20"/>
+        </w:rPr>
+        <w:t>);</w:t>
+      </w:r>
+    </w:p>
+    <w:p>
+      <w:pPr>
+        <w:autoSpaceDE w:val="0"/>
+        <w:autoSpaceDN w:val="0"/>
+        <w:adjustRightInd w:val="0"/>
+        <w:spacing w:after="0" w:line="240" w:lineRule="auto"/>
+        <w:rPr>
+          <w:rFonts w:ascii="Consolas" w:hAnsi="Consolas" w:cs="Consolas"/>
+          <w:sz w:val="20"/>
+          <w:szCs w:val="20"/>
+        </w:rPr>
+      </w:pPr>
+    </w:p>
+    <w:p>
+      <w:pPr>
+        <w:autoSpaceDE w:val="0"/>
+        <w:autoSpaceDN w:val="0"/>
+        <w:adjustRightInd w:val="0"/>
+        <w:spacing w:after="0" w:line="240" w:lineRule="auto"/>
+        <w:rPr>
+          <w:rFonts w:ascii="Consolas" w:hAnsi="Consolas" w:cs="Consolas"/>
+          <w:sz w:val="20"/>
+          <w:szCs w:val="20"/>
+        </w:rPr>
+      </w:pPr>
+      <w:r>
+        <w:rPr>
+          <w:rFonts w:ascii="Consolas" w:hAnsi="Consolas" w:cs="Consolas"/>
+          <w:color w:val="000000"/>
+          <w:sz w:val="20"/>
+          <w:szCs w:val="20"/>
+        </w:rPr>
+        <w:tab/>
+      </w:r>
+      <w:r>
+        <w:rPr>
+          <w:rFonts w:ascii="Consolas" w:hAnsi="Consolas" w:cs="Consolas"/>
+          <w:color w:val="000000"/>
+          <w:sz w:val="20"/>
+          <w:szCs w:val="20"/>
+        </w:rPr>
+        <w:tab/>
+        <w:t xml:space="preserve">Resposta </w:t>
+      </w:r>
+      <w:proofErr w:type="spellStart"/>
+      <w:r>
+        <w:rPr>
+          <w:rFonts w:ascii="Consolas" w:hAnsi="Consolas" w:cs="Consolas"/>
+          <w:color w:val="6A3E3E"/>
+          <w:sz w:val="20"/>
+          <w:szCs w:val="20"/>
+        </w:rPr>
+        <w:t>ra</w:t>
+      </w:r>
+      <w:proofErr w:type="spellEnd"/>
+      <w:r>
+        <w:rPr>
+          <w:rFonts w:ascii="Consolas" w:hAnsi="Consolas" w:cs="Consolas"/>
+          <w:color w:val="000000"/>
+          <w:sz w:val="20"/>
+          <w:szCs w:val="20"/>
+        </w:rPr>
+        <w:t xml:space="preserve"> = </w:t>
+      </w:r>
+      <w:proofErr w:type="spellStart"/>
+      <w:r>
+        <w:rPr>
+          <w:rFonts w:ascii="Consolas" w:hAnsi="Consolas" w:cs="Consolas"/>
+          <w:color w:val="000000"/>
+          <w:sz w:val="20"/>
+          <w:szCs w:val="20"/>
+        </w:rPr>
+        <w:t>Resposta.</w:t>
+      </w:r>
+      <w:r>
+        <w:rPr>
+          <w:rFonts w:ascii="Consolas" w:hAnsi="Consolas" w:cs="Consolas"/>
+          <w:b/>
+          <w:bCs/>
+          <w:i/>
+          <w:iCs/>
+          <w:color w:val="0000C0"/>
+          <w:sz w:val="20"/>
+          <w:szCs w:val="20"/>
+        </w:rPr>
+        <w:t>DELACAO</w:t>
+      </w:r>
+      <w:proofErr w:type="spellEnd"/>
+      <w:r>
+        <w:rPr>
+          <w:rFonts w:ascii="Consolas" w:hAnsi="Consolas" w:cs="Consolas"/>
+          <w:color w:val="000000"/>
+          <w:sz w:val="20"/>
+          <w:szCs w:val="20"/>
+        </w:rPr>
+        <w:t>;</w:t>
+      </w:r>
+    </w:p>
+    <w:p>
+      <w:pPr>
+        <w:autoSpaceDE w:val="0"/>
+        <w:autoSpaceDN w:val="0"/>
+        <w:adjustRightInd w:val="0"/>
+        <w:spacing w:after="0" w:line="240" w:lineRule="auto"/>
+        <w:rPr>
+          <w:rFonts w:ascii="Consolas" w:hAnsi="Consolas" w:cs="Consolas"/>
+          <w:sz w:val="20"/>
+          <w:szCs w:val="20"/>
+        </w:rPr>
+      </w:pPr>
+      <w:r>
+        <w:rPr>
+          <w:rFonts w:ascii="Consolas" w:hAnsi="Consolas" w:cs="Consolas"/>
+          <w:color w:val="000000"/>
+          <w:sz w:val="20"/>
+          <w:szCs w:val="20"/>
+        </w:rPr>
+        <w:tab/>
+      </w:r>
+      <w:r>
+        <w:rPr>
+          <w:rFonts w:ascii="Consolas" w:hAnsi="Consolas" w:cs="Consolas"/>
+          <w:color w:val="000000"/>
+          <w:sz w:val="20"/>
+          <w:szCs w:val="20"/>
+        </w:rPr>
+        <w:tab/>
+        <w:t xml:space="preserve">Resposta </w:t>
+      </w:r>
+      <w:proofErr w:type="spellStart"/>
+      <w:r>
+        <w:rPr>
+          <w:rFonts w:ascii="Consolas" w:hAnsi="Consolas" w:cs="Consolas"/>
+          <w:color w:val="6A3E3E"/>
+          <w:sz w:val="20"/>
+          <w:szCs w:val="20"/>
+        </w:rPr>
+        <w:t>rb</w:t>
+      </w:r>
+      <w:proofErr w:type="spellEnd"/>
+      <w:r>
+        <w:rPr>
+          <w:rFonts w:ascii="Consolas" w:hAnsi="Consolas" w:cs="Consolas"/>
+          <w:color w:val="000000"/>
+          <w:sz w:val="20"/>
+          <w:szCs w:val="20"/>
+        </w:rPr>
+        <w:t xml:space="preserve"> = </w:t>
+      </w:r>
+      <w:proofErr w:type="spellStart"/>
+      <w:r>
+        <w:rPr>
+          <w:rFonts w:ascii="Consolas" w:hAnsi="Consolas" w:cs="Consolas"/>
+          <w:color w:val="000000"/>
+          <w:sz w:val="20"/>
+          <w:szCs w:val="20"/>
+        </w:rPr>
+        <w:t>Resposta.</w:t>
+      </w:r>
+      <w:r>
+        <w:rPr>
+          <w:rFonts w:ascii="Consolas" w:hAnsi="Consolas" w:cs="Consolas"/>
+          <w:b/>
+          <w:bCs/>
+          <w:i/>
+          <w:iCs/>
+          <w:color w:val="0000C0"/>
+          <w:sz w:val="20"/>
+          <w:szCs w:val="20"/>
+        </w:rPr>
+        <w:t>DELACAO</w:t>
+      </w:r>
+      <w:proofErr w:type="spellEnd"/>
+      <w:r>
+        <w:rPr>
+          <w:rFonts w:ascii="Consolas" w:hAnsi="Consolas" w:cs="Consolas"/>
+          <w:color w:val="000000"/>
+          <w:sz w:val="20"/>
+          <w:szCs w:val="20"/>
+        </w:rPr>
+        <w:t>;</w:t>
+      </w:r>
+    </w:p>
+    <w:p>
+      <w:pPr>
+        <w:autoSpaceDE w:val="0"/>
+        <w:autoSpaceDN w:val="0"/>
+        <w:adjustRightInd w:val="0"/>
+        <w:spacing w:after="0" w:line="240" w:lineRule="auto"/>
+        <w:rPr>
+          <w:rFonts w:ascii="Consolas" w:hAnsi="Consolas" w:cs="Consolas"/>
+          <w:sz w:val="20"/>
+          <w:szCs w:val="20"/>
+        </w:rPr>
+      </w:pPr>
+    </w:p>
+    <w:p>
+      <w:pPr>
+        <w:autoSpaceDE w:val="0"/>
+        <w:autoSpaceDN w:val="0"/>
+        <w:adjustRightInd w:val="0"/>
+        <w:spacing w:after="0" w:line="240" w:lineRule="auto"/>
+        <w:rPr>
+          <w:rFonts w:ascii="Consolas" w:hAnsi="Consolas" w:cs="Consolas"/>
+          <w:sz w:val="20"/>
+          <w:szCs w:val="20"/>
+        </w:rPr>
+      </w:pPr>
+      <w:r>
+        <w:rPr>
+          <w:rFonts w:ascii="Consolas" w:hAnsi="Consolas" w:cs="Consolas"/>
+          <w:color w:val="000000"/>
+          <w:sz w:val="20"/>
+          <w:szCs w:val="20"/>
+        </w:rPr>
+        <w:tab/>
+      </w:r>
+      <w:r>
+        <w:rPr>
+          <w:rFonts w:ascii="Consolas" w:hAnsi="Consolas" w:cs="Consolas"/>
+          <w:color w:val="000000"/>
+          <w:sz w:val="20"/>
+          <w:szCs w:val="20"/>
+        </w:rPr>
+        <w:tab/>
+      </w:r>
+      <w:proofErr w:type="spellStart"/>
+      <w:proofErr w:type="gramStart"/>
+      <w:r>
+        <w:rPr>
+          <w:rFonts w:ascii="Consolas" w:hAnsi="Consolas" w:cs="Consolas"/>
+          <w:i/>
+          <w:iCs/>
+          <w:color w:val="000000"/>
+          <w:sz w:val="20"/>
+          <w:szCs w:val="20"/>
+        </w:rPr>
+        <w:t>assertEquals</w:t>
+      </w:r>
+      <w:proofErr w:type="spellEnd"/>
+      <w:r>
+        <w:rPr>
+          <w:rFonts w:ascii="Consolas" w:hAnsi="Consolas" w:cs="Consolas"/>
+          <w:color w:val="000000"/>
+          <w:sz w:val="20"/>
+          <w:szCs w:val="20"/>
+        </w:rPr>
+        <w:t>(</w:t>
+      </w:r>
+      <w:proofErr w:type="gramEnd"/>
+      <w:r>
+        <w:rPr>
+          <w:rFonts w:ascii="Consolas" w:hAnsi="Consolas" w:cs="Consolas"/>
+          <w:color w:val="000000"/>
+          <w:sz w:val="20"/>
+          <w:szCs w:val="20"/>
+        </w:rPr>
+        <w:t xml:space="preserve">15, </w:t>
+      </w:r>
+      <w:proofErr w:type="spellStart"/>
+      <w:r>
+        <w:rPr>
+          <w:rFonts w:ascii="Consolas" w:hAnsi="Consolas" w:cs="Consolas"/>
+          <w:color w:val="6A3E3E"/>
+          <w:sz w:val="20"/>
+          <w:szCs w:val="20"/>
+        </w:rPr>
+        <w:t>julgamentoPrisioneiro</w:t>
+      </w:r>
+      <w:r>
+        <w:rPr>
+          <w:rFonts w:ascii="Consolas" w:hAnsi="Consolas" w:cs="Consolas"/>
+          <w:color w:val="000000"/>
+          <w:sz w:val="20"/>
+          <w:szCs w:val="20"/>
+        </w:rPr>
+        <w:t>.calculaPena</w:t>
+      </w:r>
+      <w:proofErr w:type="spellEnd"/>
+      <w:r>
+        <w:rPr>
+          <w:rFonts w:ascii="Consolas" w:hAnsi="Consolas" w:cs="Consolas"/>
+          <w:color w:val="000000"/>
+          <w:sz w:val="20"/>
+          <w:szCs w:val="20"/>
+        </w:rPr>
+        <w:t>(</w:t>
+      </w:r>
+      <w:proofErr w:type="spellStart"/>
+      <w:r>
+        <w:rPr>
+          <w:rFonts w:ascii="Consolas" w:hAnsi="Consolas" w:cs="Consolas"/>
+          <w:color w:val="6A3E3E"/>
+          <w:sz w:val="20"/>
+          <w:szCs w:val="20"/>
+        </w:rPr>
+        <w:t>ra</w:t>
+      </w:r>
+      <w:proofErr w:type="spellEnd"/>
+      <w:r>
+        <w:rPr>
+          <w:rFonts w:ascii="Consolas" w:hAnsi="Consolas" w:cs="Consolas"/>
+          <w:color w:val="000000"/>
+          <w:sz w:val="20"/>
+          <w:szCs w:val="20"/>
+        </w:rPr>
+        <w:t xml:space="preserve">, </w:t>
+      </w:r>
+      <w:proofErr w:type="spellStart"/>
+      <w:r>
+        <w:rPr>
+          <w:rFonts w:ascii="Consolas" w:hAnsi="Consolas" w:cs="Consolas"/>
+          <w:color w:val="6A3E3E"/>
+          <w:sz w:val="20"/>
+          <w:szCs w:val="20"/>
+        </w:rPr>
+        <w:t>rb</w:t>
+      </w:r>
+      <w:proofErr w:type="spellEnd"/>
+      <w:r>
+        <w:rPr>
+          <w:rFonts w:ascii="Consolas" w:hAnsi="Consolas" w:cs="Consolas"/>
+          <w:color w:val="000000"/>
+          <w:sz w:val="20"/>
+          <w:szCs w:val="20"/>
+        </w:rPr>
+        <w:t>));</w:t>
+      </w:r>
+    </w:p>
+    <w:p>
+      <w:pPr>
+        <w:autoSpaceDE w:val="0"/>
+        <w:autoSpaceDN w:val="0"/>
+        <w:adjustRightInd w:val="0"/>
+        <w:spacing w:after="0" w:line="240" w:lineRule="auto"/>
+        <w:rPr>
+          <w:rFonts w:ascii="Consolas" w:hAnsi="Consolas" w:cs="Consolas"/>
+          <w:sz w:val="20"/>
+          <w:szCs w:val="20"/>
+        </w:rPr>
+      </w:pPr>
+      <w:r>
+        <w:rPr>
+          <w:rFonts w:ascii="Consolas" w:hAnsi="Consolas" w:cs="Consolas"/>
+          <w:color w:val="000000"/>
+          <w:sz w:val="20"/>
+          <w:szCs w:val="20"/>
+        </w:rPr>
+        <w:tab/>
+        <w:t>}</w:t>
+      </w:r>
+    </w:p>
+    <w:p>
+      <w:r>
+        <w:rPr>
+          <w:rFonts w:ascii="Consolas" w:hAnsi="Consolas" w:cs="Consolas"/>
+          <w:color w:val="000000"/>
+          <w:sz w:val="20"/>
+          <w:szCs w:val="20"/>
+        </w:rPr>
+        <w:t>}</w:t>
+      </w:r>
+    </w:p>
+    <w:p>
+      <w:r>
+        <w:t>OBS.:</w:t>
+      </w:r>
+    </w:p>
+    <w:p>
+      <w:pPr>
+        <w:pStyle w:val="ListParagraph"/>
+        <w:numPr>
+          <w:ilvl w:val="0"/>
+          <w:numId w:val="4"/>
+        </w:numPr>
+      </w:pPr>
+      <w:r>
+        <w:t xml:space="preserve">Antes de efetuar este teste, tive que colocar um </w:t>
+      </w:r>
+      <w:proofErr w:type="spellStart"/>
+      <w:r>
+        <w:t>return</w:t>
+      </w:r>
+      <w:proofErr w:type="spellEnd"/>
+      <w:r>
+        <w:t xml:space="preserve"> fora de todas as condições, pois uma função não pode ficar sem retorno.</w:t>
+      </w:r>
+    </w:p>
+    <w:p>
+      <w:pPr>
+        <w:pStyle w:val="ListParagraph"/>
+        <w:numPr>
+          <w:ilvl w:val="0"/>
+          <w:numId w:val="4"/>
+        </w:numPr>
+      </w:pPr>
+      <w:r>
+        <w:t>O teste 04 foi executado com sucesso</w:t>
+      </w:r>
       <w:bookmarkStart w:id="0" w:name="_GoBack"/>
-      <w:r>
-        <w:t xml:space="preserve">Ainda obtenho erro no teste da JUNIT </w:t>
-      </w:r>
-      <w:r>
-        <w:t>no teste 03</w:t>
-      </w:r>
       <w:bookmarkEnd w:id="0"/>
     </w:p>
     <w:sectPr>
@@ -6860,6 +9196,92 @@
     </w:lvl>
   </w:abstractNum>
   <w:abstractNum w:abstractNumId="2" w15:restartNumberingAfterBreak="0">
+    <w:nsid w:val="18553112"/>
+    <w:multiLevelType w:val="hybridMultilevel"/>
+    <w:tmpl w:val="94EA4D76"/>
+    <w:lvl w:ilvl="0" w:tplc="0416000F">
+      <w:start w:val="1"/>
+      <w:numFmt w:val="decimal"/>
+      <w:lvlText w:val="%1."/>
+      <w:lvlJc w:val="left"/>
+      <w:pPr>
+        <w:ind w:left="720" w:hanging="360"/>
+      </w:pPr>
+    </w:lvl>
+    <w:lvl w:ilvl="1" w:tplc="04160019" w:tentative="1">
+      <w:start w:val="1"/>
+      <w:numFmt w:val="lowerLetter"/>
+      <w:lvlText w:val="%2."/>
+      <w:lvlJc w:val="left"/>
+      <w:pPr>
+        <w:ind w:left="1440" w:hanging="360"/>
+      </w:pPr>
+    </w:lvl>
+    <w:lvl w:ilvl="2" w:tplc="0416001B" w:tentative="1">
+      <w:start w:val="1"/>
+      <w:numFmt w:val="lowerRoman"/>
+      <w:lvlText w:val="%3."/>
+      <w:lvlJc w:val="right"/>
+      <w:pPr>
+        <w:ind w:left="2160" w:hanging="180"/>
+      </w:pPr>
+    </w:lvl>
+    <w:lvl w:ilvl="3" w:tplc="0416000F" w:tentative="1">
+      <w:start w:val="1"/>
+      <w:numFmt w:val="decimal"/>
+      <w:lvlText w:val="%4."/>
+      <w:lvlJc w:val="left"/>
+      <w:pPr>
+        <w:ind w:left="2880" w:hanging="360"/>
+      </w:pPr>
+    </w:lvl>
+    <w:lvl w:ilvl="4" w:tplc="04160019" w:tentative="1">
+      <w:start w:val="1"/>
+      <w:numFmt w:val="lowerLetter"/>
+      <w:lvlText w:val="%5."/>
+      <w:lvlJc w:val="left"/>
+      <w:pPr>
+        <w:ind w:left="3600" w:hanging="360"/>
+      </w:pPr>
+    </w:lvl>
+    <w:lvl w:ilvl="5" w:tplc="0416001B" w:tentative="1">
+      <w:start w:val="1"/>
+      <w:numFmt w:val="lowerRoman"/>
+      <w:lvlText w:val="%6."/>
+      <w:lvlJc w:val="right"/>
+      <w:pPr>
+        <w:ind w:left="4320" w:hanging="180"/>
+      </w:pPr>
+    </w:lvl>
+    <w:lvl w:ilvl="6" w:tplc="0416000F" w:tentative="1">
+      <w:start w:val="1"/>
+      <w:numFmt w:val="decimal"/>
+      <w:lvlText w:val="%7."/>
+      <w:lvlJc w:val="left"/>
+      <w:pPr>
+        <w:ind w:left="5040" w:hanging="360"/>
+      </w:pPr>
+    </w:lvl>
+    <w:lvl w:ilvl="7" w:tplc="04160019" w:tentative="1">
+      <w:start w:val="1"/>
+      <w:numFmt w:val="lowerLetter"/>
+      <w:lvlText w:val="%8."/>
+      <w:lvlJc w:val="left"/>
+      <w:pPr>
+        <w:ind w:left="5760" w:hanging="360"/>
+      </w:pPr>
+    </w:lvl>
+    <w:lvl w:ilvl="8" w:tplc="0416001B" w:tentative="1">
+      <w:start w:val="1"/>
+      <w:numFmt w:val="lowerRoman"/>
+      <w:lvlText w:val="%9."/>
+      <w:lvlJc w:val="right"/>
+      <w:pPr>
+        <w:ind w:left="6480" w:hanging="180"/>
+      </w:pPr>
+    </w:lvl>
+  </w:abstractNum>
+  <w:abstractNum w:abstractNumId="3" w15:restartNumberingAfterBreak="0">
     <w:nsid w:val="235366C6"/>
     <w:multiLevelType w:val="hybridMultilevel"/>
     <w:tmpl w:val="FE7C6CB0"/>
@@ -6946,13 +9368,16 @@
     </w:lvl>
   </w:abstractNum>
   <w:num w:numId="1">
-    <w:abstractNumId w:val="2"/>
+    <w:abstractNumId w:val="3"/>
   </w:num>
   <w:num w:numId="2">
     <w:abstractNumId w:val="0"/>
   </w:num>
   <w:num w:numId="3">
     <w:abstractNumId w:val="1"/>
+  </w:num>
+  <w:num w:numId="4">
+    <w:abstractNumId w:val="2"/>
   </w:num>
 </w:numbering>
 </file>

</xml_diff>

<commit_message>
O teste 05 foi executado com erro
</commit_message>
<xml_diff>
--- a/Testes/81628_YuriMoreiraVillanova.docx
+++ b/Testes/81628_YuriMoreiraVillanova.docx
@@ -9008,8 +9008,2555 @@
       <w:r>
         <w:t>O teste 04 foi executado com sucesso</w:t>
       </w:r>
+    </w:p>
+    <w:p/>
+    <w:p/>
+    <w:p/>
+    <w:p/>
+    <w:p/>
+    <w:p>
+      <w:r>
+        <w:lastRenderedPageBreak/>
+        <w:t>TESTE 5</w:t>
+      </w:r>
+      <w:r>
+        <w:t xml:space="preserve"> </w:t>
+      </w:r>
+    </w:p>
+    <w:p>
+      <w:r>
+        <w:t>CLASSE JAVA</w:t>
+      </w:r>
+      <w:r>
+        <w:t>:</w:t>
+      </w:r>
+    </w:p>
+    <w:p>
+      <w:pPr>
+        <w:autoSpaceDE w:val="0"/>
+        <w:autoSpaceDN w:val="0"/>
+        <w:adjustRightInd w:val="0"/>
+        <w:spacing w:after="0" w:line="240" w:lineRule="auto"/>
+        <w:rPr>
+          <w:rFonts w:ascii="Consolas" w:hAnsi="Consolas" w:cs="Consolas"/>
+          <w:sz w:val="20"/>
+          <w:szCs w:val="20"/>
+        </w:rPr>
+      </w:pPr>
+      <w:proofErr w:type="spellStart"/>
+      <w:r>
+        <w:rPr>
+          <w:rFonts w:ascii="Consolas" w:hAnsi="Consolas" w:cs="Consolas"/>
+          <w:b/>
+          <w:bCs/>
+          <w:color w:val="7F0055"/>
+          <w:sz w:val="20"/>
+          <w:szCs w:val="20"/>
+        </w:rPr>
+        <w:t>public</w:t>
+      </w:r>
+      <w:proofErr w:type="spellEnd"/>
+      <w:r>
+        <w:rPr>
+          <w:rFonts w:ascii="Consolas" w:hAnsi="Consolas" w:cs="Consolas"/>
+          <w:color w:val="000000"/>
+          <w:sz w:val="20"/>
+          <w:szCs w:val="20"/>
+        </w:rPr>
+        <w:t xml:space="preserve"> </w:t>
+      </w:r>
+      <w:proofErr w:type="spellStart"/>
+      <w:r>
+        <w:rPr>
+          <w:rFonts w:ascii="Consolas" w:hAnsi="Consolas" w:cs="Consolas"/>
+          <w:b/>
+          <w:bCs/>
+          <w:color w:val="7F0055"/>
+          <w:sz w:val="20"/>
+          <w:szCs w:val="20"/>
+        </w:rPr>
+        <w:t>class</w:t>
+      </w:r>
+      <w:proofErr w:type="spellEnd"/>
+      <w:r>
+        <w:rPr>
+          <w:rFonts w:ascii="Consolas" w:hAnsi="Consolas" w:cs="Consolas"/>
+          <w:color w:val="000000"/>
+          <w:sz w:val="20"/>
+          <w:szCs w:val="20"/>
+        </w:rPr>
+        <w:t xml:space="preserve"> </w:t>
+      </w:r>
+      <w:proofErr w:type="spellStart"/>
+      <w:r>
+        <w:rPr>
+          <w:rFonts w:ascii="Consolas" w:hAnsi="Consolas" w:cs="Consolas"/>
+          <w:color w:val="000000"/>
+          <w:sz w:val="20"/>
+          <w:szCs w:val="20"/>
+        </w:rPr>
+        <w:t>JulgamentoPrisioneiro</w:t>
+      </w:r>
+      <w:proofErr w:type="spellEnd"/>
+      <w:r>
+        <w:rPr>
+          <w:rFonts w:ascii="Consolas" w:hAnsi="Consolas" w:cs="Consolas"/>
+          <w:color w:val="000000"/>
+          <w:sz w:val="20"/>
+          <w:szCs w:val="20"/>
+        </w:rPr>
+        <w:t xml:space="preserve"> {</w:t>
+      </w:r>
+    </w:p>
+    <w:p>
+      <w:pPr>
+        <w:autoSpaceDE w:val="0"/>
+        <w:autoSpaceDN w:val="0"/>
+        <w:adjustRightInd w:val="0"/>
+        <w:spacing w:after="0" w:line="240" w:lineRule="auto"/>
+        <w:rPr>
+          <w:rFonts w:ascii="Consolas" w:hAnsi="Consolas" w:cs="Consolas"/>
+          <w:sz w:val="20"/>
+          <w:szCs w:val="20"/>
+        </w:rPr>
+      </w:pPr>
+      <w:r>
+        <w:rPr>
+          <w:rFonts w:ascii="Consolas" w:hAnsi="Consolas" w:cs="Consolas"/>
+          <w:color w:val="000000"/>
+          <w:sz w:val="20"/>
+          <w:szCs w:val="20"/>
+        </w:rPr>
+        <w:tab/>
+      </w:r>
+      <w:proofErr w:type="spellStart"/>
+      <w:r>
+        <w:rPr>
+          <w:rFonts w:ascii="Consolas" w:hAnsi="Consolas" w:cs="Consolas"/>
+          <w:b/>
+          <w:bCs/>
+          <w:color w:val="7F0055"/>
+          <w:sz w:val="20"/>
+          <w:szCs w:val="20"/>
+        </w:rPr>
+        <w:t>private</w:t>
+      </w:r>
+      <w:proofErr w:type="spellEnd"/>
+      <w:r>
+        <w:rPr>
+          <w:rFonts w:ascii="Consolas" w:hAnsi="Consolas" w:cs="Consolas"/>
+          <w:color w:val="000000"/>
+          <w:sz w:val="20"/>
+          <w:szCs w:val="20"/>
+        </w:rPr>
+        <w:t xml:space="preserve"> </w:t>
+      </w:r>
+      <w:proofErr w:type="spellStart"/>
+      <w:r>
+        <w:rPr>
+          <w:rFonts w:ascii="Consolas" w:hAnsi="Consolas" w:cs="Consolas"/>
+          <w:b/>
+          <w:bCs/>
+          <w:color w:val="7F0055"/>
+          <w:sz w:val="20"/>
+          <w:szCs w:val="20"/>
+        </w:rPr>
+        <w:t>int</w:t>
+      </w:r>
+      <w:proofErr w:type="spellEnd"/>
+      <w:r>
+        <w:rPr>
+          <w:rFonts w:ascii="Consolas" w:hAnsi="Consolas" w:cs="Consolas"/>
+          <w:color w:val="000000"/>
+          <w:sz w:val="20"/>
+          <w:szCs w:val="20"/>
+        </w:rPr>
+        <w:t xml:space="preserve"> </w:t>
+      </w:r>
+      <w:r>
+        <w:rPr>
+          <w:rFonts w:ascii="Consolas" w:hAnsi="Consolas" w:cs="Consolas"/>
+          <w:color w:val="0000C0"/>
+          <w:sz w:val="20"/>
+          <w:szCs w:val="20"/>
+        </w:rPr>
+        <w:t>PENA_INOCENCIA</w:t>
+      </w:r>
+      <w:r>
+        <w:rPr>
+          <w:rFonts w:ascii="Consolas" w:hAnsi="Consolas" w:cs="Consolas"/>
+          <w:color w:val="000000"/>
+          <w:sz w:val="20"/>
+          <w:szCs w:val="20"/>
+        </w:rPr>
+        <w:t xml:space="preserve"> = 10;</w:t>
+      </w:r>
+    </w:p>
+    <w:p>
+      <w:pPr>
+        <w:autoSpaceDE w:val="0"/>
+        <w:autoSpaceDN w:val="0"/>
+        <w:adjustRightInd w:val="0"/>
+        <w:spacing w:after="0" w:line="240" w:lineRule="auto"/>
+        <w:rPr>
+          <w:rFonts w:ascii="Consolas" w:hAnsi="Consolas" w:cs="Consolas"/>
+          <w:sz w:val="20"/>
+          <w:szCs w:val="20"/>
+        </w:rPr>
+      </w:pPr>
+      <w:r>
+        <w:rPr>
+          <w:rFonts w:ascii="Consolas" w:hAnsi="Consolas" w:cs="Consolas"/>
+          <w:color w:val="000000"/>
+          <w:sz w:val="20"/>
+          <w:szCs w:val="20"/>
+        </w:rPr>
+        <w:tab/>
+      </w:r>
+      <w:proofErr w:type="spellStart"/>
+      <w:r>
+        <w:rPr>
+          <w:rFonts w:ascii="Consolas" w:hAnsi="Consolas" w:cs="Consolas"/>
+          <w:b/>
+          <w:bCs/>
+          <w:color w:val="7F0055"/>
+          <w:sz w:val="20"/>
+          <w:szCs w:val="20"/>
+        </w:rPr>
+        <w:t>private</w:t>
+      </w:r>
+      <w:proofErr w:type="spellEnd"/>
+      <w:r>
+        <w:rPr>
+          <w:rFonts w:ascii="Consolas" w:hAnsi="Consolas" w:cs="Consolas"/>
+          <w:color w:val="000000"/>
+          <w:sz w:val="20"/>
+          <w:szCs w:val="20"/>
+        </w:rPr>
+        <w:t xml:space="preserve"> </w:t>
+      </w:r>
+      <w:proofErr w:type="spellStart"/>
+      <w:r>
+        <w:rPr>
+          <w:rFonts w:ascii="Consolas" w:hAnsi="Consolas" w:cs="Consolas"/>
+          <w:b/>
+          <w:bCs/>
+          <w:color w:val="7F0055"/>
+          <w:sz w:val="20"/>
+          <w:szCs w:val="20"/>
+        </w:rPr>
+        <w:t>int</w:t>
+      </w:r>
+      <w:proofErr w:type="spellEnd"/>
+      <w:r>
+        <w:rPr>
+          <w:rFonts w:ascii="Consolas" w:hAnsi="Consolas" w:cs="Consolas"/>
+          <w:color w:val="000000"/>
+          <w:sz w:val="20"/>
+          <w:szCs w:val="20"/>
+        </w:rPr>
+        <w:t xml:space="preserve"> </w:t>
+      </w:r>
+      <w:r>
+        <w:rPr>
+          <w:rFonts w:ascii="Consolas" w:hAnsi="Consolas" w:cs="Consolas"/>
+          <w:color w:val="0000C0"/>
+          <w:sz w:val="20"/>
+          <w:szCs w:val="20"/>
+        </w:rPr>
+        <w:t>PENA_CONDENACAO_MUTUA</w:t>
+      </w:r>
+      <w:r>
+        <w:rPr>
+          <w:rFonts w:ascii="Consolas" w:hAnsi="Consolas" w:cs="Consolas"/>
+          <w:color w:val="000000"/>
+          <w:sz w:val="20"/>
+          <w:szCs w:val="20"/>
+        </w:rPr>
+        <w:t xml:space="preserve"> = 15;</w:t>
+      </w:r>
+    </w:p>
+    <w:p>
+      <w:pPr>
+        <w:autoSpaceDE w:val="0"/>
+        <w:autoSpaceDN w:val="0"/>
+        <w:adjustRightInd w:val="0"/>
+        <w:spacing w:after="0" w:line="240" w:lineRule="auto"/>
+        <w:rPr>
+          <w:rFonts w:ascii="Consolas" w:hAnsi="Consolas" w:cs="Consolas"/>
+          <w:sz w:val="20"/>
+          <w:szCs w:val="20"/>
+        </w:rPr>
+      </w:pPr>
+      <w:r>
+        <w:rPr>
+          <w:rFonts w:ascii="Consolas" w:hAnsi="Consolas" w:cs="Consolas"/>
+          <w:color w:val="000000"/>
+          <w:sz w:val="20"/>
+          <w:szCs w:val="20"/>
+        </w:rPr>
+        <w:tab/>
+      </w:r>
+      <w:proofErr w:type="spellStart"/>
+      <w:r>
+        <w:rPr>
+          <w:rFonts w:ascii="Consolas" w:hAnsi="Consolas" w:cs="Consolas"/>
+          <w:b/>
+          <w:bCs/>
+          <w:color w:val="7F0055"/>
+          <w:sz w:val="20"/>
+          <w:szCs w:val="20"/>
+        </w:rPr>
+        <w:t>private</w:t>
+      </w:r>
+      <w:proofErr w:type="spellEnd"/>
+      <w:r>
+        <w:rPr>
+          <w:rFonts w:ascii="Consolas" w:hAnsi="Consolas" w:cs="Consolas"/>
+          <w:color w:val="000000"/>
+          <w:sz w:val="20"/>
+          <w:szCs w:val="20"/>
+        </w:rPr>
+        <w:t xml:space="preserve"> </w:t>
+      </w:r>
+      <w:proofErr w:type="spellStart"/>
+      <w:r>
+        <w:rPr>
+          <w:rFonts w:ascii="Consolas" w:hAnsi="Consolas" w:cs="Consolas"/>
+          <w:b/>
+          <w:bCs/>
+          <w:color w:val="7F0055"/>
+          <w:sz w:val="20"/>
+          <w:szCs w:val="20"/>
+        </w:rPr>
+        <w:t>int</w:t>
+      </w:r>
+      <w:proofErr w:type="spellEnd"/>
+      <w:r>
+        <w:rPr>
+          <w:rFonts w:ascii="Consolas" w:hAnsi="Consolas" w:cs="Consolas"/>
+          <w:color w:val="000000"/>
+          <w:sz w:val="20"/>
+          <w:szCs w:val="20"/>
+        </w:rPr>
+        <w:t xml:space="preserve"> </w:t>
+      </w:r>
+      <w:r>
+        <w:rPr>
+          <w:rFonts w:ascii="Consolas" w:hAnsi="Consolas" w:cs="Consolas"/>
+          <w:color w:val="0000C0"/>
+          <w:sz w:val="20"/>
+          <w:szCs w:val="20"/>
+        </w:rPr>
+        <w:t>PENA_CONDENACAO_INDIVIDUAL</w:t>
+      </w:r>
+      <w:r>
+        <w:rPr>
+          <w:rFonts w:ascii="Consolas" w:hAnsi="Consolas" w:cs="Consolas"/>
+          <w:color w:val="000000"/>
+          <w:sz w:val="20"/>
+          <w:szCs w:val="20"/>
+        </w:rPr>
+        <w:t xml:space="preserve"> = 10;</w:t>
+      </w:r>
+    </w:p>
+    <w:p>
+      <w:pPr>
+        <w:autoSpaceDE w:val="0"/>
+        <w:autoSpaceDN w:val="0"/>
+        <w:adjustRightInd w:val="0"/>
+        <w:spacing w:after="0" w:line="240" w:lineRule="auto"/>
+        <w:rPr>
+          <w:rFonts w:ascii="Consolas" w:hAnsi="Consolas" w:cs="Consolas"/>
+          <w:sz w:val="20"/>
+          <w:szCs w:val="20"/>
+        </w:rPr>
+      </w:pPr>
+      <w:r>
+        <w:rPr>
+          <w:rFonts w:ascii="Consolas" w:hAnsi="Consolas" w:cs="Consolas"/>
+          <w:color w:val="000000"/>
+          <w:sz w:val="20"/>
+          <w:szCs w:val="20"/>
+        </w:rPr>
+        <w:tab/>
+      </w:r>
+      <w:proofErr w:type="spellStart"/>
+      <w:r>
+        <w:rPr>
+          <w:rFonts w:ascii="Consolas" w:hAnsi="Consolas" w:cs="Consolas"/>
+          <w:b/>
+          <w:bCs/>
+          <w:color w:val="7F0055"/>
+          <w:sz w:val="20"/>
+          <w:szCs w:val="20"/>
+        </w:rPr>
+        <w:t>private</w:t>
+      </w:r>
+      <w:proofErr w:type="spellEnd"/>
+      <w:r>
+        <w:rPr>
+          <w:rFonts w:ascii="Consolas" w:hAnsi="Consolas" w:cs="Consolas"/>
+          <w:color w:val="000000"/>
+          <w:sz w:val="20"/>
+          <w:szCs w:val="20"/>
+        </w:rPr>
+        <w:t xml:space="preserve"> </w:t>
+      </w:r>
+      <w:proofErr w:type="spellStart"/>
+      <w:r>
+        <w:rPr>
+          <w:rFonts w:ascii="Consolas" w:hAnsi="Consolas" w:cs="Consolas"/>
+          <w:b/>
+          <w:bCs/>
+          <w:color w:val="7F0055"/>
+          <w:sz w:val="20"/>
+          <w:szCs w:val="20"/>
+        </w:rPr>
+        <w:t>int</w:t>
+      </w:r>
+      <w:proofErr w:type="spellEnd"/>
+      <w:r>
+        <w:rPr>
+          <w:rFonts w:ascii="Consolas" w:hAnsi="Consolas" w:cs="Consolas"/>
+          <w:color w:val="000000"/>
+          <w:sz w:val="20"/>
+          <w:szCs w:val="20"/>
+        </w:rPr>
+        <w:t xml:space="preserve"> </w:t>
+      </w:r>
+      <w:r>
+        <w:rPr>
+          <w:rFonts w:ascii="Consolas" w:hAnsi="Consolas" w:cs="Consolas"/>
+          <w:color w:val="0000C0"/>
+          <w:sz w:val="20"/>
+          <w:szCs w:val="20"/>
+          <w:u w:val="single"/>
+        </w:rPr>
+        <w:t>PENA_CONDENACAO_CUMPLICES</w:t>
+      </w:r>
+      <w:r>
+        <w:rPr>
+          <w:rFonts w:ascii="Consolas" w:hAnsi="Consolas" w:cs="Consolas"/>
+          <w:color w:val="000000"/>
+          <w:sz w:val="20"/>
+          <w:szCs w:val="20"/>
+        </w:rPr>
+        <w:t xml:space="preserve"> = 11;</w:t>
+      </w:r>
+    </w:p>
+    <w:p>
+      <w:pPr>
+        <w:autoSpaceDE w:val="0"/>
+        <w:autoSpaceDN w:val="0"/>
+        <w:adjustRightInd w:val="0"/>
+        <w:spacing w:after="0" w:line="240" w:lineRule="auto"/>
+        <w:rPr>
+          <w:rFonts w:ascii="Consolas" w:hAnsi="Consolas" w:cs="Consolas"/>
+          <w:sz w:val="20"/>
+          <w:szCs w:val="20"/>
+        </w:rPr>
+      </w:pPr>
+    </w:p>
+    <w:p>
+      <w:pPr>
+        <w:autoSpaceDE w:val="0"/>
+        <w:autoSpaceDN w:val="0"/>
+        <w:adjustRightInd w:val="0"/>
+        <w:spacing w:after="0" w:line="240" w:lineRule="auto"/>
+        <w:rPr>
+          <w:rFonts w:ascii="Consolas" w:hAnsi="Consolas" w:cs="Consolas"/>
+          <w:sz w:val="20"/>
+          <w:szCs w:val="20"/>
+        </w:rPr>
+      </w:pPr>
+      <w:r>
+        <w:rPr>
+          <w:rFonts w:ascii="Consolas" w:hAnsi="Consolas" w:cs="Consolas"/>
+          <w:color w:val="000000"/>
+          <w:sz w:val="20"/>
+          <w:szCs w:val="20"/>
+        </w:rPr>
+        <w:tab/>
+      </w:r>
+      <w:proofErr w:type="spellStart"/>
+      <w:r>
+        <w:rPr>
+          <w:rFonts w:ascii="Consolas" w:hAnsi="Consolas" w:cs="Consolas"/>
+          <w:b/>
+          <w:bCs/>
+          <w:color w:val="7F0055"/>
+          <w:sz w:val="20"/>
+          <w:szCs w:val="20"/>
+        </w:rPr>
+        <w:t>public</w:t>
+      </w:r>
+      <w:proofErr w:type="spellEnd"/>
+      <w:r>
+        <w:rPr>
+          <w:rFonts w:ascii="Consolas" w:hAnsi="Consolas" w:cs="Consolas"/>
+          <w:color w:val="000000"/>
+          <w:sz w:val="20"/>
+          <w:szCs w:val="20"/>
+        </w:rPr>
+        <w:t xml:space="preserve"> </w:t>
+      </w:r>
+      <w:proofErr w:type="spellStart"/>
+      <w:r>
+        <w:rPr>
+          <w:rFonts w:ascii="Consolas" w:hAnsi="Consolas" w:cs="Consolas"/>
+          <w:b/>
+          <w:bCs/>
+          <w:color w:val="7F0055"/>
+          <w:sz w:val="20"/>
+          <w:szCs w:val="20"/>
+        </w:rPr>
+        <w:t>int</w:t>
+      </w:r>
+      <w:proofErr w:type="spellEnd"/>
+      <w:r>
+        <w:rPr>
+          <w:rFonts w:ascii="Consolas" w:hAnsi="Consolas" w:cs="Consolas"/>
+          <w:color w:val="000000"/>
+          <w:sz w:val="20"/>
+          <w:szCs w:val="20"/>
+        </w:rPr>
+        <w:t xml:space="preserve"> </w:t>
+      </w:r>
+      <w:proofErr w:type="spellStart"/>
+      <w:proofErr w:type="gramStart"/>
+      <w:r>
+        <w:rPr>
+          <w:rFonts w:ascii="Consolas" w:hAnsi="Consolas" w:cs="Consolas"/>
+          <w:color w:val="000000"/>
+          <w:sz w:val="20"/>
+          <w:szCs w:val="20"/>
+        </w:rPr>
+        <w:t>calculaPena</w:t>
+      </w:r>
+      <w:proofErr w:type="spellEnd"/>
+      <w:r>
+        <w:rPr>
+          <w:rFonts w:ascii="Consolas" w:hAnsi="Consolas" w:cs="Consolas"/>
+          <w:color w:val="000000"/>
+          <w:sz w:val="20"/>
+          <w:szCs w:val="20"/>
+        </w:rPr>
+        <w:t>(</w:t>
+      </w:r>
+      <w:proofErr w:type="gramEnd"/>
+      <w:r>
+        <w:rPr>
+          <w:rFonts w:ascii="Consolas" w:hAnsi="Consolas" w:cs="Consolas"/>
+          <w:color w:val="000000"/>
+          <w:sz w:val="20"/>
+          <w:szCs w:val="20"/>
+        </w:rPr>
+        <w:t xml:space="preserve">Resposta </w:t>
+      </w:r>
+      <w:proofErr w:type="spellStart"/>
+      <w:r>
+        <w:rPr>
+          <w:rFonts w:ascii="Consolas" w:hAnsi="Consolas" w:cs="Consolas"/>
+          <w:color w:val="6A3E3E"/>
+          <w:sz w:val="20"/>
+          <w:szCs w:val="20"/>
+        </w:rPr>
+        <w:t>respostaPrisioneiroA</w:t>
+      </w:r>
+      <w:proofErr w:type="spellEnd"/>
+      <w:r>
+        <w:rPr>
+          <w:rFonts w:ascii="Consolas" w:hAnsi="Consolas" w:cs="Consolas"/>
+          <w:color w:val="000000"/>
+          <w:sz w:val="20"/>
+          <w:szCs w:val="20"/>
+        </w:rPr>
+        <w:t xml:space="preserve">, Resposta </w:t>
+      </w:r>
+      <w:proofErr w:type="spellStart"/>
+      <w:r>
+        <w:rPr>
+          <w:rFonts w:ascii="Consolas" w:hAnsi="Consolas" w:cs="Consolas"/>
+          <w:color w:val="6A3E3E"/>
+          <w:sz w:val="20"/>
+          <w:szCs w:val="20"/>
+        </w:rPr>
+        <w:t>respostaPrisioneiroB</w:t>
+      </w:r>
+      <w:proofErr w:type="spellEnd"/>
+      <w:r>
+        <w:rPr>
+          <w:rFonts w:ascii="Consolas" w:hAnsi="Consolas" w:cs="Consolas"/>
+          <w:color w:val="000000"/>
+          <w:sz w:val="20"/>
+          <w:szCs w:val="20"/>
+        </w:rPr>
+        <w:t>) {</w:t>
+      </w:r>
+    </w:p>
+    <w:p>
+      <w:pPr>
+        <w:autoSpaceDE w:val="0"/>
+        <w:autoSpaceDN w:val="0"/>
+        <w:adjustRightInd w:val="0"/>
+        <w:spacing w:after="0" w:line="240" w:lineRule="auto"/>
+        <w:rPr>
+          <w:rFonts w:ascii="Consolas" w:hAnsi="Consolas" w:cs="Consolas"/>
+          <w:sz w:val="20"/>
+          <w:szCs w:val="20"/>
+        </w:rPr>
+      </w:pPr>
+      <w:r>
+        <w:rPr>
+          <w:rFonts w:ascii="Consolas" w:hAnsi="Consolas" w:cs="Consolas"/>
+          <w:color w:val="000000"/>
+          <w:sz w:val="20"/>
+          <w:szCs w:val="20"/>
+        </w:rPr>
+        <w:tab/>
+      </w:r>
+      <w:r>
+        <w:rPr>
+          <w:rFonts w:ascii="Consolas" w:hAnsi="Consolas" w:cs="Consolas"/>
+          <w:color w:val="000000"/>
+          <w:sz w:val="20"/>
+          <w:szCs w:val="20"/>
+        </w:rPr>
+        <w:tab/>
+      </w:r>
+      <w:proofErr w:type="spellStart"/>
+      <w:r>
+        <w:rPr>
+          <w:rFonts w:ascii="Consolas" w:hAnsi="Consolas" w:cs="Consolas"/>
+          <w:b/>
+          <w:bCs/>
+          <w:color w:val="7F0055"/>
+          <w:sz w:val="20"/>
+          <w:szCs w:val="20"/>
+        </w:rPr>
+        <w:t>if</w:t>
+      </w:r>
+      <w:proofErr w:type="spellEnd"/>
+      <w:r>
+        <w:rPr>
+          <w:rFonts w:ascii="Consolas" w:hAnsi="Consolas" w:cs="Consolas"/>
+          <w:color w:val="000000"/>
+          <w:sz w:val="20"/>
+          <w:szCs w:val="20"/>
+        </w:rPr>
+        <w:t xml:space="preserve"> (</w:t>
+      </w:r>
+      <w:proofErr w:type="spellStart"/>
+      <w:r>
+        <w:rPr>
+          <w:rFonts w:ascii="Consolas" w:hAnsi="Consolas" w:cs="Consolas"/>
+          <w:color w:val="6A3E3E"/>
+          <w:sz w:val="20"/>
+          <w:szCs w:val="20"/>
+        </w:rPr>
+        <w:t>respostaPrisioneiroA</w:t>
+      </w:r>
+      <w:proofErr w:type="spellEnd"/>
+      <w:r>
+        <w:rPr>
+          <w:rFonts w:ascii="Consolas" w:hAnsi="Consolas" w:cs="Consolas"/>
+          <w:color w:val="000000"/>
+          <w:sz w:val="20"/>
+          <w:szCs w:val="20"/>
+        </w:rPr>
+        <w:t xml:space="preserve"> == </w:t>
+      </w:r>
+      <w:proofErr w:type="spellStart"/>
+      <w:r>
+        <w:rPr>
+          <w:rFonts w:ascii="Consolas" w:hAnsi="Consolas" w:cs="Consolas"/>
+          <w:color w:val="000000"/>
+          <w:sz w:val="20"/>
+          <w:szCs w:val="20"/>
+        </w:rPr>
+        <w:t>Resposta.</w:t>
+      </w:r>
+      <w:r>
+        <w:rPr>
+          <w:rFonts w:ascii="Consolas" w:hAnsi="Consolas" w:cs="Consolas"/>
+          <w:b/>
+          <w:bCs/>
+          <w:i/>
+          <w:iCs/>
+          <w:color w:val="0000C0"/>
+          <w:sz w:val="20"/>
+          <w:szCs w:val="20"/>
+        </w:rPr>
+        <w:t>DELACAO</w:t>
+      </w:r>
+      <w:proofErr w:type="spellEnd"/>
+      <w:r>
+        <w:rPr>
+          <w:rFonts w:ascii="Consolas" w:hAnsi="Consolas" w:cs="Consolas"/>
+          <w:color w:val="000000"/>
+          <w:sz w:val="20"/>
+          <w:szCs w:val="20"/>
+        </w:rPr>
+        <w:t>) {</w:t>
+      </w:r>
+    </w:p>
+    <w:p>
+      <w:pPr>
+        <w:autoSpaceDE w:val="0"/>
+        <w:autoSpaceDN w:val="0"/>
+        <w:adjustRightInd w:val="0"/>
+        <w:spacing w:after="0" w:line="240" w:lineRule="auto"/>
+        <w:rPr>
+          <w:rFonts w:ascii="Consolas" w:hAnsi="Consolas" w:cs="Consolas"/>
+          <w:sz w:val="20"/>
+          <w:szCs w:val="20"/>
+        </w:rPr>
+      </w:pPr>
+      <w:r>
+        <w:rPr>
+          <w:rFonts w:ascii="Consolas" w:hAnsi="Consolas" w:cs="Consolas"/>
+          <w:color w:val="000000"/>
+          <w:sz w:val="20"/>
+          <w:szCs w:val="20"/>
+        </w:rPr>
+        <w:tab/>
+      </w:r>
+      <w:r>
+        <w:rPr>
+          <w:rFonts w:ascii="Consolas" w:hAnsi="Consolas" w:cs="Consolas"/>
+          <w:color w:val="000000"/>
+          <w:sz w:val="20"/>
+          <w:szCs w:val="20"/>
+        </w:rPr>
+        <w:tab/>
+      </w:r>
+      <w:r>
+        <w:rPr>
+          <w:rFonts w:ascii="Consolas" w:hAnsi="Consolas" w:cs="Consolas"/>
+          <w:color w:val="000000"/>
+          <w:sz w:val="20"/>
+          <w:szCs w:val="20"/>
+        </w:rPr>
+        <w:tab/>
+      </w:r>
+      <w:proofErr w:type="spellStart"/>
+      <w:r>
+        <w:rPr>
+          <w:rFonts w:ascii="Consolas" w:hAnsi="Consolas" w:cs="Consolas"/>
+          <w:b/>
+          <w:bCs/>
+          <w:color w:val="7F0055"/>
+          <w:sz w:val="20"/>
+          <w:szCs w:val="20"/>
+        </w:rPr>
+        <w:t>if</w:t>
+      </w:r>
+      <w:proofErr w:type="spellEnd"/>
+      <w:r>
+        <w:rPr>
+          <w:rFonts w:ascii="Consolas" w:hAnsi="Consolas" w:cs="Consolas"/>
+          <w:color w:val="000000"/>
+          <w:sz w:val="20"/>
+          <w:szCs w:val="20"/>
+        </w:rPr>
+        <w:t xml:space="preserve"> (</w:t>
+      </w:r>
+      <w:proofErr w:type="spellStart"/>
+      <w:r>
+        <w:rPr>
+          <w:rFonts w:ascii="Consolas" w:hAnsi="Consolas" w:cs="Consolas"/>
+          <w:color w:val="6A3E3E"/>
+          <w:sz w:val="20"/>
+          <w:szCs w:val="20"/>
+        </w:rPr>
+        <w:t>respostaPrisioneiroB</w:t>
+      </w:r>
+      <w:proofErr w:type="spellEnd"/>
+      <w:r>
+        <w:rPr>
+          <w:rFonts w:ascii="Consolas" w:hAnsi="Consolas" w:cs="Consolas"/>
+          <w:color w:val="000000"/>
+          <w:sz w:val="20"/>
+          <w:szCs w:val="20"/>
+        </w:rPr>
+        <w:t xml:space="preserve"> == </w:t>
+      </w:r>
+      <w:proofErr w:type="spellStart"/>
+      <w:r>
+        <w:rPr>
+          <w:rFonts w:ascii="Consolas" w:hAnsi="Consolas" w:cs="Consolas"/>
+          <w:color w:val="000000"/>
+          <w:sz w:val="20"/>
+          <w:szCs w:val="20"/>
+        </w:rPr>
+        <w:t>Resposta.</w:t>
+      </w:r>
+      <w:r>
+        <w:rPr>
+          <w:rFonts w:ascii="Consolas" w:hAnsi="Consolas" w:cs="Consolas"/>
+          <w:b/>
+          <w:bCs/>
+          <w:i/>
+          <w:iCs/>
+          <w:color w:val="0000C0"/>
+          <w:sz w:val="20"/>
+          <w:szCs w:val="20"/>
+        </w:rPr>
+        <w:t>DELACAO</w:t>
+      </w:r>
+      <w:proofErr w:type="spellEnd"/>
+      <w:r>
+        <w:rPr>
+          <w:rFonts w:ascii="Consolas" w:hAnsi="Consolas" w:cs="Consolas"/>
+          <w:color w:val="000000"/>
+          <w:sz w:val="20"/>
+          <w:szCs w:val="20"/>
+        </w:rPr>
+        <w:t>) {</w:t>
+      </w:r>
+    </w:p>
+    <w:p>
+      <w:pPr>
+        <w:autoSpaceDE w:val="0"/>
+        <w:autoSpaceDN w:val="0"/>
+        <w:adjustRightInd w:val="0"/>
+        <w:spacing w:after="0" w:line="240" w:lineRule="auto"/>
+        <w:rPr>
+          <w:rFonts w:ascii="Consolas" w:hAnsi="Consolas" w:cs="Consolas"/>
+          <w:sz w:val="20"/>
+          <w:szCs w:val="20"/>
+        </w:rPr>
+      </w:pPr>
+      <w:r>
+        <w:rPr>
+          <w:rFonts w:ascii="Consolas" w:hAnsi="Consolas" w:cs="Consolas"/>
+          <w:color w:val="000000"/>
+          <w:sz w:val="20"/>
+          <w:szCs w:val="20"/>
+        </w:rPr>
+        <w:tab/>
+      </w:r>
+      <w:r>
+        <w:rPr>
+          <w:rFonts w:ascii="Consolas" w:hAnsi="Consolas" w:cs="Consolas"/>
+          <w:color w:val="000000"/>
+          <w:sz w:val="20"/>
+          <w:szCs w:val="20"/>
+        </w:rPr>
+        <w:tab/>
+      </w:r>
+      <w:r>
+        <w:rPr>
+          <w:rFonts w:ascii="Consolas" w:hAnsi="Consolas" w:cs="Consolas"/>
+          <w:color w:val="000000"/>
+          <w:sz w:val="20"/>
+          <w:szCs w:val="20"/>
+        </w:rPr>
+        <w:tab/>
+      </w:r>
+      <w:r>
+        <w:rPr>
+          <w:rFonts w:ascii="Consolas" w:hAnsi="Consolas" w:cs="Consolas"/>
+          <w:color w:val="000000"/>
+          <w:sz w:val="20"/>
+          <w:szCs w:val="20"/>
+        </w:rPr>
+        <w:tab/>
+      </w:r>
+      <w:proofErr w:type="spellStart"/>
+      <w:r>
+        <w:rPr>
+          <w:rFonts w:ascii="Consolas" w:hAnsi="Consolas" w:cs="Consolas"/>
+          <w:b/>
+          <w:bCs/>
+          <w:color w:val="7F0055"/>
+          <w:sz w:val="20"/>
+          <w:szCs w:val="20"/>
+        </w:rPr>
+        <w:t>return</w:t>
+      </w:r>
+      <w:proofErr w:type="spellEnd"/>
+      <w:r>
+        <w:rPr>
+          <w:rFonts w:ascii="Consolas" w:hAnsi="Consolas" w:cs="Consolas"/>
+          <w:color w:val="000000"/>
+          <w:sz w:val="20"/>
+          <w:szCs w:val="20"/>
+        </w:rPr>
+        <w:t xml:space="preserve"> </w:t>
+      </w:r>
+      <w:r>
+        <w:rPr>
+          <w:rFonts w:ascii="Consolas" w:hAnsi="Consolas" w:cs="Consolas"/>
+          <w:color w:val="0000C0"/>
+          <w:sz w:val="20"/>
+          <w:szCs w:val="20"/>
+        </w:rPr>
+        <w:t>PENA_CONDENACAO_MUTUA</w:t>
+      </w:r>
+      <w:r>
+        <w:rPr>
+          <w:rFonts w:ascii="Consolas" w:hAnsi="Consolas" w:cs="Consolas"/>
+          <w:color w:val="000000"/>
+          <w:sz w:val="20"/>
+          <w:szCs w:val="20"/>
+        </w:rPr>
+        <w:t>;</w:t>
+      </w:r>
+    </w:p>
+    <w:p>
+      <w:pPr>
+        <w:autoSpaceDE w:val="0"/>
+        <w:autoSpaceDN w:val="0"/>
+        <w:adjustRightInd w:val="0"/>
+        <w:spacing w:after="0" w:line="240" w:lineRule="auto"/>
+        <w:rPr>
+          <w:rFonts w:ascii="Consolas" w:hAnsi="Consolas" w:cs="Consolas"/>
+          <w:sz w:val="20"/>
+          <w:szCs w:val="20"/>
+          <w:lang w:val="en-US"/>
+        </w:rPr>
+      </w:pPr>
+      <w:r>
+        <w:rPr>
+          <w:rFonts w:ascii="Consolas" w:hAnsi="Consolas" w:cs="Consolas"/>
+          <w:color w:val="000000"/>
+          <w:sz w:val="20"/>
+          <w:szCs w:val="20"/>
+        </w:rPr>
+        <w:tab/>
+      </w:r>
+      <w:r>
+        <w:rPr>
+          <w:rFonts w:ascii="Consolas" w:hAnsi="Consolas" w:cs="Consolas"/>
+          <w:color w:val="000000"/>
+          <w:sz w:val="20"/>
+          <w:szCs w:val="20"/>
+        </w:rPr>
+        <w:tab/>
+      </w:r>
+      <w:r>
+        <w:rPr>
+          <w:rFonts w:ascii="Consolas" w:hAnsi="Consolas" w:cs="Consolas"/>
+          <w:color w:val="000000"/>
+          <w:sz w:val="20"/>
+          <w:szCs w:val="20"/>
+        </w:rPr>
+        <w:tab/>
+      </w:r>
+      <w:r>
+        <w:rPr>
+          <w:rFonts w:ascii="Consolas" w:hAnsi="Consolas" w:cs="Consolas"/>
+          <w:color w:val="000000"/>
+          <w:sz w:val="20"/>
+          <w:szCs w:val="20"/>
+          <w:lang w:val="en-US"/>
+        </w:rPr>
+        <w:t xml:space="preserve">} </w:t>
+      </w:r>
+      <w:r>
+        <w:rPr>
+          <w:rFonts w:ascii="Consolas" w:hAnsi="Consolas" w:cs="Consolas"/>
+          <w:b/>
+          <w:bCs/>
+          <w:color w:val="7F0055"/>
+          <w:sz w:val="20"/>
+          <w:szCs w:val="20"/>
+          <w:lang w:val="en-US"/>
+        </w:rPr>
+        <w:t>else</w:t>
+      </w:r>
+      <w:r>
+        <w:rPr>
+          <w:rFonts w:ascii="Consolas" w:hAnsi="Consolas" w:cs="Consolas"/>
+          <w:color w:val="000000"/>
+          <w:sz w:val="20"/>
+          <w:szCs w:val="20"/>
+          <w:lang w:val="en-US"/>
+        </w:rPr>
+        <w:t xml:space="preserve"> {</w:t>
+      </w:r>
+    </w:p>
+    <w:p>
+      <w:pPr>
+        <w:autoSpaceDE w:val="0"/>
+        <w:autoSpaceDN w:val="0"/>
+        <w:adjustRightInd w:val="0"/>
+        <w:spacing w:after="0" w:line="240" w:lineRule="auto"/>
+        <w:rPr>
+          <w:rFonts w:ascii="Consolas" w:hAnsi="Consolas" w:cs="Consolas"/>
+          <w:sz w:val="20"/>
+          <w:szCs w:val="20"/>
+          <w:lang w:val="en-US"/>
+        </w:rPr>
+      </w:pPr>
+      <w:r>
+        <w:rPr>
+          <w:rFonts w:ascii="Consolas" w:hAnsi="Consolas" w:cs="Consolas"/>
+          <w:color w:val="000000"/>
+          <w:sz w:val="20"/>
+          <w:szCs w:val="20"/>
+          <w:lang w:val="en-US"/>
+        </w:rPr>
+        <w:tab/>
+      </w:r>
+      <w:r>
+        <w:rPr>
+          <w:rFonts w:ascii="Consolas" w:hAnsi="Consolas" w:cs="Consolas"/>
+          <w:color w:val="000000"/>
+          <w:sz w:val="20"/>
+          <w:szCs w:val="20"/>
+          <w:lang w:val="en-US"/>
+        </w:rPr>
+        <w:tab/>
+      </w:r>
+      <w:r>
+        <w:rPr>
+          <w:rFonts w:ascii="Consolas" w:hAnsi="Consolas" w:cs="Consolas"/>
+          <w:color w:val="000000"/>
+          <w:sz w:val="20"/>
+          <w:szCs w:val="20"/>
+          <w:lang w:val="en-US"/>
+        </w:rPr>
+        <w:tab/>
+      </w:r>
+      <w:r>
+        <w:rPr>
+          <w:rFonts w:ascii="Consolas" w:hAnsi="Consolas" w:cs="Consolas"/>
+          <w:color w:val="000000"/>
+          <w:sz w:val="20"/>
+          <w:szCs w:val="20"/>
+          <w:lang w:val="en-US"/>
+        </w:rPr>
+        <w:tab/>
+      </w:r>
+      <w:r>
+        <w:rPr>
+          <w:rFonts w:ascii="Consolas" w:hAnsi="Consolas" w:cs="Consolas"/>
+          <w:b/>
+          <w:bCs/>
+          <w:color w:val="7F0055"/>
+          <w:sz w:val="20"/>
+          <w:szCs w:val="20"/>
+          <w:lang w:val="en-US"/>
+        </w:rPr>
+        <w:t>return</w:t>
+      </w:r>
+      <w:r>
+        <w:rPr>
+          <w:rFonts w:ascii="Consolas" w:hAnsi="Consolas" w:cs="Consolas"/>
+          <w:color w:val="000000"/>
+          <w:sz w:val="20"/>
+          <w:szCs w:val="20"/>
+          <w:lang w:val="en-US"/>
+        </w:rPr>
+        <w:t xml:space="preserve"> </w:t>
+      </w:r>
+      <w:r>
+        <w:rPr>
+          <w:rFonts w:ascii="Consolas" w:hAnsi="Consolas" w:cs="Consolas"/>
+          <w:color w:val="0000C0"/>
+          <w:sz w:val="20"/>
+          <w:szCs w:val="20"/>
+          <w:lang w:val="en-US"/>
+        </w:rPr>
+        <w:t>PENA_INOCENCIA</w:t>
+      </w:r>
+      <w:r>
+        <w:rPr>
+          <w:rFonts w:ascii="Consolas" w:hAnsi="Consolas" w:cs="Consolas"/>
+          <w:color w:val="000000"/>
+          <w:sz w:val="20"/>
+          <w:szCs w:val="20"/>
+          <w:lang w:val="en-US"/>
+        </w:rPr>
+        <w:t>;</w:t>
+      </w:r>
+    </w:p>
+    <w:p>
+      <w:pPr>
+        <w:autoSpaceDE w:val="0"/>
+        <w:autoSpaceDN w:val="0"/>
+        <w:adjustRightInd w:val="0"/>
+        <w:spacing w:after="0" w:line="240" w:lineRule="auto"/>
+        <w:rPr>
+          <w:rFonts w:ascii="Consolas" w:hAnsi="Consolas" w:cs="Consolas"/>
+          <w:sz w:val="20"/>
+          <w:szCs w:val="20"/>
+          <w:lang w:val="en-US"/>
+        </w:rPr>
+      </w:pPr>
+      <w:r>
+        <w:rPr>
+          <w:rFonts w:ascii="Consolas" w:hAnsi="Consolas" w:cs="Consolas"/>
+          <w:color w:val="000000"/>
+          <w:sz w:val="20"/>
+          <w:szCs w:val="20"/>
+          <w:lang w:val="en-US"/>
+        </w:rPr>
+        <w:tab/>
+      </w:r>
+      <w:r>
+        <w:rPr>
+          <w:rFonts w:ascii="Consolas" w:hAnsi="Consolas" w:cs="Consolas"/>
+          <w:color w:val="000000"/>
+          <w:sz w:val="20"/>
+          <w:szCs w:val="20"/>
+          <w:lang w:val="en-US"/>
+        </w:rPr>
+        <w:tab/>
+      </w:r>
+      <w:r>
+        <w:rPr>
+          <w:rFonts w:ascii="Consolas" w:hAnsi="Consolas" w:cs="Consolas"/>
+          <w:color w:val="000000"/>
+          <w:sz w:val="20"/>
+          <w:szCs w:val="20"/>
+          <w:lang w:val="en-US"/>
+        </w:rPr>
+        <w:tab/>
+        <w:t>}</w:t>
+      </w:r>
+    </w:p>
+    <w:p>
+      <w:pPr>
+        <w:autoSpaceDE w:val="0"/>
+        <w:autoSpaceDN w:val="0"/>
+        <w:adjustRightInd w:val="0"/>
+        <w:spacing w:after="0" w:line="240" w:lineRule="auto"/>
+        <w:rPr>
+          <w:rFonts w:ascii="Consolas" w:hAnsi="Consolas" w:cs="Consolas"/>
+          <w:sz w:val="20"/>
+          <w:szCs w:val="20"/>
+          <w:lang w:val="en-US"/>
+        </w:rPr>
+      </w:pPr>
+      <w:r>
+        <w:rPr>
+          <w:rFonts w:ascii="Consolas" w:hAnsi="Consolas" w:cs="Consolas"/>
+          <w:color w:val="000000"/>
+          <w:sz w:val="20"/>
+          <w:szCs w:val="20"/>
+          <w:lang w:val="en-US"/>
+        </w:rPr>
+        <w:tab/>
+      </w:r>
+      <w:r>
+        <w:rPr>
+          <w:rFonts w:ascii="Consolas" w:hAnsi="Consolas" w:cs="Consolas"/>
+          <w:color w:val="000000"/>
+          <w:sz w:val="20"/>
+          <w:szCs w:val="20"/>
+          <w:lang w:val="en-US"/>
+        </w:rPr>
+        <w:tab/>
+        <w:t xml:space="preserve">} </w:t>
+      </w:r>
+      <w:r>
+        <w:rPr>
+          <w:rFonts w:ascii="Consolas" w:hAnsi="Consolas" w:cs="Consolas"/>
+          <w:b/>
+          <w:bCs/>
+          <w:color w:val="7F0055"/>
+          <w:sz w:val="20"/>
+          <w:szCs w:val="20"/>
+          <w:lang w:val="en-US"/>
+        </w:rPr>
+        <w:t>else</w:t>
+      </w:r>
+      <w:r>
+        <w:rPr>
+          <w:rFonts w:ascii="Consolas" w:hAnsi="Consolas" w:cs="Consolas"/>
+          <w:color w:val="000000"/>
+          <w:sz w:val="20"/>
+          <w:szCs w:val="20"/>
+          <w:lang w:val="en-US"/>
+        </w:rPr>
+        <w:t xml:space="preserve"> {</w:t>
+      </w:r>
+    </w:p>
+    <w:p>
+      <w:pPr>
+        <w:autoSpaceDE w:val="0"/>
+        <w:autoSpaceDN w:val="0"/>
+        <w:adjustRightInd w:val="0"/>
+        <w:spacing w:after="0" w:line="240" w:lineRule="auto"/>
+        <w:rPr>
+          <w:rFonts w:ascii="Consolas" w:hAnsi="Consolas" w:cs="Consolas"/>
+          <w:sz w:val="20"/>
+          <w:szCs w:val="20"/>
+        </w:rPr>
+      </w:pPr>
+      <w:r>
+        <w:rPr>
+          <w:rFonts w:ascii="Consolas" w:hAnsi="Consolas" w:cs="Consolas"/>
+          <w:color w:val="000000"/>
+          <w:sz w:val="20"/>
+          <w:szCs w:val="20"/>
+          <w:lang w:val="en-US"/>
+        </w:rPr>
+        <w:tab/>
+      </w:r>
+      <w:r>
+        <w:rPr>
+          <w:rFonts w:ascii="Consolas" w:hAnsi="Consolas" w:cs="Consolas"/>
+          <w:color w:val="000000"/>
+          <w:sz w:val="20"/>
+          <w:szCs w:val="20"/>
+          <w:lang w:val="en-US"/>
+        </w:rPr>
+        <w:tab/>
+      </w:r>
+      <w:r>
+        <w:rPr>
+          <w:rFonts w:ascii="Consolas" w:hAnsi="Consolas" w:cs="Consolas"/>
+          <w:color w:val="000000"/>
+          <w:sz w:val="20"/>
+          <w:szCs w:val="20"/>
+          <w:lang w:val="en-US"/>
+        </w:rPr>
+        <w:tab/>
+      </w:r>
+      <w:proofErr w:type="spellStart"/>
+      <w:r>
+        <w:rPr>
+          <w:rFonts w:ascii="Consolas" w:hAnsi="Consolas" w:cs="Consolas"/>
+          <w:b/>
+          <w:bCs/>
+          <w:color w:val="7F0055"/>
+          <w:sz w:val="20"/>
+          <w:szCs w:val="20"/>
+        </w:rPr>
+        <w:t>if</w:t>
+      </w:r>
+      <w:proofErr w:type="spellEnd"/>
+      <w:r>
+        <w:rPr>
+          <w:rFonts w:ascii="Consolas" w:hAnsi="Consolas" w:cs="Consolas"/>
+          <w:color w:val="000000"/>
+          <w:sz w:val="20"/>
+          <w:szCs w:val="20"/>
+        </w:rPr>
+        <w:t xml:space="preserve"> (</w:t>
+      </w:r>
+      <w:proofErr w:type="spellStart"/>
+      <w:r>
+        <w:rPr>
+          <w:rFonts w:ascii="Consolas" w:hAnsi="Consolas" w:cs="Consolas"/>
+          <w:color w:val="6A3E3E"/>
+          <w:sz w:val="20"/>
+          <w:szCs w:val="20"/>
+        </w:rPr>
+        <w:t>respostaPrisioneiroB</w:t>
+      </w:r>
+      <w:proofErr w:type="spellEnd"/>
+      <w:r>
+        <w:rPr>
+          <w:rFonts w:ascii="Consolas" w:hAnsi="Consolas" w:cs="Consolas"/>
+          <w:color w:val="000000"/>
+          <w:sz w:val="20"/>
+          <w:szCs w:val="20"/>
+        </w:rPr>
+        <w:t xml:space="preserve"> == </w:t>
+      </w:r>
+      <w:proofErr w:type="spellStart"/>
+      <w:r>
+        <w:rPr>
+          <w:rFonts w:ascii="Consolas" w:hAnsi="Consolas" w:cs="Consolas"/>
+          <w:color w:val="000000"/>
+          <w:sz w:val="20"/>
+          <w:szCs w:val="20"/>
+        </w:rPr>
+        <w:t>Resposta.</w:t>
+      </w:r>
+      <w:r>
+        <w:rPr>
+          <w:rFonts w:ascii="Consolas" w:hAnsi="Consolas" w:cs="Consolas"/>
+          <w:b/>
+          <w:bCs/>
+          <w:i/>
+          <w:iCs/>
+          <w:color w:val="0000C0"/>
+          <w:sz w:val="20"/>
+          <w:szCs w:val="20"/>
+        </w:rPr>
+        <w:t>DELACAO</w:t>
+      </w:r>
+      <w:proofErr w:type="spellEnd"/>
+      <w:r>
+        <w:rPr>
+          <w:rFonts w:ascii="Consolas" w:hAnsi="Consolas" w:cs="Consolas"/>
+          <w:color w:val="000000"/>
+          <w:sz w:val="20"/>
+          <w:szCs w:val="20"/>
+        </w:rPr>
+        <w:t>) {</w:t>
+      </w:r>
+    </w:p>
+    <w:p>
+      <w:pPr>
+        <w:autoSpaceDE w:val="0"/>
+        <w:autoSpaceDN w:val="0"/>
+        <w:adjustRightInd w:val="0"/>
+        <w:spacing w:after="0" w:line="240" w:lineRule="auto"/>
+        <w:rPr>
+          <w:rFonts w:ascii="Consolas" w:hAnsi="Consolas" w:cs="Consolas"/>
+          <w:sz w:val="20"/>
+          <w:szCs w:val="20"/>
+        </w:rPr>
+      </w:pPr>
+      <w:r>
+        <w:rPr>
+          <w:rFonts w:ascii="Consolas" w:hAnsi="Consolas" w:cs="Consolas"/>
+          <w:color w:val="000000"/>
+          <w:sz w:val="20"/>
+          <w:szCs w:val="20"/>
+        </w:rPr>
+        <w:tab/>
+      </w:r>
+      <w:r>
+        <w:rPr>
+          <w:rFonts w:ascii="Consolas" w:hAnsi="Consolas" w:cs="Consolas"/>
+          <w:color w:val="000000"/>
+          <w:sz w:val="20"/>
+          <w:szCs w:val="20"/>
+        </w:rPr>
+        <w:tab/>
+      </w:r>
+      <w:r>
+        <w:rPr>
+          <w:rFonts w:ascii="Consolas" w:hAnsi="Consolas" w:cs="Consolas"/>
+          <w:color w:val="000000"/>
+          <w:sz w:val="20"/>
+          <w:szCs w:val="20"/>
+        </w:rPr>
+        <w:tab/>
+      </w:r>
+      <w:r>
+        <w:rPr>
+          <w:rFonts w:ascii="Consolas" w:hAnsi="Consolas" w:cs="Consolas"/>
+          <w:color w:val="000000"/>
+          <w:sz w:val="20"/>
+          <w:szCs w:val="20"/>
+        </w:rPr>
+        <w:tab/>
+      </w:r>
+      <w:proofErr w:type="spellStart"/>
+      <w:r>
+        <w:rPr>
+          <w:rFonts w:ascii="Consolas" w:hAnsi="Consolas" w:cs="Consolas"/>
+          <w:b/>
+          <w:bCs/>
+          <w:color w:val="7F0055"/>
+          <w:sz w:val="20"/>
+          <w:szCs w:val="20"/>
+        </w:rPr>
+        <w:t>return</w:t>
+      </w:r>
+      <w:proofErr w:type="spellEnd"/>
+      <w:r>
+        <w:rPr>
+          <w:rFonts w:ascii="Consolas" w:hAnsi="Consolas" w:cs="Consolas"/>
+          <w:color w:val="000000"/>
+          <w:sz w:val="20"/>
+          <w:szCs w:val="20"/>
+        </w:rPr>
+        <w:t xml:space="preserve"> </w:t>
+      </w:r>
+      <w:r>
+        <w:rPr>
+          <w:rFonts w:ascii="Consolas" w:hAnsi="Consolas" w:cs="Consolas"/>
+          <w:color w:val="0000C0"/>
+          <w:sz w:val="20"/>
+          <w:szCs w:val="20"/>
+        </w:rPr>
+        <w:t>PENA_CONDENACAO_INDIVIDUAL</w:t>
+      </w:r>
+      <w:r>
+        <w:rPr>
+          <w:rFonts w:ascii="Consolas" w:hAnsi="Consolas" w:cs="Consolas"/>
+          <w:color w:val="000000"/>
+          <w:sz w:val="20"/>
+          <w:szCs w:val="20"/>
+        </w:rPr>
+        <w:t>;</w:t>
+      </w:r>
+    </w:p>
+    <w:p>
+      <w:pPr>
+        <w:autoSpaceDE w:val="0"/>
+        <w:autoSpaceDN w:val="0"/>
+        <w:adjustRightInd w:val="0"/>
+        <w:spacing w:after="0" w:line="240" w:lineRule="auto"/>
+        <w:rPr>
+          <w:rFonts w:ascii="Consolas" w:hAnsi="Consolas" w:cs="Consolas"/>
+          <w:sz w:val="20"/>
+          <w:szCs w:val="20"/>
+        </w:rPr>
+      </w:pPr>
+      <w:r>
+        <w:rPr>
+          <w:rFonts w:ascii="Consolas" w:hAnsi="Consolas" w:cs="Consolas"/>
+          <w:color w:val="000000"/>
+          <w:sz w:val="20"/>
+          <w:szCs w:val="20"/>
+        </w:rPr>
+        <w:tab/>
+      </w:r>
+      <w:r>
+        <w:rPr>
+          <w:rFonts w:ascii="Consolas" w:hAnsi="Consolas" w:cs="Consolas"/>
+          <w:color w:val="000000"/>
+          <w:sz w:val="20"/>
+          <w:szCs w:val="20"/>
+        </w:rPr>
+        <w:tab/>
+      </w:r>
+      <w:r>
+        <w:rPr>
+          <w:rFonts w:ascii="Consolas" w:hAnsi="Consolas" w:cs="Consolas"/>
+          <w:color w:val="000000"/>
+          <w:sz w:val="20"/>
+          <w:szCs w:val="20"/>
+        </w:rPr>
+        <w:tab/>
+      </w:r>
+      <w:r>
+        <w:rPr>
+          <w:rFonts w:ascii="Consolas" w:hAnsi="Consolas" w:cs="Consolas"/>
+          <w:color w:val="000000"/>
+          <w:sz w:val="20"/>
+          <w:szCs w:val="20"/>
+        </w:rPr>
+        <w:tab/>
+      </w:r>
+      <w:r>
+        <w:rPr>
+          <w:rFonts w:ascii="Consolas" w:hAnsi="Consolas" w:cs="Consolas"/>
+          <w:color w:val="3F7F5F"/>
+          <w:sz w:val="20"/>
+          <w:szCs w:val="20"/>
+        </w:rPr>
+        <w:t xml:space="preserve">// </w:t>
+      </w:r>
+      <w:proofErr w:type="spellStart"/>
+      <w:r>
+        <w:rPr>
+          <w:rFonts w:ascii="Consolas" w:hAnsi="Consolas" w:cs="Consolas"/>
+          <w:color w:val="3F7F5F"/>
+          <w:sz w:val="20"/>
+          <w:szCs w:val="20"/>
+        </w:rPr>
+        <w:t>return</w:t>
+      </w:r>
+      <w:proofErr w:type="spellEnd"/>
+      <w:r>
+        <w:rPr>
+          <w:rFonts w:ascii="Consolas" w:hAnsi="Consolas" w:cs="Consolas"/>
+          <w:color w:val="3F7F5F"/>
+          <w:sz w:val="20"/>
+          <w:szCs w:val="20"/>
+        </w:rPr>
+        <w:t xml:space="preserve"> PENA_CONDENACAO_CUMPLICES;</w:t>
+      </w:r>
+    </w:p>
+    <w:p>
+      <w:pPr>
+        <w:autoSpaceDE w:val="0"/>
+        <w:autoSpaceDN w:val="0"/>
+        <w:adjustRightInd w:val="0"/>
+        <w:spacing w:after="0" w:line="240" w:lineRule="auto"/>
+        <w:rPr>
+          <w:rFonts w:ascii="Consolas" w:hAnsi="Consolas" w:cs="Consolas"/>
+          <w:sz w:val="20"/>
+          <w:szCs w:val="20"/>
+        </w:rPr>
+      </w:pPr>
+      <w:r>
+        <w:rPr>
+          <w:rFonts w:ascii="Consolas" w:hAnsi="Consolas" w:cs="Consolas"/>
+          <w:color w:val="000000"/>
+          <w:sz w:val="20"/>
+          <w:szCs w:val="20"/>
+        </w:rPr>
+        <w:tab/>
+      </w:r>
+      <w:r>
+        <w:rPr>
+          <w:rFonts w:ascii="Consolas" w:hAnsi="Consolas" w:cs="Consolas"/>
+          <w:color w:val="000000"/>
+          <w:sz w:val="20"/>
+          <w:szCs w:val="20"/>
+        </w:rPr>
+        <w:tab/>
+      </w:r>
+      <w:r>
+        <w:rPr>
+          <w:rFonts w:ascii="Consolas" w:hAnsi="Consolas" w:cs="Consolas"/>
+          <w:color w:val="000000"/>
+          <w:sz w:val="20"/>
+          <w:szCs w:val="20"/>
+        </w:rPr>
+        <w:tab/>
+        <w:t>}</w:t>
+      </w:r>
+    </w:p>
+    <w:p>
+      <w:pPr>
+        <w:autoSpaceDE w:val="0"/>
+        <w:autoSpaceDN w:val="0"/>
+        <w:adjustRightInd w:val="0"/>
+        <w:spacing w:after="0" w:line="240" w:lineRule="auto"/>
+        <w:rPr>
+          <w:rFonts w:ascii="Consolas" w:hAnsi="Consolas" w:cs="Consolas"/>
+          <w:sz w:val="20"/>
+          <w:szCs w:val="20"/>
+        </w:rPr>
+      </w:pPr>
+      <w:r>
+        <w:rPr>
+          <w:rFonts w:ascii="Consolas" w:hAnsi="Consolas" w:cs="Consolas"/>
+          <w:color w:val="000000"/>
+          <w:sz w:val="20"/>
+          <w:szCs w:val="20"/>
+        </w:rPr>
+        <w:tab/>
+      </w:r>
+      <w:r>
+        <w:rPr>
+          <w:rFonts w:ascii="Consolas" w:hAnsi="Consolas" w:cs="Consolas"/>
+          <w:color w:val="000000"/>
+          <w:sz w:val="20"/>
+          <w:szCs w:val="20"/>
+        </w:rPr>
+        <w:tab/>
+        <w:t>}</w:t>
+      </w:r>
+    </w:p>
+    <w:p>
+      <w:pPr>
+        <w:autoSpaceDE w:val="0"/>
+        <w:autoSpaceDN w:val="0"/>
+        <w:adjustRightInd w:val="0"/>
+        <w:spacing w:after="0" w:line="240" w:lineRule="auto"/>
+        <w:rPr>
+          <w:rFonts w:ascii="Consolas" w:hAnsi="Consolas" w:cs="Consolas"/>
+          <w:sz w:val="20"/>
+          <w:szCs w:val="20"/>
+        </w:rPr>
+      </w:pPr>
+      <w:r>
+        <w:rPr>
+          <w:rFonts w:ascii="Consolas" w:hAnsi="Consolas" w:cs="Consolas"/>
+          <w:color w:val="000000"/>
+          <w:sz w:val="20"/>
+          <w:szCs w:val="20"/>
+        </w:rPr>
+        <w:tab/>
+      </w:r>
+      <w:r>
+        <w:rPr>
+          <w:rFonts w:ascii="Consolas" w:hAnsi="Consolas" w:cs="Consolas"/>
+          <w:color w:val="000000"/>
+          <w:sz w:val="20"/>
+          <w:szCs w:val="20"/>
+        </w:rPr>
+        <w:tab/>
+      </w:r>
+      <w:proofErr w:type="spellStart"/>
+      <w:r>
+        <w:rPr>
+          <w:rFonts w:ascii="Consolas" w:hAnsi="Consolas" w:cs="Consolas"/>
+          <w:b/>
+          <w:bCs/>
+          <w:color w:val="7F0055"/>
+          <w:sz w:val="20"/>
+          <w:szCs w:val="20"/>
+        </w:rPr>
+        <w:t>return</w:t>
+      </w:r>
+      <w:proofErr w:type="spellEnd"/>
+      <w:r>
+        <w:rPr>
+          <w:rFonts w:ascii="Consolas" w:hAnsi="Consolas" w:cs="Consolas"/>
+          <w:color w:val="000000"/>
+          <w:sz w:val="20"/>
+          <w:szCs w:val="20"/>
+        </w:rPr>
+        <w:t xml:space="preserve"> </w:t>
+      </w:r>
+      <w:r>
+        <w:rPr>
+          <w:rFonts w:ascii="Consolas" w:hAnsi="Consolas" w:cs="Consolas"/>
+          <w:color w:val="0000C0"/>
+          <w:sz w:val="20"/>
+          <w:szCs w:val="20"/>
+        </w:rPr>
+        <w:t>PENA_INOCENCIA</w:t>
+      </w:r>
+      <w:r>
+        <w:rPr>
+          <w:rFonts w:ascii="Consolas" w:hAnsi="Consolas" w:cs="Consolas"/>
+          <w:color w:val="000000"/>
+          <w:sz w:val="20"/>
+          <w:szCs w:val="20"/>
+        </w:rPr>
+        <w:t>;</w:t>
+      </w:r>
+    </w:p>
+    <w:p>
+      <w:pPr>
+        <w:autoSpaceDE w:val="0"/>
+        <w:autoSpaceDN w:val="0"/>
+        <w:adjustRightInd w:val="0"/>
+        <w:spacing w:after="0" w:line="240" w:lineRule="auto"/>
+        <w:rPr>
+          <w:rFonts w:ascii="Consolas" w:hAnsi="Consolas" w:cs="Consolas"/>
+          <w:sz w:val="20"/>
+          <w:szCs w:val="20"/>
+        </w:rPr>
+      </w:pPr>
+      <w:r>
+        <w:rPr>
+          <w:rFonts w:ascii="Consolas" w:hAnsi="Consolas" w:cs="Consolas"/>
+          <w:color w:val="000000"/>
+          <w:sz w:val="20"/>
+          <w:szCs w:val="20"/>
+        </w:rPr>
+        <w:tab/>
+        <w:t>}</w:t>
+      </w:r>
+    </w:p>
+    <w:p>
+      <w:pPr>
+        <w:autoSpaceDE w:val="0"/>
+        <w:autoSpaceDN w:val="0"/>
+        <w:adjustRightInd w:val="0"/>
+        <w:spacing w:after="0" w:line="240" w:lineRule="auto"/>
+        <w:rPr>
+          <w:rFonts w:ascii="Consolas" w:hAnsi="Consolas" w:cs="Consolas"/>
+          <w:sz w:val="20"/>
+          <w:szCs w:val="20"/>
+        </w:rPr>
+      </w:pPr>
+      <w:r>
+        <w:rPr>
+          <w:rFonts w:ascii="Consolas" w:hAnsi="Consolas" w:cs="Consolas"/>
+          <w:color w:val="000000"/>
+          <w:sz w:val="20"/>
+          <w:szCs w:val="20"/>
+        </w:rPr>
+        <w:tab/>
+      </w:r>
+    </w:p>
+    <w:p>
+      <w:r>
+        <w:rPr>
+          <w:rFonts w:ascii="Consolas" w:hAnsi="Consolas" w:cs="Consolas"/>
+          <w:color w:val="000000"/>
+          <w:sz w:val="20"/>
+          <w:szCs w:val="20"/>
+        </w:rPr>
+        <w:t>}</w:t>
+      </w:r>
+    </w:p>
+    <w:p>
+      <w:r>
+        <w:t>JUNIT</w:t>
+      </w:r>
+      <w:r>
+        <w:t>:</w:t>
+      </w:r>
+    </w:p>
+    <w:p>
+      <w:pPr>
+        <w:autoSpaceDE w:val="0"/>
+        <w:autoSpaceDN w:val="0"/>
+        <w:adjustRightInd w:val="0"/>
+        <w:spacing w:after="0" w:line="240" w:lineRule="auto"/>
+        <w:rPr>
+          <w:rFonts w:ascii="Consolas" w:hAnsi="Consolas" w:cs="Consolas"/>
+          <w:sz w:val="20"/>
+          <w:szCs w:val="20"/>
+          <w:lang w:val="en-US"/>
+        </w:rPr>
+      </w:pPr>
+      <w:r>
+        <w:rPr>
+          <w:rFonts w:ascii="Consolas" w:hAnsi="Consolas" w:cs="Consolas"/>
+          <w:b/>
+          <w:bCs/>
+          <w:color w:val="7F0055"/>
+          <w:sz w:val="20"/>
+          <w:szCs w:val="20"/>
+          <w:lang w:val="en-US"/>
+        </w:rPr>
+        <w:t>class</w:t>
+      </w:r>
+      <w:r>
+        <w:rPr>
+          <w:rFonts w:ascii="Consolas" w:hAnsi="Consolas" w:cs="Consolas"/>
+          <w:color w:val="000000"/>
+          <w:sz w:val="20"/>
+          <w:szCs w:val="20"/>
+          <w:lang w:val="en-US"/>
+        </w:rPr>
+        <w:t xml:space="preserve"> </w:t>
+      </w:r>
+      <w:proofErr w:type="spellStart"/>
+      <w:r>
+        <w:rPr>
+          <w:rFonts w:ascii="Consolas" w:hAnsi="Consolas" w:cs="Consolas"/>
+          <w:color w:val="000000"/>
+          <w:sz w:val="20"/>
+          <w:szCs w:val="20"/>
+          <w:lang w:val="en-US"/>
+        </w:rPr>
+        <w:t>JulgamentoPrisioneiroTest</w:t>
+      </w:r>
+      <w:proofErr w:type="spellEnd"/>
+      <w:r>
+        <w:rPr>
+          <w:rFonts w:ascii="Consolas" w:hAnsi="Consolas" w:cs="Consolas"/>
+          <w:color w:val="000000"/>
+          <w:sz w:val="20"/>
+          <w:szCs w:val="20"/>
+          <w:lang w:val="en-US"/>
+        </w:rPr>
+        <w:t xml:space="preserve"> {</w:t>
+      </w:r>
+    </w:p>
+    <w:p>
+      <w:pPr>
+        <w:autoSpaceDE w:val="0"/>
+        <w:autoSpaceDN w:val="0"/>
+        <w:adjustRightInd w:val="0"/>
+        <w:spacing w:after="0" w:line="240" w:lineRule="auto"/>
+        <w:rPr>
+          <w:rFonts w:ascii="Consolas" w:hAnsi="Consolas" w:cs="Consolas"/>
+          <w:sz w:val="20"/>
+          <w:szCs w:val="20"/>
+          <w:lang w:val="en-US"/>
+        </w:rPr>
+      </w:pPr>
+      <w:r>
+        <w:rPr>
+          <w:rFonts w:ascii="Consolas" w:hAnsi="Consolas" w:cs="Consolas"/>
+          <w:color w:val="000000"/>
+          <w:sz w:val="20"/>
+          <w:szCs w:val="20"/>
+          <w:lang w:val="en-US"/>
+        </w:rPr>
+        <w:tab/>
+      </w:r>
+      <w:r>
+        <w:rPr>
+          <w:rFonts w:ascii="Consolas" w:hAnsi="Consolas" w:cs="Consolas"/>
+          <w:color w:val="646464"/>
+          <w:sz w:val="20"/>
+          <w:szCs w:val="20"/>
+          <w:lang w:val="en-US"/>
+        </w:rPr>
+        <w:t>@Test</w:t>
+      </w:r>
+    </w:p>
+    <w:p>
+      <w:pPr>
+        <w:autoSpaceDE w:val="0"/>
+        <w:autoSpaceDN w:val="0"/>
+        <w:adjustRightInd w:val="0"/>
+        <w:spacing w:after="0" w:line="240" w:lineRule="auto"/>
+        <w:rPr>
+          <w:rFonts w:ascii="Consolas" w:hAnsi="Consolas" w:cs="Consolas"/>
+          <w:sz w:val="20"/>
+          <w:szCs w:val="20"/>
+          <w:lang w:val="en-US"/>
+        </w:rPr>
+      </w:pPr>
+      <w:r>
+        <w:rPr>
+          <w:rFonts w:ascii="Consolas" w:hAnsi="Consolas" w:cs="Consolas"/>
+          <w:color w:val="000000"/>
+          <w:sz w:val="20"/>
+          <w:szCs w:val="20"/>
+          <w:lang w:val="en-US"/>
+        </w:rPr>
+        <w:tab/>
+      </w:r>
+      <w:r>
+        <w:rPr>
+          <w:rFonts w:ascii="Consolas" w:hAnsi="Consolas" w:cs="Consolas"/>
+          <w:b/>
+          <w:bCs/>
+          <w:color w:val="7F0055"/>
+          <w:sz w:val="20"/>
+          <w:szCs w:val="20"/>
+          <w:lang w:val="en-US"/>
+        </w:rPr>
+        <w:t>void</w:t>
+      </w:r>
+      <w:r>
+        <w:rPr>
+          <w:rFonts w:ascii="Consolas" w:hAnsi="Consolas" w:cs="Consolas"/>
+          <w:color w:val="000000"/>
+          <w:sz w:val="20"/>
+          <w:szCs w:val="20"/>
+          <w:lang w:val="en-US"/>
+        </w:rPr>
+        <w:t xml:space="preserve"> </w:t>
+      </w:r>
+      <w:proofErr w:type="gramStart"/>
+      <w:r>
+        <w:rPr>
+          <w:rFonts w:ascii="Consolas" w:hAnsi="Consolas" w:cs="Consolas"/>
+          <w:color w:val="000000"/>
+          <w:sz w:val="20"/>
+          <w:szCs w:val="20"/>
+          <w:lang w:val="en-US"/>
+        </w:rPr>
+        <w:t>test(</w:t>
+      </w:r>
+      <w:proofErr w:type="gramEnd"/>
+      <w:r>
+        <w:rPr>
+          <w:rFonts w:ascii="Consolas" w:hAnsi="Consolas" w:cs="Consolas"/>
+          <w:color w:val="000000"/>
+          <w:sz w:val="20"/>
+          <w:szCs w:val="20"/>
+          <w:lang w:val="en-US"/>
+        </w:rPr>
+        <w:t>) {</w:t>
+      </w:r>
+    </w:p>
+    <w:p>
+      <w:pPr>
+        <w:autoSpaceDE w:val="0"/>
+        <w:autoSpaceDN w:val="0"/>
+        <w:adjustRightInd w:val="0"/>
+        <w:spacing w:after="0" w:line="240" w:lineRule="auto"/>
+        <w:rPr>
+          <w:rFonts w:ascii="Consolas" w:hAnsi="Consolas" w:cs="Consolas"/>
+          <w:sz w:val="20"/>
+          <w:szCs w:val="20"/>
+        </w:rPr>
+      </w:pPr>
+      <w:r>
+        <w:rPr>
+          <w:rFonts w:ascii="Consolas" w:hAnsi="Consolas" w:cs="Consolas"/>
+          <w:color w:val="000000"/>
+          <w:sz w:val="20"/>
+          <w:szCs w:val="20"/>
+          <w:lang w:val="en-US"/>
+        </w:rPr>
+        <w:tab/>
+      </w:r>
+      <w:r>
+        <w:rPr>
+          <w:rFonts w:ascii="Consolas" w:hAnsi="Consolas" w:cs="Consolas"/>
+          <w:color w:val="000000"/>
+          <w:sz w:val="20"/>
+          <w:szCs w:val="20"/>
+          <w:lang w:val="en-US"/>
+        </w:rPr>
+        <w:tab/>
+      </w:r>
+      <w:proofErr w:type="spellStart"/>
+      <w:r>
+        <w:rPr>
+          <w:rFonts w:ascii="Consolas" w:hAnsi="Consolas" w:cs="Consolas"/>
+          <w:color w:val="000000"/>
+          <w:sz w:val="20"/>
+          <w:szCs w:val="20"/>
+        </w:rPr>
+        <w:t>JulgamentoPrisioneiro</w:t>
+      </w:r>
+      <w:proofErr w:type="spellEnd"/>
+      <w:r>
+        <w:rPr>
+          <w:rFonts w:ascii="Consolas" w:hAnsi="Consolas" w:cs="Consolas"/>
+          <w:color w:val="000000"/>
+          <w:sz w:val="20"/>
+          <w:szCs w:val="20"/>
+        </w:rPr>
+        <w:t xml:space="preserve"> </w:t>
+      </w:r>
+      <w:proofErr w:type="spellStart"/>
+      <w:r>
+        <w:rPr>
+          <w:rFonts w:ascii="Consolas" w:hAnsi="Consolas" w:cs="Consolas"/>
+          <w:color w:val="6A3E3E"/>
+          <w:sz w:val="20"/>
+          <w:szCs w:val="20"/>
+        </w:rPr>
+        <w:t>julgamentoPrisioneiro</w:t>
+      </w:r>
+      <w:proofErr w:type="spellEnd"/>
+      <w:r>
+        <w:rPr>
+          <w:rFonts w:ascii="Consolas" w:hAnsi="Consolas" w:cs="Consolas"/>
+          <w:color w:val="000000"/>
+          <w:sz w:val="20"/>
+          <w:szCs w:val="20"/>
+        </w:rPr>
+        <w:t xml:space="preserve"> = </w:t>
+      </w:r>
+      <w:r>
+        <w:rPr>
+          <w:rFonts w:ascii="Consolas" w:hAnsi="Consolas" w:cs="Consolas"/>
+          <w:b/>
+          <w:bCs/>
+          <w:color w:val="7F0055"/>
+          <w:sz w:val="20"/>
+          <w:szCs w:val="20"/>
+        </w:rPr>
+        <w:t>new</w:t>
+      </w:r>
+      <w:r>
+        <w:rPr>
+          <w:rFonts w:ascii="Consolas" w:hAnsi="Consolas" w:cs="Consolas"/>
+          <w:color w:val="000000"/>
+          <w:sz w:val="20"/>
+          <w:szCs w:val="20"/>
+        </w:rPr>
+        <w:t xml:space="preserve"> </w:t>
+      </w:r>
+      <w:proofErr w:type="spellStart"/>
+      <w:proofErr w:type="gramStart"/>
+      <w:r>
+        <w:rPr>
+          <w:rFonts w:ascii="Consolas" w:hAnsi="Consolas" w:cs="Consolas"/>
+          <w:color w:val="000000"/>
+          <w:sz w:val="20"/>
+          <w:szCs w:val="20"/>
+        </w:rPr>
+        <w:t>JulgamentoPrisioneiro</w:t>
+      </w:r>
+      <w:proofErr w:type="spellEnd"/>
+      <w:r>
+        <w:rPr>
+          <w:rFonts w:ascii="Consolas" w:hAnsi="Consolas" w:cs="Consolas"/>
+          <w:color w:val="000000"/>
+          <w:sz w:val="20"/>
+          <w:szCs w:val="20"/>
+        </w:rPr>
+        <w:t>(</w:t>
+      </w:r>
+      <w:proofErr w:type="gramEnd"/>
+      <w:r>
+        <w:rPr>
+          <w:rFonts w:ascii="Consolas" w:hAnsi="Consolas" w:cs="Consolas"/>
+          <w:color w:val="000000"/>
+          <w:sz w:val="20"/>
+          <w:szCs w:val="20"/>
+        </w:rPr>
+        <w:t>);</w:t>
+      </w:r>
+    </w:p>
+    <w:p>
+      <w:pPr>
+        <w:autoSpaceDE w:val="0"/>
+        <w:autoSpaceDN w:val="0"/>
+        <w:adjustRightInd w:val="0"/>
+        <w:spacing w:after="0" w:line="240" w:lineRule="auto"/>
+        <w:rPr>
+          <w:rFonts w:ascii="Consolas" w:hAnsi="Consolas" w:cs="Consolas"/>
+          <w:sz w:val="20"/>
+          <w:szCs w:val="20"/>
+        </w:rPr>
+      </w:pPr>
+    </w:p>
+    <w:p>
+      <w:pPr>
+        <w:autoSpaceDE w:val="0"/>
+        <w:autoSpaceDN w:val="0"/>
+        <w:adjustRightInd w:val="0"/>
+        <w:spacing w:after="0" w:line="240" w:lineRule="auto"/>
+        <w:rPr>
+          <w:rFonts w:ascii="Consolas" w:hAnsi="Consolas" w:cs="Consolas"/>
+          <w:sz w:val="20"/>
+          <w:szCs w:val="20"/>
+        </w:rPr>
+      </w:pPr>
+      <w:r>
+        <w:rPr>
+          <w:rFonts w:ascii="Consolas" w:hAnsi="Consolas" w:cs="Consolas"/>
+          <w:color w:val="000000"/>
+          <w:sz w:val="20"/>
+          <w:szCs w:val="20"/>
+        </w:rPr>
+        <w:tab/>
+      </w:r>
+      <w:r>
+        <w:rPr>
+          <w:rFonts w:ascii="Consolas" w:hAnsi="Consolas" w:cs="Consolas"/>
+          <w:color w:val="000000"/>
+          <w:sz w:val="20"/>
+          <w:szCs w:val="20"/>
+        </w:rPr>
+        <w:tab/>
+        <w:t xml:space="preserve">Resposta </w:t>
+      </w:r>
+      <w:proofErr w:type="spellStart"/>
+      <w:r>
+        <w:rPr>
+          <w:rFonts w:ascii="Consolas" w:hAnsi="Consolas" w:cs="Consolas"/>
+          <w:color w:val="6A3E3E"/>
+          <w:sz w:val="20"/>
+          <w:szCs w:val="20"/>
+        </w:rPr>
+        <w:t>ra</w:t>
+      </w:r>
+      <w:proofErr w:type="spellEnd"/>
+      <w:r>
+        <w:rPr>
+          <w:rFonts w:ascii="Consolas" w:hAnsi="Consolas" w:cs="Consolas"/>
+          <w:color w:val="000000"/>
+          <w:sz w:val="20"/>
+          <w:szCs w:val="20"/>
+        </w:rPr>
+        <w:t xml:space="preserve"> = </w:t>
+      </w:r>
+      <w:proofErr w:type="spellStart"/>
+      <w:r>
+        <w:rPr>
+          <w:rFonts w:ascii="Consolas" w:hAnsi="Consolas" w:cs="Consolas"/>
+          <w:color w:val="000000"/>
+          <w:sz w:val="20"/>
+          <w:szCs w:val="20"/>
+        </w:rPr>
+        <w:t>Resposta.</w:t>
+      </w:r>
+      <w:r>
+        <w:rPr>
+          <w:rFonts w:ascii="Consolas" w:hAnsi="Consolas" w:cs="Consolas"/>
+          <w:b/>
+          <w:bCs/>
+          <w:i/>
+          <w:iCs/>
+          <w:color w:val="0000C0"/>
+          <w:sz w:val="20"/>
+          <w:szCs w:val="20"/>
+        </w:rPr>
+        <w:t>DELACAO</w:t>
+      </w:r>
+      <w:proofErr w:type="spellEnd"/>
+      <w:r>
+        <w:rPr>
+          <w:rFonts w:ascii="Consolas" w:hAnsi="Consolas" w:cs="Consolas"/>
+          <w:color w:val="000000"/>
+          <w:sz w:val="20"/>
+          <w:szCs w:val="20"/>
+        </w:rPr>
+        <w:t>;</w:t>
+      </w:r>
+    </w:p>
+    <w:p>
+      <w:pPr>
+        <w:autoSpaceDE w:val="0"/>
+        <w:autoSpaceDN w:val="0"/>
+        <w:adjustRightInd w:val="0"/>
+        <w:spacing w:after="0" w:line="240" w:lineRule="auto"/>
+        <w:rPr>
+          <w:rFonts w:ascii="Consolas" w:hAnsi="Consolas" w:cs="Consolas"/>
+          <w:sz w:val="20"/>
+          <w:szCs w:val="20"/>
+        </w:rPr>
+      </w:pPr>
+      <w:r>
+        <w:rPr>
+          <w:rFonts w:ascii="Consolas" w:hAnsi="Consolas" w:cs="Consolas"/>
+          <w:color w:val="000000"/>
+          <w:sz w:val="20"/>
+          <w:szCs w:val="20"/>
+        </w:rPr>
+        <w:tab/>
+      </w:r>
+      <w:r>
+        <w:rPr>
+          <w:rFonts w:ascii="Consolas" w:hAnsi="Consolas" w:cs="Consolas"/>
+          <w:color w:val="000000"/>
+          <w:sz w:val="20"/>
+          <w:szCs w:val="20"/>
+        </w:rPr>
+        <w:tab/>
+        <w:t xml:space="preserve">Resposta </w:t>
+      </w:r>
+      <w:proofErr w:type="spellStart"/>
+      <w:r>
+        <w:rPr>
+          <w:rFonts w:ascii="Consolas" w:hAnsi="Consolas" w:cs="Consolas"/>
+          <w:color w:val="6A3E3E"/>
+          <w:sz w:val="20"/>
+          <w:szCs w:val="20"/>
+        </w:rPr>
+        <w:t>rb</w:t>
+      </w:r>
+      <w:proofErr w:type="spellEnd"/>
+      <w:r>
+        <w:rPr>
+          <w:rFonts w:ascii="Consolas" w:hAnsi="Consolas" w:cs="Consolas"/>
+          <w:color w:val="000000"/>
+          <w:sz w:val="20"/>
+          <w:szCs w:val="20"/>
+        </w:rPr>
+        <w:t xml:space="preserve"> = </w:t>
+      </w:r>
+      <w:proofErr w:type="spellStart"/>
+      <w:r>
+        <w:rPr>
+          <w:rFonts w:ascii="Consolas" w:hAnsi="Consolas" w:cs="Consolas"/>
+          <w:color w:val="000000"/>
+          <w:sz w:val="20"/>
+          <w:szCs w:val="20"/>
+        </w:rPr>
+        <w:t>Resposta.</w:t>
+      </w:r>
+      <w:r>
+        <w:rPr>
+          <w:rFonts w:ascii="Consolas" w:hAnsi="Consolas" w:cs="Consolas"/>
+          <w:b/>
+          <w:bCs/>
+          <w:i/>
+          <w:iCs/>
+          <w:color w:val="0000C0"/>
+          <w:sz w:val="20"/>
+          <w:szCs w:val="20"/>
+        </w:rPr>
+        <w:t>DELACAO</w:t>
+      </w:r>
+      <w:proofErr w:type="spellEnd"/>
+      <w:r>
+        <w:rPr>
+          <w:rFonts w:ascii="Consolas" w:hAnsi="Consolas" w:cs="Consolas"/>
+          <w:color w:val="000000"/>
+          <w:sz w:val="20"/>
+          <w:szCs w:val="20"/>
+        </w:rPr>
+        <w:t>;</w:t>
+      </w:r>
+    </w:p>
+    <w:p>
+      <w:pPr>
+        <w:autoSpaceDE w:val="0"/>
+        <w:autoSpaceDN w:val="0"/>
+        <w:adjustRightInd w:val="0"/>
+        <w:spacing w:after="0" w:line="240" w:lineRule="auto"/>
+        <w:rPr>
+          <w:rFonts w:ascii="Consolas" w:hAnsi="Consolas" w:cs="Consolas"/>
+          <w:sz w:val="20"/>
+          <w:szCs w:val="20"/>
+        </w:rPr>
+      </w:pPr>
+    </w:p>
+    <w:p>
+      <w:pPr>
+        <w:autoSpaceDE w:val="0"/>
+        <w:autoSpaceDN w:val="0"/>
+        <w:adjustRightInd w:val="0"/>
+        <w:spacing w:after="0" w:line="240" w:lineRule="auto"/>
+        <w:rPr>
+          <w:rFonts w:ascii="Consolas" w:hAnsi="Consolas" w:cs="Consolas"/>
+          <w:sz w:val="20"/>
+          <w:szCs w:val="20"/>
+        </w:rPr>
+      </w:pPr>
+      <w:r>
+        <w:rPr>
+          <w:rFonts w:ascii="Consolas" w:hAnsi="Consolas" w:cs="Consolas"/>
+          <w:color w:val="000000"/>
+          <w:sz w:val="20"/>
+          <w:szCs w:val="20"/>
+        </w:rPr>
+        <w:tab/>
+      </w:r>
+      <w:r>
+        <w:rPr>
+          <w:rFonts w:ascii="Consolas" w:hAnsi="Consolas" w:cs="Consolas"/>
+          <w:color w:val="000000"/>
+          <w:sz w:val="20"/>
+          <w:szCs w:val="20"/>
+        </w:rPr>
+        <w:tab/>
+      </w:r>
+      <w:proofErr w:type="spellStart"/>
+      <w:proofErr w:type="gramStart"/>
+      <w:r>
+        <w:rPr>
+          <w:rFonts w:ascii="Consolas" w:hAnsi="Consolas" w:cs="Consolas"/>
+          <w:i/>
+          <w:iCs/>
+          <w:color w:val="000000"/>
+          <w:sz w:val="20"/>
+          <w:szCs w:val="20"/>
+        </w:rPr>
+        <w:t>assertEquals</w:t>
+      </w:r>
+      <w:proofErr w:type="spellEnd"/>
+      <w:r>
+        <w:rPr>
+          <w:rFonts w:ascii="Consolas" w:hAnsi="Consolas" w:cs="Consolas"/>
+          <w:color w:val="000000"/>
+          <w:sz w:val="20"/>
+          <w:szCs w:val="20"/>
+        </w:rPr>
+        <w:t>(</w:t>
+      </w:r>
+      <w:proofErr w:type="gramEnd"/>
+      <w:r>
+        <w:rPr>
+          <w:rFonts w:ascii="Consolas" w:hAnsi="Consolas" w:cs="Consolas"/>
+          <w:color w:val="000000"/>
+          <w:sz w:val="20"/>
+          <w:szCs w:val="20"/>
+        </w:rPr>
+        <w:t xml:space="preserve">5, </w:t>
+      </w:r>
+      <w:proofErr w:type="spellStart"/>
+      <w:r>
+        <w:rPr>
+          <w:rFonts w:ascii="Consolas" w:hAnsi="Consolas" w:cs="Consolas"/>
+          <w:color w:val="6A3E3E"/>
+          <w:sz w:val="20"/>
+          <w:szCs w:val="20"/>
+        </w:rPr>
+        <w:t>julgamentoPrisioneiro</w:t>
+      </w:r>
+      <w:r>
+        <w:rPr>
+          <w:rFonts w:ascii="Consolas" w:hAnsi="Consolas" w:cs="Consolas"/>
+          <w:color w:val="000000"/>
+          <w:sz w:val="20"/>
+          <w:szCs w:val="20"/>
+        </w:rPr>
+        <w:t>.calculaPena</w:t>
+      </w:r>
+      <w:proofErr w:type="spellEnd"/>
+      <w:r>
+        <w:rPr>
+          <w:rFonts w:ascii="Consolas" w:hAnsi="Consolas" w:cs="Consolas"/>
+          <w:color w:val="000000"/>
+          <w:sz w:val="20"/>
+          <w:szCs w:val="20"/>
+        </w:rPr>
+        <w:t>(</w:t>
+      </w:r>
+      <w:proofErr w:type="spellStart"/>
+      <w:r>
+        <w:rPr>
+          <w:rFonts w:ascii="Consolas" w:hAnsi="Consolas" w:cs="Consolas"/>
+          <w:color w:val="6A3E3E"/>
+          <w:sz w:val="20"/>
+          <w:szCs w:val="20"/>
+        </w:rPr>
+        <w:t>ra</w:t>
+      </w:r>
+      <w:proofErr w:type="spellEnd"/>
+      <w:r>
+        <w:rPr>
+          <w:rFonts w:ascii="Consolas" w:hAnsi="Consolas" w:cs="Consolas"/>
+          <w:color w:val="000000"/>
+          <w:sz w:val="20"/>
+          <w:szCs w:val="20"/>
+        </w:rPr>
+        <w:t xml:space="preserve">, </w:t>
+      </w:r>
+      <w:proofErr w:type="spellStart"/>
+      <w:r>
+        <w:rPr>
+          <w:rFonts w:ascii="Consolas" w:hAnsi="Consolas" w:cs="Consolas"/>
+          <w:color w:val="6A3E3E"/>
+          <w:sz w:val="20"/>
+          <w:szCs w:val="20"/>
+        </w:rPr>
+        <w:t>rb</w:t>
+      </w:r>
+      <w:proofErr w:type="spellEnd"/>
+      <w:r>
+        <w:rPr>
+          <w:rFonts w:ascii="Consolas" w:hAnsi="Consolas" w:cs="Consolas"/>
+          <w:color w:val="000000"/>
+          <w:sz w:val="20"/>
+          <w:szCs w:val="20"/>
+        </w:rPr>
+        <w:t>));</w:t>
+      </w:r>
+    </w:p>
+    <w:p>
+      <w:pPr>
+        <w:autoSpaceDE w:val="0"/>
+        <w:autoSpaceDN w:val="0"/>
+        <w:adjustRightInd w:val="0"/>
+        <w:spacing w:after="0" w:line="240" w:lineRule="auto"/>
+        <w:rPr>
+          <w:rFonts w:ascii="Consolas" w:hAnsi="Consolas" w:cs="Consolas"/>
+          <w:sz w:val="20"/>
+          <w:szCs w:val="20"/>
+        </w:rPr>
+      </w:pPr>
+      <w:r>
+        <w:rPr>
+          <w:rFonts w:ascii="Consolas" w:hAnsi="Consolas" w:cs="Consolas"/>
+          <w:color w:val="000000"/>
+          <w:sz w:val="20"/>
+          <w:szCs w:val="20"/>
+        </w:rPr>
+        <w:tab/>
+      </w:r>
+      <w:r>
+        <w:rPr>
+          <w:rFonts w:ascii="Consolas" w:hAnsi="Consolas" w:cs="Consolas"/>
+          <w:color w:val="000000"/>
+          <w:sz w:val="20"/>
+          <w:szCs w:val="20"/>
+        </w:rPr>
+        <w:tab/>
+      </w:r>
+    </w:p>
+    <w:p>
+      <w:pPr>
+        <w:autoSpaceDE w:val="0"/>
+        <w:autoSpaceDN w:val="0"/>
+        <w:adjustRightInd w:val="0"/>
+        <w:spacing w:after="0" w:line="240" w:lineRule="auto"/>
+        <w:rPr>
+          <w:rFonts w:ascii="Consolas" w:hAnsi="Consolas" w:cs="Consolas"/>
+          <w:sz w:val="20"/>
+          <w:szCs w:val="20"/>
+        </w:rPr>
+      </w:pPr>
+      <w:r>
+        <w:rPr>
+          <w:rFonts w:ascii="Consolas" w:hAnsi="Consolas" w:cs="Consolas"/>
+          <w:color w:val="000000"/>
+          <w:sz w:val="20"/>
+          <w:szCs w:val="20"/>
+        </w:rPr>
+        <w:tab/>
+        <w:t>}</w:t>
+      </w:r>
+    </w:p>
+    <w:p>
+      <w:r>
+        <w:rPr>
+          <w:rFonts w:ascii="Consolas" w:hAnsi="Consolas" w:cs="Consolas"/>
+          <w:color w:val="000000"/>
+          <w:sz w:val="20"/>
+          <w:szCs w:val="20"/>
+        </w:rPr>
+        <w:t>}</w:t>
+      </w:r>
+    </w:p>
+    <w:p>
+      <w:r>
+        <w:t>OBS.:</w:t>
+      </w:r>
+      <w:r>
+        <w:t xml:space="preserve"> Agora testaremos a seguinte condição:</w:t>
+      </w:r>
+    </w:p>
+    <w:p>
+      <w:pPr>
+        <w:rPr>
+          <w:rFonts w:ascii="Consolas" w:hAnsi="Consolas" w:cs="Consolas"/>
+          <w:color w:val="000000"/>
+          <w:sz w:val="20"/>
+          <w:szCs w:val="20"/>
+        </w:rPr>
+      </w:pPr>
+      <w:r>
+        <w:tab/>
+        <w:t xml:space="preserve">SE </w:t>
+      </w:r>
+      <w:proofErr w:type="spellStart"/>
+      <w:r>
+        <w:rPr>
+          <w:rFonts w:ascii="Consolas" w:hAnsi="Consolas" w:cs="Consolas"/>
+          <w:color w:val="6A3E3E"/>
+          <w:sz w:val="20"/>
+          <w:szCs w:val="20"/>
+        </w:rPr>
+        <w:t>respostaPrisioneiroA</w:t>
+      </w:r>
+      <w:proofErr w:type="spellEnd"/>
+      <w:r>
+        <w:rPr>
+          <w:rFonts w:ascii="Consolas" w:hAnsi="Consolas" w:cs="Consolas"/>
+          <w:color w:val="000000"/>
+          <w:sz w:val="20"/>
+          <w:szCs w:val="20"/>
+        </w:rPr>
+        <w:t xml:space="preserve"> == </w:t>
+      </w:r>
+      <w:proofErr w:type="spellStart"/>
+      <w:r>
+        <w:rPr>
+          <w:rFonts w:ascii="Consolas" w:hAnsi="Consolas" w:cs="Consolas"/>
+          <w:color w:val="000000"/>
+          <w:sz w:val="20"/>
+          <w:szCs w:val="20"/>
+        </w:rPr>
+        <w:t>Resposta.</w:t>
+      </w:r>
+      <w:r>
+        <w:rPr>
+          <w:rFonts w:ascii="Consolas" w:hAnsi="Consolas" w:cs="Consolas"/>
+          <w:b/>
+          <w:bCs/>
+          <w:i/>
+          <w:iCs/>
+          <w:color w:val="0000C0"/>
+          <w:sz w:val="20"/>
+          <w:szCs w:val="20"/>
+        </w:rPr>
+        <w:t>DELACAO</w:t>
+      </w:r>
+      <w:proofErr w:type="spellEnd"/>
+      <w:r>
+        <w:rPr>
+          <w:rFonts w:ascii="Consolas" w:hAnsi="Consolas" w:cs="Consolas"/>
+          <w:color w:val="000000"/>
+          <w:sz w:val="20"/>
+          <w:szCs w:val="20"/>
+        </w:rPr>
+        <w:t>)</w:t>
+      </w:r>
+    </w:p>
+    <w:p>
+      <w:pPr>
+        <w:rPr>
+          <w:rFonts w:ascii="Consolas" w:hAnsi="Consolas" w:cs="Consolas"/>
+          <w:b/>
+          <w:bCs/>
+          <w:i/>
+          <w:iCs/>
+          <w:color w:val="0000C0"/>
+          <w:sz w:val="20"/>
+          <w:szCs w:val="20"/>
+        </w:rPr>
+      </w:pPr>
+      <w:r>
+        <w:tab/>
+        <w:t xml:space="preserve">SE </w:t>
+      </w:r>
+      <w:proofErr w:type="spellStart"/>
+      <w:r>
+        <w:rPr>
+          <w:rFonts w:ascii="Consolas" w:hAnsi="Consolas" w:cs="Consolas"/>
+          <w:color w:val="6A3E3E"/>
+          <w:sz w:val="20"/>
+          <w:szCs w:val="20"/>
+        </w:rPr>
+        <w:t>respostaPrisioneiroB</w:t>
+      </w:r>
+      <w:proofErr w:type="spellEnd"/>
+      <w:r>
+        <w:rPr>
+          <w:rFonts w:ascii="Consolas" w:hAnsi="Consolas" w:cs="Consolas"/>
+          <w:color w:val="000000"/>
+          <w:sz w:val="20"/>
+          <w:szCs w:val="20"/>
+        </w:rPr>
+        <w:t xml:space="preserve"> == </w:t>
+      </w:r>
+      <w:proofErr w:type="spellStart"/>
+      <w:r>
+        <w:rPr>
+          <w:rFonts w:ascii="Consolas" w:hAnsi="Consolas" w:cs="Consolas"/>
+          <w:color w:val="000000"/>
+          <w:sz w:val="20"/>
+          <w:szCs w:val="20"/>
+        </w:rPr>
+        <w:t>Resposta.</w:t>
+      </w:r>
+      <w:r>
+        <w:rPr>
+          <w:rFonts w:ascii="Consolas" w:hAnsi="Consolas" w:cs="Consolas"/>
+          <w:b/>
+          <w:bCs/>
+          <w:i/>
+          <w:iCs/>
+          <w:color w:val="0000C0"/>
+          <w:sz w:val="20"/>
+          <w:szCs w:val="20"/>
+        </w:rPr>
+        <w:t>DELACAO</w:t>
+      </w:r>
+      <w:proofErr w:type="spellEnd"/>
+    </w:p>
+    <w:p>
+      <w:pPr>
+        <w:rPr>
+          <w:rFonts w:ascii="Consolas" w:hAnsi="Consolas" w:cs="Consolas"/>
+          <w:color w:val="0000C0"/>
+          <w:sz w:val="20"/>
+          <w:szCs w:val="20"/>
+        </w:rPr>
+      </w:pPr>
+      <w:r>
+        <w:tab/>
+        <w:t xml:space="preserve">O </w:t>
+      </w:r>
+      <w:proofErr w:type="spellStart"/>
+      <w:r>
+        <w:t>return</w:t>
+      </w:r>
+      <w:proofErr w:type="spellEnd"/>
+      <w:r>
+        <w:t xml:space="preserve"> deverá </w:t>
+      </w:r>
+      <w:r>
+        <w:t>ser PENA</w:t>
+      </w:r>
+      <w:r>
+        <w:rPr>
+          <w:rFonts w:ascii="Consolas" w:hAnsi="Consolas" w:cs="Consolas"/>
+          <w:color w:val="0000C0"/>
+          <w:sz w:val="20"/>
+          <w:szCs w:val="20"/>
+        </w:rPr>
+        <w:t>_CONDENACAO_MUTUA</w:t>
+      </w:r>
+    </w:p>
+    <w:p>
+      <w:pPr>
+        <w:pStyle w:val="ListParagraph"/>
+        <w:numPr>
+          <w:ilvl w:val="0"/>
+          <w:numId w:val="5"/>
+        </w:numPr>
+      </w:pPr>
+      <w:r>
+        <w:t>Obtive erro pois o código do retorno não bateu com a regra de negócio, o código da regra é 5 e o programado é 15</w:t>
+      </w:r>
+    </w:p>
+    <w:p>
+      <w:pPr>
+        <w:pStyle w:val="ListParagraph"/>
+        <w:numPr>
+          <w:ilvl w:val="0"/>
+          <w:numId w:val="5"/>
+        </w:numPr>
+      </w:pPr>
+      <w:r>
+        <w:t>O teste 0</w:t>
+      </w:r>
+      <w:r>
+        <w:t>5</w:t>
+      </w:r>
+      <w:r>
+        <w:t xml:space="preserve"> foi executado com </w:t>
+      </w:r>
+      <w:r>
+        <w:t>erro</w:t>
+      </w:r>
       <w:bookmarkStart w:id="0" w:name="_GoBack"/>
       <w:bookmarkEnd w:id="0"/>
+    </w:p>
+    <w:p>
+      <w:pPr>
+        <w:pStyle w:val="ListParagraph"/>
+      </w:pPr>
     </w:p>
     <w:sectPr>
       <w:pgSz w:w="11906" w:h="16838"/>
@@ -9367,6 +11914,92 @@
       </w:pPr>
     </w:lvl>
   </w:abstractNum>
+  <w:abstractNum w:abstractNumId="4" w15:restartNumberingAfterBreak="0">
+    <w:nsid w:val="3C4E4B87"/>
+    <w:multiLevelType w:val="hybridMultilevel"/>
+    <w:tmpl w:val="7616CEF0"/>
+    <w:lvl w:ilvl="0" w:tplc="0416000F">
+      <w:start w:val="1"/>
+      <w:numFmt w:val="decimal"/>
+      <w:lvlText w:val="%1."/>
+      <w:lvlJc w:val="left"/>
+      <w:pPr>
+        <w:ind w:left="720" w:hanging="360"/>
+      </w:pPr>
+    </w:lvl>
+    <w:lvl w:ilvl="1" w:tplc="04160019" w:tentative="1">
+      <w:start w:val="1"/>
+      <w:numFmt w:val="lowerLetter"/>
+      <w:lvlText w:val="%2."/>
+      <w:lvlJc w:val="left"/>
+      <w:pPr>
+        <w:ind w:left="1440" w:hanging="360"/>
+      </w:pPr>
+    </w:lvl>
+    <w:lvl w:ilvl="2" w:tplc="0416001B" w:tentative="1">
+      <w:start w:val="1"/>
+      <w:numFmt w:val="lowerRoman"/>
+      <w:lvlText w:val="%3."/>
+      <w:lvlJc w:val="right"/>
+      <w:pPr>
+        <w:ind w:left="2160" w:hanging="180"/>
+      </w:pPr>
+    </w:lvl>
+    <w:lvl w:ilvl="3" w:tplc="0416000F" w:tentative="1">
+      <w:start w:val="1"/>
+      <w:numFmt w:val="decimal"/>
+      <w:lvlText w:val="%4."/>
+      <w:lvlJc w:val="left"/>
+      <w:pPr>
+        <w:ind w:left="2880" w:hanging="360"/>
+      </w:pPr>
+    </w:lvl>
+    <w:lvl w:ilvl="4" w:tplc="04160019" w:tentative="1">
+      <w:start w:val="1"/>
+      <w:numFmt w:val="lowerLetter"/>
+      <w:lvlText w:val="%5."/>
+      <w:lvlJc w:val="left"/>
+      <w:pPr>
+        <w:ind w:left="3600" w:hanging="360"/>
+      </w:pPr>
+    </w:lvl>
+    <w:lvl w:ilvl="5" w:tplc="0416001B" w:tentative="1">
+      <w:start w:val="1"/>
+      <w:numFmt w:val="lowerRoman"/>
+      <w:lvlText w:val="%6."/>
+      <w:lvlJc w:val="right"/>
+      <w:pPr>
+        <w:ind w:left="4320" w:hanging="180"/>
+      </w:pPr>
+    </w:lvl>
+    <w:lvl w:ilvl="6" w:tplc="0416000F" w:tentative="1">
+      <w:start w:val="1"/>
+      <w:numFmt w:val="decimal"/>
+      <w:lvlText w:val="%7."/>
+      <w:lvlJc w:val="left"/>
+      <w:pPr>
+        <w:ind w:left="5040" w:hanging="360"/>
+      </w:pPr>
+    </w:lvl>
+    <w:lvl w:ilvl="7" w:tplc="04160019" w:tentative="1">
+      <w:start w:val="1"/>
+      <w:numFmt w:val="lowerLetter"/>
+      <w:lvlText w:val="%8."/>
+      <w:lvlJc w:val="left"/>
+      <w:pPr>
+        <w:ind w:left="5760" w:hanging="360"/>
+      </w:pPr>
+    </w:lvl>
+    <w:lvl w:ilvl="8" w:tplc="0416001B" w:tentative="1">
+      <w:start w:val="1"/>
+      <w:numFmt w:val="lowerRoman"/>
+      <w:lvlText w:val="%9."/>
+      <w:lvlJc w:val="right"/>
+      <w:pPr>
+        <w:ind w:left="6480" w:hanging="180"/>
+      </w:pPr>
+    </w:lvl>
+  </w:abstractNum>
   <w:num w:numId="1">
     <w:abstractNumId w:val="3"/>
   </w:num>
@@ -9378,6 +12011,9 @@
   </w:num>
   <w:num w:numId="4">
     <w:abstractNumId w:val="2"/>
+  </w:num>
+  <w:num w:numId="5">
+    <w:abstractNumId w:val="4"/>
   </w:num>
 </w:numbering>
 </file>

</xml_diff>

<commit_message>
O teste 06 foi executado com sucesso
</commit_message>
<xml_diff>
--- a/Testes/81628_YuriMoreiraVillanova.docx
+++ b/Testes/81628_YuriMoreiraVillanova.docx
@@ -11550,12 +11550,2566 @@
       <w:r>
         <w:t>erro</w:t>
       </w:r>
+    </w:p>
+    <w:p>
+      <w:pPr>
+        <w:ind w:left="360"/>
+      </w:pPr>
+    </w:p>
+    <w:p>
+      <w:pPr>
+        <w:ind w:left="360"/>
+      </w:pPr>
+    </w:p>
+    <w:p>
+      <w:r>
+        <w:lastRenderedPageBreak/>
+        <w:t xml:space="preserve">TESTE </w:t>
+      </w:r>
+      <w:r>
+        <w:t>6</w:t>
+      </w:r>
+    </w:p>
+    <w:p>
+      <w:r>
+        <w:t>CLASSE JAVA:</w:t>
+      </w:r>
+    </w:p>
+    <w:p>
+      <w:pPr>
+        <w:autoSpaceDE w:val="0"/>
+        <w:autoSpaceDN w:val="0"/>
+        <w:adjustRightInd w:val="0"/>
+        <w:spacing w:after="0" w:line="240" w:lineRule="auto"/>
+        <w:rPr>
+          <w:rFonts w:ascii="Consolas" w:hAnsi="Consolas" w:cs="Consolas"/>
+          <w:sz w:val="20"/>
+          <w:szCs w:val="20"/>
+        </w:rPr>
+      </w:pPr>
+      <w:proofErr w:type="spellStart"/>
+      <w:r>
+        <w:rPr>
+          <w:rFonts w:ascii="Consolas" w:hAnsi="Consolas" w:cs="Consolas"/>
+          <w:b/>
+          <w:bCs/>
+          <w:color w:val="7F0055"/>
+          <w:sz w:val="20"/>
+          <w:szCs w:val="20"/>
+        </w:rPr>
+        <w:t>public</w:t>
+      </w:r>
+      <w:proofErr w:type="spellEnd"/>
+      <w:r>
+        <w:rPr>
+          <w:rFonts w:ascii="Consolas" w:hAnsi="Consolas" w:cs="Consolas"/>
+          <w:color w:val="000000"/>
+          <w:sz w:val="20"/>
+          <w:szCs w:val="20"/>
+        </w:rPr>
+        <w:t xml:space="preserve"> </w:t>
+      </w:r>
+      <w:proofErr w:type="spellStart"/>
+      <w:r>
+        <w:rPr>
+          <w:rFonts w:ascii="Consolas" w:hAnsi="Consolas" w:cs="Consolas"/>
+          <w:b/>
+          <w:bCs/>
+          <w:color w:val="7F0055"/>
+          <w:sz w:val="20"/>
+          <w:szCs w:val="20"/>
+        </w:rPr>
+        <w:t>class</w:t>
+      </w:r>
+      <w:proofErr w:type="spellEnd"/>
+      <w:r>
+        <w:rPr>
+          <w:rFonts w:ascii="Consolas" w:hAnsi="Consolas" w:cs="Consolas"/>
+          <w:color w:val="000000"/>
+          <w:sz w:val="20"/>
+          <w:szCs w:val="20"/>
+        </w:rPr>
+        <w:t xml:space="preserve"> </w:t>
+      </w:r>
+      <w:proofErr w:type="spellStart"/>
+      <w:r>
+        <w:rPr>
+          <w:rFonts w:ascii="Consolas" w:hAnsi="Consolas" w:cs="Consolas"/>
+          <w:color w:val="000000"/>
+          <w:sz w:val="20"/>
+          <w:szCs w:val="20"/>
+        </w:rPr>
+        <w:t>JulgamentoPrisioneiro</w:t>
+      </w:r>
+      <w:proofErr w:type="spellEnd"/>
+      <w:r>
+        <w:rPr>
+          <w:rFonts w:ascii="Consolas" w:hAnsi="Consolas" w:cs="Consolas"/>
+          <w:color w:val="000000"/>
+          <w:sz w:val="20"/>
+          <w:szCs w:val="20"/>
+        </w:rPr>
+        <w:t xml:space="preserve"> {</w:t>
+      </w:r>
+    </w:p>
+    <w:p>
+      <w:pPr>
+        <w:autoSpaceDE w:val="0"/>
+        <w:autoSpaceDN w:val="0"/>
+        <w:adjustRightInd w:val="0"/>
+        <w:spacing w:after="0" w:line="240" w:lineRule="auto"/>
+        <w:rPr>
+          <w:rFonts w:ascii="Consolas" w:hAnsi="Consolas" w:cs="Consolas"/>
+          <w:sz w:val="20"/>
+          <w:szCs w:val="20"/>
+        </w:rPr>
+      </w:pPr>
+      <w:r>
+        <w:rPr>
+          <w:rFonts w:ascii="Consolas" w:hAnsi="Consolas" w:cs="Consolas"/>
+          <w:color w:val="000000"/>
+          <w:sz w:val="20"/>
+          <w:szCs w:val="20"/>
+        </w:rPr>
+        <w:tab/>
+      </w:r>
+      <w:proofErr w:type="spellStart"/>
+      <w:r>
+        <w:rPr>
+          <w:rFonts w:ascii="Consolas" w:hAnsi="Consolas" w:cs="Consolas"/>
+          <w:b/>
+          <w:bCs/>
+          <w:color w:val="7F0055"/>
+          <w:sz w:val="20"/>
+          <w:szCs w:val="20"/>
+        </w:rPr>
+        <w:t>private</w:t>
+      </w:r>
+      <w:proofErr w:type="spellEnd"/>
+      <w:r>
+        <w:rPr>
+          <w:rFonts w:ascii="Consolas" w:hAnsi="Consolas" w:cs="Consolas"/>
+          <w:color w:val="000000"/>
+          <w:sz w:val="20"/>
+          <w:szCs w:val="20"/>
+        </w:rPr>
+        <w:t xml:space="preserve"> </w:t>
+      </w:r>
+      <w:proofErr w:type="spellStart"/>
+      <w:r>
+        <w:rPr>
+          <w:rFonts w:ascii="Consolas" w:hAnsi="Consolas" w:cs="Consolas"/>
+          <w:b/>
+          <w:bCs/>
+          <w:color w:val="7F0055"/>
+          <w:sz w:val="20"/>
+          <w:szCs w:val="20"/>
+        </w:rPr>
+        <w:t>int</w:t>
+      </w:r>
+      <w:proofErr w:type="spellEnd"/>
+      <w:r>
+        <w:rPr>
+          <w:rFonts w:ascii="Consolas" w:hAnsi="Consolas" w:cs="Consolas"/>
+          <w:color w:val="000000"/>
+          <w:sz w:val="20"/>
+          <w:szCs w:val="20"/>
+        </w:rPr>
+        <w:t xml:space="preserve"> </w:t>
+      </w:r>
+      <w:r>
+        <w:rPr>
+          <w:rFonts w:ascii="Consolas" w:hAnsi="Consolas" w:cs="Consolas"/>
+          <w:color w:val="0000C0"/>
+          <w:sz w:val="20"/>
+          <w:szCs w:val="20"/>
+        </w:rPr>
+        <w:t>PENA_INOCENCIA</w:t>
+      </w:r>
+      <w:r>
+        <w:rPr>
+          <w:rFonts w:ascii="Consolas" w:hAnsi="Consolas" w:cs="Consolas"/>
+          <w:color w:val="000000"/>
+          <w:sz w:val="20"/>
+          <w:szCs w:val="20"/>
+        </w:rPr>
+        <w:t xml:space="preserve"> = 10;</w:t>
+      </w:r>
+    </w:p>
+    <w:p>
+      <w:pPr>
+        <w:autoSpaceDE w:val="0"/>
+        <w:autoSpaceDN w:val="0"/>
+        <w:adjustRightInd w:val="0"/>
+        <w:spacing w:after="0" w:line="240" w:lineRule="auto"/>
+        <w:rPr>
+          <w:rFonts w:ascii="Consolas" w:hAnsi="Consolas" w:cs="Consolas"/>
+          <w:sz w:val="20"/>
+          <w:szCs w:val="20"/>
+        </w:rPr>
+      </w:pPr>
+      <w:r>
+        <w:rPr>
+          <w:rFonts w:ascii="Consolas" w:hAnsi="Consolas" w:cs="Consolas"/>
+          <w:color w:val="000000"/>
+          <w:sz w:val="20"/>
+          <w:szCs w:val="20"/>
+        </w:rPr>
+        <w:tab/>
+      </w:r>
+      <w:proofErr w:type="spellStart"/>
+      <w:r>
+        <w:rPr>
+          <w:rFonts w:ascii="Consolas" w:hAnsi="Consolas" w:cs="Consolas"/>
+          <w:b/>
+          <w:bCs/>
+          <w:color w:val="7F0055"/>
+          <w:sz w:val="20"/>
+          <w:szCs w:val="20"/>
+        </w:rPr>
+        <w:t>private</w:t>
+      </w:r>
+      <w:proofErr w:type="spellEnd"/>
+      <w:r>
+        <w:rPr>
+          <w:rFonts w:ascii="Consolas" w:hAnsi="Consolas" w:cs="Consolas"/>
+          <w:color w:val="000000"/>
+          <w:sz w:val="20"/>
+          <w:szCs w:val="20"/>
+        </w:rPr>
+        <w:t xml:space="preserve"> </w:t>
+      </w:r>
+      <w:proofErr w:type="spellStart"/>
+      <w:r>
+        <w:rPr>
+          <w:rFonts w:ascii="Consolas" w:hAnsi="Consolas" w:cs="Consolas"/>
+          <w:b/>
+          <w:bCs/>
+          <w:color w:val="7F0055"/>
+          <w:sz w:val="20"/>
+          <w:szCs w:val="20"/>
+        </w:rPr>
+        <w:t>int</w:t>
+      </w:r>
+      <w:proofErr w:type="spellEnd"/>
+      <w:r>
+        <w:rPr>
+          <w:rFonts w:ascii="Consolas" w:hAnsi="Consolas" w:cs="Consolas"/>
+          <w:color w:val="000000"/>
+          <w:sz w:val="20"/>
+          <w:szCs w:val="20"/>
+        </w:rPr>
+        <w:t xml:space="preserve"> </w:t>
+      </w:r>
+      <w:r>
+        <w:rPr>
+          <w:rFonts w:ascii="Consolas" w:hAnsi="Consolas" w:cs="Consolas"/>
+          <w:color w:val="0000C0"/>
+          <w:sz w:val="20"/>
+          <w:szCs w:val="20"/>
+        </w:rPr>
+        <w:t>PENA_CONDENACAO_MUTUA</w:t>
+      </w:r>
+      <w:r>
+        <w:rPr>
+          <w:rFonts w:ascii="Consolas" w:hAnsi="Consolas" w:cs="Consolas"/>
+          <w:color w:val="000000"/>
+          <w:sz w:val="20"/>
+          <w:szCs w:val="20"/>
+        </w:rPr>
+        <w:t xml:space="preserve"> = 15;</w:t>
+      </w:r>
+    </w:p>
+    <w:p>
+      <w:pPr>
+        <w:autoSpaceDE w:val="0"/>
+        <w:autoSpaceDN w:val="0"/>
+        <w:adjustRightInd w:val="0"/>
+        <w:spacing w:after="0" w:line="240" w:lineRule="auto"/>
+        <w:rPr>
+          <w:rFonts w:ascii="Consolas" w:hAnsi="Consolas" w:cs="Consolas"/>
+          <w:sz w:val="20"/>
+          <w:szCs w:val="20"/>
+        </w:rPr>
+      </w:pPr>
+      <w:r>
+        <w:rPr>
+          <w:rFonts w:ascii="Consolas" w:hAnsi="Consolas" w:cs="Consolas"/>
+          <w:color w:val="000000"/>
+          <w:sz w:val="20"/>
+          <w:szCs w:val="20"/>
+        </w:rPr>
+        <w:tab/>
+      </w:r>
+      <w:proofErr w:type="spellStart"/>
+      <w:r>
+        <w:rPr>
+          <w:rFonts w:ascii="Consolas" w:hAnsi="Consolas" w:cs="Consolas"/>
+          <w:b/>
+          <w:bCs/>
+          <w:color w:val="7F0055"/>
+          <w:sz w:val="20"/>
+          <w:szCs w:val="20"/>
+        </w:rPr>
+        <w:t>private</w:t>
+      </w:r>
+      <w:proofErr w:type="spellEnd"/>
+      <w:r>
+        <w:rPr>
+          <w:rFonts w:ascii="Consolas" w:hAnsi="Consolas" w:cs="Consolas"/>
+          <w:color w:val="000000"/>
+          <w:sz w:val="20"/>
+          <w:szCs w:val="20"/>
+        </w:rPr>
+        <w:t xml:space="preserve"> </w:t>
+      </w:r>
+      <w:proofErr w:type="spellStart"/>
+      <w:r>
+        <w:rPr>
+          <w:rFonts w:ascii="Consolas" w:hAnsi="Consolas" w:cs="Consolas"/>
+          <w:b/>
+          <w:bCs/>
+          <w:color w:val="7F0055"/>
+          <w:sz w:val="20"/>
+          <w:szCs w:val="20"/>
+        </w:rPr>
+        <w:t>int</w:t>
+      </w:r>
+      <w:proofErr w:type="spellEnd"/>
+      <w:r>
+        <w:rPr>
+          <w:rFonts w:ascii="Consolas" w:hAnsi="Consolas" w:cs="Consolas"/>
+          <w:color w:val="000000"/>
+          <w:sz w:val="20"/>
+          <w:szCs w:val="20"/>
+        </w:rPr>
+        <w:t xml:space="preserve"> </w:t>
+      </w:r>
+      <w:r>
+        <w:rPr>
+          <w:rFonts w:ascii="Consolas" w:hAnsi="Consolas" w:cs="Consolas"/>
+          <w:color w:val="0000C0"/>
+          <w:sz w:val="20"/>
+          <w:szCs w:val="20"/>
+        </w:rPr>
+        <w:t>PENA_CONDENACAO_INDIVIDUAL</w:t>
+      </w:r>
+      <w:r>
+        <w:rPr>
+          <w:rFonts w:ascii="Consolas" w:hAnsi="Consolas" w:cs="Consolas"/>
+          <w:color w:val="000000"/>
+          <w:sz w:val="20"/>
+          <w:szCs w:val="20"/>
+        </w:rPr>
+        <w:t xml:space="preserve"> = 10;</w:t>
+      </w:r>
+    </w:p>
+    <w:p>
+      <w:pPr>
+        <w:autoSpaceDE w:val="0"/>
+        <w:autoSpaceDN w:val="0"/>
+        <w:adjustRightInd w:val="0"/>
+        <w:spacing w:after="0" w:line="240" w:lineRule="auto"/>
+        <w:rPr>
+          <w:rFonts w:ascii="Consolas" w:hAnsi="Consolas" w:cs="Consolas"/>
+          <w:sz w:val="20"/>
+          <w:szCs w:val="20"/>
+        </w:rPr>
+      </w:pPr>
+      <w:r>
+        <w:rPr>
+          <w:rFonts w:ascii="Consolas" w:hAnsi="Consolas" w:cs="Consolas"/>
+          <w:color w:val="000000"/>
+          <w:sz w:val="20"/>
+          <w:szCs w:val="20"/>
+        </w:rPr>
+        <w:tab/>
+      </w:r>
+      <w:proofErr w:type="spellStart"/>
+      <w:r>
+        <w:rPr>
+          <w:rFonts w:ascii="Consolas" w:hAnsi="Consolas" w:cs="Consolas"/>
+          <w:b/>
+          <w:bCs/>
+          <w:color w:val="7F0055"/>
+          <w:sz w:val="20"/>
+          <w:szCs w:val="20"/>
+        </w:rPr>
+        <w:t>private</w:t>
+      </w:r>
+      <w:proofErr w:type="spellEnd"/>
+      <w:r>
+        <w:rPr>
+          <w:rFonts w:ascii="Consolas" w:hAnsi="Consolas" w:cs="Consolas"/>
+          <w:color w:val="000000"/>
+          <w:sz w:val="20"/>
+          <w:szCs w:val="20"/>
+        </w:rPr>
+        <w:t xml:space="preserve"> </w:t>
+      </w:r>
+      <w:proofErr w:type="spellStart"/>
+      <w:r>
+        <w:rPr>
+          <w:rFonts w:ascii="Consolas" w:hAnsi="Consolas" w:cs="Consolas"/>
+          <w:b/>
+          <w:bCs/>
+          <w:color w:val="7F0055"/>
+          <w:sz w:val="20"/>
+          <w:szCs w:val="20"/>
+        </w:rPr>
+        <w:t>int</w:t>
+      </w:r>
+      <w:proofErr w:type="spellEnd"/>
+      <w:r>
+        <w:rPr>
+          <w:rFonts w:ascii="Consolas" w:hAnsi="Consolas" w:cs="Consolas"/>
+          <w:color w:val="000000"/>
+          <w:sz w:val="20"/>
+          <w:szCs w:val="20"/>
+        </w:rPr>
+        <w:t xml:space="preserve"> </w:t>
+      </w:r>
+      <w:r>
+        <w:rPr>
+          <w:rFonts w:ascii="Consolas" w:hAnsi="Consolas" w:cs="Consolas"/>
+          <w:color w:val="0000C0"/>
+          <w:sz w:val="20"/>
+          <w:szCs w:val="20"/>
+          <w:u w:val="single"/>
+        </w:rPr>
+        <w:t>PENA_CONDENACAO_CUMPLICES</w:t>
+      </w:r>
+      <w:r>
+        <w:rPr>
+          <w:rFonts w:ascii="Consolas" w:hAnsi="Consolas" w:cs="Consolas"/>
+          <w:color w:val="000000"/>
+          <w:sz w:val="20"/>
+          <w:szCs w:val="20"/>
+        </w:rPr>
+        <w:t xml:space="preserve"> = 11;</w:t>
+      </w:r>
+    </w:p>
+    <w:p>
+      <w:pPr>
+        <w:autoSpaceDE w:val="0"/>
+        <w:autoSpaceDN w:val="0"/>
+        <w:adjustRightInd w:val="0"/>
+        <w:spacing w:after="0" w:line="240" w:lineRule="auto"/>
+        <w:rPr>
+          <w:rFonts w:ascii="Consolas" w:hAnsi="Consolas" w:cs="Consolas"/>
+          <w:sz w:val="20"/>
+          <w:szCs w:val="20"/>
+        </w:rPr>
+      </w:pPr>
+    </w:p>
+    <w:p>
+      <w:pPr>
+        <w:autoSpaceDE w:val="0"/>
+        <w:autoSpaceDN w:val="0"/>
+        <w:adjustRightInd w:val="0"/>
+        <w:spacing w:after="0" w:line="240" w:lineRule="auto"/>
+        <w:rPr>
+          <w:rFonts w:ascii="Consolas" w:hAnsi="Consolas" w:cs="Consolas"/>
+          <w:sz w:val="20"/>
+          <w:szCs w:val="20"/>
+        </w:rPr>
+      </w:pPr>
+      <w:r>
+        <w:rPr>
+          <w:rFonts w:ascii="Consolas" w:hAnsi="Consolas" w:cs="Consolas"/>
+          <w:color w:val="000000"/>
+          <w:sz w:val="20"/>
+          <w:szCs w:val="20"/>
+        </w:rPr>
+        <w:tab/>
+      </w:r>
+      <w:proofErr w:type="spellStart"/>
+      <w:r>
+        <w:rPr>
+          <w:rFonts w:ascii="Consolas" w:hAnsi="Consolas" w:cs="Consolas"/>
+          <w:b/>
+          <w:bCs/>
+          <w:color w:val="7F0055"/>
+          <w:sz w:val="20"/>
+          <w:szCs w:val="20"/>
+        </w:rPr>
+        <w:t>public</w:t>
+      </w:r>
+      <w:proofErr w:type="spellEnd"/>
+      <w:r>
+        <w:rPr>
+          <w:rFonts w:ascii="Consolas" w:hAnsi="Consolas" w:cs="Consolas"/>
+          <w:color w:val="000000"/>
+          <w:sz w:val="20"/>
+          <w:szCs w:val="20"/>
+        </w:rPr>
+        <w:t xml:space="preserve"> </w:t>
+      </w:r>
+      <w:proofErr w:type="spellStart"/>
+      <w:r>
+        <w:rPr>
+          <w:rFonts w:ascii="Consolas" w:hAnsi="Consolas" w:cs="Consolas"/>
+          <w:b/>
+          <w:bCs/>
+          <w:color w:val="7F0055"/>
+          <w:sz w:val="20"/>
+          <w:szCs w:val="20"/>
+        </w:rPr>
+        <w:t>int</w:t>
+      </w:r>
+      <w:proofErr w:type="spellEnd"/>
+      <w:r>
+        <w:rPr>
+          <w:rFonts w:ascii="Consolas" w:hAnsi="Consolas" w:cs="Consolas"/>
+          <w:color w:val="000000"/>
+          <w:sz w:val="20"/>
+          <w:szCs w:val="20"/>
+        </w:rPr>
+        <w:t xml:space="preserve"> </w:t>
+      </w:r>
+      <w:proofErr w:type="spellStart"/>
+      <w:proofErr w:type="gramStart"/>
+      <w:r>
+        <w:rPr>
+          <w:rFonts w:ascii="Consolas" w:hAnsi="Consolas" w:cs="Consolas"/>
+          <w:color w:val="000000"/>
+          <w:sz w:val="20"/>
+          <w:szCs w:val="20"/>
+        </w:rPr>
+        <w:t>calculaPena</w:t>
+      </w:r>
+      <w:proofErr w:type="spellEnd"/>
+      <w:r>
+        <w:rPr>
+          <w:rFonts w:ascii="Consolas" w:hAnsi="Consolas" w:cs="Consolas"/>
+          <w:color w:val="000000"/>
+          <w:sz w:val="20"/>
+          <w:szCs w:val="20"/>
+        </w:rPr>
+        <w:t>(</w:t>
+      </w:r>
+      <w:proofErr w:type="gramEnd"/>
+      <w:r>
+        <w:rPr>
+          <w:rFonts w:ascii="Consolas" w:hAnsi="Consolas" w:cs="Consolas"/>
+          <w:color w:val="000000"/>
+          <w:sz w:val="20"/>
+          <w:szCs w:val="20"/>
+        </w:rPr>
+        <w:t xml:space="preserve">Resposta </w:t>
+      </w:r>
+      <w:proofErr w:type="spellStart"/>
+      <w:r>
+        <w:rPr>
+          <w:rFonts w:ascii="Consolas" w:hAnsi="Consolas" w:cs="Consolas"/>
+          <w:color w:val="6A3E3E"/>
+          <w:sz w:val="20"/>
+          <w:szCs w:val="20"/>
+        </w:rPr>
+        <w:t>respostaPrisioneiroA</w:t>
+      </w:r>
+      <w:proofErr w:type="spellEnd"/>
+      <w:r>
+        <w:rPr>
+          <w:rFonts w:ascii="Consolas" w:hAnsi="Consolas" w:cs="Consolas"/>
+          <w:color w:val="000000"/>
+          <w:sz w:val="20"/>
+          <w:szCs w:val="20"/>
+        </w:rPr>
+        <w:t xml:space="preserve">, Resposta </w:t>
+      </w:r>
+      <w:proofErr w:type="spellStart"/>
+      <w:r>
+        <w:rPr>
+          <w:rFonts w:ascii="Consolas" w:hAnsi="Consolas" w:cs="Consolas"/>
+          <w:color w:val="6A3E3E"/>
+          <w:sz w:val="20"/>
+          <w:szCs w:val="20"/>
+        </w:rPr>
+        <w:t>respostaPrisioneiroB</w:t>
+      </w:r>
+      <w:proofErr w:type="spellEnd"/>
+      <w:r>
+        <w:rPr>
+          <w:rFonts w:ascii="Consolas" w:hAnsi="Consolas" w:cs="Consolas"/>
+          <w:color w:val="000000"/>
+          <w:sz w:val="20"/>
+          <w:szCs w:val="20"/>
+        </w:rPr>
+        <w:t>) {</w:t>
+      </w:r>
+    </w:p>
+    <w:p>
+      <w:pPr>
+        <w:autoSpaceDE w:val="0"/>
+        <w:autoSpaceDN w:val="0"/>
+        <w:adjustRightInd w:val="0"/>
+        <w:spacing w:after="0" w:line="240" w:lineRule="auto"/>
+        <w:rPr>
+          <w:rFonts w:ascii="Consolas" w:hAnsi="Consolas" w:cs="Consolas"/>
+          <w:sz w:val="20"/>
+          <w:szCs w:val="20"/>
+        </w:rPr>
+      </w:pPr>
+      <w:r>
+        <w:rPr>
+          <w:rFonts w:ascii="Consolas" w:hAnsi="Consolas" w:cs="Consolas"/>
+          <w:color w:val="000000"/>
+          <w:sz w:val="20"/>
+          <w:szCs w:val="20"/>
+        </w:rPr>
+        <w:tab/>
+      </w:r>
+      <w:r>
+        <w:rPr>
+          <w:rFonts w:ascii="Consolas" w:hAnsi="Consolas" w:cs="Consolas"/>
+          <w:color w:val="000000"/>
+          <w:sz w:val="20"/>
+          <w:szCs w:val="20"/>
+        </w:rPr>
+        <w:tab/>
+      </w:r>
+      <w:proofErr w:type="spellStart"/>
+      <w:r>
+        <w:rPr>
+          <w:rFonts w:ascii="Consolas" w:hAnsi="Consolas" w:cs="Consolas"/>
+          <w:b/>
+          <w:bCs/>
+          <w:color w:val="7F0055"/>
+          <w:sz w:val="20"/>
+          <w:szCs w:val="20"/>
+        </w:rPr>
+        <w:t>if</w:t>
+      </w:r>
+      <w:proofErr w:type="spellEnd"/>
+      <w:r>
+        <w:rPr>
+          <w:rFonts w:ascii="Consolas" w:hAnsi="Consolas" w:cs="Consolas"/>
+          <w:color w:val="000000"/>
+          <w:sz w:val="20"/>
+          <w:szCs w:val="20"/>
+        </w:rPr>
+        <w:t xml:space="preserve"> (</w:t>
+      </w:r>
+      <w:proofErr w:type="spellStart"/>
+      <w:r>
+        <w:rPr>
+          <w:rFonts w:ascii="Consolas" w:hAnsi="Consolas" w:cs="Consolas"/>
+          <w:color w:val="6A3E3E"/>
+          <w:sz w:val="20"/>
+          <w:szCs w:val="20"/>
+        </w:rPr>
+        <w:t>respostaPrisioneiroA</w:t>
+      </w:r>
+      <w:proofErr w:type="spellEnd"/>
+      <w:r>
+        <w:rPr>
+          <w:rFonts w:ascii="Consolas" w:hAnsi="Consolas" w:cs="Consolas"/>
+          <w:color w:val="000000"/>
+          <w:sz w:val="20"/>
+          <w:szCs w:val="20"/>
+        </w:rPr>
+        <w:t xml:space="preserve"> == </w:t>
+      </w:r>
+      <w:proofErr w:type="spellStart"/>
+      <w:r>
+        <w:rPr>
+          <w:rFonts w:ascii="Consolas" w:hAnsi="Consolas" w:cs="Consolas"/>
+          <w:color w:val="000000"/>
+          <w:sz w:val="20"/>
+          <w:szCs w:val="20"/>
+        </w:rPr>
+        <w:t>Resposta.</w:t>
+      </w:r>
+      <w:r>
+        <w:rPr>
+          <w:rFonts w:ascii="Consolas" w:hAnsi="Consolas" w:cs="Consolas"/>
+          <w:b/>
+          <w:bCs/>
+          <w:i/>
+          <w:iCs/>
+          <w:color w:val="0000C0"/>
+          <w:sz w:val="20"/>
+          <w:szCs w:val="20"/>
+        </w:rPr>
+        <w:t>DELACAO</w:t>
+      </w:r>
+      <w:proofErr w:type="spellEnd"/>
+      <w:r>
+        <w:rPr>
+          <w:rFonts w:ascii="Consolas" w:hAnsi="Consolas" w:cs="Consolas"/>
+          <w:color w:val="000000"/>
+          <w:sz w:val="20"/>
+          <w:szCs w:val="20"/>
+        </w:rPr>
+        <w:t>) {</w:t>
+      </w:r>
+    </w:p>
+    <w:p>
+      <w:pPr>
+        <w:autoSpaceDE w:val="0"/>
+        <w:autoSpaceDN w:val="0"/>
+        <w:adjustRightInd w:val="0"/>
+        <w:spacing w:after="0" w:line="240" w:lineRule="auto"/>
+        <w:rPr>
+          <w:rFonts w:ascii="Consolas" w:hAnsi="Consolas" w:cs="Consolas"/>
+          <w:sz w:val="20"/>
+          <w:szCs w:val="20"/>
+        </w:rPr>
+      </w:pPr>
+      <w:r>
+        <w:rPr>
+          <w:rFonts w:ascii="Consolas" w:hAnsi="Consolas" w:cs="Consolas"/>
+          <w:color w:val="000000"/>
+          <w:sz w:val="20"/>
+          <w:szCs w:val="20"/>
+        </w:rPr>
+        <w:tab/>
+      </w:r>
+      <w:r>
+        <w:rPr>
+          <w:rFonts w:ascii="Consolas" w:hAnsi="Consolas" w:cs="Consolas"/>
+          <w:color w:val="000000"/>
+          <w:sz w:val="20"/>
+          <w:szCs w:val="20"/>
+        </w:rPr>
+        <w:tab/>
+      </w:r>
+      <w:r>
+        <w:rPr>
+          <w:rFonts w:ascii="Consolas" w:hAnsi="Consolas" w:cs="Consolas"/>
+          <w:color w:val="000000"/>
+          <w:sz w:val="20"/>
+          <w:szCs w:val="20"/>
+        </w:rPr>
+        <w:tab/>
+      </w:r>
+      <w:proofErr w:type="spellStart"/>
+      <w:r>
+        <w:rPr>
+          <w:rFonts w:ascii="Consolas" w:hAnsi="Consolas" w:cs="Consolas"/>
+          <w:b/>
+          <w:bCs/>
+          <w:color w:val="7F0055"/>
+          <w:sz w:val="20"/>
+          <w:szCs w:val="20"/>
+        </w:rPr>
+        <w:t>if</w:t>
+      </w:r>
+      <w:proofErr w:type="spellEnd"/>
+      <w:r>
+        <w:rPr>
+          <w:rFonts w:ascii="Consolas" w:hAnsi="Consolas" w:cs="Consolas"/>
+          <w:color w:val="000000"/>
+          <w:sz w:val="20"/>
+          <w:szCs w:val="20"/>
+        </w:rPr>
+        <w:t xml:space="preserve"> (</w:t>
+      </w:r>
+      <w:proofErr w:type="spellStart"/>
+      <w:r>
+        <w:rPr>
+          <w:rFonts w:ascii="Consolas" w:hAnsi="Consolas" w:cs="Consolas"/>
+          <w:color w:val="6A3E3E"/>
+          <w:sz w:val="20"/>
+          <w:szCs w:val="20"/>
+        </w:rPr>
+        <w:t>respostaPrisioneiroB</w:t>
+      </w:r>
+      <w:proofErr w:type="spellEnd"/>
+      <w:r>
+        <w:rPr>
+          <w:rFonts w:ascii="Consolas" w:hAnsi="Consolas" w:cs="Consolas"/>
+          <w:color w:val="000000"/>
+          <w:sz w:val="20"/>
+          <w:szCs w:val="20"/>
+        </w:rPr>
+        <w:t xml:space="preserve"> == </w:t>
+      </w:r>
+      <w:proofErr w:type="spellStart"/>
+      <w:r>
+        <w:rPr>
+          <w:rFonts w:ascii="Consolas" w:hAnsi="Consolas" w:cs="Consolas"/>
+          <w:color w:val="000000"/>
+          <w:sz w:val="20"/>
+          <w:szCs w:val="20"/>
+        </w:rPr>
+        <w:t>Resposta.</w:t>
+      </w:r>
+      <w:r>
+        <w:rPr>
+          <w:rFonts w:ascii="Consolas" w:hAnsi="Consolas" w:cs="Consolas"/>
+          <w:b/>
+          <w:bCs/>
+          <w:i/>
+          <w:iCs/>
+          <w:color w:val="0000C0"/>
+          <w:sz w:val="20"/>
+          <w:szCs w:val="20"/>
+        </w:rPr>
+        <w:t>DELACAO</w:t>
+      </w:r>
+      <w:proofErr w:type="spellEnd"/>
+      <w:r>
+        <w:rPr>
+          <w:rFonts w:ascii="Consolas" w:hAnsi="Consolas" w:cs="Consolas"/>
+          <w:color w:val="000000"/>
+          <w:sz w:val="20"/>
+          <w:szCs w:val="20"/>
+        </w:rPr>
+        <w:t>) {</w:t>
+      </w:r>
+    </w:p>
+    <w:p>
+      <w:pPr>
+        <w:autoSpaceDE w:val="0"/>
+        <w:autoSpaceDN w:val="0"/>
+        <w:adjustRightInd w:val="0"/>
+        <w:spacing w:after="0" w:line="240" w:lineRule="auto"/>
+        <w:rPr>
+          <w:rFonts w:ascii="Consolas" w:hAnsi="Consolas" w:cs="Consolas"/>
+          <w:sz w:val="20"/>
+          <w:szCs w:val="20"/>
+        </w:rPr>
+      </w:pPr>
+      <w:r>
+        <w:rPr>
+          <w:rFonts w:ascii="Consolas" w:hAnsi="Consolas" w:cs="Consolas"/>
+          <w:color w:val="000000"/>
+          <w:sz w:val="20"/>
+          <w:szCs w:val="20"/>
+        </w:rPr>
+        <w:tab/>
+      </w:r>
+      <w:r>
+        <w:rPr>
+          <w:rFonts w:ascii="Consolas" w:hAnsi="Consolas" w:cs="Consolas"/>
+          <w:color w:val="000000"/>
+          <w:sz w:val="20"/>
+          <w:szCs w:val="20"/>
+        </w:rPr>
+        <w:tab/>
+      </w:r>
+      <w:r>
+        <w:rPr>
+          <w:rFonts w:ascii="Consolas" w:hAnsi="Consolas" w:cs="Consolas"/>
+          <w:color w:val="000000"/>
+          <w:sz w:val="20"/>
+          <w:szCs w:val="20"/>
+        </w:rPr>
+        <w:tab/>
+      </w:r>
+      <w:r>
+        <w:rPr>
+          <w:rFonts w:ascii="Consolas" w:hAnsi="Consolas" w:cs="Consolas"/>
+          <w:color w:val="000000"/>
+          <w:sz w:val="20"/>
+          <w:szCs w:val="20"/>
+        </w:rPr>
+        <w:tab/>
+      </w:r>
+      <w:proofErr w:type="spellStart"/>
+      <w:r>
+        <w:rPr>
+          <w:rFonts w:ascii="Consolas" w:hAnsi="Consolas" w:cs="Consolas"/>
+          <w:b/>
+          <w:bCs/>
+          <w:color w:val="7F0055"/>
+          <w:sz w:val="20"/>
+          <w:szCs w:val="20"/>
+        </w:rPr>
+        <w:t>return</w:t>
+      </w:r>
+      <w:proofErr w:type="spellEnd"/>
+      <w:r>
+        <w:rPr>
+          <w:rFonts w:ascii="Consolas" w:hAnsi="Consolas" w:cs="Consolas"/>
+          <w:color w:val="000000"/>
+          <w:sz w:val="20"/>
+          <w:szCs w:val="20"/>
+        </w:rPr>
+        <w:t xml:space="preserve"> </w:t>
+      </w:r>
+      <w:r>
+        <w:rPr>
+          <w:rFonts w:ascii="Consolas" w:hAnsi="Consolas" w:cs="Consolas"/>
+          <w:color w:val="0000C0"/>
+          <w:sz w:val="20"/>
+          <w:szCs w:val="20"/>
+        </w:rPr>
+        <w:t>PENA_CONDENACAO_MUTUA</w:t>
+      </w:r>
+      <w:r>
+        <w:rPr>
+          <w:rFonts w:ascii="Consolas" w:hAnsi="Consolas" w:cs="Consolas"/>
+          <w:color w:val="000000"/>
+          <w:sz w:val="20"/>
+          <w:szCs w:val="20"/>
+        </w:rPr>
+        <w:t>;</w:t>
+      </w:r>
+    </w:p>
+    <w:p>
+      <w:pPr>
+        <w:autoSpaceDE w:val="0"/>
+        <w:autoSpaceDN w:val="0"/>
+        <w:adjustRightInd w:val="0"/>
+        <w:spacing w:after="0" w:line="240" w:lineRule="auto"/>
+        <w:rPr>
+          <w:rFonts w:ascii="Consolas" w:hAnsi="Consolas" w:cs="Consolas"/>
+          <w:sz w:val="20"/>
+          <w:szCs w:val="20"/>
+          <w:lang w:val="en-US"/>
+        </w:rPr>
+      </w:pPr>
+      <w:r>
+        <w:rPr>
+          <w:rFonts w:ascii="Consolas" w:hAnsi="Consolas" w:cs="Consolas"/>
+          <w:color w:val="000000"/>
+          <w:sz w:val="20"/>
+          <w:szCs w:val="20"/>
+        </w:rPr>
+        <w:tab/>
+      </w:r>
+      <w:r>
+        <w:rPr>
+          <w:rFonts w:ascii="Consolas" w:hAnsi="Consolas" w:cs="Consolas"/>
+          <w:color w:val="000000"/>
+          <w:sz w:val="20"/>
+          <w:szCs w:val="20"/>
+        </w:rPr>
+        <w:tab/>
+      </w:r>
+      <w:r>
+        <w:rPr>
+          <w:rFonts w:ascii="Consolas" w:hAnsi="Consolas" w:cs="Consolas"/>
+          <w:color w:val="000000"/>
+          <w:sz w:val="20"/>
+          <w:szCs w:val="20"/>
+        </w:rPr>
+        <w:tab/>
+      </w:r>
+      <w:r>
+        <w:rPr>
+          <w:rFonts w:ascii="Consolas" w:hAnsi="Consolas" w:cs="Consolas"/>
+          <w:color w:val="000000"/>
+          <w:sz w:val="20"/>
+          <w:szCs w:val="20"/>
+          <w:lang w:val="en-US"/>
+        </w:rPr>
+        <w:t xml:space="preserve">} </w:t>
+      </w:r>
+      <w:r>
+        <w:rPr>
+          <w:rFonts w:ascii="Consolas" w:hAnsi="Consolas" w:cs="Consolas"/>
+          <w:b/>
+          <w:bCs/>
+          <w:color w:val="7F0055"/>
+          <w:sz w:val="20"/>
+          <w:szCs w:val="20"/>
+          <w:lang w:val="en-US"/>
+        </w:rPr>
+        <w:t>else</w:t>
+      </w:r>
+      <w:r>
+        <w:rPr>
+          <w:rFonts w:ascii="Consolas" w:hAnsi="Consolas" w:cs="Consolas"/>
+          <w:color w:val="000000"/>
+          <w:sz w:val="20"/>
+          <w:szCs w:val="20"/>
+          <w:lang w:val="en-US"/>
+        </w:rPr>
+        <w:t xml:space="preserve"> {</w:t>
+      </w:r>
+    </w:p>
+    <w:p>
+      <w:pPr>
+        <w:autoSpaceDE w:val="0"/>
+        <w:autoSpaceDN w:val="0"/>
+        <w:adjustRightInd w:val="0"/>
+        <w:spacing w:after="0" w:line="240" w:lineRule="auto"/>
+        <w:rPr>
+          <w:rFonts w:ascii="Consolas" w:hAnsi="Consolas" w:cs="Consolas"/>
+          <w:sz w:val="20"/>
+          <w:szCs w:val="20"/>
+          <w:lang w:val="en-US"/>
+        </w:rPr>
+      </w:pPr>
+      <w:r>
+        <w:rPr>
+          <w:rFonts w:ascii="Consolas" w:hAnsi="Consolas" w:cs="Consolas"/>
+          <w:color w:val="000000"/>
+          <w:sz w:val="20"/>
+          <w:szCs w:val="20"/>
+          <w:lang w:val="en-US"/>
+        </w:rPr>
+        <w:tab/>
+      </w:r>
+      <w:r>
+        <w:rPr>
+          <w:rFonts w:ascii="Consolas" w:hAnsi="Consolas" w:cs="Consolas"/>
+          <w:color w:val="000000"/>
+          <w:sz w:val="20"/>
+          <w:szCs w:val="20"/>
+          <w:lang w:val="en-US"/>
+        </w:rPr>
+        <w:tab/>
+      </w:r>
+      <w:r>
+        <w:rPr>
+          <w:rFonts w:ascii="Consolas" w:hAnsi="Consolas" w:cs="Consolas"/>
+          <w:color w:val="000000"/>
+          <w:sz w:val="20"/>
+          <w:szCs w:val="20"/>
+          <w:lang w:val="en-US"/>
+        </w:rPr>
+        <w:tab/>
+      </w:r>
+      <w:r>
+        <w:rPr>
+          <w:rFonts w:ascii="Consolas" w:hAnsi="Consolas" w:cs="Consolas"/>
+          <w:color w:val="000000"/>
+          <w:sz w:val="20"/>
+          <w:szCs w:val="20"/>
+          <w:lang w:val="en-US"/>
+        </w:rPr>
+        <w:tab/>
+      </w:r>
+      <w:r>
+        <w:rPr>
+          <w:rFonts w:ascii="Consolas" w:hAnsi="Consolas" w:cs="Consolas"/>
+          <w:b/>
+          <w:bCs/>
+          <w:color w:val="7F0055"/>
+          <w:sz w:val="20"/>
+          <w:szCs w:val="20"/>
+          <w:lang w:val="en-US"/>
+        </w:rPr>
+        <w:t>return</w:t>
+      </w:r>
+      <w:r>
+        <w:rPr>
+          <w:rFonts w:ascii="Consolas" w:hAnsi="Consolas" w:cs="Consolas"/>
+          <w:color w:val="000000"/>
+          <w:sz w:val="20"/>
+          <w:szCs w:val="20"/>
+          <w:lang w:val="en-US"/>
+        </w:rPr>
+        <w:t xml:space="preserve"> </w:t>
+      </w:r>
+      <w:r>
+        <w:rPr>
+          <w:rFonts w:ascii="Consolas" w:hAnsi="Consolas" w:cs="Consolas"/>
+          <w:color w:val="0000C0"/>
+          <w:sz w:val="20"/>
+          <w:szCs w:val="20"/>
+          <w:lang w:val="en-US"/>
+        </w:rPr>
+        <w:t>PENA_INOCENCIA</w:t>
+      </w:r>
+      <w:r>
+        <w:rPr>
+          <w:rFonts w:ascii="Consolas" w:hAnsi="Consolas" w:cs="Consolas"/>
+          <w:color w:val="000000"/>
+          <w:sz w:val="20"/>
+          <w:szCs w:val="20"/>
+          <w:lang w:val="en-US"/>
+        </w:rPr>
+        <w:t>;</w:t>
+      </w:r>
+    </w:p>
+    <w:p>
+      <w:pPr>
+        <w:autoSpaceDE w:val="0"/>
+        <w:autoSpaceDN w:val="0"/>
+        <w:adjustRightInd w:val="0"/>
+        <w:spacing w:after="0" w:line="240" w:lineRule="auto"/>
+        <w:rPr>
+          <w:rFonts w:ascii="Consolas" w:hAnsi="Consolas" w:cs="Consolas"/>
+          <w:sz w:val="20"/>
+          <w:szCs w:val="20"/>
+          <w:lang w:val="en-US"/>
+        </w:rPr>
+      </w:pPr>
+      <w:r>
+        <w:rPr>
+          <w:rFonts w:ascii="Consolas" w:hAnsi="Consolas" w:cs="Consolas"/>
+          <w:color w:val="000000"/>
+          <w:sz w:val="20"/>
+          <w:szCs w:val="20"/>
+          <w:lang w:val="en-US"/>
+        </w:rPr>
+        <w:tab/>
+      </w:r>
+      <w:r>
+        <w:rPr>
+          <w:rFonts w:ascii="Consolas" w:hAnsi="Consolas" w:cs="Consolas"/>
+          <w:color w:val="000000"/>
+          <w:sz w:val="20"/>
+          <w:szCs w:val="20"/>
+          <w:lang w:val="en-US"/>
+        </w:rPr>
+        <w:tab/>
+      </w:r>
+      <w:r>
+        <w:rPr>
+          <w:rFonts w:ascii="Consolas" w:hAnsi="Consolas" w:cs="Consolas"/>
+          <w:color w:val="000000"/>
+          <w:sz w:val="20"/>
+          <w:szCs w:val="20"/>
+          <w:lang w:val="en-US"/>
+        </w:rPr>
+        <w:tab/>
+        <w:t>}</w:t>
+      </w:r>
+    </w:p>
+    <w:p>
+      <w:pPr>
+        <w:autoSpaceDE w:val="0"/>
+        <w:autoSpaceDN w:val="0"/>
+        <w:adjustRightInd w:val="0"/>
+        <w:spacing w:after="0" w:line="240" w:lineRule="auto"/>
+        <w:rPr>
+          <w:rFonts w:ascii="Consolas" w:hAnsi="Consolas" w:cs="Consolas"/>
+          <w:sz w:val="20"/>
+          <w:szCs w:val="20"/>
+          <w:lang w:val="en-US"/>
+        </w:rPr>
+      </w:pPr>
+      <w:r>
+        <w:rPr>
+          <w:rFonts w:ascii="Consolas" w:hAnsi="Consolas" w:cs="Consolas"/>
+          <w:color w:val="000000"/>
+          <w:sz w:val="20"/>
+          <w:szCs w:val="20"/>
+          <w:lang w:val="en-US"/>
+        </w:rPr>
+        <w:tab/>
+      </w:r>
+      <w:r>
+        <w:rPr>
+          <w:rFonts w:ascii="Consolas" w:hAnsi="Consolas" w:cs="Consolas"/>
+          <w:color w:val="000000"/>
+          <w:sz w:val="20"/>
+          <w:szCs w:val="20"/>
+          <w:lang w:val="en-US"/>
+        </w:rPr>
+        <w:tab/>
+        <w:t xml:space="preserve">} </w:t>
+      </w:r>
+      <w:r>
+        <w:rPr>
+          <w:rFonts w:ascii="Consolas" w:hAnsi="Consolas" w:cs="Consolas"/>
+          <w:b/>
+          <w:bCs/>
+          <w:color w:val="7F0055"/>
+          <w:sz w:val="20"/>
+          <w:szCs w:val="20"/>
+          <w:lang w:val="en-US"/>
+        </w:rPr>
+        <w:t>else</w:t>
+      </w:r>
+      <w:r>
+        <w:rPr>
+          <w:rFonts w:ascii="Consolas" w:hAnsi="Consolas" w:cs="Consolas"/>
+          <w:color w:val="000000"/>
+          <w:sz w:val="20"/>
+          <w:szCs w:val="20"/>
+          <w:lang w:val="en-US"/>
+        </w:rPr>
+        <w:t xml:space="preserve"> {</w:t>
+      </w:r>
+    </w:p>
+    <w:p>
+      <w:pPr>
+        <w:autoSpaceDE w:val="0"/>
+        <w:autoSpaceDN w:val="0"/>
+        <w:adjustRightInd w:val="0"/>
+        <w:spacing w:after="0" w:line="240" w:lineRule="auto"/>
+        <w:rPr>
+          <w:rFonts w:ascii="Consolas" w:hAnsi="Consolas" w:cs="Consolas"/>
+          <w:sz w:val="20"/>
+          <w:szCs w:val="20"/>
+        </w:rPr>
+      </w:pPr>
+      <w:r>
+        <w:rPr>
+          <w:rFonts w:ascii="Consolas" w:hAnsi="Consolas" w:cs="Consolas"/>
+          <w:color w:val="000000"/>
+          <w:sz w:val="20"/>
+          <w:szCs w:val="20"/>
+          <w:lang w:val="en-US"/>
+        </w:rPr>
+        <w:tab/>
+      </w:r>
+      <w:r>
+        <w:rPr>
+          <w:rFonts w:ascii="Consolas" w:hAnsi="Consolas" w:cs="Consolas"/>
+          <w:color w:val="000000"/>
+          <w:sz w:val="20"/>
+          <w:szCs w:val="20"/>
+          <w:lang w:val="en-US"/>
+        </w:rPr>
+        <w:tab/>
+      </w:r>
+      <w:r>
+        <w:rPr>
+          <w:rFonts w:ascii="Consolas" w:hAnsi="Consolas" w:cs="Consolas"/>
+          <w:color w:val="000000"/>
+          <w:sz w:val="20"/>
+          <w:szCs w:val="20"/>
+          <w:lang w:val="en-US"/>
+        </w:rPr>
+        <w:tab/>
+      </w:r>
+      <w:proofErr w:type="spellStart"/>
+      <w:r>
+        <w:rPr>
+          <w:rFonts w:ascii="Consolas" w:hAnsi="Consolas" w:cs="Consolas"/>
+          <w:b/>
+          <w:bCs/>
+          <w:color w:val="7F0055"/>
+          <w:sz w:val="20"/>
+          <w:szCs w:val="20"/>
+        </w:rPr>
+        <w:t>if</w:t>
+      </w:r>
+      <w:proofErr w:type="spellEnd"/>
+      <w:r>
+        <w:rPr>
+          <w:rFonts w:ascii="Consolas" w:hAnsi="Consolas" w:cs="Consolas"/>
+          <w:color w:val="000000"/>
+          <w:sz w:val="20"/>
+          <w:szCs w:val="20"/>
+        </w:rPr>
+        <w:t xml:space="preserve"> (</w:t>
+      </w:r>
+      <w:proofErr w:type="spellStart"/>
+      <w:r>
+        <w:rPr>
+          <w:rFonts w:ascii="Consolas" w:hAnsi="Consolas" w:cs="Consolas"/>
+          <w:color w:val="6A3E3E"/>
+          <w:sz w:val="20"/>
+          <w:szCs w:val="20"/>
+        </w:rPr>
+        <w:t>respostaPrisioneiroB</w:t>
+      </w:r>
+      <w:proofErr w:type="spellEnd"/>
+      <w:r>
+        <w:rPr>
+          <w:rFonts w:ascii="Consolas" w:hAnsi="Consolas" w:cs="Consolas"/>
+          <w:color w:val="000000"/>
+          <w:sz w:val="20"/>
+          <w:szCs w:val="20"/>
+        </w:rPr>
+        <w:t xml:space="preserve"> == </w:t>
+      </w:r>
+      <w:proofErr w:type="spellStart"/>
+      <w:r>
+        <w:rPr>
+          <w:rFonts w:ascii="Consolas" w:hAnsi="Consolas" w:cs="Consolas"/>
+          <w:color w:val="000000"/>
+          <w:sz w:val="20"/>
+          <w:szCs w:val="20"/>
+        </w:rPr>
+        <w:t>Resposta.</w:t>
+      </w:r>
+      <w:r>
+        <w:rPr>
+          <w:rFonts w:ascii="Consolas" w:hAnsi="Consolas" w:cs="Consolas"/>
+          <w:b/>
+          <w:bCs/>
+          <w:i/>
+          <w:iCs/>
+          <w:color w:val="0000C0"/>
+          <w:sz w:val="20"/>
+          <w:szCs w:val="20"/>
+        </w:rPr>
+        <w:t>DELACAO</w:t>
+      </w:r>
+      <w:proofErr w:type="spellEnd"/>
+      <w:r>
+        <w:rPr>
+          <w:rFonts w:ascii="Consolas" w:hAnsi="Consolas" w:cs="Consolas"/>
+          <w:color w:val="000000"/>
+          <w:sz w:val="20"/>
+          <w:szCs w:val="20"/>
+        </w:rPr>
+        <w:t>) {</w:t>
+      </w:r>
+    </w:p>
+    <w:p>
+      <w:pPr>
+        <w:autoSpaceDE w:val="0"/>
+        <w:autoSpaceDN w:val="0"/>
+        <w:adjustRightInd w:val="0"/>
+        <w:spacing w:after="0" w:line="240" w:lineRule="auto"/>
+        <w:rPr>
+          <w:rFonts w:ascii="Consolas" w:hAnsi="Consolas" w:cs="Consolas"/>
+          <w:sz w:val="20"/>
+          <w:szCs w:val="20"/>
+        </w:rPr>
+      </w:pPr>
+      <w:r>
+        <w:rPr>
+          <w:rFonts w:ascii="Consolas" w:hAnsi="Consolas" w:cs="Consolas"/>
+          <w:color w:val="000000"/>
+          <w:sz w:val="20"/>
+          <w:szCs w:val="20"/>
+        </w:rPr>
+        <w:tab/>
+      </w:r>
+      <w:r>
+        <w:rPr>
+          <w:rFonts w:ascii="Consolas" w:hAnsi="Consolas" w:cs="Consolas"/>
+          <w:color w:val="000000"/>
+          <w:sz w:val="20"/>
+          <w:szCs w:val="20"/>
+        </w:rPr>
+        <w:tab/>
+      </w:r>
+      <w:r>
+        <w:rPr>
+          <w:rFonts w:ascii="Consolas" w:hAnsi="Consolas" w:cs="Consolas"/>
+          <w:color w:val="000000"/>
+          <w:sz w:val="20"/>
+          <w:szCs w:val="20"/>
+        </w:rPr>
+        <w:tab/>
+      </w:r>
+      <w:r>
+        <w:rPr>
+          <w:rFonts w:ascii="Consolas" w:hAnsi="Consolas" w:cs="Consolas"/>
+          <w:color w:val="000000"/>
+          <w:sz w:val="20"/>
+          <w:szCs w:val="20"/>
+        </w:rPr>
+        <w:tab/>
+      </w:r>
+      <w:proofErr w:type="spellStart"/>
+      <w:r>
+        <w:rPr>
+          <w:rFonts w:ascii="Consolas" w:hAnsi="Consolas" w:cs="Consolas"/>
+          <w:b/>
+          <w:bCs/>
+          <w:color w:val="7F0055"/>
+          <w:sz w:val="20"/>
+          <w:szCs w:val="20"/>
+        </w:rPr>
+        <w:t>return</w:t>
+      </w:r>
+      <w:proofErr w:type="spellEnd"/>
+      <w:r>
+        <w:rPr>
+          <w:rFonts w:ascii="Consolas" w:hAnsi="Consolas" w:cs="Consolas"/>
+          <w:color w:val="000000"/>
+          <w:sz w:val="20"/>
+          <w:szCs w:val="20"/>
+        </w:rPr>
+        <w:t xml:space="preserve"> </w:t>
+      </w:r>
+      <w:r>
+        <w:rPr>
+          <w:rFonts w:ascii="Consolas" w:hAnsi="Consolas" w:cs="Consolas"/>
+          <w:color w:val="0000C0"/>
+          <w:sz w:val="20"/>
+          <w:szCs w:val="20"/>
+        </w:rPr>
+        <w:t>PENA_CONDENACAO_INDIVIDUAL</w:t>
+      </w:r>
+      <w:r>
+        <w:rPr>
+          <w:rFonts w:ascii="Consolas" w:hAnsi="Consolas" w:cs="Consolas"/>
+          <w:color w:val="000000"/>
+          <w:sz w:val="20"/>
+          <w:szCs w:val="20"/>
+        </w:rPr>
+        <w:t>;</w:t>
+      </w:r>
+    </w:p>
+    <w:p>
+      <w:pPr>
+        <w:autoSpaceDE w:val="0"/>
+        <w:autoSpaceDN w:val="0"/>
+        <w:adjustRightInd w:val="0"/>
+        <w:spacing w:after="0" w:line="240" w:lineRule="auto"/>
+        <w:rPr>
+          <w:rFonts w:ascii="Consolas" w:hAnsi="Consolas" w:cs="Consolas"/>
+          <w:sz w:val="20"/>
+          <w:szCs w:val="20"/>
+        </w:rPr>
+      </w:pPr>
+      <w:r>
+        <w:rPr>
+          <w:rFonts w:ascii="Consolas" w:hAnsi="Consolas" w:cs="Consolas"/>
+          <w:color w:val="000000"/>
+          <w:sz w:val="20"/>
+          <w:szCs w:val="20"/>
+        </w:rPr>
+        <w:tab/>
+      </w:r>
+      <w:r>
+        <w:rPr>
+          <w:rFonts w:ascii="Consolas" w:hAnsi="Consolas" w:cs="Consolas"/>
+          <w:color w:val="000000"/>
+          <w:sz w:val="20"/>
+          <w:szCs w:val="20"/>
+        </w:rPr>
+        <w:tab/>
+      </w:r>
+      <w:r>
+        <w:rPr>
+          <w:rFonts w:ascii="Consolas" w:hAnsi="Consolas" w:cs="Consolas"/>
+          <w:color w:val="000000"/>
+          <w:sz w:val="20"/>
+          <w:szCs w:val="20"/>
+        </w:rPr>
+        <w:tab/>
+      </w:r>
+      <w:r>
+        <w:rPr>
+          <w:rFonts w:ascii="Consolas" w:hAnsi="Consolas" w:cs="Consolas"/>
+          <w:color w:val="000000"/>
+          <w:sz w:val="20"/>
+          <w:szCs w:val="20"/>
+        </w:rPr>
+        <w:tab/>
+      </w:r>
+      <w:r>
+        <w:rPr>
+          <w:rFonts w:ascii="Consolas" w:hAnsi="Consolas" w:cs="Consolas"/>
+          <w:color w:val="3F7F5F"/>
+          <w:sz w:val="20"/>
+          <w:szCs w:val="20"/>
+        </w:rPr>
+        <w:t xml:space="preserve">// </w:t>
+      </w:r>
+      <w:proofErr w:type="spellStart"/>
+      <w:r>
+        <w:rPr>
+          <w:rFonts w:ascii="Consolas" w:hAnsi="Consolas" w:cs="Consolas"/>
+          <w:color w:val="3F7F5F"/>
+          <w:sz w:val="20"/>
+          <w:szCs w:val="20"/>
+        </w:rPr>
+        <w:t>return</w:t>
+      </w:r>
+      <w:proofErr w:type="spellEnd"/>
+      <w:r>
+        <w:rPr>
+          <w:rFonts w:ascii="Consolas" w:hAnsi="Consolas" w:cs="Consolas"/>
+          <w:color w:val="3F7F5F"/>
+          <w:sz w:val="20"/>
+          <w:szCs w:val="20"/>
+        </w:rPr>
+        <w:t xml:space="preserve"> PENA_CONDENACAO_CUMPLICES;</w:t>
+      </w:r>
+    </w:p>
+    <w:p>
+      <w:pPr>
+        <w:autoSpaceDE w:val="0"/>
+        <w:autoSpaceDN w:val="0"/>
+        <w:adjustRightInd w:val="0"/>
+        <w:spacing w:after="0" w:line="240" w:lineRule="auto"/>
+        <w:rPr>
+          <w:rFonts w:ascii="Consolas" w:hAnsi="Consolas" w:cs="Consolas"/>
+          <w:sz w:val="20"/>
+          <w:szCs w:val="20"/>
+        </w:rPr>
+      </w:pPr>
+      <w:r>
+        <w:rPr>
+          <w:rFonts w:ascii="Consolas" w:hAnsi="Consolas" w:cs="Consolas"/>
+          <w:color w:val="000000"/>
+          <w:sz w:val="20"/>
+          <w:szCs w:val="20"/>
+        </w:rPr>
+        <w:tab/>
+      </w:r>
+      <w:r>
+        <w:rPr>
+          <w:rFonts w:ascii="Consolas" w:hAnsi="Consolas" w:cs="Consolas"/>
+          <w:color w:val="000000"/>
+          <w:sz w:val="20"/>
+          <w:szCs w:val="20"/>
+        </w:rPr>
+        <w:tab/>
+      </w:r>
+      <w:r>
+        <w:rPr>
+          <w:rFonts w:ascii="Consolas" w:hAnsi="Consolas" w:cs="Consolas"/>
+          <w:color w:val="000000"/>
+          <w:sz w:val="20"/>
+          <w:szCs w:val="20"/>
+        </w:rPr>
+        <w:tab/>
+        <w:t>}</w:t>
+      </w:r>
+    </w:p>
+    <w:p>
+      <w:pPr>
+        <w:autoSpaceDE w:val="0"/>
+        <w:autoSpaceDN w:val="0"/>
+        <w:adjustRightInd w:val="0"/>
+        <w:spacing w:after="0" w:line="240" w:lineRule="auto"/>
+        <w:rPr>
+          <w:rFonts w:ascii="Consolas" w:hAnsi="Consolas" w:cs="Consolas"/>
+          <w:sz w:val="20"/>
+          <w:szCs w:val="20"/>
+        </w:rPr>
+      </w:pPr>
+      <w:r>
+        <w:rPr>
+          <w:rFonts w:ascii="Consolas" w:hAnsi="Consolas" w:cs="Consolas"/>
+          <w:color w:val="000000"/>
+          <w:sz w:val="20"/>
+          <w:szCs w:val="20"/>
+        </w:rPr>
+        <w:tab/>
+      </w:r>
+      <w:r>
+        <w:rPr>
+          <w:rFonts w:ascii="Consolas" w:hAnsi="Consolas" w:cs="Consolas"/>
+          <w:color w:val="000000"/>
+          <w:sz w:val="20"/>
+          <w:szCs w:val="20"/>
+        </w:rPr>
+        <w:tab/>
+        <w:t>}</w:t>
+      </w:r>
+    </w:p>
+    <w:p>
+      <w:pPr>
+        <w:autoSpaceDE w:val="0"/>
+        <w:autoSpaceDN w:val="0"/>
+        <w:adjustRightInd w:val="0"/>
+        <w:spacing w:after="0" w:line="240" w:lineRule="auto"/>
+        <w:rPr>
+          <w:rFonts w:ascii="Consolas" w:hAnsi="Consolas" w:cs="Consolas"/>
+          <w:sz w:val="20"/>
+          <w:szCs w:val="20"/>
+        </w:rPr>
+      </w:pPr>
+      <w:r>
+        <w:rPr>
+          <w:rFonts w:ascii="Consolas" w:hAnsi="Consolas" w:cs="Consolas"/>
+          <w:color w:val="000000"/>
+          <w:sz w:val="20"/>
+          <w:szCs w:val="20"/>
+        </w:rPr>
+        <w:tab/>
+      </w:r>
+      <w:r>
+        <w:rPr>
+          <w:rFonts w:ascii="Consolas" w:hAnsi="Consolas" w:cs="Consolas"/>
+          <w:color w:val="000000"/>
+          <w:sz w:val="20"/>
+          <w:szCs w:val="20"/>
+        </w:rPr>
+        <w:tab/>
+      </w:r>
+      <w:proofErr w:type="spellStart"/>
+      <w:r>
+        <w:rPr>
+          <w:rFonts w:ascii="Consolas" w:hAnsi="Consolas" w:cs="Consolas"/>
+          <w:b/>
+          <w:bCs/>
+          <w:color w:val="7F0055"/>
+          <w:sz w:val="20"/>
+          <w:szCs w:val="20"/>
+        </w:rPr>
+        <w:t>return</w:t>
+      </w:r>
+      <w:proofErr w:type="spellEnd"/>
+      <w:r>
+        <w:rPr>
+          <w:rFonts w:ascii="Consolas" w:hAnsi="Consolas" w:cs="Consolas"/>
+          <w:color w:val="000000"/>
+          <w:sz w:val="20"/>
+          <w:szCs w:val="20"/>
+        </w:rPr>
+        <w:t xml:space="preserve"> </w:t>
+      </w:r>
+      <w:r>
+        <w:rPr>
+          <w:rFonts w:ascii="Consolas" w:hAnsi="Consolas" w:cs="Consolas"/>
+          <w:color w:val="0000C0"/>
+          <w:sz w:val="20"/>
+          <w:szCs w:val="20"/>
+        </w:rPr>
+        <w:t>PENA_INOCENCIA</w:t>
+      </w:r>
+      <w:r>
+        <w:rPr>
+          <w:rFonts w:ascii="Consolas" w:hAnsi="Consolas" w:cs="Consolas"/>
+          <w:color w:val="000000"/>
+          <w:sz w:val="20"/>
+          <w:szCs w:val="20"/>
+        </w:rPr>
+        <w:t>;</w:t>
+      </w:r>
+    </w:p>
+    <w:p>
+      <w:pPr>
+        <w:autoSpaceDE w:val="0"/>
+        <w:autoSpaceDN w:val="0"/>
+        <w:adjustRightInd w:val="0"/>
+        <w:spacing w:after="0" w:line="240" w:lineRule="auto"/>
+        <w:rPr>
+          <w:rFonts w:ascii="Consolas" w:hAnsi="Consolas" w:cs="Consolas"/>
+          <w:sz w:val="20"/>
+          <w:szCs w:val="20"/>
+        </w:rPr>
+      </w:pPr>
+      <w:r>
+        <w:rPr>
+          <w:rFonts w:ascii="Consolas" w:hAnsi="Consolas" w:cs="Consolas"/>
+          <w:color w:val="000000"/>
+          <w:sz w:val="20"/>
+          <w:szCs w:val="20"/>
+        </w:rPr>
+        <w:tab/>
+        <w:t>}</w:t>
+      </w:r>
+    </w:p>
+    <w:p>
+      <w:pPr>
+        <w:autoSpaceDE w:val="0"/>
+        <w:autoSpaceDN w:val="0"/>
+        <w:adjustRightInd w:val="0"/>
+        <w:spacing w:after="0" w:line="240" w:lineRule="auto"/>
+        <w:rPr>
+          <w:rFonts w:ascii="Consolas" w:hAnsi="Consolas" w:cs="Consolas"/>
+          <w:sz w:val="20"/>
+          <w:szCs w:val="20"/>
+        </w:rPr>
+      </w:pPr>
+      <w:r>
+        <w:rPr>
+          <w:rFonts w:ascii="Consolas" w:hAnsi="Consolas" w:cs="Consolas"/>
+          <w:color w:val="000000"/>
+          <w:sz w:val="20"/>
+          <w:szCs w:val="20"/>
+        </w:rPr>
+        <w:tab/>
+      </w:r>
+    </w:p>
+    <w:p>
+      <w:pPr>
+        <w:rPr>
+          <w:lang w:val="en-US"/>
+        </w:rPr>
+      </w:pPr>
+      <w:r>
+        <w:rPr>
+          <w:rFonts w:ascii="Consolas" w:hAnsi="Consolas" w:cs="Consolas"/>
+          <w:color w:val="000000"/>
+          <w:sz w:val="20"/>
+          <w:szCs w:val="20"/>
+          <w:lang w:val="en-US"/>
+        </w:rPr>
+        <w:t>}</w:t>
+      </w:r>
+    </w:p>
+    <w:p>
+      <w:pPr>
+        <w:rPr>
+          <w:lang w:val="en-US"/>
+        </w:rPr>
+      </w:pPr>
+      <w:r>
+        <w:rPr>
+          <w:lang w:val="en-US"/>
+        </w:rPr>
+        <w:t>JUNIT:</w:t>
+      </w:r>
+    </w:p>
+    <w:p>
+      <w:pPr>
+        <w:autoSpaceDE w:val="0"/>
+        <w:autoSpaceDN w:val="0"/>
+        <w:adjustRightInd w:val="0"/>
+        <w:spacing w:after="0" w:line="240" w:lineRule="auto"/>
+        <w:rPr>
+          <w:rFonts w:ascii="Consolas" w:hAnsi="Consolas" w:cs="Consolas"/>
+          <w:sz w:val="20"/>
+          <w:szCs w:val="20"/>
+          <w:lang w:val="en-US"/>
+        </w:rPr>
+      </w:pPr>
+      <w:r>
+        <w:rPr>
+          <w:rFonts w:ascii="Consolas" w:hAnsi="Consolas" w:cs="Consolas"/>
+          <w:b/>
+          <w:bCs/>
+          <w:color w:val="7F0055"/>
+          <w:sz w:val="20"/>
+          <w:szCs w:val="20"/>
+          <w:lang w:val="en-US"/>
+        </w:rPr>
+        <w:t>class</w:t>
+      </w:r>
+      <w:r>
+        <w:rPr>
+          <w:rFonts w:ascii="Consolas" w:hAnsi="Consolas" w:cs="Consolas"/>
+          <w:color w:val="000000"/>
+          <w:sz w:val="20"/>
+          <w:szCs w:val="20"/>
+          <w:lang w:val="en-US"/>
+        </w:rPr>
+        <w:t xml:space="preserve"> </w:t>
+      </w:r>
+      <w:proofErr w:type="spellStart"/>
+      <w:r>
+        <w:rPr>
+          <w:rFonts w:ascii="Consolas" w:hAnsi="Consolas" w:cs="Consolas"/>
+          <w:color w:val="000000"/>
+          <w:sz w:val="20"/>
+          <w:szCs w:val="20"/>
+          <w:lang w:val="en-US"/>
+        </w:rPr>
+        <w:t>JulgamentoPrisioneiroTest</w:t>
+      </w:r>
+      <w:proofErr w:type="spellEnd"/>
+      <w:r>
+        <w:rPr>
+          <w:rFonts w:ascii="Consolas" w:hAnsi="Consolas" w:cs="Consolas"/>
+          <w:color w:val="000000"/>
+          <w:sz w:val="20"/>
+          <w:szCs w:val="20"/>
+          <w:lang w:val="en-US"/>
+        </w:rPr>
+        <w:t xml:space="preserve"> {</w:t>
+      </w:r>
+    </w:p>
+    <w:p>
+      <w:pPr>
+        <w:autoSpaceDE w:val="0"/>
+        <w:autoSpaceDN w:val="0"/>
+        <w:adjustRightInd w:val="0"/>
+        <w:spacing w:after="0" w:line="240" w:lineRule="auto"/>
+        <w:rPr>
+          <w:rFonts w:ascii="Consolas" w:hAnsi="Consolas" w:cs="Consolas"/>
+          <w:sz w:val="20"/>
+          <w:szCs w:val="20"/>
+          <w:lang w:val="en-US"/>
+        </w:rPr>
+      </w:pPr>
+      <w:r>
+        <w:rPr>
+          <w:rFonts w:ascii="Consolas" w:hAnsi="Consolas" w:cs="Consolas"/>
+          <w:color w:val="000000"/>
+          <w:sz w:val="20"/>
+          <w:szCs w:val="20"/>
+          <w:lang w:val="en-US"/>
+        </w:rPr>
+        <w:tab/>
+      </w:r>
+      <w:r>
+        <w:rPr>
+          <w:rFonts w:ascii="Consolas" w:hAnsi="Consolas" w:cs="Consolas"/>
+          <w:color w:val="646464"/>
+          <w:sz w:val="20"/>
+          <w:szCs w:val="20"/>
+          <w:lang w:val="en-US"/>
+        </w:rPr>
+        <w:t>@Test</w:t>
+      </w:r>
+    </w:p>
+    <w:p>
+      <w:pPr>
+        <w:autoSpaceDE w:val="0"/>
+        <w:autoSpaceDN w:val="0"/>
+        <w:adjustRightInd w:val="0"/>
+        <w:spacing w:after="0" w:line="240" w:lineRule="auto"/>
+        <w:rPr>
+          <w:rFonts w:ascii="Consolas" w:hAnsi="Consolas" w:cs="Consolas"/>
+          <w:sz w:val="20"/>
+          <w:szCs w:val="20"/>
+          <w:lang w:val="en-US"/>
+        </w:rPr>
+      </w:pPr>
+      <w:r>
+        <w:rPr>
+          <w:rFonts w:ascii="Consolas" w:hAnsi="Consolas" w:cs="Consolas"/>
+          <w:color w:val="000000"/>
+          <w:sz w:val="20"/>
+          <w:szCs w:val="20"/>
+          <w:lang w:val="en-US"/>
+        </w:rPr>
+        <w:tab/>
+      </w:r>
+      <w:r>
+        <w:rPr>
+          <w:rFonts w:ascii="Consolas" w:hAnsi="Consolas" w:cs="Consolas"/>
+          <w:b/>
+          <w:bCs/>
+          <w:color w:val="7F0055"/>
+          <w:sz w:val="20"/>
+          <w:szCs w:val="20"/>
+          <w:lang w:val="en-US"/>
+        </w:rPr>
+        <w:t>void</w:t>
+      </w:r>
+      <w:r>
+        <w:rPr>
+          <w:rFonts w:ascii="Consolas" w:hAnsi="Consolas" w:cs="Consolas"/>
+          <w:color w:val="000000"/>
+          <w:sz w:val="20"/>
+          <w:szCs w:val="20"/>
+          <w:lang w:val="en-US"/>
+        </w:rPr>
+        <w:t xml:space="preserve"> </w:t>
+      </w:r>
+      <w:proofErr w:type="gramStart"/>
+      <w:r>
+        <w:rPr>
+          <w:rFonts w:ascii="Consolas" w:hAnsi="Consolas" w:cs="Consolas"/>
+          <w:color w:val="000000"/>
+          <w:sz w:val="20"/>
+          <w:szCs w:val="20"/>
+          <w:lang w:val="en-US"/>
+        </w:rPr>
+        <w:t>test(</w:t>
+      </w:r>
+      <w:proofErr w:type="gramEnd"/>
+      <w:r>
+        <w:rPr>
+          <w:rFonts w:ascii="Consolas" w:hAnsi="Consolas" w:cs="Consolas"/>
+          <w:color w:val="000000"/>
+          <w:sz w:val="20"/>
+          <w:szCs w:val="20"/>
+          <w:lang w:val="en-US"/>
+        </w:rPr>
+        <w:t>) {</w:t>
+      </w:r>
+    </w:p>
+    <w:p>
+      <w:pPr>
+        <w:autoSpaceDE w:val="0"/>
+        <w:autoSpaceDN w:val="0"/>
+        <w:adjustRightInd w:val="0"/>
+        <w:spacing w:after="0" w:line="240" w:lineRule="auto"/>
+        <w:rPr>
+          <w:rFonts w:ascii="Consolas" w:hAnsi="Consolas" w:cs="Consolas"/>
+          <w:sz w:val="20"/>
+          <w:szCs w:val="20"/>
+        </w:rPr>
+      </w:pPr>
+      <w:r>
+        <w:rPr>
+          <w:rFonts w:ascii="Consolas" w:hAnsi="Consolas" w:cs="Consolas"/>
+          <w:color w:val="000000"/>
+          <w:sz w:val="20"/>
+          <w:szCs w:val="20"/>
+          <w:lang w:val="en-US"/>
+        </w:rPr>
+        <w:tab/>
+      </w:r>
+      <w:r>
+        <w:rPr>
+          <w:rFonts w:ascii="Consolas" w:hAnsi="Consolas" w:cs="Consolas"/>
+          <w:color w:val="000000"/>
+          <w:sz w:val="20"/>
+          <w:szCs w:val="20"/>
+          <w:lang w:val="en-US"/>
+        </w:rPr>
+        <w:tab/>
+      </w:r>
+      <w:proofErr w:type="spellStart"/>
+      <w:r>
+        <w:rPr>
+          <w:rFonts w:ascii="Consolas" w:hAnsi="Consolas" w:cs="Consolas"/>
+          <w:color w:val="000000"/>
+          <w:sz w:val="20"/>
+          <w:szCs w:val="20"/>
+        </w:rPr>
+        <w:t>JulgamentoPrisioneiro</w:t>
+      </w:r>
+      <w:proofErr w:type="spellEnd"/>
+      <w:r>
+        <w:rPr>
+          <w:rFonts w:ascii="Consolas" w:hAnsi="Consolas" w:cs="Consolas"/>
+          <w:color w:val="000000"/>
+          <w:sz w:val="20"/>
+          <w:szCs w:val="20"/>
+        </w:rPr>
+        <w:t xml:space="preserve"> </w:t>
+      </w:r>
+      <w:proofErr w:type="spellStart"/>
+      <w:r>
+        <w:rPr>
+          <w:rFonts w:ascii="Consolas" w:hAnsi="Consolas" w:cs="Consolas"/>
+          <w:color w:val="6A3E3E"/>
+          <w:sz w:val="20"/>
+          <w:szCs w:val="20"/>
+        </w:rPr>
+        <w:t>julgamentoPrisioneiro</w:t>
+      </w:r>
+      <w:proofErr w:type="spellEnd"/>
+      <w:r>
+        <w:rPr>
+          <w:rFonts w:ascii="Consolas" w:hAnsi="Consolas" w:cs="Consolas"/>
+          <w:color w:val="000000"/>
+          <w:sz w:val="20"/>
+          <w:szCs w:val="20"/>
+        </w:rPr>
+        <w:t xml:space="preserve"> = </w:t>
+      </w:r>
+      <w:r>
+        <w:rPr>
+          <w:rFonts w:ascii="Consolas" w:hAnsi="Consolas" w:cs="Consolas"/>
+          <w:b/>
+          <w:bCs/>
+          <w:color w:val="7F0055"/>
+          <w:sz w:val="20"/>
+          <w:szCs w:val="20"/>
+        </w:rPr>
+        <w:t>new</w:t>
+      </w:r>
+      <w:r>
+        <w:rPr>
+          <w:rFonts w:ascii="Consolas" w:hAnsi="Consolas" w:cs="Consolas"/>
+          <w:color w:val="000000"/>
+          <w:sz w:val="20"/>
+          <w:szCs w:val="20"/>
+        </w:rPr>
+        <w:t xml:space="preserve"> </w:t>
+      </w:r>
+      <w:proofErr w:type="spellStart"/>
+      <w:proofErr w:type="gramStart"/>
+      <w:r>
+        <w:rPr>
+          <w:rFonts w:ascii="Consolas" w:hAnsi="Consolas" w:cs="Consolas"/>
+          <w:color w:val="000000"/>
+          <w:sz w:val="20"/>
+          <w:szCs w:val="20"/>
+        </w:rPr>
+        <w:t>JulgamentoPrisioneiro</w:t>
+      </w:r>
+      <w:proofErr w:type="spellEnd"/>
+      <w:r>
+        <w:rPr>
+          <w:rFonts w:ascii="Consolas" w:hAnsi="Consolas" w:cs="Consolas"/>
+          <w:color w:val="000000"/>
+          <w:sz w:val="20"/>
+          <w:szCs w:val="20"/>
+        </w:rPr>
+        <w:t>(</w:t>
+      </w:r>
+      <w:proofErr w:type="gramEnd"/>
+      <w:r>
+        <w:rPr>
+          <w:rFonts w:ascii="Consolas" w:hAnsi="Consolas" w:cs="Consolas"/>
+          <w:color w:val="000000"/>
+          <w:sz w:val="20"/>
+          <w:szCs w:val="20"/>
+        </w:rPr>
+        <w:t>);</w:t>
+      </w:r>
+    </w:p>
+    <w:p>
+      <w:pPr>
+        <w:autoSpaceDE w:val="0"/>
+        <w:autoSpaceDN w:val="0"/>
+        <w:adjustRightInd w:val="0"/>
+        <w:spacing w:after="0" w:line="240" w:lineRule="auto"/>
+        <w:rPr>
+          <w:rFonts w:ascii="Consolas" w:hAnsi="Consolas" w:cs="Consolas"/>
+          <w:sz w:val="20"/>
+          <w:szCs w:val="20"/>
+        </w:rPr>
+      </w:pPr>
+    </w:p>
+    <w:p>
+      <w:pPr>
+        <w:autoSpaceDE w:val="0"/>
+        <w:autoSpaceDN w:val="0"/>
+        <w:adjustRightInd w:val="0"/>
+        <w:spacing w:after="0" w:line="240" w:lineRule="auto"/>
+        <w:rPr>
+          <w:rFonts w:ascii="Consolas" w:hAnsi="Consolas" w:cs="Consolas"/>
+          <w:sz w:val="20"/>
+          <w:szCs w:val="20"/>
+        </w:rPr>
+      </w:pPr>
+      <w:r>
+        <w:rPr>
+          <w:rFonts w:ascii="Consolas" w:hAnsi="Consolas" w:cs="Consolas"/>
+          <w:color w:val="000000"/>
+          <w:sz w:val="20"/>
+          <w:szCs w:val="20"/>
+        </w:rPr>
+        <w:tab/>
+      </w:r>
+      <w:r>
+        <w:rPr>
+          <w:rFonts w:ascii="Consolas" w:hAnsi="Consolas" w:cs="Consolas"/>
+          <w:color w:val="000000"/>
+          <w:sz w:val="20"/>
+          <w:szCs w:val="20"/>
+        </w:rPr>
+        <w:tab/>
+        <w:t xml:space="preserve">Resposta </w:t>
+      </w:r>
+      <w:proofErr w:type="spellStart"/>
+      <w:r>
+        <w:rPr>
+          <w:rFonts w:ascii="Consolas" w:hAnsi="Consolas" w:cs="Consolas"/>
+          <w:color w:val="6A3E3E"/>
+          <w:sz w:val="20"/>
+          <w:szCs w:val="20"/>
+        </w:rPr>
+        <w:t>ra</w:t>
+      </w:r>
+      <w:proofErr w:type="spellEnd"/>
+      <w:r>
+        <w:rPr>
+          <w:rFonts w:ascii="Consolas" w:hAnsi="Consolas" w:cs="Consolas"/>
+          <w:color w:val="000000"/>
+          <w:sz w:val="20"/>
+          <w:szCs w:val="20"/>
+        </w:rPr>
+        <w:t xml:space="preserve"> = </w:t>
+      </w:r>
+      <w:proofErr w:type="spellStart"/>
+      <w:r>
+        <w:rPr>
+          <w:rFonts w:ascii="Consolas" w:hAnsi="Consolas" w:cs="Consolas"/>
+          <w:color w:val="000000"/>
+          <w:sz w:val="20"/>
+          <w:szCs w:val="20"/>
+        </w:rPr>
+        <w:t>Resposta.</w:t>
+      </w:r>
+      <w:r>
+        <w:rPr>
+          <w:rFonts w:ascii="Consolas" w:hAnsi="Consolas" w:cs="Consolas"/>
+          <w:b/>
+          <w:bCs/>
+          <w:i/>
+          <w:iCs/>
+          <w:color w:val="0000C0"/>
+          <w:sz w:val="20"/>
+          <w:szCs w:val="20"/>
+        </w:rPr>
+        <w:t>DELACAO</w:t>
+      </w:r>
+      <w:proofErr w:type="spellEnd"/>
+      <w:r>
+        <w:rPr>
+          <w:rFonts w:ascii="Consolas" w:hAnsi="Consolas" w:cs="Consolas"/>
+          <w:color w:val="000000"/>
+          <w:sz w:val="20"/>
+          <w:szCs w:val="20"/>
+        </w:rPr>
+        <w:t>;</w:t>
+      </w:r>
+    </w:p>
+    <w:p>
+      <w:pPr>
+        <w:autoSpaceDE w:val="0"/>
+        <w:autoSpaceDN w:val="0"/>
+        <w:adjustRightInd w:val="0"/>
+        <w:spacing w:after="0" w:line="240" w:lineRule="auto"/>
+        <w:rPr>
+          <w:rFonts w:ascii="Consolas" w:hAnsi="Consolas" w:cs="Consolas"/>
+          <w:sz w:val="20"/>
+          <w:szCs w:val="20"/>
+        </w:rPr>
+      </w:pPr>
+      <w:r>
+        <w:rPr>
+          <w:rFonts w:ascii="Consolas" w:hAnsi="Consolas" w:cs="Consolas"/>
+          <w:color w:val="000000"/>
+          <w:sz w:val="20"/>
+          <w:szCs w:val="20"/>
+        </w:rPr>
+        <w:tab/>
+      </w:r>
+      <w:r>
+        <w:rPr>
+          <w:rFonts w:ascii="Consolas" w:hAnsi="Consolas" w:cs="Consolas"/>
+          <w:color w:val="000000"/>
+          <w:sz w:val="20"/>
+          <w:szCs w:val="20"/>
+        </w:rPr>
+        <w:tab/>
+        <w:t xml:space="preserve">Resposta </w:t>
+      </w:r>
+      <w:proofErr w:type="spellStart"/>
+      <w:r>
+        <w:rPr>
+          <w:rFonts w:ascii="Consolas" w:hAnsi="Consolas" w:cs="Consolas"/>
+          <w:color w:val="6A3E3E"/>
+          <w:sz w:val="20"/>
+          <w:szCs w:val="20"/>
+        </w:rPr>
+        <w:t>rb</w:t>
+      </w:r>
+      <w:proofErr w:type="spellEnd"/>
+      <w:r>
+        <w:rPr>
+          <w:rFonts w:ascii="Consolas" w:hAnsi="Consolas" w:cs="Consolas"/>
+          <w:color w:val="000000"/>
+          <w:sz w:val="20"/>
+          <w:szCs w:val="20"/>
+        </w:rPr>
+        <w:t xml:space="preserve"> = </w:t>
+      </w:r>
+      <w:proofErr w:type="spellStart"/>
+      <w:r>
+        <w:rPr>
+          <w:rFonts w:ascii="Consolas" w:hAnsi="Consolas" w:cs="Consolas"/>
+          <w:color w:val="000000"/>
+          <w:sz w:val="20"/>
+          <w:szCs w:val="20"/>
+        </w:rPr>
+        <w:t>Resposta.</w:t>
+      </w:r>
+      <w:r>
+        <w:rPr>
+          <w:rFonts w:ascii="Consolas" w:hAnsi="Consolas" w:cs="Consolas"/>
+          <w:b/>
+          <w:bCs/>
+          <w:i/>
+          <w:iCs/>
+          <w:color w:val="0000C0"/>
+          <w:sz w:val="20"/>
+          <w:szCs w:val="20"/>
+        </w:rPr>
+        <w:t>DELACAO</w:t>
+      </w:r>
+      <w:proofErr w:type="spellEnd"/>
+      <w:r>
+        <w:rPr>
+          <w:rFonts w:ascii="Consolas" w:hAnsi="Consolas" w:cs="Consolas"/>
+          <w:color w:val="000000"/>
+          <w:sz w:val="20"/>
+          <w:szCs w:val="20"/>
+        </w:rPr>
+        <w:t>;</w:t>
+      </w:r>
+    </w:p>
+    <w:p>
+      <w:pPr>
+        <w:autoSpaceDE w:val="0"/>
+        <w:autoSpaceDN w:val="0"/>
+        <w:adjustRightInd w:val="0"/>
+        <w:spacing w:after="0" w:line="240" w:lineRule="auto"/>
+        <w:rPr>
+          <w:rFonts w:ascii="Consolas" w:hAnsi="Consolas" w:cs="Consolas"/>
+          <w:sz w:val="20"/>
+          <w:szCs w:val="20"/>
+        </w:rPr>
+      </w:pPr>
+    </w:p>
+    <w:p>
+      <w:pPr>
+        <w:autoSpaceDE w:val="0"/>
+        <w:autoSpaceDN w:val="0"/>
+        <w:adjustRightInd w:val="0"/>
+        <w:spacing w:after="0" w:line="240" w:lineRule="auto"/>
+        <w:rPr>
+          <w:rFonts w:ascii="Consolas" w:hAnsi="Consolas" w:cs="Consolas"/>
+          <w:sz w:val="20"/>
+          <w:szCs w:val="20"/>
+        </w:rPr>
+      </w:pPr>
+      <w:r>
+        <w:rPr>
+          <w:rFonts w:ascii="Consolas" w:hAnsi="Consolas" w:cs="Consolas"/>
+          <w:color w:val="000000"/>
+          <w:sz w:val="20"/>
+          <w:szCs w:val="20"/>
+        </w:rPr>
+        <w:tab/>
+      </w:r>
+      <w:r>
+        <w:rPr>
+          <w:rFonts w:ascii="Consolas" w:hAnsi="Consolas" w:cs="Consolas"/>
+          <w:color w:val="000000"/>
+          <w:sz w:val="20"/>
+          <w:szCs w:val="20"/>
+        </w:rPr>
+        <w:tab/>
+      </w:r>
+      <w:proofErr w:type="spellStart"/>
+      <w:proofErr w:type="gramStart"/>
+      <w:r>
+        <w:rPr>
+          <w:rFonts w:ascii="Consolas" w:hAnsi="Consolas" w:cs="Consolas"/>
+          <w:i/>
+          <w:iCs/>
+          <w:color w:val="000000"/>
+          <w:sz w:val="20"/>
+          <w:szCs w:val="20"/>
+        </w:rPr>
+        <w:t>assertEquals</w:t>
+      </w:r>
+      <w:proofErr w:type="spellEnd"/>
+      <w:r>
+        <w:rPr>
+          <w:rFonts w:ascii="Consolas" w:hAnsi="Consolas" w:cs="Consolas"/>
+          <w:color w:val="000000"/>
+          <w:sz w:val="20"/>
+          <w:szCs w:val="20"/>
+        </w:rPr>
+        <w:t>(</w:t>
+      </w:r>
+      <w:proofErr w:type="gramEnd"/>
+      <w:r>
+        <w:rPr>
+          <w:rFonts w:ascii="Consolas" w:hAnsi="Consolas" w:cs="Consolas"/>
+          <w:color w:val="000000"/>
+          <w:sz w:val="20"/>
+          <w:szCs w:val="20"/>
+        </w:rPr>
+        <w:t xml:space="preserve">5, </w:t>
+      </w:r>
+      <w:proofErr w:type="spellStart"/>
+      <w:r>
+        <w:rPr>
+          <w:rFonts w:ascii="Consolas" w:hAnsi="Consolas" w:cs="Consolas"/>
+          <w:color w:val="6A3E3E"/>
+          <w:sz w:val="20"/>
+          <w:szCs w:val="20"/>
+        </w:rPr>
+        <w:t>julgamentoPrisioneiro</w:t>
+      </w:r>
+      <w:r>
+        <w:rPr>
+          <w:rFonts w:ascii="Consolas" w:hAnsi="Consolas" w:cs="Consolas"/>
+          <w:color w:val="000000"/>
+          <w:sz w:val="20"/>
+          <w:szCs w:val="20"/>
+        </w:rPr>
+        <w:t>.calculaPena</w:t>
+      </w:r>
+      <w:proofErr w:type="spellEnd"/>
+      <w:r>
+        <w:rPr>
+          <w:rFonts w:ascii="Consolas" w:hAnsi="Consolas" w:cs="Consolas"/>
+          <w:color w:val="000000"/>
+          <w:sz w:val="20"/>
+          <w:szCs w:val="20"/>
+        </w:rPr>
+        <w:t>(</w:t>
+      </w:r>
+      <w:proofErr w:type="spellStart"/>
+      <w:r>
+        <w:rPr>
+          <w:rFonts w:ascii="Consolas" w:hAnsi="Consolas" w:cs="Consolas"/>
+          <w:color w:val="6A3E3E"/>
+          <w:sz w:val="20"/>
+          <w:szCs w:val="20"/>
+        </w:rPr>
+        <w:t>ra</w:t>
+      </w:r>
+      <w:proofErr w:type="spellEnd"/>
+      <w:r>
+        <w:rPr>
+          <w:rFonts w:ascii="Consolas" w:hAnsi="Consolas" w:cs="Consolas"/>
+          <w:color w:val="000000"/>
+          <w:sz w:val="20"/>
+          <w:szCs w:val="20"/>
+        </w:rPr>
+        <w:t xml:space="preserve">, </w:t>
+      </w:r>
+      <w:proofErr w:type="spellStart"/>
+      <w:r>
+        <w:rPr>
+          <w:rFonts w:ascii="Consolas" w:hAnsi="Consolas" w:cs="Consolas"/>
+          <w:color w:val="6A3E3E"/>
+          <w:sz w:val="20"/>
+          <w:szCs w:val="20"/>
+        </w:rPr>
+        <w:t>rb</w:t>
+      </w:r>
+      <w:proofErr w:type="spellEnd"/>
+      <w:r>
+        <w:rPr>
+          <w:rFonts w:ascii="Consolas" w:hAnsi="Consolas" w:cs="Consolas"/>
+          <w:color w:val="000000"/>
+          <w:sz w:val="20"/>
+          <w:szCs w:val="20"/>
+        </w:rPr>
+        <w:t>));</w:t>
+      </w:r>
+    </w:p>
+    <w:p>
+      <w:pPr>
+        <w:autoSpaceDE w:val="0"/>
+        <w:autoSpaceDN w:val="0"/>
+        <w:adjustRightInd w:val="0"/>
+        <w:spacing w:after="0" w:line="240" w:lineRule="auto"/>
+        <w:rPr>
+          <w:rFonts w:ascii="Consolas" w:hAnsi="Consolas" w:cs="Consolas"/>
+          <w:sz w:val="20"/>
+          <w:szCs w:val="20"/>
+        </w:rPr>
+      </w:pPr>
+      <w:r>
+        <w:rPr>
+          <w:rFonts w:ascii="Consolas" w:hAnsi="Consolas" w:cs="Consolas"/>
+          <w:color w:val="000000"/>
+          <w:sz w:val="20"/>
+          <w:szCs w:val="20"/>
+        </w:rPr>
+        <w:tab/>
+      </w:r>
+      <w:r>
+        <w:rPr>
+          <w:rFonts w:ascii="Consolas" w:hAnsi="Consolas" w:cs="Consolas"/>
+          <w:color w:val="000000"/>
+          <w:sz w:val="20"/>
+          <w:szCs w:val="20"/>
+        </w:rPr>
+        <w:tab/>
+      </w:r>
+    </w:p>
+    <w:p>
+      <w:pPr>
+        <w:autoSpaceDE w:val="0"/>
+        <w:autoSpaceDN w:val="0"/>
+        <w:adjustRightInd w:val="0"/>
+        <w:spacing w:after="0" w:line="240" w:lineRule="auto"/>
+        <w:rPr>
+          <w:rFonts w:ascii="Consolas" w:hAnsi="Consolas" w:cs="Consolas"/>
+          <w:sz w:val="20"/>
+          <w:szCs w:val="20"/>
+        </w:rPr>
+      </w:pPr>
+      <w:r>
+        <w:rPr>
+          <w:rFonts w:ascii="Consolas" w:hAnsi="Consolas" w:cs="Consolas"/>
+          <w:color w:val="000000"/>
+          <w:sz w:val="20"/>
+          <w:szCs w:val="20"/>
+        </w:rPr>
+        <w:tab/>
+        <w:t>}</w:t>
+      </w:r>
+    </w:p>
+    <w:p>
+      <w:r>
+        <w:rPr>
+          <w:rFonts w:ascii="Consolas" w:hAnsi="Consolas" w:cs="Consolas"/>
+          <w:color w:val="000000"/>
+          <w:sz w:val="20"/>
+          <w:szCs w:val="20"/>
+        </w:rPr>
+        <w:t>}</w:t>
+      </w:r>
+    </w:p>
+    <w:p>
+      <w:r>
+        <w:t xml:space="preserve">OBS.: </w:t>
+      </w:r>
+      <w:r>
+        <w:t xml:space="preserve">Mudei os códigos das penas conforme regra de </w:t>
+      </w:r>
+      <w:proofErr w:type="gramStart"/>
+      <w:r>
+        <w:t>negócio  e</w:t>
+      </w:r>
+      <w:proofErr w:type="gramEnd"/>
+      <w:r>
+        <w:t xml:space="preserve">  testaremos a condição novamente</w:t>
+      </w:r>
+      <w:r>
+        <w:t>:</w:t>
+      </w:r>
+    </w:p>
+    <w:p>
+      <w:pPr>
+        <w:rPr>
+          <w:rFonts w:ascii="Consolas" w:hAnsi="Consolas" w:cs="Consolas"/>
+          <w:color w:val="000000"/>
+          <w:sz w:val="20"/>
+          <w:szCs w:val="20"/>
+        </w:rPr>
+      </w:pPr>
+      <w:r>
+        <w:tab/>
+        <w:t xml:space="preserve">SE </w:t>
+      </w:r>
+      <w:proofErr w:type="spellStart"/>
+      <w:r>
+        <w:rPr>
+          <w:rFonts w:ascii="Consolas" w:hAnsi="Consolas" w:cs="Consolas"/>
+          <w:color w:val="6A3E3E"/>
+          <w:sz w:val="20"/>
+          <w:szCs w:val="20"/>
+        </w:rPr>
+        <w:t>respostaPrisioneiroA</w:t>
+      </w:r>
+      <w:proofErr w:type="spellEnd"/>
+      <w:r>
+        <w:rPr>
+          <w:rFonts w:ascii="Consolas" w:hAnsi="Consolas" w:cs="Consolas"/>
+          <w:color w:val="000000"/>
+          <w:sz w:val="20"/>
+          <w:szCs w:val="20"/>
+        </w:rPr>
+        <w:t xml:space="preserve"> == </w:t>
+      </w:r>
+      <w:proofErr w:type="spellStart"/>
+      <w:r>
+        <w:rPr>
+          <w:rFonts w:ascii="Consolas" w:hAnsi="Consolas" w:cs="Consolas"/>
+          <w:color w:val="000000"/>
+          <w:sz w:val="20"/>
+          <w:szCs w:val="20"/>
+        </w:rPr>
+        <w:t>Resposta.</w:t>
+      </w:r>
+      <w:r>
+        <w:rPr>
+          <w:rFonts w:ascii="Consolas" w:hAnsi="Consolas" w:cs="Consolas"/>
+          <w:b/>
+          <w:bCs/>
+          <w:i/>
+          <w:iCs/>
+          <w:color w:val="0000C0"/>
+          <w:sz w:val="20"/>
+          <w:szCs w:val="20"/>
+        </w:rPr>
+        <w:t>DELACAO</w:t>
+      </w:r>
+      <w:proofErr w:type="spellEnd"/>
+      <w:r>
+        <w:rPr>
+          <w:rFonts w:ascii="Consolas" w:hAnsi="Consolas" w:cs="Consolas"/>
+          <w:color w:val="000000"/>
+          <w:sz w:val="20"/>
+          <w:szCs w:val="20"/>
+        </w:rPr>
+        <w:t>)</w:t>
+      </w:r>
+    </w:p>
+    <w:p>
+      <w:pPr>
+        <w:rPr>
+          <w:rFonts w:ascii="Consolas" w:hAnsi="Consolas" w:cs="Consolas"/>
+          <w:b/>
+          <w:bCs/>
+          <w:i/>
+          <w:iCs/>
+          <w:color w:val="0000C0"/>
+          <w:sz w:val="20"/>
+          <w:szCs w:val="20"/>
+        </w:rPr>
+      </w:pPr>
+      <w:r>
+        <w:tab/>
+        <w:t xml:space="preserve">SE </w:t>
+      </w:r>
+      <w:proofErr w:type="spellStart"/>
+      <w:r>
+        <w:rPr>
+          <w:rFonts w:ascii="Consolas" w:hAnsi="Consolas" w:cs="Consolas"/>
+          <w:color w:val="6A3E3E"/>
+          <w:sz w:val="20"/>
+          <w:szCs w:val="20"/>
+        </w:rPr>
+        <w:t>respostaPrisioneiroB</w:t>
+      </w:r>
+      <w:proofErr w:type="spellEnd"/>
+      <w:r>
+        <w:rPr>
+          <w:rFonts w:ascii="Consolas" w:hAnsi="Consolas" w:cs="Consolas"/>
+          <w:color w:val="000000"/>
+          <w:sz w:val="20"/>
+          <w:szCs w:val="20"/>
+        </w:rPr>
+        <w:t xml:space="preserve"> == </w:t>
+      </w:r>
+      <w:proofErr w:type="spellStart"/>
+      <w:r>
+        <w:rPr>
+          <w:rFonts w:ascii="Consolas" w:hAnsi="Consolas" w:cs="Consolas"/>
+          <w:color w:val="000000"/>
+          <w:sz w:val="20"/>
+          <w:szCs w:val="20"/>
+        </w:rPr>
+        <w:t>Resposta.</w:t>
+      </w:r>
+      <w:r>
+        <w:rPr>
+          <w:rFonts w:ascii="Consolas" w:hAnsi="Consolas" w:cs="Consolas"/>
+          <w:b/>
+          <w:bCs/>
+          <w:i/>
+          <w:iCs/>
+          <w:color w:val="0000C0"/>
+          <w:sz w:val="20"/>
+          <w:szCs w:val="20"/>
+        </w:rPr>
+        <w:t>DELACAO</w:t>
+      </w:r>
+      <w:proofErr w:type="spellEnd"/>
+    </w:p>
+    <w:p>
+      <w:pPr>
+        <w:rPr>
+          <w:rFonts w:ascii="Consolas" w:hAnsi="Consolas" w:cs="Consolas"/>
+          <w:color w:val="0000C0"/>
+          <w:sz w:val="20"/>
+          <w:szCs w:val="20"/>
+        </w:rPr>
+      </w:pPr>
+      <w:r>
+        <w:tab/>
+        <w:t xml:space="preserve">O </w:t>
+      </w:r>
+      <w:proofErr w:type="spellStart"/>
+      <w:r>
+        <w:t>return</w:t>
+      </w:r>
+      <w:proofErr w:type="spellEnd"/>
+      <w:r>
+        <w:t xml:space="preserve"> deverá ser PENA</w:t>
+      </w:r>
+      <w:r>
+        <w:rPr>
+          <w:rFonts w:ascii="Consolas" w:hAnsi="Consolas" w:cs="Consolas"/>
+          <w:color w:val="0000C0"/>
+          <w:sz w:val="20"/>
+          <w:szCs w:val="20"/>
+        </w:rPr>
+        <w:t>_CONDENACAO_MUTUA</w:t>
+      </w:r>
+    </w:p>
+    <w:p>
+      <w:pPr>
+        <w:pStyle w:val="ListParagraph"/>
+        <w:numPr>
+          <w:ilvl w:val="0"/>
+          <w:numId w:val="6"/>
+        </w:numPr>
+      </w:pPr>
+      <w:r>
+        <w:t>O teste 0</w:t>
+      </w:r>
+      <w:r>
+        <w:t>6</w:t>
+      </w:r>
+      <w:r>
+        <w:t xml:space="preserve"> foi executado </w:t>
+      </w:r>
       <w:bookmarkStart w:id="0" w:name="_GoBack"/>
       <w:bookmarkEnd w:id="0"/>
-    </w:p>
-    <w:p>
-      <w:pPr>
-        <w:pStyle w:val="ListParagraph"/>
+      <w:r>
+        <w:t xml:space="preserve">com </w:t>
+      </w:r>
+      <w:r>
+        <w:t>sucesso</w:t>
+      </w:r>
+    </w:p>
+    <w:p>
+      <w:pPr>
+        <w:ind w:left="360"/>
       </w:pPr>
     </w:p>
     <w:sectPr>
@@ -12000,6 +14554,92 @@
       </w:pPr>
     </w:lvl>
   </w:abstractNum>
+  <w:abstractNum w:abstractNumId="5" w15:restartNumberingAfterBreak="0">
+    <w:nsid w:val="584B7374"/>
+    <w:multiLevelType w:val="hybridMultilevel"/>
+    <w:tmpl w:val="7616CEF0"/>
+    <w:lvl w:ilvl="0" w:tplc="0416000F">
+      <w:start w:val="1"/>
+      <w:numFmt w:val="decimal"/>
+      <w:lvlText w:val="%1."/>
+      <w:lvlJc w:val="left"/>
+      <w:pPr>
+        <w:ind w:left="720" w:hanging="360"/>
+      </w:pPr>
+    </w:lvl>
+    <w:lvl w:ilvl="1" w:tplc="04160019" w:tentative="1">
+      <w:start w:val="1"/>
+      <w:numFmt w:val="lowerLetter"/>
+      <w:lvlText w:val="%2."/>
+      <w:lvlJc w:val="left"/>
+      <w:pPr>
+        <w:ind w:left="1440" w:hanging="360"/>
+      </w:pPr>
+    </w:lvl>
+    <w:lvl w:ilvl="2" w:tplc="0416001B" w:tentative="1">
+      <w:start w:val="1"/>
+      <w:numFmt w:val="lowerRoman"/>
+      <w:lvlText w:val="%3."/>
+      <w:lvlJc w:val="right"/>
+      <w:pPr>
+        <w:ind w:left="2160" w:hanging="180"/>
+      </w:pPr>
+    </w:lvl>
+    <w:lvl w:ilvl="3" w:tplc="0416000F" w:tentative="1">
+      <w:start w:val="1"/>
+      <w:numFmt w:val="decimal"/>
+      <w:lvlText w:val="%4."/>
+      <w:lvlJc w:val="left"/>
+      <w:pPr>
+        <w:ind w:left="2880" w:hanging="360"/>
+      </w:pPr>
+    </w:lvl>
+    <w:lvl w:ilvl="4" w:tplc="04160019" w:tentative="1">
+      <w:start w:val="1"/>
+      <w:numFmt w:val="lowerLetter"/>
+      <w:lvlText w:val="%5."/>
+      <w:lvlJc w:val="left"/>
+      <w:pPr>
+        <w:ind w:left="3600" w:hanging="360"/>
+      </w:pPr>
+    </w:lvl>
+    <w:lvl w:ilvl="5" w:tplc="0416001B" w:tentative="1">
+      <w:start w:val="1"/>
+      <w:numFmt w:val="lowerRoman"/>
+      <w:lvlText w:val="%6."/>
+      <w:lvlJc w:val="right"/>
+      <w:pPr>
+        <w:ind w:left="4320" w:hanging="180"/>
+      </w:pPr>
+    </w:lvl>
+    <w:lvl w:ilvl="6" w:tplc="0416000F" w:tentative="1">
+      <w:start w:val="1"/>
+      <w:numFmt w:val="decimal"/>
+      <w:lvlText w:val="%7."/>
+      <w:lvlJc w:val="left"/>
+      <w:pPr>
+        <w:ind w:left="5040" w:hanging="360"/>
+      </w:pPr>
+    </w:lvl>
+    <w:lvl w:ilvl="7" w:tplc="04160019" w:tentative="1">
+      <w:start w:val="1"/>
+      <w:numFmt w:val="lowerLetter"/>
+      <w:lvlText w:val="%8."/>
+      <w:lvlJc w:val="left"/>
+      <w:pPr>
+        <w:ind w:left="5760" w:hanging="360"/>
+      </w:pPr>
+    </w:lvl>
+    <w:lvl w:ilvl="8" w:tplc="0416001B" w:tentative="1">
+      <w:start w:val="1"/>
+      <w:numFmt w:val="lowerRoman"/>
+      <w:lvlText w:val="%9."/>
+      <w:lvlJc w:val="right"/>
+      <w:pPr>
+        <w:ind w:left="6480" w:hanging="180"/>
+      </w:pPr>
+    </w:lvl>
+  </w:abstractNum>
   <w:num w:numId="1">
     <w:abstractNumId w:val="3"/>
   </w:num>
@@ -12014,6 +14654,9 @@
   </w:num>
   <w:num w:numId="5">
     <w:abstractNumId w:val="4"/>
+  </w:num>
+  <w:num w:numId="6">
+    <w:abstractNumId w:val="5"/>
   </w:num>
 </w:numbering>
 </file>

</xml_diff>

<commit_message>
Correção do nome do teste 07
</commit_message>
<xml_diff>
--- a/Testes/81628_YuriMoreiraVillanova.docx
+++ b/Testes/81628_YuriMoreiraVillanova.docx
@@ -14113,8 +14113,13 @@
     <w:p>
       <w:r>
         <w:lastRenderedPageBreak/>
-        <w:t>TESTE 6</w:t>
-      </w:r>
+        <w:t xml:space="preserve">TESTE </w:t>
+      </w:r>
+      <w:r>
+        <w:t>7</w:t>
+      </w:r>
+      <w:bookmarkStart w:id="0" w:name="_GoBack"/>
+      <w:bookmarkEnd w:id="0"/>
     </w:p>
     <w:p>
       <w:r>
@@ -16650,8 +16655,6 @@
       <w:r>
         <w:t>erro, pois o retorno da condicional está errado</w:t>
       </w:r>
-      <w:bookmarkStart w:id="0" w:name="_GoBack"/>
-      <w:bookmarkEnd w:id="0"/>
     </w:p>
     <w:p>
       <w:pPr>

</xml_diff>